<commit_message>
Began adding corrections/suggestions to the current draft.
</commit_message>
<xml_diff>
--- a/Documentation/Conferences/DMD/2018/DMD2018 Draft.docx
+++ b/Documentation/Conferences/DMD/2018/DMD2018 Draft.docx
@@ -1,6 +1,6 @@
 
 <file path=word/document.xml><?xml version="1.0" encoding="utf-8"?>
-<w:document xmlns:wpc="http://schemas.microsoft.com/office/word/2010/wordprocessingCanvas" xmlns:cx="http://schemas.microsoft.com/office/drawing/2014/chartex" xmlns:cx1="http://schemas.microsoft.com/office/drawing/2015/9/8/chartex" xmlns:mc="http://schemas.openxmlformats.org/markup-compatibility/2006" xmlns:o="urn:schemas-microsoft-com:office:office" xmlns:r="http://schemas.openxmlformats.org/officeDocument/2006/relationships" xmlns:m="http://schemas.openxmlformats.org/officeDocument/2006/math" xmlns:v="urn:schemas-microsoft-com:vml" xmlns:wp14="http://schemas.microsoft.com/office/word/2010/wordprocessingDrawing" xmlns:wp="http://schemas.openxmlformats.org/drawingml/2006/wordprocessingDrawing" xmlns:w10="urn:schemas-microsoft-com:office:word" xmlns:w="http://schemas.openxmlformats.org/wordprocessingml/2006/main" xmlns:w14="http://schemas.microsoft.com/office/word/2010/wordml" xmlns:w15="http://schemas.microsoft.com/office/word/2012/wordml" xmlns:w16se="http://schemas.microsoft.com/office/word/2015/wordml/symex" xmlns:wpg="http://schemas.microsoft.com/office/word/2010/wordprocessingGroup" xmlns:wpi="http://schemas.microsoft.com/office/word/2010/wordprocessingInk" xmlns:wne="http://schemas.microsoft.com/office/word/2006/wordml" xmlns:wps="http://schemas.microsoft.com/office/word/2010/wordprocessingShape" mc:Ignorable="w14 w15 w16se wp14">
+<w:document xmlns:wpc="http://schemas.microsoft.com/office/word/2010/wordprocessingCanvas" xmlns:mc="http://schemas.openxmlformats.org/markup-compatibility/2006" xmlns:o="urn:schemas-microsoft-com:office:office" xmlns:r="http://schemas.openxmlformats.org/officeDocument/2006/relationships" xmlns:m="http://schemas.openxmlformats.org/officeDocument/2006/math" xmlns:v="urn:schemas-microsoft-com:vml" xmlns:wp14="http://schemas.microsoft.com/office/word/2010/wordprocessingDrawing" xmlns:wp="http://schemas.openxmlformats.org/drawingml/2006/wordprocessingDrawing" xmlns:w10="urn:schemas-microsoft-com:office:word" xmlns:w="http://schemas.openxmlformats.org/wordprocessingml/2006/main" xmlns:w14="http://schemas.microsoft.com/office/word/2010/wordml" xmlns:w15="http://schemas.microsoft.com/office/word/2012/wordml" xmlns:wpg="http://schemas.microsoft.com/office/word/2010/wordprocessingGroup" xmlns:wpi="http://schemas.microsoft.com/office/word/2010/wordprocessingInk" xmlns:wne="http://schemas.microsoft.com/office/word/2006/wordml" xmlns:wps="http://schemas.microsoft.com/office/word/2010/wordprocessingShape" mc:Ignorable="w14 w15 wp14">
   <w:body>
     <w:p>
       <w:pPr>
@@ -11,37 +11,170 @@
           <w:szCs w:val="28"/>
         </w:rPr>
       </w:pPr>
+      <w:commentRangeStart w:id="0"/>
       <w:r>
         <w:rPr>
           <w:b/>
           <w:sz w:val="28"/>
           <w:szCs w:val="28"/>
         </w:rPr>
-        <w:t xml:space="preserve">Real-Time Position Tracking of </w:t>
-      </w:r>
+        <w:t>Real-Time</w:t>
+      </w:r>
+      <w:ins w:id="1" w:author="Lobo, Fluvio" w:date="2017-10-09T11:54:00Z">
+        <w:r>
+          <w:rPr>
+            <w:b/>
+            <w:sz w:val="28"/>
+            <w:szCs w:val="28"/>
+          </w:rPr>
+          <w:t>, Non-Contacting</w:t>
+        </w:r>
+      </w:ins>
       <w:r>
         <w:rPr>
           <w:b/>
           <w:sz w:val="28"/>
           <w:szCs w:val="28"/>
         </w:rPr>
-        <w:t xml:space="preserve">Wireless </w:t>
-      </w:r>
+        <w:t xml:space="preserve"> Position Tracking of </w:t>
+      </w:r>
+      <w:del w:id="2" w:author="Lobo, Fluvio" w:date="2017-10-09T11:54:00Z">
+        <w:r>
+          <w:rPr>
+            <w:b/>
+            <w:sz w:val="28"/>
+            <w:szCs w:val="28"/>
+          </w:rPr>
+          <w:delText xml:space="preserve">Wireless </w:delText>
+        </w:r>
+      </w:del>
       <w:r>
         <w:rPr>
           <w:b/>
           <w:sz w:val="28"/>
           <w:szCs w:val="28"/>
         </w:rPr>
-        <w:t>Medical Devices by A</w:t>
-      </w:r>
+        <w:t>Medical Devices</w:t>
+      </w:r>
+      <w:ins w:id="3" w:author="Lobo, Fluvio" w:date="2017-10-09T11:55:00Z">
+        <w:r>
+          <w:rPr>
+            <w:b/>
+            <w:sz w:val="28"/>
+            <w:szCs w:val="28"/>
+          </w:rPr>
+          <w:t xml:space="preserve"> and Surgical Tools through the</w:t>
+        </w:r>
+      </w:ins>
+      <w:del w:id="4" w:author="Lobo, Fluvio" w:date="2017-10-09T11:55:00Z">
+        <w:r>
+          <w:rPr>
+            <w:b/>
+            <w:sz w:val="28"/>
+            <w:szCs w:val="28"/>
+          </w:rPr>
+          <w:delText xml:space="preserve"> by</w:delText>
+        </w:r>
+      </w:del>
       <w:r>
         <w:rPr>
           <w:b/>
           <w:sz w:val="28"/>
           <w:szCs w:val="28"/>
         </w:rPr>
-        <w:t>nalyzing Changes in a Magnetic Field at Pre-Determined Points</w:t>
+        <w:t xml:space="preserve"> A</w:t>
+      </w:r>
+      <w:r>
+        <w:rPr>
+          <w:b/>
+          <w:sz w:val="28"/>
+          <w:szCs w:val="28"/>
+        </w:rPr>
+        <w:t>naly</w:t>
+      </w:r>
+      <w:ins w:id="5" w:author="Lobo, Fluvio" w:date="2017-10-09T11:55:00Z">
+        <w:r>
+          <w:rPr>
+            <w:b/>
+            <w:sz w:val="28"/>
+            <w:szCs w:val="28"/>
+          </w:rPr>
+          <w:t>sis</w:t>
+        </w:r>
+      </w:ins>
+      <w:del w:id="6" w:author="Lobo, Fluvio" w:date="2017-10-09T11:55:00Z">
+        <w:r>
+          <w:rPr>
+            <w:b/>
+            <w:sz w:val="28"/>
+            <w:szCs w:val="28"/>
+          </w:rPr>
+          <w:delText>zing</w:delText>
+        </w:r>
+      </w:del>
+      <w:r>
+        <w:rPr>
+          <w:b/>
+          <w:sz w:val="28"/>
+          <w:szCs w:val="28"/>
+        </w:rPr>
+        <w:t xml:space="preserve"> </w:t>
+      </w:r>
+      <w:ins w:id="7" w:author="Lobo, Fluvio" w:date="2017-10-09T11:55:00Z">
+        <w:r>
+          <w:rPr>
+            <w:b/>
+            <w:sz w:val="28"/>
+            <w:szCs w:val="28"/>
+          </w:rPr>
+          <w:t xml:space="preserve">of </w:t>
+        </w:r>
+      </w:ins>
+      <w:del w:id="8" w:author="Lobo, Fluvio" w:date="2017-10-09T11:55:00Z">
+        <w:r>
+          <w:rPr>
+            <w:b/>
+            <w:sz w:val="28"/>
+            <w:szCs w:val="28"/>
+          </w:rPr>
+          <w:delText xml:space="preserve">Changes in a </w:delText>
+        </w:r>
+      </w:del>
+      <w:r>
+        <w:rPr>
+          <w:b/>
+          <w:sz w:val="28"/>
+          <w:szCs w:val="28"/>
+        </w:rPr>
+        <w:t xml:space="preserve">Magnetic Field </w:t>
+      </w:r>
+      <w:ins w:id="9" w:author="Lobo, Fluvio" w:date="2017-10-09T11:55:00Z">
+        <w:r>
+          <w:rPr>
+            <w:b/>
+            <w:sz w:val="28"/>
+            <w:szCs w:val="28"/>
+          </w:rPr>
+          <w:t>disturbances</w:t>
+        </w:r>
+      </w:ins>
+      <w:del w:id="10" w:author="Lobo, Fluvio" w:date="2017-10-09T11:55:00Z">
+        <w:r>
+          <w:rPr>
+            <w:b/>
+            <w:sz w:val="28"/>
+            <w:szCs w:val="28"/>
+          </w:rPr>
+          <w:delText>at Pre-Determined Points</w:delText>
+        </w:r>
+      </w:del>
+      <w:commentRangeEnd w:id="0"/>
+      <w:r>
+        <w:rPr>
+          <w:rStyle w:val="CommentReference"/>
+          <w:rFonts w:ascii="Calibri" w:hAnsi="Calibri"/>
+        </w:rPr>
+        <w:commentReference w:id="0"/>
       </w:r>
     </w:p>
     <w:p>
@@ -283,6 +416,7 @@
       <w:r>
         <w:t xml:space="preserve"> </w:t>
       </w:r>
+      <w:commentRangeStart w:id="11"/>
       <w:r>
         <w:rPr>
           <w:b/>
@@ -291,6 +425,14 @@
         </w:rPr>
         <w:t>[CITATION]</w:t>
       </w:r>
+      <w:commentRangeEnd w:id="11"/>
+      <w:r>
+        <w:rPr>
+          <w:rStyle w:val="CommentReference"/>
+          <w:rFonts w:ascii="Calibri" w:hAnsi="Calibri"/>
+        </w:rPr>
+        <w:commentReference w:id="11"/>
+      </w:r>
       <w:r>
         <w:t xml:space="preserve">. In the entertainment industry in particular, object </w:t>
       </w:r>
@@ -391,15 +533,7 @@
         <w:t xml:space="preserve"> </w:t>
       </w:r>
       <w:r>
-        <w:t xml:space="preserve">none </w:t>
-      </w:r>
-      <w:proofErr w:type="gramStart"/>
-      <w:r>
-        <w:t>are</w:t>
-      </w:r>
-      <w:proofErr w:type="gramEnd"/>
-      <w:r>
-        <w:t xml:space="preserve"> as applicable in a </w:t>
+        <w:t xml:space="preserve">none are as applicable in a </w:t>
       </w:r>
       <w:r>
         <w:t xml:space="preserve">medical context as magnetic field sensing. </w:t>
@@ -939,7 +1073,10 @@
         <w:t>arbitrary point of interest with respect to the cente</w:t>
       </w:r>
       <w:r>
-        <w:t xml:space="preserve">r of the magnet, represented by vector </w:t>
+        <w:t xml:space="preserve">r of the magnet, represented by </w:t>
+      </w:r>
+      <w:r>
+        <w:t xml:space="preserve">vector </w:t>
       </w:r>
       <m:oMath>
         <m:acc>
@@ -1019,10 +1156,7 @@
         <w:t xml:space="preserve"> normal to the level surface of the magnetic field</w:t>
       </w:r>
       <w:r>
-        <w:t xml:space="preserve"> </w:t>
-      </w:r>
-      <w:r>
-        <w:t>would perceive; which may further be broken into a more convenient polar component form</w:t>
+        <w:t xml:space="preserve"> would perceive; which may further be broken into a more convenient polar component form</w:t>
       </w:r>
       <w:r>
         <w:t xml:space="preserve">, given </w:t>
@@ -1148,7 +1282,7 @@
       <w:r>
         <w:t xml:space="preserve"> when the magnet is in a fixed </w:t>
       </w:r>
-      <w:commentRangeStart w:id="0"/>
+      <w:commentRangeStart w:id="12"/>
       <w:r>
         <w:t xml:space="preserve">orientation </w:t>
       </w:r>
@@ -1160,13 +1294,13 @@
         </w:rPr>
         <w:t>along the sensor’s x-axis</w:t>
       </w:r>
-      <w:commentRangeEnd w:id="0"/>
+      <w:commentRangeEnd w:id="12"/>
       <w:r>
         <w:rPr>
           <w:rStyle w:val="CommentReference"/>
           <w:rFonts w:ascii="Calibri" w:hAnsi="Calibri"/>
         </w:rPr>
-        <w:commentReference w:id="0"/>
+        <w:commentReference w:id="12"/>
       </w:r>
       <w:r>
         <w:t>:</w:t>
@@ -1207,7 +1341,7 @@
             <w:tcW w:w="4032" w:type="dxa"/>
             <w:vAlign w:val="center"/>
           </w:tcPr>
-          <w:commentRangeStart w:id="1"/>
+          <w:commentRangeStart w:id="13"/>
           <w:p>
             <w:pPr>
               <w:pStyle w:val="NoSpacing"/>
@@ -1274,7 +1408,7 @@
                     </m:acc>
                   </m:e>
                 </m:d>
-                <w:commentRangeEnd w:id="1"/>
+                <w:commentRangeEnd w:id="13"/>
                 <m:r>
                   <m:rPr>
                     <m:sty m:val="p"/>
@@ -1283,7 +1417,7 @@
                     <w:rStyle w:val="CommentReference"/>
                     <w:rFonts w:ascii="Calibri" w:hAnsi="Calibri"/>
                   </w:rPr>
-                  <w:commentReference w:id="1"/>
+                  <w:commentReference w:id="13"/>
                 </m:r>
                 <m:r>
                   <m:rPr>
@@ -1769,7 +1903,7 @@
                           </w:rPr>
                           <m:t>z</m:t>
                         </m:r>
-                        <w:commentRangeStart w:id="2"/>
+                        <w:commentRangeStart w:id="14"/>
                         <m:r>
                           <m:rPr>
                             <m:sty m:val="b"/>
@@ -1780,7 +1914,7 @@
                           </w:rPr>
                           <m:t>-</m:t>
                         </m:r>
-                        <w:commentRangeEnd w:id="2"/>
+                        <w:commentRangeEnd w:id="14"/>
                         <m:r>
                           <m:rPr>
                             <m:sty m:val="p"/>
@@ -1789,7 +1923,7 @@
                             <w:rStyle w:val="CommentReference"/>
                             <w:rFonts w:ascii="Calibri" w:hAnsi="Calibri"/>
                           </w:rPr>
-                          <w:commentReference w:id="2"/>
+                          <w:commentReference w:id="14"/>
                         </m:r>
                         <m:r>
                           <m:rPr>
@@ -2948,15 +3082,7 @@
         </m:r>
       </m:oMath>
       <w:r>
-        <w:t xml:space="preserve">, y = </w:t>
-      </w:r>
-      <w:proofErr w:type="gramStart"/>
-      <w:r>
-        <w:t>0</w:t>
-      </w:r>
-      <w:proofErr w:type="gramEnd"/>
-      <w:r>
-        <w:t>, z = 0).</w:t>
+        <w:t>, y = 0, z = 0).</w:t>
       </w:r>
     </w:p>
     <w:p>
@@ -2968,6 +3094,7 @@
         </w:numPr>
       </w:pPr>
       <w:r>
+        <w:lastRenderedPageBreak/>
         <w:t xml:space="preserve">Another sample of K is computed from </w:t>
       </w:r>
       <m:oMath>
@@ -3081,7 +3208,6 @@
         </w:numPr>
       </w:pPr>
       <w:r>
-        <w:lastRenderedPageBreak/>
         <w:t>An approximated result of K yields from averaging the sampled points.</w:t>
       </w:r>
     </w:p>
@@ -3450,26 +3576,18 @@
         <w:t>Each sensor allows the script to assemble one possible input equation acco</w:t>
       </w:r>
       <w:r>
-        <w:t xml:space="preserve">rding to Eqns. (2), (3) and (4) for </w:t>
-      </w:r>
-      <w:proofErr w:type="gramStart"/>
-      <w:r>
-        <w:t>a total of six</w:t>
-      </w:r>
-      <w:proofErr w:type="gramEnd"/>
+        <w:t xml:space="preserve">rding to Eqns. (2), (3) and (4) for a total of six </w:t>
+      </w:r>
+      <w:r>
+        <w:t xml:space="preserve">coupled </w:t>
+      </w:r>
+      <w:r>
+        <w:t>equations. As can be observed, the constructed system of equations is non-linear and has no analytical solution, thus the need for a numerical technique to aid in the computation of the magnet’s position arises.</w:t>
+      </w:r>
       <w:r>
         <w:t xml:space="preserve"> </w:t>
       </w:r>
       <w:r>
-        <w:t xml:space="preserve">coupled </w:t>
-      </w:r>
-      <w:r>
-        <w:t>equations. As can be observed, the constructed system of equations is non-linear and has no analytical solution, thus the need for a numerical technique to aid in the computation of the magnet’s position arises.</w:t>
-      </w:r>
-      <w:r>
-        <w:t xml:space="preserve"> </w:t>
-      </w:r>
-      <w:r>
         <w:t xml:space="preserve">Computation begins after the script has assembled the </w:t>
       </w:r>
       <w:r>
@@ -3484,7 +3602,7 @@
       <w:r>
         <w:t xml:space="preserve"> from the sensors calculated to have the largest respective </w:t>
       </w:r>
-      <w:commentRangeStart w:id="3"/>
+      <w:commentRangeStart w:id="15"/>
       <m:oMath>
         <m:acc>
           <m:accPr>
@@ -3515,13 +3633,13 @@
         </w:rPr>
         <w:t xml:space="preserve"> </w:t>
       </w:r>
-      <w:commentRangeEnd w:id="3"/>
+      <w:commentRangeEnd w:id="15"/>
       <w:r>
         <w:rPr>
           <w:rStyle w:val="CommentReference"/>
           <w:rFonts w:ascii="Calibri" w:hAnsi="Calibri"/>
         </w:rPr>
-        <w:commentReference w:id="3"/>
+        <w:commentReference w:id="15"/>
       </w:r>
       <w:r>
         <w:t>to pass to</w:t>
@@ -3574,12 +3692,7 @@
         <w:t xml:space="preserve"> implementation of the LMA </w:t>
       </w:r>
       <w:r>
-        <w:t>lacks support for overdetermined systems</w:t>
-      </w:r>
-      <w:bookmarkStart w:id="4" w:name="_GoBack"/>
-      <w:bookmarkEnd w:id="4"/>
-      <w:r>
-        <w:t xml:space="preserve"> of equations. </w:t>
+        <w:t xml:space="preserve">lacks support for overdetermined systems of equations. </w:t>
       </w:r>
       <w:r>
         <w:t xml:space="preserve"> </w:t>
@@ -4057,6 +4170,8 @@
       <w:r>
         <w:t>: 10.1115/1.4026937</w:t>
       </w:r>
+      <w:bookmarkStart w:id="16" w:name="_GoBack"/>
+      <w:bookmarkEnd w:id="16"/>
     </w:p>
     <w:p>
       <w:pPr>
@@ -4141,6 +4256,7 @@
         </w:numPr>
       </w:pPr>
       <w:r>
+        <w:lastRenderedPageBreak/>
         <w:tab/>
         <w:t xml:space="preserve">There are no page numbers. </w:t>
       </w:r>
@@ -4169,7 +4285,6 @@
         </w:numPr>
       </w:pPr>
       <w:r>
-        <w:lastRenderedPageBreak/>
         <w:tab/>
         <w:t xml:space="preserve">When in doubt, look at an article in an ASME journal. </w:t>
       </w:r>
@@ -4232,8 +4347,8 @@
 </file>
 
 <file path=word/comments.xml><?xml version="1.0" encoding="utf-8"?>
-<w:comments xmlns:wpc="http://schemas.microsoft.com/office/word/2010/wordprocessingCanvas" xmlns:cx="http://schemas.microsoft.com/office/drawing/2014/chartex" xmlns:cx1="http://schemas.microsoft.com/office/drawing/2015/9/8/chartex" xmlns:mc="http://schemas.openxmlformats.org/markup-compatibility/2006" xmlns:o="urn:schemas-microsoft-com:office:office" xmlns:r="http://schemas.openxmlformats.org/officeDocument/2006/relationships" xmlns:m="http://schemas.openxmlformats.org/officeDocument/2006/math" xmlns:v="urn:schemas-microsoft-com:vml" xmlns:wp14="http://schemas.microsoft.com/office/word/2010/wordprocessingDrawing" xmlns:wp="http://schemas.openxmlformats.org/drawingml/2006/wordprocessingDrawing" xmlns:w10="urn:schemas-microsoft-com:office:word" xmlns:w="http://schemas.openxmlformats.org/wordprocessingml/2006/main" xmlns:w14="http://schemas.microsoft.com/office/word/2010/wordml" xmlns:w15="http://schemas.microsoft.com/office/word/2012/wordml" xmlns:w16se="http://schemas.microsoft.com/office/word/2015/wordml/symex" xmlns:wpg="http://schemas.microsoft.com/office/word/2010/wordprocessingGroup" xmlns:wpi="http://schemas.microsoft.com/office/word/2010/wordprocessingInk" xmlns:wne="http://schemas.microsoft.com/office/word/2006/wordml" xmlns:wps="http://schemas.microsoft.com/office/word/2010/wordprocessingShape" mc:Ignorable="w14 w15 w16se wp14">
-  <w:comment w:id="0" w:author="Odeh, Mohammad" w:date="2017-10-06T12:57:00Z" w:initials="OM">
+<w:comments xmlns:wpc="http://schemas.microsoft.com/office/word/2010/wordprocessingCanvas" xmlns:mc="http://schemas.openxmlformats.org/markup-compatibility/2006" xmlns:o="urn:schemas-microsoft-com:office:office" xmlns:r="http://schemas.openxmlformats.org/officeDocument/2006/relationships" xmlns:m="http://schemas.openxmlformats.org/officeDocument/2006/math" xmlns:v="urn:schemas-microsoft-com:vml" xmlns:wp14="http://schemas.microsoft.com/office/word/2010/wordprocessingDrawing" xmlns:wp="http://schemas.openxmlformats.org/drawingml/2006/wordprocessingDrawing" xmlns:w10="urn:schemas-microsoft-com:office:word" xmlns:w="http://schemas.openxmlformats.org/wordprocessingml/2006/main" xmlns:w14="http://schemas.microsoft.com/office/word/2010/wordml" xmlns:w15="http://schemas.microsoft.com/office/word/2012/wordml" xmlns:wpg="http://schemas.microsoft.com/office/word/2010/wordprocessingGroup" xmlns:wpi="http://schemas.microsoft.com/office/word/2010/wordprocessingInk" xmlns:wne="http://schemas.microsoft.com/office/word/2006/wordml" xmlns:wps="http://schemas.microsoft.com/office/word/2010/wordprocessingShape" mc:Ignorable="w14 w15 wp14">
+  <w:comment w:id="0" w:author="Lobo, Fluvio" w:date="2017-10-09T11:55:00Z" w:initials="LF">
     <w:p>
       <w:pPr>
         <w:pStyle w:val="CommentText"/>
@@ -4245,11 +4360,132 @@
         <w:annotationRef/>
       </w:r>
       <w:r>
+        <w:t>Here is an alternative to the title;</w:t>
+      </w:r>
+    </w:p>
+    <w:p>
+      <w:pPr>
+        <w:pStyle w:val="CommentText"/>
+      </w:pPr>
+    </w:p>
+    <w:p>
+      <w:pPr>
+        <w:pStyle w:val="CommentText"/>
+      </w:pPr>
+      <w:r>
+        <w:t>“Real-Time, Non-Contacting Position Tracking of Medical Devices and Surgical Tools through the Analysis of Magnetic Field Disturbances”</w:t>
+      </w:r>
+    </w:p>
+    <w:p>
+      <w:pPr>
+        <w:pStyle w:val="CommentText"/>
+      </w:pPr>
+    </w:p>
+    <w:p>
+      <w:pPr>
+        <w:pStyle w:val="CommentText"/>
+        <w:numPr>
+          <w:ilvl w:val="0"/>
+          <w:numId w:val="12"/>
+        </w:numPr>
+      </w:pPr>
+      <w:r>
+        <w:t xml:space="preserve"> I removed the term wireless because it referred to the device being tracked.</w:t>
+      </w:r>
+    </w:p>
+    <w:p>
+      <w:pPr>
+        <w:pStyle w:val="CommentText"/>
+      </w:pPr>
+    </w:p>
+    <w:p>
+      <w:pPr>
+        <w:pStyle w:val="CommentText"/>
+        <w:numPr>
+          <w:ilvl w:val="0"/>
+          <w:numId w:val="11"/>
+        </w:numPr>
+      </w:pPr>
+      <w:r>
+        <w:t xml:space="preserve"> Added the “non-contacting” as a property of the tracking method</w:t>
+      </w:r>
+    </w:p>
+    <w:p>
+      <w:pPr>
+        <w:pStyle w:val="CommentText"/>
+      </w:pPr>
+    </w:p>
+    <w:p>
+      <w:pPr>
+        <w:pStyle w:val="CommentText"/>
+        <w:numPr>
+          <w:ilvl w:val="0"/>
+          <w:numId w:val="11"/>
+        </w:numPr>
+      </w:pPr>
+      <w:r>
+        <w:t xml:space="preserve"> Replaced “changes in the magnetic field” for “magnetic field disturbances to fancy-it-up!</w:t>
+      </w:r>
+    </w:p>
+    <w:p>
+      <w:pPr>
+        <w:pStyle w:val="ListParagraph"/>
+      </w:pPr>
+    </w:p>
+    <w:p>
+      <w:pPr>
+        <w:pStyle w:val="CommentText"/>
+        <w:numPr>
+          <w:ilvl w:val="0"/>
+          <w:numId w:val="11"/>
+        </w:numPr>
+      </w:pPr>
+      <w:r>
+        <w:t xml:space="preserve"> Eliminated pre-determined points becaus</w:t>
+      </w:r>
+      <w:r>
+        <w:t>e it alludes to a limitation that all tracking methods encounter. You cannot “see” what’s outside of your “range” or “scope”, which is usually defined by the “position” of the sensors. In our case, it comes down to our sensor array, which we discuss in depth.</w:t>
+      </w:r>
+    </w:p>
+    <w:p>
+      <w:pPr>
+        <w:pStyle w:val="CommentText"/>
+      </w:pPr>
+    </w:p>
+  </w:comment>
+  <w:comment w:id="11" w:author="Lobo, Fluvio" w:date="2017-10-09T12:02:00Z" w:initials="LF">
+    <w:p>
+      <w:pPr>
+        <w:pStyle w:val="CommentText"/>
+      </w:pPr>
+      <w:r>
+        <w:rPr>
+          <w:rStyle w:val="CommentReference"/>
+        </w:rPr>
+        <w:annotationRef/>
+      </w:r>
+      <w:r>
+        <w:t>Do we have these citations or do we need to find them?</w:t>
+      </w:r>
+    </w:p>
+  </w:comment>
+  <w:comment w:id="12" w:author="Odeh, Mohammad" w:date="2017-10-06T12:57:00Z" w:initials="OM">
+    <w:p>
+      <w:pPr>
+        <w:pStyle w:val="CommentText"/>
+      </w:pPr>
+      <w:r>
+        <w:rPr>
+          <w:rStyle w:val="CommentReference"/>
+        </w:rPr>
+        <w:annotationRef/>
+      </w:r>
+      <w:r>
         <w:t>We have actually aligned the north pole with the z-axis. I will need to double check though.</w:t>
       </w:r>
     </w:p>
   </w:comment>
-  <w:comment w:id="1" w:author="Odeh, Mohammad" w:date="2017-10-06T12:53:00Z" w:initials="OM">
+  <w:comment w:id="13" w:author="Odeh, Mohammad" w:date="2017-10-06T12:53:00Z" w:initials="OM">
     <w:p>
       <w:pPr>
         <w:pStyle w:val="CommentText"/>
@@ -4290,7 +4526,7 @@
       </w:r>
     </w:p>
   </w:comment>
-  <w:comment w:id="2" w:author="Odeh, Mohammad" w:date="2017-10-06T12:58:00Z" w:initials="OM">
+  <w:comment w:id="14" w:author="Odeh, Mohammad" w:date="2017-10-06T12:58:00Z" w:initials="OM">
     <w:p>
       <w:pPr>
         <w:pStyle w:val="CommentText"/>
@@ -4309,7 +4545,7 @@
       </w:r>
     </w:p>
   </w:comment>
-  <w:comment w:id="3" w:author="Odeh, Mohammad" w:date="2017-10-06T13:16:00Z" w:initials="OM">
+  <w:comment w:id="15" w:author="Odeh, Mohammad" w:date="2017-10-06T13:16:00Z" w:initials="OM">
     <w:p>
       <w:pPr>
         <w:pStyle w:val="CommentText"/>
@@ -4329,7 +4565,9 @@
 </file>
 
 <file path=word/commentsExtended.xml><?xml version="1.0" encoding="utf-8"?>
-<w15:commentsEx xmlns:wpc="http://schemas.microsoft.com/office/word/2010/wordprocessingCanvas" xmlns:cx="http://schemas.microsoft.com/office/drawing/2014/chartex" xmlns:cx1="http://schemas.microsoft.com/office/drawing/2015/9/8/chartex" xmlns:mc="http://schemas.openxmlformats.org/markup-compatibility/2006" xmlns:o="urn:schemas-microsoft-com:office:office" xmlns:r="http://schemas.openxmlformats.org/officeDocument/2006/relationships" xmlns:m="http://schemas.openxmlformats.org/officeDocument/2006/math" xmlns:v="urn:schemas-microsoft-com:vml" xmlns:wp14="http://schemas.microsoft.com/office/word/2010/wordprocessingDrawing" xmlns:wp="http://schemas.openxmlformats.org/drawingml/2006/wordprocessingDrawing" xmlns:w10="urn:schemas-microsoft-com:office:word" xmlns:w="http://schemas.openxmlformats.org/wordprocessingml/2006/main" xmlns:w14="http://schemas.microsoft.com/office/word/2010/wordml" xmlns:w15="http://schemas.microsoft.com/office/word/2012/wordml" xmlns:w16se="http://schemas.microsoft.com/office/word/2015/wordml/symex" xmlns:wpg="http://schemas.microsoft.com/office/word/2010/wordprocessingGroup" xmlns:wpi="http://schemas.microsoft.com/office/word/2010/wordprocessingInk" xmlns:wne="http://schemas.microsoft.com/office/word/2006/wordml" xmlns:wps="http://schemas.microsoft.com/office/word/2010/wordprocessingShape" mc:Ignorable="w14 w15 w16se wp14">
+<w15:commentsEx xmlns:wpc="http://schemas.microsoft.com/office/word/2010/wordprocessingCanvas" xmlns:mc="http://schemas.openxmlformats.org/markup-compatibility/2006" xmlns:o="urn:schemas-microsoft-com:office:office" xmlns:r="http://schemas.openxmlformats.org/officeDocument/2006/relationships" xmlns:m="http://schemas.openxmlformats.org/officeDocument/2006/math" xmlns:v="urn:schemas-microsoft-com:vml" xmlns:wp14="http://schemas.microsoft.com/office/word/2010/wordprocessingDrawing" xmlns:wp="http://schemas.openxmlformats.org/drawingml/2006/wordprocessingDrawing" xmlns:w10="urn:schemas-microsoft-com:office:word" xmlns:w="http://schemas.openxmlformats.org/wordprocessingml/2006/main" xmlns:w14="http://schemas.microsoft.com/office/word/2010/wordml" xmlns:w15="http://schemas.microsoft.com/office/word/2012/wordml" xmlns:wpg="http://schemas.microsoft.com/office/word/2010/wordprocessingGroup" xmlns:wpi="http://schemas.microsoft.com/office/word/2010/wordprocessingInk" xmlns:wne="http://schemas.microsoft.com/office/word/2006/wordml" xmlns:wps="http://schemas.microsoft.com/office/word/2010/wordprocessingShape" mc:Ignorable="w14 w15 wp14">
+  <w15:commentEx w15:paraId="70546EA9" w15:done="0"/>
+  <w15:commentEx w15:paraId="15390CC8" w15:done="0"/>
   <w15:commentEx w15:paraId="72E0BAD5" w15:done="0"/>
   <w15:commentEx w15:paraId="05C75E24" w15:done="0"/>
   <w15:commentEx w15:paraId="4C7338A2" w15:done="0"/>
@@ -4338,7 +4576,7 @@
 </file>
 
 <file path=word/numbering.xml><?xml version="1.0" encoding="utf-8"?>
-<w:numbering xmlns:wpc="http://schemas.microsoft.com/office/word/2010/wordprocessingCanvas" xmlns:cx="http://schemas.microsoft.com/office/drawing/2014/chartex" xmlns:cx1="http://schemas.microsoft.com/office/drawing/2015/9/8/chartex" xmlns:mc="http://schemas.openxmlformats.org/markup-compatibility/2006" xmlns:o="urn:schemas-microsoft-com:office:office" xmlns:r="http://schemas.openxmlformats.org/officeDocument/2006/relationships" xmlns:m="http://schemas.openxmlformats.org/officeDocument/2006/math" xmlns:v="urn:schemas-microsoft-com:vml" xmlns:wp14="http://schemas.microsoft.com/office/word/2010/wordprocessingDrawing" xmlns:wp="http://schemas.openxmlformats.org/drawingml/2006/wordprocessingDrawing" xmlns:w10="urn:schemas-microsoft-com:office:word" xmlns:w="http://schemas.openxmlformats.org/wordprocessingml/2006/main" xmlns:w14="http://schemas.microsoft.com/office/word/2010/wordml" xmlns:w15="http://schemas.microsoft.com/office/word/2012/wordml" xmlns:w16se="http://schemas.microsoft.com/office/word/2015/wordml/symex" xmlns:wpg="http://schemas.microsoft.com/office/word/2010/wordprocessingGroup" xmlns:wpi="http://schemas.microsoft.com/office/word/2010/wordprocessingInk" xmlns:wne="http://schemas.microsoft.com/office/word/2006/wordml" xmlns:wps="http://schemas.microsoft.com/office/word/2010/wordprocessingShape" mc:Ignorable="w14 w15 w16se wp14">
+<w:numbering xmlns:wpc="http://schemas.microsoft.com/office/word/2010/wordprocessingCanvas" xmlns:mc="http://schemas.openxmlformats.org/markup-compatibility/2006" xmlns:o="urn:schemas-microsoft-com:office:office" xmlns:r="http://schemas.openxmlformats.org/officeDocument/2006/relationships" xmlns:m="http://schemas.openxmlformats.org/officeDocument/2006/math" xmlns:v="urn:schemas-microsoft-com:vml" xmlns:wp14="http://schemas.microsoft.com/office/word/2010/wordprocessingDrawing" xmlns:wp="http://schemas.openxmlformats.org/drawingml/2006/wordprocessingDrawing" xmlns:w10="urn:schemas-microsoft-com:office:word" xmlns:w="http://schemas.openxmlformats.org/wordprocessingml/2006/main" xmlns:w14="http://schemas.microsoft.com/office/word/2010/wordml" xmlns:w15="http://schemas.microsoft.com/office/word/2012/wordml" xmlns:wpg="http://schemas.microsoft.com/office/word/2010/wordprocessingGroup" xmlns:wpi="http://schemas.microsoft.com/office/word/2010/wordprocessingInk" xmlns:wne="http://schemas.microsoft.com/office/word/2006/wordml" xmlns:wps="http://schemas.microsoft.com/office/word/2010/wordprocessingShape" mc:Ignorable="w14 w15 wp14">
   <w:abstractNum w:abstractNumId="0" w15:restartNumberingAfterBreak="0">
     <w:nsid w:val="05246845"/>
     <w:multiLevelType w:val="hybridMultilevel"/>
@@ -4905,6 +5143,119 @@
     </w:lvl>
   </w:abstractNum>
   <w:abstractNum w:abstractNumId="5" w15:restartNumberingAfterBreak="0">
+    <w:nsid w:val="229B3B1E"/>
+    <w:multiLevelType w:val="hybridMultilevel"/>
+    <w:tmpl w:val="4F3C32A0"/>
+    <w:lvl w:ilvl="0" w:tplc="04090001">
+      <w:start w:val="1"/>
+      <w:numFmt w:val="bullet"/>
+      <w:lvlText w:val=""/>
+      <w:lvlJc w:val="left"/>
+      <w:pPr>
+        <w:ind w:left="720" w:hanging="360"/>
+      </w:pPr>
+      <w:rPr>
+        <w:rFonts w:ascii="Symbol" w:hAnsi="Symbol" w:hint="default"/>
+      </w:rPr>
+    </w:lvl>
+    <w:lvl w:ilvl="1" w:tplc="04090003" w:tentative="1">
+      <w:start w:val="1"/>
+      <w:numFmt w:val="bullet"/>
+      <w:lvlText w:val="o"/>
+      <w:lvlJc w:val="left"/>
+      <w:pPr>
+        <w:ind w:left="1440" w:hanging="360"/>
+      </w:pPr>
+      <w:rPr>
+        <w:rFonts w:ascii="Courier New" w:hAnsi="Courier New" w:cs="Courier New" w:hint="default"/>
+      </w:rPr>
+    </w:lvl>
+    <w:lvl w:ilvl="2" w:tplc="04090005" w:tentative="1">
+      <w:start w:val="1"/>
+      <w:numFmt w:val="bullet"/>
+      <w:lvlText w:val=""/>
+      <w:lvlJc w:val="left"/>
+      <w:pPr>
+        <w:ind w:left="2160" w:hanging="360"/>
+      </w:pPr>
+      <w:rPr>
+        <w:rFonts w:ascii="Wingdings" w:hAnsi="Wingdings" w:hint="default"/>
+      </w:rPr>
+    </w:lvl>
+    <w:lvl w:ilvl="3" w:tplc="04090001" w:tentative="1">
+      <w:start w:val="1"/>
+      <w:numFmt w:val="bullet"/>
+      <w:lvlText w:val=""/>
+      <w:lvlJc w:val="left"/>
+      <w:pPr>
+        <w:ind w:left="2880" w:hanging="360"/>
+      </w:pPr>
+      <w:rPr>
+        <w:rFonts w:ascii="Symbol" w:hAnsi="Symbol" w:hint="default"/>
+      </w:rPr>
+    </w:lvl>
+    <w:lvl w:ilvl="4" w:tplc="04090003" w:tentative="1">
+      <w:start w:val="1"/>
+      <w:numFmt w:val="bullet"/>
+      <w:lvlText w:val="o"/>
+      <w:lvlJc w:val="left"/>
+      <w:pPr>
+        <w:ind w:left="3600" w:hanging="360"/>
+      </w:pPr>
+      <w:rPr>
+        <w:rFonts w:ascii="Courier New" w:hAnsi="Courier New" w:cs="Courier New" w:hint="default"/>
+      </w:rPr>
+    </w:lvl>
+    <w:lvl w:ilvl="5" w:tplc="04090005" w:tentative="1">
+      <w:start w:val="1"/>
+      <w:numFmt w:val="bullet"/>
+      <w:lvlText w:val=""/>
+      <w:lvlJc w:val="left"/>
+      <w:pPr>
+        <w:ind w:left="4320" w:hanging="360"/>
+      </w:pPr>
+      <w:rPr>
+        <w:rFonts w:ascii="Wingdings" w:hAnsi="Wingdings" w:hint="default"/>
+      </w:rPr>
+    </w:lvl>
+    <w:lvl w:ilvl="6" w:tplc="04090001" w:tentative="1">
+      <w:start w:val="1"/>
+      <w:numFmt w:val="bullet"/>
+      <w:lvlText w:val=""/>
+      <w:lvlJc w:val="left"/>
+      <w:pPr>
+        <w:ind w:left="5040" w:hanging="360"/>
+      </w:pPr>
+      <w:rPr>
+        <w:rFonts w:ascii="Symbol" w:hAnsi="Symbol" w:hint="default"/>
+      </w:rPr>
+    </w:lvl>
+    <w:lvl w:ilvl="7" w:tplc="04090003" w:tentative="1">
+      <w:start w:val="1"/>
+      <w:numFmt w:val="bullet"/>
+      <w:lvlText w:val="o"/>
+      <w:lvlJc w:val="left"/>
+      <w:pPr>
+        <w:ind w:left="5760" w:hanging="360"/>
+      </w:pPr>
+      <w:rPr>
+        <w:rFonts w:ascii="Courier New" w:hAnsi="Courier New" w:cs="Courier New" w:hint="default"/>
+      </w:rPr>
+    </w:lvl>
+    <w:lvl w:ilvl="8" w:tplc="04090005" w:tentative="1">
+      <w:start w:val="1"/>
+      <w:numFmt w:val="bullet"/>
+      <w:lvlText w:val=""/>
+      <w:lvlJc w:val="left"/>
+      <w:pPr>
+        <w:ind w:left="6480" w:hanging="360"/>
+      </w:pPr>
+      <w:rPr>
+        <w:rFonts w:ascii="Wingdings" w:hAnsi="Wingdings" w:hint="default"/>
+      </w:rPr>
+    </w:lvl>
+  </w:abstractNum>
+  <w:abstractNum w:abstractNumId="6" w15:restartNumberingAfterBreak="0">
     <w:nsid w:val="3A8E2203"/>
     <w:multiLevelType w:val="hybridMultilevel"/>
     <w:tmpl w:val="21F4F2D6"/>
@@ -4990,7 +5341,120 @@
       </w:pPr>
     </w:lvl>
   </w:abstractNum>
-  <w:abstractNum w:abstractNumId="6" w15:restartNumberingAfterBreak="0">
+  <w:abstractNum w:abstractNumId="7" w15:restartNumberingAfterBreak="0">
+    <w:nsid w:val="49B14CE1"/>
+    <w:multiLevelType w:val="hybridMultilevel"/>
+    <w:tmpl w:val="20864052"/>
+    <w:lvl w:ilvl="0" w:tplc="04090001">
+      <w:start w:val="1"/>
+      <w:numFmt w:val="bullet"/>
+      <w:lvlText w:val=""/>
+      <w:lvlJc w:val="left"/>
+      <w:pPr>
+        <w:ind w:left="720" w:hanging="360"/>
+      </w:pPr>
+      <w:rPr>
+        <w:rFonts w:ascii="Symbol" w:hAnsi="Symbol" w:hint="default"/>
+      </w:rPr>
+    </w:lvl>
+    <w:lvl w:ilvl="1" w:tplc="04090003" w:tentative="1">
+      <w:start w:val="1"/>
+      <w:numFmt w:val="bullet"/>
+      <w:lvlText w:val="o"/>
+      <w:lvlJc w:val="left"/>
+      <w:pPr>
+        <w:ind w:left="1440" w:hanging="360"/>
+      </w:pPr>
+      <w:rPr>
+        <w:rFonts w:ascii="Courier New" w:hAnsi="Courier New" w:cs="Courier New" w:hint="default"/>
+      </w:rPr>
+    </w:lvl>
+    <w:lvl w:ilvl="2" w:tplc="04090005" w:tentative="1">
+      <w:start w:val="1"/>
+      <w:numFmt w:val="bullet"/>
+      <w:lvlText w:val=""/>
+      <w:lvlJc w:val="left"/>
+      <w:pPr>
+        <w:ind w:left="2160" w:hanging="360"/>
+      </w:pPr>
+      <w:rPr>
+        <w:rFonts w:ascii="Wingdings" w:hAnsi="Wingdings" w:hint="default"/>
+      </w:rPr>
+    </w:lvl>
+    <w:lvl w:ilvl="3" w:tplc="04090001" w:tentative="1">
+      <w:start w:val="1"/>
+      <w:numFmt w:val="bullet"/>
+      <w:lvlText w:val=""/>
+      <w:lvlJc w:val="left"/>
+      <w:pPr>
+        <w:ind w:left="2880" w:hanging="360"/>
+      </w:pPr>
+      <w:rPr>
+        <w:rFonts w:ascii="Symbol" w:hAnsi="Symbol" w:hint="default"/>
+      </w:rPr>
+    </w:lvl>
+    <w:lvl w:ilvl="4" w:tplc="04090003" w:tentative="1">
+      <w:start w:val="1"/>
+      <w:numFmt w:val="bullet"/>
+      <w:lvlText w:val="o"/>
+      <w:lvlJc w:val="left"/>
+      <w:pPr>
+        <w:ind w:left="3600" w:hanging="360"/>
+      </w:pPr>
+      <w:rPr>
+        <w:rFonts w:ascii="Courier New" w:hAnsi="Courier New" w:cs="Courier New" w:hint="default"/>
+      </w:rPr>
+    </w:lvl>
+    <w:lvl w:ilvl="5" w:tplc="04090005" w:tentative="1">
+      <w:start w:val="1"/>
+      <w:numFmt w:val="bullet"/>
+      <w:lvlText w:val=""/>
+      <w:lvlJc w:val="left"/>
+      <w:pPr>
+        <w:ind w:left="4320" w:hanging="360"/>
+      </w:pPr>
+      <w:rPr>
+        <w:rFonts w:ascii="Wingdings" w:hAnsi="Wingdings" w:hint="default"/>
+      </w:rPr>
+    </w:lvl>
+    <w:lvl w:ilvl="6" w:tplc="04090001" w:tentative="1">
+      <w:start w:val="1"/>
+      <w:numFmt w:val="bullet"/>
+      <w:lvlText w:val=""/>
+      <w:lvlJc w:val="left"/>
+      <w:pPr>
+        <w:ind w:left="5040" w:hanging="360"/>
+      </w:pPr>
+      <w:rPr>
+        <w:rFonts w:ascii="Symbol" w:hAnsi="Symbol" w:hint="default"/>
+      </w:rPr>
+    </w:lvl>
+    <w:lvl w:ilvl="7" w:tplc="04090003" w:tentative="1">
+      <w:start w:val="1"/>
+      <w:numFmt w:val="bullet"/>
+      <w:lvlText w:val="o"/>
+      <w:lvlJc w:val="left"/>
+      <w:pPr>
+        <w:ind w:left="5760" w:hanging="360"/>
+      </w:pPr>
+      <w:rPr>
+        <w:rFonts w:ascii="Courier New" w:hAnsi="Courier New" w:cs="Courier New" w:hint="default"/>
+      </w:rPr>
+    </w:lvl>
+    <w:lvl w:ilvl="8" w:tplc="04090005" w:tentative="1">
+      <w:start w:val="1"/>
+      <w:numFmt w:val="bullet"/>
+      <w:lvlText w:val=""/>
+      <w:lvlJc w:val="left"/>
+      <w:pPr>
+        <w:ind w:left="6480" w:hanging="360"/>
+      </w:pPr>
+      <w:rPr>
+        <w:rFonts w:ascii="Wingdings" w:hAnsi="Wingdings" w:hint="default"/>
+      </w:rPr>
+    </w:lvl>
+  </w:abstractNum>
+  <w:abstractNum w:abstractNumId="8" w15:restartNumberingAfterBreak="0">
     <w:nsid w:val="522A6D52"/>
     <w:multiLevelType w:val="hybridMultilevel"/>
     <w:tmpl w:val="71D6ABD6"/>
@@ -5103,7 +5567,7 @@
       </w:rPr>
     </w:lvl>
   </w:abstractNum>
-  <w:abstractNum w:abstractNumId="7" w15:restartNumberingAfterBreak="0">
+  <w:abstractNum w:abstractNumId="9" w15:restartNumberingAfterBreak="0">
     <w:nsid w:val="6D470A67"/>
     <w:multiLevelType w:val="hybridMultilevel"/>
     <w:tmpl w:val="68028B6C"/>
@@ -5189,7 +5653,93 @@
       </w:pPr>
     </w:lvl>
   </w:abstractNum>
-  <w:abstractNum w:abstractNumId="8" w15:restartNumberingAfterBreak="0">
+  <w:abstractNum w:abstractNumId="10" w15:restartNumberingAfterBreak="0">
+    <w:nsid w:val="70647E6E"/>
+    <w:multiLevelType w:val="hybridMultilevel"/>
+    <w:tmpl w:val="3DFAF7E2"/>
+    <w:lvl w:ilvl="0" w:tplc="0409000F">
+      <w:start w:val="1"/>
+      <w:numFmt w:val="decimal"/>
+      <w:lvlText w:val="%1."/>
+      <w:lvlJc w:val="left"/>
+      <w:pPr>
+        <w:ind w:left="720" w:hanging="360"/>
+      </w:pPr>
+    </w:lvl>
+    <w:lvl w:ilvl="1" w:tplc="04090019" w:tentative="1">
+      <w:start w:val="1"/>
+      <w:numFmt w:val="lowerLetter"/>
+      <w:lvlText w:val="%2."/>
+      <w:lvlJc w:val="left"/>
+      <w:pPr>
+        <w:ind w:left="1440" w:hanging="360"/>
+      </w:pPr>
+    </w:lvl>
+    <w:lvl w:ilvl="2" w:tplc="0409001B" w:tentative="1">
+      <w:start w:val="1"/>
+      <w:numFmt w:val="lowerRoman"/>
+      <w:lvlText w:val="%3."/>
+      <w:lvlJc w:val="right"/>
+      <w:pPr>
+        <w:ind w:left="2160" w:hanging="180"/>
+      </w:pPr>
+    </w:lvl>
+    <w:lvl w:ilvl="3" w:tplc="0409000F" w:tentative="1">
+      <w:start w:val="1"/>
+      <w:numFmt w:val="decimal"/>
+      <w:lvlText w:val="%4."/>
+      <w:lvlJc w:val="left"/>
+      <w:pPr>
+        <w:ind w:left="2880" w:hanging="360"/>
+      </w:pPr>
+    </w:lvl>
+    <w:lvl w:ilvl="4" w:tplc="04090019" w:tentative="1">
+      <w:start w:val="1"/>
+      <w:numFmt w:val="lowerLetter"/>
+      <w:lvlText w:val="%5."/>
+      <w:lvlJc w:val="left"/>
+      <w:pPr>
+        <w:ind w:left="3600" w:hanging="360"/>
+      </w:pPr>
+    </w:lvl>
+    <w:lvl w:ilvl="5" w:tplc="0409001B" w:tentative="1">
+      <w:start w:val="1"/>
+      <w:numFmt w:val="lowerRoman"/>
+      <w:lvlText w:val="%6."/>
+      <w:lvlJc w:val="right"/>
+      <w:pPr>
+        <w:ind w:left="4320" w:hanging="180"/>
+      </w:pPr>
+    </w:lvl>
+    <w:lvl w:ilvl="6" w:tplc="0409000F" w:tentative="1">
+      <w:start w:val="1"/>
+      <w:numFmt w:val="decimal"/>
+      <w:lvlText w:val="%7."/>
+      <w:lvlJc w:val="left"/>
+      <w:pPr>
+        <w:ind w:left="5040" w:hanging="360"/>
+      </w:pPr>
+    </w:lvl>
+    <w:lvl w:ilvl="7" w:tplc="04090019" w:tentative="1">
+      <w:start w:val="1"/>
+      <w:numFmt w:val="lowerLetter"/>
+      <w:lvlText w:val="%8."/>
+      <w:lvlJc w:val="left"/>
+      <w:pPr>
+        <w:ind w:left="5760" w:hanging="360"/>
+      </w:pPr>
+    </w:lvl>
+    <w:lvl w:ilvl="8" w:tplc="0409001B" w:tentative="1">
+      <w:start w:val="1"/>
+      <w:numFmt w:val="lowerRoman"/>
+      <w:lvlText w:val="%9."/>
+      <w:lvlJc w:val="right"/>
+      <w:pPr>
+        <w:ind w:left="6480" w:hanging="180"/>
+      </w:pPr>
+    </w:lvl>
+  </w:abstractNum>
+  <w:abstractNum w:abstractNumId="11" w15:restartNumberingAfterBreak="0">
     <w:nsid w:val="7CB57F0B"/>
     <w:multiLevelType w:val="hybridMultilevel"/>
     <w:tmpl w:val="57F0EC8C"/>
@@ -5276,7 +5826,7 @@
     </w:lvl>
   </w:abstractNum>
   <w:num w:numId="1">
-    <w:abstractNumId w:val="6"/>
+    <w:abstractNumId w:val="8"/>
   </w:num>
   <w:num w:numId="2">
     <w:abstractNumId w:val="2"/>
@@ -5294,19 +5844,31 @@
     <w:abstractNumId w:val="4"/>
   </w:num>
   <w:num w:numId="7">
+    <w:abstractNumId w:val="6"/>
+  </w:num>
+  <w:num w:numId="8">
+    <w:abstractNumId w:val="9"/>
+  </w:num>
+  <w:num w:numId="9">
+    <w:abstractNumId w:val="11"/>
+  </w:num>
+  <w:num w:numId="10">
+    <w:abstractNumId w:val="10"/>
+  </w:num>
+  <w:num w:numId="11">
     <w:abstractNumId w:val="5"/>
   </w:num>
-  <w:num w:numId="8">
+  <w:num w:numId="12">
     <w:abstractNumId w:val="7"/>
-  </w:num>
-  <w:num w:numId="9">
-    <w:abstractNumId w:val="8"/>
   </w:num>
 </w:numbering>
 </file>
 
 <file path=word/people.xml><?xml version="1.0" encoding="utf-8"?>
-<w15:people xmlns:wpc="http://schemas.microsoft.com/office/word/2010/wordprocessingCanvas" xmlns:cx="http://schemas.microsoft.com/office/drawing/2014/chartex" xmlns:cx1="http://schemas.microsoft.com/office/drawing/2015/9/8/chartex" xmlns:mc="http://schemas.openxmlformats.org/markup-compatibility/2006" xmlns:o="urn:schemas-microsoft-com:office:office" xmlns:r="http://schemas.openxmlformats.org/officeDocument/2006/relationships" xmlns:m="http://schemas.openxmlformats.org/officeDocument/2006/math" xmlns:v="urn:schemas-microsoft-com:vml" xmlns:wp14="http://schemas.microsoft.com/office/word/2010/wordprocessingDrawing" xmlns:wp="http://schemas.openxmlformats.org/drawingml/2006/wordprocessingDrawing" xmlns:w10="urn:schemas-microsoft-com:office:word" xmlns:w="http://schemas.openxmlformats.org/wordprocessingml/2006/main" xmlns:w14="http://schemas.microsoft.com/office/word/2010/wordml" xmlns:w15="http://schemas.microsoft.com/office/word/2012/wordml" xmlns:w16se="http://schemas.microsoft.com/office/word/2015/wordml/symex" xmlns:wpg="http://schemas.microsoft.com/office/word/2010/wordprocessingGroup" xmlns:wpi="http://schemas.microsoft.com/office/word/2010/wordprocessingInk" xmlns:wne="http://schemas.microsoft.com/office/word/2006/wordml" xmlns:wps="http://schemas.microsoft.com/office/word/2010/wordprocessingShape" mc:Ignorable="w14 w15 w16se wp14">
+<w15:people xmlns:wpc="http://schemas.microsoft.com/office/word/2010/wordprocessingCanvas" xmlns:mc="http://schemas.openxmlformats.org/markup-compatibility/2006" xmlns:o="urn:schemas-microsoft-com:office:office" xmlns:r="http://schemas.openxmlformats.org/officeDocument/2006/relationships" xmlns:m="http://schemas.openxmlformats.org/officeDocument/2006/math" xmlns:v="urn:schemas-microsoft-com:vml" xmlns:wp14="http://schemas.microsoft.com/office/word/2010/wordprocessingDrawing" xmlns:wp="http://schemas.openxmlformats.org/drawingml/2006/wordprocessingDrawing" xmlns:w10="urn:schemas-microsoft-com:office:word" xmlns:w="http://schemas.openxmlformats.org/wordprocessingml/2006/main" xmlns:w14="http://schemas.microsoft.com/office/word/2010/wordml" xmlns:w15="http://schemas.microsoft.com/office/word/2012/wordml" xmlns:wpg="http://schemas.microsoft.com/office/word/2010/wordprocessingGroup" xmlns:wpi="http://schemas.microsoft.com/office/word/2010/wordprocessingInk" xmlns:wne="http://schemas.microsoft.com/office/word/2006/wordml" xmlns:wps="http://schemas.microsoft.com/office/word/2010/wordprocessingShape" mc:Ignorable="w14 w15 wp14">
+  <w15:person w15:author="Lobo, Fluvio">
+    <w15:presenceInfo w15:providerId="AD" w15:userId="S-1-5-21-1235115776-1589527921-1622053684-6306"/>
+  </w15:person>
   <w15:person w15:author="Odeh, Mohammad">
     <w15:presenceInfo w15:providerId="AD" w15:userId="S-1-5-21-1235115776-1589527921-1622053684-6310"/>
   </w15:person>
@@ -5314,7 +5876,7 @@
 </file>
 
 <file path=word/styles.xml><?xml version="1.0" encoding="utf-8"?>
-<w:styles xmlns:mc="http://schemas.openxmlformats.org/markup-compatibility/2006" xmlns:r="http://schemas.openxmlformats.org/officeDocument/2006/relationships" xmlns:w="http://schemas.openxmlformats.org/wordprocessingml/2006/main" xmlns:w14="http://schemas.microsoft.com/office/word/2010/wordml" xmlns:w15="http://schemas.microsoft.com/office/word/2012/wordml" xmlns:w16se="http://schemas.microsoft.com/office/word/2015/wordml/symex" mc:Ignorable="w14 w15 w16se">
+<w:styles xmlns:mc="http://schemas.openxmlformats.org/markup-compatibility/2006" xmlns:r="http://schemas.openxmlformats.org/officeDocument/2006/relationships" xmlns:w="http://schemas.openxmlformats.org/wordprocessingml/2006/main" xmlns:w14="http://schemas.microsoft.com/office/word/2010/wordml" xmlns:w15="http://schemas.microsoft.com/office/word/2012/wordml" mc:Ignorable="w14 w15">
   <w:docDefaults>
     <w:rPrDefault>
       <w:rPr>
@@ -5927,6 +6489,17 @@
       <w:szCs w:val="18"/>
     </w:rPr>
   </w:style>
+  <w:style w:type="paragraph" w:styleId="ListParagraph">
+    <w:name w:val="List Paragraph"/>
+    <w:basedOn w:val="Normal"/>
+    <w:uiPriority w:val="34"/>
+    <w:qFormat/>
+    <w:rsid w:val="006A32BF"/>
+    <w:pPr>
+      <w:ind w:left="720"/>
+      <w:contextualSpacing/>
+    </w:pPr>
+  </w:style>
 </w:styles>
 </file>
 
@@ -6196,7 +6769,7 @@
 </file>
 
 <file path=customXml/itemProps1.xml><?xml version="1.0" encoding="utf-8"?>
-<ds:datastoreItem xmlns:ds="http://schemas.openxmlformats.org/officeDocument/2006/customXml" ds:itemID="{9A08FA3E-4FE1-4F2C-96BB-223EE8F100EE}">
+<ds:datastoreItem xmlns:ds="http://schemas.openxmlformats.org/officeDocument/2006/customXml" ds:itemID="{9FADEB56-FA67-471D-AB54-AB155D1E8090}">
   <ds:schemaRefs>
     <ds:schemaRef ds:uri="http://schemas.openxmlformats.org/officeDocument/2006/bibliography"/>
   </ds:schemaRefs>

</xml_diff>

<commit_message>
Mentioned dynamic search of initial guess
</commit_message>
<xml_diff>
--- a/Documentation/Conferences/DMD/2018/DMD2018 Draft.docx
+++ b/Documentation/Conferences/DMD/2018/DMD2018 Draft.docx
@@ -1,6 +1,6 @@
 
 <file path=word/document.xml><?xml version="1.0" encoding="utf-8"?>
-<w:document xmlns:wpc="http://schemas.microsoft.com/office/word/2010/wordprocessingCanvas" xmlns:mc="http://schemas.openxmlformats.org/markup-compatibility/2006" xmlns:o="urn:schemas-microsoft-com:office:office" xmlns:r="http://schemas.openxmlformats.org/officeDocument/2006/relationships" xmlns:m="http://schemas.openxmlformats.org/officeDocument/2006/math" xmlns:v="urn:schemas-microsoft-com:vml" xmlns:wp14="http://schemas.microsoft.com/office/word/2010/wordprocessingDrawing" xmlns:wp="http://schemas.openxmlformats.org/drawingml/2006/wordprocessingDrawing" xmlns:w10="urn:schemas-microsoft-com:office:word" xmlns:w="http://schemas.openxmlformats.org/wordprocessingml/2006/main" xmlns:w14="http://schemas.microsoft.com/office/word/2010/wordml" xmlns:w15="http://schemas.microsoft.com/office/word/2012/wordml" xmlns:wpg="http://schemas.microsoft.com/office/word/2010/wordprocessingGroup" xmlns:wpi="http://schemas.microsoft.com/office/word/2010/wordprocessingInk" xmlns:wne="http://schemas.microsoft.com/office/word/2006/wordml" xmlns:wps="http://schemas.microsoft.com/office/word/2010/wordprocessingShape" mc:Ignorable="w14 w15 wp14">
+<w:document xmlns:wpc="http://schemas.microsoft.com/office/word/2010/wordprocessingCanvas" xmlns:cx="http://schemas.microsoft.com/office/drawing/2014/chartex" xmlns:cx1="http://schemas.microsoft.com/office/drawing/2015/9/8/chartex" xmlns:mc="http://schemas.openxmlformats.org/markup-compatibility/2006" xmlns:o="urn:schemas-microsoft-com:office:office" xmlns:r="http://schemas.openxmlformats.org/officeDocument/2006/relationships" xmlns:m="http://schemas.openxmlformats.org/officeDocument/2006/math" xmlns:v="urn:schemas-microsoft-com:vml" xmlns:wp14="http://schemas.microsoft.com/office/word/2010/wordprocessingDrawing" xmlns:wp="http://schemas.openxmlformats.org/drawingml/2006/wordprocessingDrawing" xmlns:w10="urn:schemas-microsoft-com:office:word" xmlns:w="http://schemas.openxmlformats.org/wordprocessingml/2006/main" xmlns:w14="http://schemas.microsoft.com/office/word/2010/wordml" xmlns:w15="http://schemas.microsoft.com/office/word/2012/wordml" xmlns:w16se="http://schemas.microsoft.com/office/word/2015/wordml/symex" xmlns:wpg="http://schemas.microsoft.com/office/word/2010/wordprocessingGroup" xmlns:wpi="http://schemas.microsoft.com/office/word/2010/wordprocessingInk" xmlns:wne="http://schemas.microsoft.com/office/word/2006/wordml" xmlns:wps="http://schemas.microsoft.com/office/word/2010/wordprocessingShape" mc:Ignorable="w14 w15 w16se wp14">
   <w:body>
     <w:p>
       <w:pPr>
@@ -1073,10 +1073,7 @@
         <w:t>arbitrary point of interest with respect to the cente</w:t>
       </w:r>
       <w:r>
-        <w:t xml:space="preserve">r of the magnet, represented by </w:t>
-      </w:r>
-      <w:r>
-        <w:t xml:space="preserve">vector </w:t>
+        <w:t xml:space="preserve">r of the magnet, represented by vector </w:t>
       </w:r>
       <m:oMath>
         <m:acc>
@@ -1156,7 +1153,10 @@
         <w:t xml:space="preserve"> normal to the level surface of the magnetic field</w:t>
       </w:r>
       <w:r>
-        <w:t xml:space="preserve"> would perceive; which may further be broken into a more convenient polar component form</w:t>
+        <w:t xml:space="preserve"> </w:t>
+      </w:r>
+      <w:r>
+        <w:t>would perceive; which may further be broken into a more convenient polar component form</w:t>
       </w:r>
       <w:r>
         <w:t xml:space="preserve">, given </w:t>
@@ -3094,7 +3094,6 @@
         </w:numPr>
       </w:pPr>
       <w:r>
-        <w:lastRenderedPageBreak/>
         <w:t xml:space="preserve">Another sample of K is computed from </w:t>
       </w:r>
       <m:oMath>
@@ -3171,13 +3170,8 @@
         <w:t>The process is repeated a few iterations</w:t>
       </w:r>
       <w:r>
-        <w:t xml:space="preserve"> for various values </w:t>
-      </w:r>
-      <w:proofErr w:type="gramStart"/>
-      <w:r>
-        <w:t xml:space="preserve">of </w:t>
-      </w:r>
-      <w:proofErr w:type="gramEnd"/>
+        <w:t xml:space="preserve"> for various values of </w:t>
+      </w:r>
       <m:oMath>
         <m:r>
           <m:rPr>
@@ -3208,6 +3202,7 @@
         </w:numPr>
       </w:pPr>
       <w:r>
+        <w:lastRenderedPageBreak/>
         <w:t>An approximated result of K yields from averaging the sampled points.</w:t>
       </w:r>
     </w:p>
@@ -3236,7 +3231,23 @@
         <w:tab/>
       </w:r>
       <w:r>
-        <w:t xml:space="preserve">The first device consisted of a pair of IMUs across from each other calculating the distance to the magnet and triangulating a location from there. Additional sensors were added to enable </w:t>
+        <w:t xml:space="preserve">The first </w:t>
+      </w:r>
+      <w:del w:id="15" w:author="Odeh, Mohammad" w:date="2017-10-09T12:26:00Z">
+        <w:r>
+          <w:delText xml:space="preserve">device </w:delText>
+        </w:r>
+      </w:del>
+      <w:ins w:id="16" w:author="Odeh, Mohammad" w:date="2017-10-09T12:26:00Z">
+        <w:r>
+          <w:t>prototype</w:t>
+        </w:r>
+        <w:r>
+          <w:t xml:space="preserve"> </w:t>
+        </w:r>
+      </w:ins>
+      <w:r>
+        <w:t xml:space="preserve">consisted of a pair of IMUs across from each other calculating the distance to the magnet and triangulating a location from there. Additional sensors were added to enable </w:t>
       </w:r>
       <w:r>
         <w:rPr>
@@ -3513,17 +3524,7 @@
         <w:t>2</w:t>
       </w:r>
       <w:r>
-        <w:t xml:space="preserve">0 </w:t>
-      </w:r>
-      <w:proofErr w:type="spellStart"/>
-      <w:proofErr w:type="gramStart"/>
-      <w:r>
-        <w:t>milliGauss</w:t>
-      </w:r>
-      <w:proofErr w:type="spellEnd"/>
-      <w:proofErr w:type="gramEnd"/>
-      <w:r>
-        <w:t xml:space="preserve"> and range to </w:t>
+        <w:t xml:space="preserve">0 milliGauss and range to </w:t>
       </w:r>
       <w:r>
         <w:rPr>
@@ -3602,7 +3603,7 @@
       <w:r>
         <w:t xml:space="preserve"> from the sensors calculated to have the largest respective </w:t>
       </w:r>
-      <w:commentRangeStart w:id="15"/>
+      <w:commentRangeStart w:id="17"/>
       <m:oMath>
         <m:acc>
           <m:accPr>
@@ -3633,13 +3634,13 @@
         </w:rPr>
         <w:t xml:space="preserve"> </w:t>
       </w:r>
-      <w:commentRangeEnd w:id="15"/>
+      <w:commentRangeEnd w:id="17"/>
       <w:r>
         <w:rPr>
           <w:rStyle w:val="CommentReference"/>
           <w:rFonts w:ascii="Calibri" w:hAnsi="Calibri"/>
         </w:rPr>
-        <w:commentReference w:id="15"/>
+        <w:commentReference w:id="17"/>
       </w:r>
       <w:r>
         <w:t>to pass to</w:t>
@@ -3677,7 +3678,6 @@
       <w:r>
         <w:t xml:space="preserve"> the computation process stems from the fact that </w:t>
       </w:r>
-      <w:proofErr w:type="spellStart"/>
       <w:r>
         <w:rPr>
           <w:i/>
@@ -3685,11 +3685,7 @@
         <w:t>SciPy</w:t>
       </w:r>
       <w:r>
-        <w:t>’s</w:t>
-      </w:r>
-      <w:proofErr w:type="spellEnd"/>
-      <w:r>
-        <w:t xml:space="preserve"> implementation of the LMA </w:t>
+        <w:t xml:space="preserve">’s implementation of the LMA </w:t>
       </w:r>
       <w:r>
         <w:t xml:space="preserve">lacks support for overdetermined systems of equations. </w:t>
@@ -3734,7 +3730,62 @@
         <w:t xml:space="preserve"> it converges to a solution even if the initial guess is far off the mark.</w:t>
       </w:r>
       <w:r>
-        <w:t xml:space="preserve"> Yet, to reduce computation time, the initial guess is determined as the centroid of the triangle formed by the same sensors from which the solvable system of equations are sourced.</w:t>
+        <w:t xml:space="preserve"> Yet, to reduce computation time,</w:t>
+      </w:r>
+      <w:ins w:id="18" w:author="Odeh, Mohammad" w:date="2017-10-09T12:32:00Z">
+        <w:r>
+          <w:t xml:space="preserve"> the script performs</w:t>
+        </w:r>
+        <w:r>
+          <w:t xml:space="preserve"> a dynamic search of the possible initial guesses by determining the possible location of the magnet in accordance to which three sensors are reading the highest magnetic field.</w:t>
+        </w:r>
+      </w:ins>
+      <w:r>
+        <w:t xml:space="preserve"> </w:t>
+      </w:r>
+      <w:del w:id="19" w:author="Odeh, Mohammad" w:date="2017-10-09T12:34:00Z">
+        <w:r>
+          <w:delText xml:space="preserve">the </w:delText>
+        </w:r>
+      </w:del>
+      <w:ins w:id="20" w:author="Odeh, Mohammad" w:date="2017-10-09T12:34:00Z">
+        <w:r>
+          <w:t>T</w:t>
+        </w:r>
+        <w:r>
+          <w:t xml:space="preserve">he </w:t>
+        </w:r>
+      </w:ins>
+      <w:r>
+        <w:t xml:space="preserve">initial guess is </w:t>
+      </w:r>
+      <w:ins w:id="21" w:author="Odeh, Mohammad" w:date="2017-10-09T12:34:00Z">
+        <w:r>
+          <w:t xml:space="preserve">then </w:t>
+        </w:r>
+      </w:ins>
+      <w:r>
+        <w:t xml:space="preserve">determined as the centroid of the triangle formed by the </w:t>
+      </w:r>
+      <w:del w:id="22" w:author="Odeh, Mohammad" w:date="2017-10-09T12:34:00Z">
+        <w:r>
+          <w:delText>same sensors from which the solvable system of equations are sourced</w:delText>
+        </w:r>
+      </w:del>
+      <w:ins w:id="23" w:author="Odeh, Mohammad" w:date="2017-10-09T12:34:00Z">
+        <w:r>
+          <w:t>three sensors</w:t>
+        </w:r>
+      </w:ins>
+      <w:ins w:id="24" w:author="Odeh, Mohammad" w:date="2017-10-09T12:35:00Z">
+        <w:r>
+          <w:t xml:space="preserve"> and is fed into the LMA</w:t>
+        </w:r>
+      </w:ins>
+      <w:bookmarkStart w:id="25" w:name="_GoBack"/>
+      <w:bookmarkEnd w:id="25"/>
+      <w:r>
+        <w:t>.</w:t>
       </w:r>
       <w:r>
         <w:t xml:space="preserve"> </w:t>
@@ -4076,18 +4127,10 @@
         <w:t xml:space="preserve"> be complete citations with ALL </w:t>
       </w:r>
       <w:r>
-        <w:t xml:space="preserve">authors listed (As per style et al. is not allowed in the reference list.), starting page number and ending page number, </w:t>
-      </w:r>
-      <w:proofErr w:type="spellStart"/>
-      <w:r>
-        <w:t>do</w:t>
-      </w:r>
-      <w:r>
-        <w:t>i</w:t>
-      </w:r>
-      <w:proofErr w:type="spellEnd"/>
-      <w:r>
-        <w:t xml:space="preserve"> </w:t>
+        <w:t>authors listed (As per style et al. is not allowed in the reference list.), starting page number and ending page number, do</w:t>
+      </w:r>
+      <w:r>
+        <w:t xml:space="preserve">i </w:t>
       </w:r>
       <w:r>
         <w:t>if available, etc.</w:t>
@@ -4123,23 +4166,7 @@
         <w:t xml:space="preserve">Brigitte, M., Max, S., Juergen, H., Peter, M., Bernd, K., &amp; Eckhart Georg, H. (1999). </w:t>
       </w:r>
       <w:r>
-        <w:t xml:space="preserve">Disposable-sheath, flexible </w:t>
-      </w:r>
-      <w:proofErr w:type="spellStart"/>
-      <w:r>
-        <w:t>gastroscope</w:t>
-      </w:r>
-      <w:proofErr w:type="spellEnd"/>
-      <w:r>
-        <w:t xml:space="preserve"> system versus standard </w:t>
-      </w:r>
-      <w:proofErr w:type="spellStart"/>
-      <w:r>
-        <w:t>gastroscopes</w:t>
-      </w:r>
-      <w:proofErr w:type="spellEnd"/>
-      <w:r>
-        <w:t>: a prospective, randomized trial. Gastrointestinal Endoscopy, 50461-467</w:t>
+        <w:t>Disposable-sheath, flexible gastroscope system versus standard gastroscopes: a prospective, randomized trial. Gastrointestinal Endoscopy, 50461-467</w:t>
       </w:r>
       <w:r>
         <w:t xml:space="preserve">. </w:t>
@@ -4160,18 +4187,8 @@
         </w:numPr>
       </w:pPr>
       <w:r>
-        <w:t xml:space="preserve">Ma, J. and Kim, H. M., 2014, “Continuous Preference Trend Mining for Optimal Product Design With Multiple Profit Cycles,” J. Mech. Des., 136(6), 061002, </w:t>
-      </w:r>
-      <w:proofErr w:type="spellStart"/>
-      <w:r>
-        <w:t>doi</w:t>
-      </w:r>
-      <w:proofErr w:type="spellEnd"/>
-      <w:r>
-        <w:t>: 10.1115/1.4026937</w:t>
-      </w:r>
-      <w:bookmarkStart w:id="16" w:name="_GoBack"/>
-      <w:bookmarkEnd w:id="16"/>
+        <w:t>Ma, J. and Kim, H. M., 2014, “Continuous Preference Trend Mining for Optimal Product Design With Multiple Profit Cycles,” J. Mech. Des., 136(6), 061002, doi: 10.1115/1.4026937</w:t>
+      </w:r>
     </w:p>
     <w:p>
       <w:pPr>
@@ -4223,15 +4240,7 @@
       </w:pPr>
       <w:r>
         <w:tab/>
-        <w:t>Font for title, headers, body text is Times. Body text is 9 point. Title is 14-point bold. Authors and affiliation are 11-point with author names in bold</w:t>
-      </w:r>
-      <w:proofErr w:type="gramStart"/>
-      <w:r>
-        <w:t>..</w:t>
-      </w:r>
-      <w:proofErr w:type="gramEnd"/>
-      <w:r>
-        <w:t xml:space="preserve"> </w:t>
+        <w:t xml:space="preserve">Font for title, headers, body text is Times. Body text is 9 point. Title is 14-point bold. Authors and affiliation are 11-point with author names in bold.. </w:t>
       </w:r>
     </w:p>
     <w:p>
@@ -4347,7 +4356,7 @@
 </file>
 
 <file path=word/comments.xml><?xml version="1.0" encoding="utf-8"?>
-<w:comments xmlns:wpc="http://schemas.microsoft.com/office/word/2010/wordprocessingCanvas" xmlns:mc="http://schemas.openxmlformats.org/markup-compatibility/2006" xmlns:o="urn:schemas-microsoft-com:office:office" xmlns:r="http://schemas.openxmlformats.org/officeDocument/2006/relationships" xmlns:m="http://schemas.openxmlformats.org/officeDocument/2006/math" xmlns:v="urn:schemas-microsoft-com:vml" xmlns:wp14="http://schemas.microsoft.com/office/word/2010/wordprocessingDrawing" xmlns:wp="http://schemas.openxmlformats.org/drawingml/2006/wordprocessingDrawing" xmlns:w10="urn:schemas-microsoft-com:office:word" xmlns:w="http://schemas.openxmlformats.org/wordprocessingml/2006/main" xmlns:w14="http://schemas.microsoft.com/office/word/2010/wordml" xmlns:w15="http://schemas.microsoft.com/office/word/2012/wordml" xmlns:wpg="http://schemas.microsoft.com/office/word/2010/wordprocessingGroup" xmlns:wpi="http://schemas.microsoft.com/office/word/2010/wordprocessingInk" xmlns:wne="http://schemas.microsoft.com/office/word/2006/wordml" xmlns:wps="http://schemas.microsoft.com/office/word/2010/wordprocessingShape" mc:Ignorable="w14 w15 wp14">
+<w:comments xmlns:wpc="http://schemas.microsoft.com/office/word/2010/wordprocessingCanvas" xmlns:cx="http://schemas.microsoft.com/office/drawing/2014/chartex" xmlns:cx1="http://schemas.microsoft.com/office/drawing/2015/9/8/chartex" xmlns:mc="http://schemas.openxmlformats.org/markup-compatibility/2006" xmlns:o="urn:schemas-microsoft-com:office:office" xmlns:r="http://schemas.openxmlformats.org/officeDocument/2006/relationships" xmlns:m="http://schemas.openxmlformats.org/officeDocument/2006/math" xmlns:v="urn:schemas-microsoft-com:vml" xmlns:wp14="http://schemas.microsoft.com/office/word/2010/wordprocessingDrawing" xmlns:wp="http://schemas.openxmlformats.org/drawingml/2006/wordprocessingDrawing" xmlns:w10="urn:schemas-microsoft-com:office:word" xmlns:w="http://schemas.openxmlformats.org/wordprocessingml/2006/main" xmlns:w14="http://schemas.microsoft.com/office/word/2010/wordml" xmlns:w15="http://schemas.microsoft.com/office/word/2012/wordml" xmlns:w16se="http://schemas.microsoft.com/office/word/2015/wordml/symex" xmlns:wpg="http://schemas.microsoft.com/office/word/2010/wordprocessingGroup" xmlns:wpi="http://schemas.microsoft.com/office/word/2010/wordprocessingInk" xmlns:wne="http://schemas.microsoft.com/office/word/2006/wordml" xmlns:wps="http://schemas.microsoft.com/office/word/2010/wordprocessingShape" mc:Ignorable="w14 w15 w16se wp14">
   <w:comment w:id="0" w:author="Lobo, Fluvio" w:date="2017-10-09T11:55:00Z" w:initials="LF">
     <w:p>
       <w:pPr>
@@ -4505,24 +4514,13 @@
         <w:pStyle w:val="CommentText"/>
       </w:pPr>
       <w:r>
-        <w:t>||A|</w:t>
-      </w:r>
-      <w:proofErr w:type="gramStart"/>
-      <w:r>
-        <w:t>|</w:t>
+        <w:t>||A||</w:t>
       </w:r>
       <w:r>
         <w:rPr>
           <w:vertAlign w:val="subscript"/>
         </w:rPr>
-        <w:t>(</w:t>
-      </w:r>
-      <w:proofErr w:type="gramEnd"/>
-      <w:r>
-        <w:rPr>
-          <w:vertAlign w:val="subscript"/>
-        </w:rPr>
-        <w:t>type of norm)</w:t>
+        <w:t>(type of norm)</w:t>
       </w:r>
     </w:p>
   </w:comment>
@@ -4545,7 +4543,7 @@
       </w:r>
     </w:p>
   </w:comment>
-  <w:comment w:id="15" w:author="Odeh, Mohammad" w:date="2017-10-06T13:16:00Z" w:initials="OM">
+  <w:comment w:id="17" w:author="Odeh, Mohammad" w:date="2017-10-06T13:16:00Z" w:initials="OM">
     <w:p>
       <w:pPr>
         <w:pStyle w:val="CommentText"/>
@@ -4565,7 +4563,7 @@
 </file>
 
 <file path=word/commentsExtended.xml><?xml version="1.0" encoding="utf-8"?>
-<w15:commentsEx xmlns:wpc="http://schemas.microsoft.com/office/word/2010/wordprocessingCanvas" xmlns:mc="http://schemas.openxmlformats.org/markup-compatibility/2006" xmlns:o="urn:schemas-microsoft-com:office:office" xmlns:r="http://schemas.openxmlformats.org/officeDocument/2006/relationships" xmlns:m="http://schemas.openxmlformats.org/officeDocument/2006/math" xmlns:v="urn:schemas-microsoft-com:vml" xmlns:wp14="http://schemas.microsoft.com/office/word/2010/wordprocessingDrawing" xmlns:wp="http://schemas.openxmlformats.org/drawingml/2006/wordprocessingDrawing" xmlns:w10="urn:schemas-microsoft-com:office:word" xmlns:w="http://schemas.openxmlformats.org/wordprocessingml/2006/main" xmlns:w14="http://schemas.microsoft.com/office/word/2010/wordml" xmlns:w15="http://schemas.microsoft.com/office/word/2012/wordml" xmlns:wpg="http://schemas.microsoft.com/office/word/2010/wordprocessingGroup" xmlns:wpi="http://schemas.microsoft.com/office/word/2010/wordprocessingInk" xmlns:wne="http://schemas.microsoft.com/office/word/2006/wordml" xmlns:wps="http://schemas.microsoft.com/office/word/2010/wordprocessingShape" mc:Ignorable="w14 w15 wp14">
+<w15:commentsEx xmlns:wpc="http://schemas.microsoft.com/office/word/2010/wordprocessingCanvas" xmlns:cx="http://schemas.microsoft.com/office/drawing/2014/chartex" xmlns:cx1="http://schemas.microsoft.com/office/drawing/2015/9/8/chartex" xmlns:mc="http://schemas.openxmlformats.org/markup-compatibility/2006" xmlns:o="urn:schemas-microsoft-com:office:office" xmlns:r="http://schemas.openxmlformats.org/officeDocument/2006/relationships" xmlns:m="http://schemas.openxmlformats.org/officeDocument/2006/math" xmlns:v="urn:schemas-microsoft-com:vml" xmlns:wp14="http://schemas.microsoft.com/office/word/2010/wordprocessingDrawing" xmlns:wp="http://schemas.openxmlformats.org/drawingml/2006/wordprocessingDrawing" xmlns:w10="urn:schemas-microsoft-com:office:word" xmlns:w="http://schemas.openxmlformats.org/wordprocessingml/2006/main" xmlns:w14="http://schemas.microsoft.com/office/word/2010/wordml" xmlns:w15="http://schemas.microsoft.com/office/word/2012/wordml" xmlns:w16se="http://schemas.microsoft.com/office/word/2015/wordml/symex" xmlns:wpg="http://schemas.microsoft.com/office/word/2010/wordprocessingGroup" xmlns:wpi="http://schemas.microsoft.com/office/word/2010/wordprocessingInk" xmlns:wne="http://schemas.microsoft.com/office/word/2006/wordml" xmlns:wps="http://schemas.microsoft.com/office/word/2010/wordprocessingShape" mc:Ignorable="w14 w15 w16se wp14">
   <w15:commentEx w15:paraId="70546EA9" w15:done="0"/>
   <w15:commentEx w15:paraId="15390CC8" w15:done="0"/>
   <w15:commentEx w15:paraId="72E0BAD5" w15:done="0"/>
@@ -4576,7 +4574,7 @@
 </file>
 
 <file path=word/numbering.xml><?xml version="1.0" encoding="utf-8"?>
-<w:numbering xmlns:wpc="http://schemas.microsoft.com/office/word/2010/wordprocessingCanvas" xmlns:mc="http://schemas.openxmlformats.org/markup-compatibility/2006" xmlns:o="urn:schemas-microsoft-com:office:office" xmlns:r="http://schemas.openxmlformats.org/officeDocument/2006/relationships" xmlns:m="http://schemas.openxmlformats.org/officeDocument/2006/math" xmlns:v="urn:schemas-microsoft-com:vml" xmlns:wp14="http://schemas.microsoft.com/office/word/2010/wordprocessingDrawing" xmlns:wp="http://schemas.openxmlformats.org/drawingml/2006/wordprocessingDrawing" xmlns:w10="urn:schemas-microsoft-com:office:word" xmlns:w="http://schemas.openxmlformats.org/wordprocessingml/2006/main" xmlns:w14="http://schemas.microsoft.com/office/word/2010/wordml" xmlns:w15="http://schemas.microsoft.com/office/word/2012/wordml" xmlns:wpg="http://schemas.microsoft.com/office/word/2010/wordprocessingGroup" xmlns:wpi="http://schemas.microsoft.com/office/word/2010/wordprocessingInk" xmlns:wne="http://schemas.microsoft.com/office/word/2006/wordml" xmlns:wps="http://schemas.microsoft.com/office/word/2010/wordprocessingShape" mc:Ignorable="w14 w15 wp14">
+<w:numbering xmlns:wpc="http://schemas.microsoft.com/office/word/2010/wordprocessingCanvas" xmlns:cx="http://schemas.microsoft.com/office/drawing/2014/chartex" xmlns:cx1="http://schemas.microsoft.com/office/drawing/2015/9/8/chartex" xmlns:mc="http://schemas.openxmlformats.org/markup-compatibility/2006" xmlns:o="urn:schemas-microsoft-com:office:office" xmlns:r="http://schemas.openxmlformats.org/officeDocument/2006/relationships" xmlns:m="http://schemas.openxmlformats.org/officeDocument/2006/math" xmlns:v="urn:schemas-microsoft-com:vml" xmlns:wp14="http://schemas.microsoft.com/office/word/2010/wordprocessingDrawing" xmlns:wp="http://schemas.openxmlformats.org/drawingml/2006/wordprocessingDrawing" xmlns:w10="urn:schemas-microsoft-com:office:word" xmlns:w="http://schemas.openxmlformats.org/wordprocessingml/2006/main" xmlns:w14="http://schemas.microsoft.com/office/word/2010/wordml" xmlns:w15="http://schemas.microsoft.com/office/word/2012/wordml" xmlns:w16se="http://schemas.microsoft.com/office/word/2015/wordml/symex" xmlns:wpg="http://schemas.microsoft.com/office/word/2010/wordprocessingGroup" xmlns:wpi="http://schemas.microsoft.com/office/word/2010/wordprocessingInk" xmlns:wne="http://schemas.microsoft.com/office/word/2006/wordml" xmlns:wps="http://schemas.microsoft.com/office/word/2010/wordprocessingShape" mc:Ignorable="w14 w15 w16se wp14">
   <w:abstractNum w:abstractNumId="0" w15:restartNumberingAfterBreak="0">
     <w:nsid w:val="05246845"/>
     <w:multiLevelType w:val="hybridMultilevel"/>
@@ -5865,7 +5863,7 @@
 </file>
 
 <file path=word/people.xml><?xml version="1.0" encoding="utf-8"?>
-<w15:people xmlns:wpc="http://schemas.microsoft.com/office/word/2010/wordprocessingCanvas" xmlns:mc="http://schemas.openxmlformats.org/markup-compatibility/2006" xmlns:o="urn:schemas-microsoft-com:office:office" xmlns:r="http://schemas.openxmlformats.org/officeDocument/2006/relationships" xmlns:m="http://schemas.openxmlformats.org/officeDocument/2006/math" xmlns:v="urn:schemas-microsoft-com:vml" xmlns:wp14="http://schemas.microsoft.com/office/word/2010/wordprocessingDrawing" xmlns:wp="http://schemas.openxmlformats.org/drawingml/2006/wordprocessingDrawing" xmlns:w10="urn:schemas-microsoft-com:office:word" xmlns:w="http://schemas.openxmlformats.org/wordprocessingml/2006/main" xmlns:w14="http://schemas.microsoft.com/office/word/2010/wordml" xmlns:w15="http://schemas.microsoft.com/office/word/2012/wordml" xmlns:wpg="http://schemas.microsoft.com/office/word/2010/wordprocessingGroup" xmlns:wpi="http://schemas.microsoft.com/office/word/2010/wordprocessingInk" xmlns:wne="http://schemas.microsoft.com/office/word/2006/wordml" xmlns:wps="http://schemas.microsoft.com/office/word/2010/wordprocessingShape" mc:Ignorable="w14 w15 wp14">
+<w15:people xmlns:wpc="http://schemas.microsoft.com/office/word/2010/wordprocessingCanvas" xmlns:cx="http://schemas.microsoft.com/office/drawing/2014/chartex" xmlns:cx1="http://schemas.microsoft.com/office/drawing/2015/9/8/chartex" xmlns:mc="http://schemas.openxmlformats.org/markup-compatibility/2006" xmlns:o="urn:schemas-microsoft-com:office:office" xmlns:r="http://schemas.openxmlformats.org/officeDocument/2006/relationships" xmlns:m="http://schemas.openxmlformats.org/officeDocument/2006/math" xmlns:v="urn:schemas-microsoft-com:vml" xmlns:wp14="http://schemas.microsoft.com/office/word/2010/wordprocessingDrawing" xmlns:wp="http://schemas.openxmlformats.org/drawingml/2006/wordprocessingDrawing" xmlns:w10="urn:schemas-microsoft-com:office:word" xmlns:w="http://schemas.openxmlformats.org/wordprocessingml/2006/main" xmlns:w14="http://schemas.microsoft.com/office/word/2010/wordml" xmlns:w15="http://schemas.microsoft.com/office/word/2012/wordml" xmlns:w16se="http://schemas.microsoft.com/office/word/2015/wordml/symex" xmlns:wpg="http://schemas.microsoft.com/office/word/2010/wordprocessingGroup" xmlns:wpi="http://schemas.microsoft.com/office/word/2010/wordprocessingInk" xmlns:wne="http://schemas.microsoft.com/office/word/2006/wordml" xmlns:wps="http://schemas.microsoft.com/office/word/2010/wordprocessingShape" mc:Ignorable="w14 w15 w16se wp14">
   <w15:person w15:author="Lobo, Fluvio">
     <w15:presenceInfo w15:providerId="AD" w15:userId="S-1-5-21-1235115776-1589527921-1622053684-6306"/>
   </w15:person>
@@ -5876,7 +5874,7 @@
 </file>
 
 <file path=word/styles.xml><?xml version="1.0" encoding="utf-8"?>
-<w:styles xmlns:mc="http://schemas.openxmlformats.org/markup-compatibility/2006" xmlns:r="http://schemas.openxmlformats.org/officeDocument/2006/relationships" xmlns:w="http://schemas.openxmlformats.org/wordprocessingml/2006/main" xmlns:w14="http://schemas.microsoft.com/office/word/2010/wordml" xmlns:w15="http://schemas.microsoft.com/office/word/2012/wordml" mc:Ignorable="w14 w15">
+<w:styles xmlns:mc="http://schemas.openxmlformats.org/markup-compatibility/2006" xmlns:r="http://schemas.openxmlformats.org/officeDocument/2006/relationships" xmlns:w="http://schemas.openxmlformats.org/wordprocessingml/2006/main" xmlns:w14="http://schemas.microsoft.com/office/word/2010/wordml" xmlns:w15="http://schemas.microsoft.com/office/word/2012/wordml" xmlns:w16se="http://schemas.microsoft.com/office/word/2015/wordml/symex" mc:Ignorable="w14 w15 w16se">
   <w:docDefaults>
     <w:rPrDefault>
       <w:rPr>
@@ -6769,7 +6767,7 @@
 </file>
 
 <file path=customXml/itemProps1.xml><?xml version="1.0" encoding="utf-8"?>
-<ds:datastoreItem xmlns:ds="http://schemas.openxmlformats.org/officeDocument/2006/customXml" ds:itemID="{9FADEB56-FA67-471D-AB54-AB155D1E8090}">
+<ds:datastoreItem xmlns:ds="http://schemas.openxmlformats.org/officeDocument/2006/customXml" ds:itemID="{AB290E52-4278-481C-B7E7-D0BC3AF7827D}">
   <ds:schemaRefs>
     <ds:schemaRef ds:uri="http://schemas.openxmlformats.org/officeDocument/2006/bibliography"/>
   </ds:schemaRefs>

</xml_diff>

<commit_message>
Added comments and changes to the paper.
</commit_message>
<xml_diff>
--- a/Documentation/Conferences/DMD/2018/DMD2018 Draft.docx
+++ b/Documentation/Conferences/DMD/2018/DMD2018 Draft.docx
@@ -1,6 +1,6 @@
 
 <file path=word/document.xml><?xml version="1.0" encoding="utf-8"?>
-<w:document xmlns:wpc="http://schemas.microsoft.com/office/word/2010/wordprocessingCanvas" xmlns:cx="http://schemas.microsoft.com/office/drawing/2014/chartex" xmlns:cx1="http://schemas.microsoft.com/office/drawing/2015/9/8/chartex" xmlns:mc="http://schemas.openxmlformats.org/markup-compatibility/2006" xmlns:o="urn:schemas-microsoft-com:office:office" xmlns:r="http://schemas.openxmlformats.org/officeDocument/2006/relationships" xmlns:m="http://schemas.openxmlformats.org/officeDocument/2006/math" xmlns:v="urn:schemas-microsoft-com:vml" xmlns:wp14="http://schemas.microsoft.com/office/word/2010/wordprocessingDrawing" xmlns:wp="http://schemas.openxmlformats.org/drawingml/2006/wordprocessingDrawing" xmlns:w10="urn:schemas-microsoft-com:office:word" xmlns:w="http://schemas.openxmlformats.org/wordprocessingml/2006/main" xmlns:w14="http://schemas.microsoft.com/office/word/2010/wordml" xmlns:w15="http://schemas.microsoft.com/office/word/2012/wordml" xmlns:w16se="http://schemas.microsoft.com/office/word/2015/wordml/symex" xmlns:wpg="http://schemas.microsoft.com/office/word/2010/wordprocessingGroup" xmlns:wpi="http://schemas.microsoft.com/office/word/2010/wordprocessingInk" xmlns:wne="http://schemas.microsoft.com/office/word/2006/wordml" xmlns:wps="http://schemas.microsoft.com/office/word/2010/wordprocessingShape" mc:Ignorable="w14 w15 w16se wp14">
+<w:document xmlns:wpc="http://schemas.microsoft.com/office/word/2010/wordprocessingCanvas" xmlns:mc="http://schemas.openxmlformats.org/markup-compatibility/2006" xmlns:o="urn:schemas-microsoft-com:office:office" xmlns:r="http://schemas.openxmlformats.org/officeDocument/2006/relationships" xmlns:m="http://schemas.openxmlformats.org/officeDocument/2006/math" xmlns:v="urn:schemas-microsoft-com:vml" xmlns:wp14="http://schemas.microsoft.com/office/word/2010/wordprocessingDrawing" xmlns:wp="http://schemas.openxmlformats.org/drawingml/2006/wordprocessingDrawing" xmlns:w10="urn:schemas-microsoft-com:office:word" xmlns:w="http://schemas.openxmlformats.org/wordprocessingml/2006/main" xmlns:w14="http://schemas.microsoft.com/office/word/2010/wordml" xmlns:w15="http://schemas.microsoft.com/office/word/2012/wordml" xmlns:wpg="http://schemas.microsoft.com/office/word/2010/wordprocessingGroup" xmlns:wpi="http://schemas.microsoft.com/office/word/2010/wordprocessingInk" xmlns:wne="http://schemas.microsoft.com/office/word/2006/wordml" xmlns:wps="http://schemas.microsoft.com/office/word/2010/wordprocessingShape" mc:Ignorable="w14 w15 wp14">
   <w:body>
     <w:p>
       <w:pPr>
@@ -506,6 +506,11 @@
       <w:pPr>
         <w:pStyle w:val="NoSpacing"/>
       </w:pPr>
+    </w:p>
+    <w:p>
+      <w:pPr>
+        <w:pStyle w:val="NoSpacing"/>
+      </w:pPr>
       <w:r>
         <w:tab/>
         <w:t xml:space="preserve">Of the methods investigated by others </w:t>
@@ -601,10 +606,42 @@
     <w:p>
       <w:pPr>
         <w:pStyle w:val="Heading1"/>
+        <w:rPr>
+          <w:ins w:id="12" w:author="Lobo, Fluvio" w:date="2017-10-09T12:58:00Z"/>
+        </w:rPr>
       </w:pPr>
       <w:r>
         <w:t>2 Methods</w:t>
       </w:r>
+    </w:p>
+    <w:p>
+      <w:pPr>
+        <w:pStyle w:val="Heading2"/>
+        <w:spacing w:after="0"/>
+        <w:pPrChange w:id="13" w:author="Lobo, Fluvio" w:date="2017-10-09T12:58:00Z">
+          <w:pPr>
+            <w:pStyle w:val="Heading1"/>
+          </w:pPr>
+        </w:pPrChange>
+      </w:pPr>
+      <w:commentRangeStart w:id="14"/>
+      <w:ins w:id="15" w:author="Lobo, Fluvio" w:date="2017-10-09T12:58:00Z">
+        <w:r>
+          <w:t>2.1 The</w:t>
+        </w:r>
+        <w:r>
+          <w:t>oretical background</w:t>
+        </w:r>
+        <w:commentRangeEnd w:id="14"/>
+        <w:r>
+          <w:rPr>
+            <w:rStyle w:val="CommentReference"/>
+            <w:rFonts w:ascii="Calibri" w:hAnsi="Calibri"/>
+            <w:b w:val="0"/>
+          </w:rPr>
+          <w:commentReference w:id="14"/>
+        </w:r>
+      </w:ins>
     </w:p>
     <w:p>
       <w:pPr>
@@ -682,7 +719,7 @@
             </w:pPr>
             <m:oMathPara>
               <m:oMathParaPr>
-                <m:jc m:val="center"/>
+                <m:jc m:val="left"/>
               </m:oMathParaPr>
               <m:oMath>
                 <m:acc>
@@ -1011,6 +1048,9 @@
     <w:p>
       <w:pPr>
         <w:pStyle w:val="NoSpacing"/>
+        <w:rPr>
+          <w:ins w:id="16" w:author="Lobo, Fluvio" w:date="2017-10-09T13:50:00Z"/>
+        </w:rPr>
       </w:pPr>
       <w:r>
         <w:tab/>
@@ -1026,8 +1066,16 @@
         <w:t xml:space="preserve"> vector</w:t>
       </w:r>
       <w:r>
-        <w:t xml:space="preserve">, given by </w:t>
-      </w:r>
+        <w:t xml:space="preserve">, </w:t>
+      </w:r>
+      <w:r>
+        <w:t xml:space="preserve">given </w:t>
+      </w:r>
+      <w:proofErr w:type="gramStart"/>
+      <w:r>
+        <w:t xml:space="preserve">by </w:t>
+      </w:r>
+      <w:proofErr w:type="gramEnd"/>
       <m:oMath>
         <m:acc>
           <m:accPr>
@@ -1153,10 +1201,7 @@
         <w:t xml:space="preserve"> normal to the level surface of the magnetic field</w:t>
       </w:r>
       <w:r>
-        <w:t xml:space="preserve"> </w:t>
-      </w:r>
-      <w:r>
-        <w:t>would perceive; which may further be broken into a more convenient polar component form</w:t>
+        <w:t xml:space="preserve"> would perceive; which may further be broken into a more convenient polar component form</w:t>
       </w:r>
       <w:r>
         <w:t xml:space="preserve">, given </w:t>
@@ -1168,7 +1213,15 @@
         <w:t>intrinsic rotational symmetry</w:t>
       </w:r>
       <w:r>
-        <w:t xml:space="preserve"> of isofield lines</w:t>
+        <w:t xml:space="preserve"> of </w:t>
+      </w:r>
+      <w:proofErr w:type="spellStart"/>
+      <w:r>
+        <w:t>isofield</w:t>
+      </w:r>
+      <w:proofErr w:type="spellEnd"/>
+      <w:r>
+        <w:t xml:space="preserve"> lines</w:t>
       </w:r>
       <w:r>
         <w:t xml:space="preserve"> about </w:t>
@@ -1213,6 +1266,11 @@
       <w:pPr>
         <w:pStyle w:val="NoSpacing"/>
       </w:pPr>
+    </w:p>
+    <w:p>
+      <w:pPr>
+        <w:pStyle w:val="NoSpacing"/>
+      </w:pPr>
       <w:r>
         <w:tab/>
       </w:r>
@@ -1282,7 +1340,7 @@
       <w:r>
         <w:t xml:space="preserve"> when the magnet is in a fixed </w:t>
       </w:r>
-      <w:commentRangeStart w:id="12"/>
+      <w:commentRangeStart w:id="17"/>
       <w:r>
         <w:t xml:space="preserve">orientation </w:t>
       </w:r>
@@ -1294,13 +1352,13 @@
         </w:rPr>
         <w:t>along the sensor’s x-axis</w:t>
       </w:r>
-      <w:commentRangeEnd w:id="12"/>
+      <w:commentRangeEnd w:id="17"/>
       <w:r>
         <w:rPr>
           <w:rStyle w:val="CommentReference"/>
           <w:rFonts w:ascii="Calibri" w:hAnsi="Calibri"/>
         </w:rPr>
-        <w:commentReference w:id="12"/>
+        <w:commentReference w:id="17"/>
       </w:r>
       <w:r>
         <w:t>:</w:t>
@@ -1341,7 +1399,7 @@
             <w:tcW w:w="4032" w:type="dxa"/>
             <w:vAlign w:val="center"/>
           </w:tcPr>
-          <w:commentRangeStart w:id="13"/>
+          <w:commentRangeStart w:id="18"/>
           <w:p>
             <w:pPr>
               <w:pStyle w:val="NoSpacing"/>
@@ -1349,7 +1407,7 @@
             </w:pPr>
             <m:oMathPara>
               <m:oMathParaPr>
-                <m:jc m:val="center"/>
+                <m:jc m:val="left"/>
               </m:oMathParaPr>
               <m:oMath>
                 <m:d>
@@ -1408,7 +1466,7 @@
                     </m:acc>
                   </m:e>
                 </m:d>
-                <w:commentRangeEnd w:id="13"/>
+                <w:commentRangeEnd w:id="18"/>
                 <m:r>
                   <m:rPr>
                     <m:sty m:val="p"/>
@@ -1417,7 +1475,7 @@
                     <w:rStyle w:val="CommentReference"/>
                     <w:rFonts w:ascii="Calibri" w:hAnsi="Calibri"/>
                   </w:rPr>
-                  <w:commentReference w:id="13"/>
+                  <w:commentReference w:id="18"/>
                 </m:r>
                 <m:r>
                   <m:rPr>
@@ -1455,16 +1513,16 @@
                           <w:rPr>
                             <w:rFonts w:ascii="Cambria Math" w:hAnsi="Cambria Math"/>
                           </w:rPr>
-                          <m:t>K(3</m:t>
+                          <m:t>K</m:t>
                         </m:r>
-                        <m:sSup>
-                          <m:sSupPr>
+                        <m:d>
+                          <m:dPr>
                             <m:ctrlPr>
                               <w:rPr>
                                 <w:rFonts w:ascii="Cambria Math" w:hAnsi="Cambria Math"/>
                               </w:rPr>
                             </m:ctrlPr>
-                          </m:sSupPr>
+                          </m:dPr>
                           <m:e>
                             <m:r>
                               <m:rPr>
@@ -1473,50 +1531,76 @@
                               <w:rPr>
                                 <w:rFonts w:ascii="Cambria Math" w:hAnsi="Cambria Math"/>
                               </w:rPr>
-                              <m:t>cos</m:t>
+                              <m:t>3</m:t>
                             </m:r>
-                          </m:e>
-                          <m:sup>
+                            <m:sSup>
+                              <m:sSupPr>
+                                <m:ctrlPr>
+                                  <w:rPr>
+                                    <w:rFonts w:ascii="Cambria Math" w:hAnsi="Cambria Math"/>
+                                  </w:rPr>
+                                </m:ctrlPr>
+                              </m:sSupPr>
+                              <m:e>
+                                <m:r>
+                                  <m:rPr>
+                                    <m:sty m:val="p"/>
+                                  </m:rPr>
+                                  <w:rPr>
+                                    <w:rFonts w:ascii="Cambria Math" w:hAnsi="Cambria Math"/>
+                                  </w:rPr>
+                                  <m:t>cos</m:t>
+                                </m:r>
+                              </m:e>
+                              <m:sup>
+                                <m:r>
+                                  <w:rPr>
+                                    <w:rFonts w:ascii="Cambria Math" w:hAnsi="Cambria Math"/>
+                                  </w:rPr>
+                                  <m:t>2</m:t>
+                                </m:r>
+                              </m:sup>
+                            </m:sSup>
+                            <m:sSub>
+                              <m:sSubPr>
+                                <m:ctrlPr>
+                                  <w:rPr>
+                                    <w:rFonts w:ascii="Cambria Math" w:hAnsi="Cambria Math"/>
+                                    <w:i/>
+                                  </w:rPr>
+                                </m:ctrlPr>
+                              </m:sSubPr>
+                              <m:e>
+                                <m:r>
+                                  <w:rPr>
+                                    <w:rFonts w:ascii="Cambria Math" w:hAnsi="Cambria Math"/>
+                                  </w:rPr>
+                                  <m:t>θ</m:t>
+                                </m:r>
+                              </m:e>
+                              <m:sub>
+                                <m:r>
+                                  <w:rPr>
+                                    <w:rFonts w:ascii="Cambria Math" w:hAnsi="Cambria Math"/>
+                                  </w:rPr>
+                                  <m:t>i</m:t>
+                                </m:r>
+                              </m:sub>
+                            </m:sSub>
                             <m:r>
                               <w:rPr>
                                 <w:rFonts w:ascii="Cambria Math" w:hAnsi="Cambria Math"/>
                               </w:rPr>
-                              <m:t>2</m:t>
+                              <m:t>+1</m:t>
                             </m:r>
-                          </m:sup>
-                        </m:sSup>
-                        <m:sSub>
-                          <m:sSubPr>
                             <m:ctrlPr>
                               <w:rPr>
                                 <w:rFonts w:ascii="Cambria Math" w:hAnsi="Cambria Math"/>
                                 <w:i/>
                               </w:rPr>
                             </m:ctrlPr>
-                          </m:sSubPr>
-                          <m:e>
-                            <m:r>
-                              <w:rPr>
-                                <w:rFonts w:ascii="Cambria Math" w:hAnsi="Cambria Math"/>
-                              </w:rPr>
-                              <m:t>θ</m:t>
-                            </m:r>
                           </m:e>
-                          <m:sub>
-                            <m:r>
-                              <w:rPr>
-                                <w:rFonts w:ascii="Cambria Math" w:hAnsi="Cambria Math"/>
-                              </w:rPr>
-                              <m:t>i</m:t>
-                            </m:r>
-                          </m:sub>
-                        </m:sSub>
-                        <m:r>
-                          <w:rPr>
-                            <w:rFonts w:ascii="Cambria Math" w:hAnsi="Cambria Math"/>
-                          </w:rPr>
-                          <m:t>+1)</m:t>
-                        </m:r>
+                        </m:d>
                       </m:num>
                       <m:den>
                         <m:sSup>
@@ -1604,7 +1688,7 @@
           <w:p>
             <w:pPr>
               <w:pStyle w:val="NoSpacing"/>
-              <w:jc w:val="center"/>
+              <w:jc w:val="left"/>
             </w:pPr>
             <m:oMathPara>
               <m:oMathParaPr>
@@ -1903,7 +1987,7 @@
                           </w:rPr>
                           <m:t>z</m:t>
                         </m:r>
-                        <w:commentRangeStart w:id="14"/>
+                        <w:commentRangeStart w:id="19"/>
                         <m:r>
                           <m:rPr>
                             <m:sty m:val="b"/>
@@ -1914,7 +1998,7 @@
                           </w:rPr>
                           <m:t>-</m:t>
                         </m:r>
-                        <w:commentRangeEnd w:id="14"/>
+                        <w:commentRangeEnd w:id="19"/>
                         <m:r>
                           <m:rPr>
                             <m:sty m:val="p"/>
@@ -1923,7 +2007,7 @@
                             <w:rStyle w:val="CommentReference"/>
                             <w:rFonts w:ascii="Calibri" w:hAnsi="Calibri"/>
                           </w:rPr>
-                          <w:commentReference w:id="14"/>
+                          <w:commentReference w:id="19"/>
                         </m:r>
                         <m:r>
                           <m:rPr>
@@ -2022,11 +2106,11 @@
           <w:p>
             <w:pPr>
               <w:pStyle w:val="NoSpacing"/>
-              <w:jc w:val="center"/>
+              <w:jc w:val="left"/>
             </w:pPr>
             <m:oMathPara>
               <m:oMathParaPr>
-                <m:jc m:val="center"/>
+                <m:jc m:val="left"/>
               </m:oMathParaPr>
               <m:oMath>
                 <m:func>
@@ -2173,6 +2257,9 @@
     <w:p>
       <w:pPr>
         <w:pStyle w:val="NoSpacing"/>
+        <w:rPr>
+          <w:ins w:id="20" w:author="Lobo, Fluvio" w:date="2017-10-09T13:50:00Z"/>
+        </w:rPr>
       </w:pPr>
       <w:r>
         <w:tab/>
@@ -2372,9 +2459,15 @@
         <w:t xml:space="preserve"> </w:t>
       </w:r>
       <w:r>
-        <w:t xml:space="preserve">the angle made by the north pole of the magnet and the radial component of </w:t>
+        <w:t>the angle made by the north pole of the magnet and the radial component of</w:t>
       </w:r>
       <m:oMath>
+        <m:r>
+          <w:rPr>
+            <w:rFonts w:ascii="Cambria Math" w:hAnsi="Cambria Math"/>
+          </w:rPr>
+          <m:t xml:space="preserve"> </m:t>
+        </m:r>
         <m:acc>
           <m:accPr>
             <m:chr m:val="⃗"/>
@@ -2399,9 +2492,15 @@
         </m:acc>
       </m:oMath>
       <w:r>
-        <w:t xml:space="preserve">, and K represents a constant that encompasses the magnitude of the dipole moment, magnetic permeability of free space </w:t>
+        <w:t>, and K represents a constant that encompasses the magnitude of the dipole moment, magnetic permeability of free space</w:t>
       </w:r>
       <m:oMath>
+        <m:r>
+          <w:rPr>
+            <w:rFonts w:ascii="Cambria Math" w:hAnsi="Cambria Math"/>
+          </w:rPr>
+          <m:t xml:space="preserve"> </m:t>
+        </m:r>
         <m:sSub>
           <m:sSubPr>
             <m:ctrlPr>
@@ -2439,6 +2538,14 @@
       <w:pPr>
         <w:pStyle w:val="NoSpacing"/>
       </w:pPr>
+    </w:p>
+    <w:p>
+      <w:pPr>
+        <w:pStyle w:val="NoSpacing"/>
+        <w:rPr>
+          <w:ins w:id="21" w:author="Lobo, Fluvio" w:date="2017-10-09T13:50:00Z"/>
+        </w:rPr>
+      </w:pPr>
       <w:r>
         <w:tab/>
       </w:r>
@@ -2460,6 +2567,11 @@
       <w:r>
         <w:t>.</w:t>
       </w:r>
+    </w:p>
+    <w:p>
+      <w:pPr>
+        <w:pStyle w:val="NoSpacing"/>
+      </w:pPr>
     </w:p>
     <w:p>
       <w:pPr>
@@ -2482,6 +2594,12 @@
     <w:p>
       <w:pPr>
         <w:pStyle w:val="NoSpacing"/>
+        <w:ind w:left="720"/>
+      </w:pPr>
+    </w:p>
+    <w:p>
+      <w:pPr>
+        <w:pStyle w:val="NoSpacing"/>
         <w:numPr>
           <w:ilvl w:val="0"/>
           <w:numId w:val="7"/>
@@ -2509,6 +2627,11 @@
     <w:p>
       <w:pPr>
         <w:pStyle w:val="NoSpacing"/>
+      </w:pPr>
+    </w:p>
+    <w:p>
+      <w:pPr>
+        <w:pStyle w:val="NoSpacing"/>
         <w:numPr>
           <w:ilvl w:val="0"/>
           <w:numId w:val="7"/>
@@ -2549,10 +2672,20 @@
       <w:pPr>
         <w:pStyle w:val="NoSpacing"/>
       </w:pPr>
+    </w:p>
+    <w:p>
+      <w:pPr>
+        <w:pStyle w:val="NoSpacing"/>
+      </w:pPr>
       <w:r>
         <w:tab/>
         <w:t>In addition, to refine accuracy, certain physical restrictions facilitate these conditions.</w:t>
       </w:r>
+    </w:p>
+    <w:p>
+      <w:pPr>
+        <w:pStyle w:val="NoSpacing"/>
+      </w:pPr>
     </w:p>
     <w:p>
       <w:pPr>
@@ -2578,6 +2711,12 @@
     <w:p>
       <w:pPr>
         <w:pStyle w:val="NoSpacing"/>
+        <w:ind w:left="720"/>
+      </w:pPr>
+    </w:p>
+    <w:p>
+      <w:pPr>
+        <w:pStyle w:val="NoSpacing"/>
         <w:numPr>
           <w:ilvl w:val="0"/>
           <w:numId w:val="8"/>
@@ -2606,6 +2745,11 @@
       <w:pPr>
         <w:pStyle w:val="NoSpacing"/>
       </w:pPr>
+    </w:p>
+    <w:p>
+      <w:pPr>
+        <w:pStyle w:val="NoSpacing"/>
+      </w:pPr>
       <w:r>
         <w:tab/>
       </w:r>
@@ -2642,6 +2786,38 @@
       <w:r>
         <w:t>are aligned with each other.</w:t>
       </w:r>
+    </w:p>
+    <w:p>
+      <w:pPr>
+        <w:pStyle w:val="NoSpacing"/>
+      </w:pPr>
+    </w:p>
+    <w:p>
+      <w:pPr>
+        <w:pStyle w:val="Heading2"/>
+        <w:pPrChange w:id="22" w:author="Lobo, Fluvio" w:date="2017-10-09T14:03:00Z">
+          <w:pPr>
+            <w:pStyle w:val="NoSpacing"/>
+          </w:pPr>
+        </w:pPrChange>
+      </w:pPr>
+      <w:commentRangeStart w:id="23"/>
+      <w:ins w:id="24" w:author="Lobo, Fluvio" w:date="2017-10-09T14:02:00Z">
+        <w:r>
+          <w:t>2.2 Empirical Approximation of K</w:t>
+        </w:r>
+      </w:ins>
+      <w:commentRangeEnd w:id="23"/>
+      <w:ins w:id="25" w:author="Lobo, Fluvio" w:date="2017-10-09T14:09:00Z">
+        <w:r>
+          <w:rPr>
+            <w:rStyle w:val="CommentReference"/>
+            <w:rFonts w:ascii="Calibri" w:hAnsi="Calibri"/>
+            <w:b w:val="0"/>
+          </w:rPr>
+          <w:commentReference w:id="23"/>
+        </w:r>
+      </w:ins>
     </w:p>
     <w:tbl>
       <w:tblPr>
@@ -2677,7 +2853,7 @@
             </w:pPr>
             <m:oMathPara>
               <m:oMathParaPr>
-                <m:jc m:val="center"/>
+                <m:jc m:val="left"/>
               </m:oMathParaPr>
               <m:oMath>
                 <m:r>
@@ -2687,6 +2863,7 @@
                   <w:rPr>
                     <w:rFonts w:ascii="Cambria Math" w:hAnsi="Cambria Math"/>
                   </w:rPr>
+                  <w:lastRenderedPageBreak/>
                   <m:t>K</m:t>
                 </m:r>
                 <m:r>
@@ -2863,8 +3040,13 @@
         </w:rPr>
         <w:t xml:space="preserve"> </w:t>
       </w:r>
-      <w:r>
-        <w:t>Empirically approximating the value of</w:t>
+      <w:proofErr w:type="gramStart"/>
+      <w:r>
+        <w:t>Empirically</w:t>
+      </w:r>
+      <w:proofErr w:type="gramEnd"/>
+      <w:r>
+        <w:t xml:space="preserve"> approximating the value of</w:t>
       </w:r>
       <w:r>
         <w:t xml:space="preserve"> K</w:t>
@@ -2888,7 +3070,22 @@
         <w:t xml:space="preserve"> then</w:t>
       </w:r>
       <w:r>
-        <w:t xml:space="preserve"> be done procedurally. A proof of concept was completed by hand. We have done this precisely using a </w:t>
+        <w:t xml:space="preserve"> be done procedurally. </w:t>
+      </w:r>
+      <w:commentRangeStart w:id="26"/>
+      <w:r>
+        <w:t xml:space="preserve">A proof of concept was completed by hand. </w:t>
+      </w:r>
+      <w:commentRangeEnd w:id="26"/>
+      <w:r>
+        <w:rPr>
+          <w:rStyle w:val="CommentReference"/>
+          <w:rFonts w:ascii="Calibri" w:hAnsi="Calibri"/>
+        </w:rPr>
+        <w:commentReference w:id="26"/>
+      </w:r>
+      <w:r>
+        <w:t xml:space="preserve">We have done this precisely using a </w:t>
       </w:r>
       <w:r>
         <w:t xml:space="preserve">custom </w:t>
@@ -2896,6 +3093,11 @@
       <w:r>
         <w:t>CNC machine. As follows:</w:t>
       </w:r>
+    </w:p>
+    <w:p>
+      <w:pPr>
+        <w:pStyle w:val="NoSpacing"/>
+      </w:pPr>
     </w:p>
     <w:p>
       <w:pPr>
@@ -2908,12 +3110,14 @@
       <w:r>
         <w:t xml:space="preserve">The magnet is placed at a particular distance away from sensor </w:t>
       </w:r>
+      <w:proofErr w:type="spellStart"/>
       <w:r>
         <w:rPr>
           <w:i/>
         </w:rPr>
         <w:t>i</w:t>
       </w:r>
+      <w:proofErr w:type="spellEnd"/>
       <w:r>
         <w:t xml:space="preserve"> such that (</w:t>
       </w:r>
@@ -2938,6 +3142,12 @@
       <w:r>
         <w:t>0).</w:t>
       </w:r>
+    </w:p>
+    <w:p>
+      <w:pPr>
+        <w:pStyle w:val="NoSpacing"/>
+        <w:ind w:left="720"/>
+      </w:pPr>
     </w:p>
     <w:p>
       <w:pPr>
@@ -3017,15 +3227,22 @@
       <w:r>
         <w:t xml:space="preserve">for sensor </w:t>
       </w:r>
+      <w:proofErr w:type="spellStart"/>
       <w:r>
         <w:rPr>
           <w:i/>
         </w:rPr>
         <w:t>i</w:t>
       </w:r>
+      <w:proofErr w:type="spellEnd"/>
       <w:r>
         <w:t>.</w:t>
       </w:r>
+    </w:p>
+    <w:p>
+      <w:pPr>
+        <w:pStyle w:val="NoSpacing"/>
+      </w:pPr>
     </w:p>
     <w:p>
       <w:pPr>
@@ -3088,15 +3305,29 @@
     <w:p>
       <w:pPr>
         <w:pStyle w:val="NoSpacing"/>
+      </w:pPr>
+    </w:p>
+    <w:p>
+      <w:pPr>
+        <w:pStyle w:val="NoSpacing"/>
         <w:numPr>
           <w:ilvl w:val="0"/>
           <w:numId w:val="9"/>
         </w:numPr>
       </w:pPr>
       <w:r>
-        <w:t xml:space="preserve">Another sample of K is computed from </w:t>
+        <w:t>Anoth</w:t>
+      </w:r>
+      <w:r>
+        <w:t>er sample of K is computed from</w:t>
       </w:r>
       <m:oMath>
+        <m:r>
+          <w:rPr>
+            <w:rFonts w:ascii="Cambria Math" w:hAnsi="Cambria Math"/>
+          </w:rPr>
+          <m:t xml:space="preserve"> </m:t>
+        </m:r>
         <m:d>
           <m:dPr>
             <m:begChr m:val="|"/>
@@ -3161,6 +3392,11 @@
     <w:p>
       <w:pPr>
         <w:pStyle w:val="NoSpacing"/>
+      </w:pPr>
+    </w:p>
+    <w:p>
+      <w:pPr>
+        <w:pStyle w:val="NoSpacing"/>
         <w:numPr>
           <w:ilvl w:val="0"/>
           <w:numId w:val="9"/>
@@ -3170,9 +3406,15 @@
         <w:t>The process is repeated a few iterations</w:t>
       </w:r>
       <w:r>
-        <w:t xml:space="preserve"> for various values of </w:t>
+        <w:t xml:space="preserve"> for various values of</w:t>
       </w:r>
       <m:oMath>
+        <m:r>
+          <w:rPr>
+            <w:rFonts w:ascii="Cambria Math" w:hAnsi="Cambria Math"/>
+          </w:rPr>
+          <m:t xml:space="preserve"> </m:t>
+        </m:r>
         <m:r>
           <m:rPr>
             <m:sty m:val="b"/>
@@ -3196,13 +3438,17 @@
     <w:p>
       <w:pPr>
         <w:pStyle w:val="NoSpacing"/>
+      </w:pPr>
+    </w:p>
+    <w:p>
+      <w:pPr>
+        <w:pStyle w:val="NoSpacing"/>
         <w:numPr>
           <w:ilvl w:val="0"/>
           <w:numId w:val="9"/>
         </w:numPr>
       </w:pPr>
       <w:r>
-        <w:lastRenderedPageBreak/>
         <w:t>An approximated result of K yields from averaging the sampled points.</w:t>
       </w:r>
     </w:p>
@@ -3211,15 +3457,48 @@
         <w:pStyle w:val="NoSpacing"/>
         <w:jc w:val="center"/>
         <w:rPr>
+          <w:ins w:id="27" w:author="Lobo, Fluvio" w:date="2017-10-09T13:31:00Z"/>
           <w:b/>
           <w:color w:val="FF0000"/>
         </w:rPr>
       </w:pPr>
-      <w:r>
+    </w:p>
+    <w:p>
+      <w:pPr>
+        <w:pStyle w:val="Heading2"/>
+        <w:spacing w:after="0"/>
+        <w:rPr>
+          <w:ins w:id="28" w:author="Lobo, Fluvio" w:date="2017-10-09T13:31:00Z"/>
+        </w:rPr>
+        <w:pPrChange w:id="29" w:author="Lobo, Fluvio" w:date="2017-10-09T13:38:00Z">
+          <w:pPr>
+            <w:pStyle w:val="NoSpacing"/>
+            <w:jc w:val="center"/>
+          </w:pPr>
+        </w:pPrChange>
+      </w:pPr>
+      <w:ins w:id="30" w:author="Lobo, Fluvio" w:date="2017-10-09T13:31:00Z">
+        <w:r>
+          <w:t>2.2 Sensor Array</w:t>
+        </w:r>
+        <w:bookmarkStart w:id="31" w:name="_GoBack"/>
+        <w:bookmarkEnd w:id="31"/>
+      </w:ins>
+    </w:p>
+    <w:p>
+      <w:pPr>
+        <w:pStyle w:val="NoSpacing"/>
+        <w:jc w:val="center"/>
         <w:rPr>
           <w:b/>
           <w:color w:val="FF0000"/>
         </w:rPr>
+      </w:pPr>
+      <w:r>
+        <w:rPr>
+          <w:b/>
+          <w:color w:val="FF0000"/>
+        </w:rPr>
         <w:t>[INSERT PICTURE OF ARRAY]</w:t>
       </w:r>
     </w:p>
@@ -3233,19 +3512,9 @@
       <w:r>
         <w:t xml:space="preserve">The first </w:t>
       </w:r>
-      <w:del w:id="15" w:author="Odeh, Mohammad" w:date="2017-10-09T12:26:00Z">
-        <w:r>
-          <w:delText xml:space="preserve">device </w:delText>
-        </w:r>
-      </w:del>
-      <w:ins w:id="16" w:author="Odeh, Mohammad" w:date="2017-10-09T12:26:00Z">
-        <w:r>
-          <w:t>prototype</w:t>
-        </w:r>
-        <w:r>
-          <w:t xml:space="preserve"> </w:t>
-        </w:r>
-      </w:ins>
+      <w:r>
+        <w:t xml:space="preserve">prototype </w:t>
+      </w:r>
       <w:r>
         <w:t xml:space="preserve">consisted of a pair of IMUs across from each other calculating the distance to the magnet and triangulating a location from there. Additional sensors were added to enable </w:t>
       </w:r>
@@ -3274,16 +3543,24 @@
       <w:r>
         <w:t xml:space="preserve"> </w:t>
       </w:r>
+      <w:proofErr w:type="spellStart"/>
       <w:r>
         <w:rPr>
           <w:i/>
         </w:rPr>
-        <w:t xml:space="preserve">Sparkfun </w:t>
-      </w:r>
+        <w:t>Sparkfun</w:t>
+      </w:r>
+      <w:proofErr w:type="spellEnd"/>
       <w:r>
         <w:rPr>
           <w:i/>
         </w:rPr>
+        <w:t xml:space="preserve"> </w:t>
+      </w:r>
+      <w:r>
+        <w:rPr>
+          <w:i/>
+        </w:rPr>
         <w:t>LSM</w:t>
       </w:r>
       <w:r>
@@ -3316,12 +3593,14 @@
       <w:r>
         <w:t xml:space="preserve"> switched to by a </w:t>
       </w:r>
+      <w:proofErr w:type="spellStart"/>
       <w:r>
         <w:rPr>
           <w:i/>
         </w:rPr>
         <w:t>Sparkfun</w:t>
       </w:r>
+      <w:proofErr w:type="spellEnd"/>
       <w:r>
         <w:rPr>
           <w:i/>
@@ -3407,6 +3686,14 @@
     <w:p>
       <w:pPr>
         <w:pStyle w:val="NoSpacing"/>
+      </w:pPr>
+    </w:p>
+    <w:p>
+      <w:pPr>
+        <w:pStyle w:val="NoSpacing"/>
+        <w:rPr>
+          <w:ins w:id="32" w:author="Lobo, Fluvio" w:date="2017-10-09T13:38:00Z"/>
+        </w:rPr>
       </w:pPr>
       <w:r>
         <w:rPr>
@@ -3524,7 +3811,17 @@
         <w:t>2</w:t>
       </w:r>
       <w:r>
-        <w:t xml:space="preserve">0 milliGauss and range to </w:t>
+        <w:t xml:space="preserve">0 </w:t>
+      </w:r>
+      <w:proofErr w:type="spellStart"/>
+      <w:proofErr w:type="gramStart"/>
+      <w:r>
+        <w:t>milliGauss</w:t>
+      </w:r>
+      <w:proofErr w:type="spellEnd"/>
+      <w:proofErr w:type="gramEnd"/>
+      <w:r>
+        <w:t xml:space="preserve"> and range to </w:t>
       </w:r>
       <w:r>
         <w:rPr>
@@ -3569,6 +3866,42 @@
     <w:p>
       <w:pPr>
         <w:pStyle w:val="NoSpacing"/>
+        <w:rPr>
+          <w:ins w:id="33" w:author="Lobo, Fluvio" w:date="2017-10-09T13:38:00Z"/>
+        </w:rPr>
+      </w:pPr>
+    </w:p>
+    <w:p>
+      <w:pPr>
+        <w:pStyle w:val="Heading2"/>
+        <w:spacing w:after="0"/>
+        <w:pPrChange w:id="34" w:author="Lobo, Fluvio" w:date="2017-10-09T13:38:00Z">
+          <w:pPr>
+            <w:pStyle w:val="NoSpacing"/>
+          </w:pPr>
+        </w:pPrChange>
+      </w:pPr>
+      <w:commentRangeStart w:id="35"/>
+      <w:ins w:id="36" w:author="Lobo, Fluvio" w:date="2017-10-09T13:38:00Z">
+        <w:r>
+          <w:t>2.3 Position Tracking Algorithm</w:t>
+        </w:r>
+      </w:ins>
+      <w:commentRangeEnd w:id="35"/>
+      <w:ins w:id="37" w:author="Lobo, Fluvio" w:date="2017-10-09T13:39:00Z">
+        <w:r>
+          <w:rPr>
+            <w:rStyle w:val="CommentReference"/>
+            <w:rFonts w:ascii="Calibri" w:hAnsi="Calibri"/>
+            <w:b w:val="0"/>
+          </w:rPr>
+          <w:commentReference w:id="35"/>
+        </w:r>
+      </w:ins>
+    </w:p>
+    <w:p>
+      <w:pPr>
+        <w:pStyle w:val="NoSpacing"/>
       </w:pPr>
       <w:r>
         <w:tab/>
@@ -3592,7 +3925,10 @@
         <w:t xml:space="preserve">Computation begins after the script has assembled the </w:t>
       </w:r>
       <w:r>
-        <w:t>nonlinear system of equations and chosen</w:t>
+        <w:t xml:space="preserve">nonlinear system of </w:t>
+      </w:r>
+      <w:r>
+        <w:t>equations and chosen</w:t>
       </w:r>
       <w:r>
         <w:t xml:space="preserve"> the three</w:t>
@@ -3603,7 +3939,7 @@
       <w:r>
         <w:t xml:space="preserve"> from the sensors calculated to have the largest respective </w:t>
       </w:r>
-      <w:commentRangeStart w:id="17"/>
+      <w:commentRangeStart w:id="38"/>
       <m:oMath>
         <m:acc>
           <m:accPr>
@@ -3634,13 +3970,13 @@
         </w:rPr>
         <w:t xml:space="preserve"> </w:t>
       </w:r>
-      <w:commentRangeEnd w:id="17"/>
+      <w:commentRangeEnd w:id="38"/>
       <w:r>
         <w:rPr>
           <w:rStyle w:val="CommentReference"/>
           <w:rFonts w:ascii="Calibri" w:hAnsi="Calibri"/>
         </w:rPr>
-        <w:commentReference w:id="17"/>
+        <w:commentReference w:id="38"/>
       </w:r>
       <w:r>
         <w:t>to pass to</w:t>
@@ -3651,8 +3987,13 @@
       <w:r>
         <w:t xml:space="preserve"> </w:t>
       </w:r>
-      <w:r>
-        <w:t>Levenberg-Marquardt algorithm (LMA) powered by the</w:t>
+      <w:proofErr w:type="spellStart"/>
+      <w:r>
+        <w:t>Levenberg</w:t>
+      </w:r>
+      <w:proofErr w:type="spellEnd"/>
+      <w:r>
+        <w:t>-Marquardt algorithm (LMA) powered by the</w:t>
       </w:r>
       <w:r>
         <w:t xml:space="preserve"> versatile</w:t>
@@ -3660,12 +4001,14 @@
       <w:r>
         <w:t xml:space="preserve"> </w:t>
       </w:r>
+      <w:proofErr w:type="spellStart"/>
       <w:r>
         <w:rPr>
           <w:i/>
         </w:rPr>
         <w:t>SciPy</w:t>
       </w:r>
+      <w:proofErr w:type="spellEnd"/>
       <w:r>
         <w:t xml:space="preserve"> module.</w:t>
       </w:r>
@@ -3678,6 +4021,7 @@
       <w:r>
         <w:t xml:space="preserve"> the computation process stems from the fact that </w:t>
       </w:r>
+      <w:proofErr w:type="spellStart"/>
       <w:r>
         <w:rPr>
           <w:i/>
@@ -3685,14 +4029,23 @@
         <w:t>SciPy</w:t>
       </w:r>
       <w:r>
-        <w:t xml:space="preserve">’s implementation of the LMA </w:t>
-      </w:r>
-      <w:r>
-        <w:t xml:space="preserve">lacks support for overdetermined systems of equations. </w:t>
-      </w:r>
-      <w:r>
-        <w:t xml:space="preserve"> </w:t>
-      </w:r>
+        <w:t>’s</w:t>
+      </w:r>
+      <w:proofErr w:type="spellEnd"/>
+      <w:r>
+        <w:t xml:space="preserve"> implementation of the LMA </w:t>
+      </w:r>
+      <w:r>
+        <w:t>lacks support for overd</w:t>
+      </w:r>
+      <w:r>
+        <w:t>etermined systems of equations.</w:t>
+      </w:r>
+    </w:p>
+    <w:p>
+      <w:pPr>
+        <w:pStyle w:val="NoSpacing"/>
+      </w:pPr>
     </w:p>
     <w:p>
       <w:pPr>
@@ -3705,12 +4058,14 @@
       <w:r>
         <w:t xml:space="preserve"> Its accessibility within </w:t>
       </w:r>
+      <w:proofErr w:type="spellStart"/>
       <w:r>
         <w:rPr>
           <w:i/>
         </w:rPr>
         <w:t>SciPy</w:t>
       </w:r>
+      <w:proofErr w:type="spellEnd"/>
       <w:r>
         <w:t>, notwithstanding.</w:t>
       </w:r>
@@ -3732,64 +4087,41 @@
       <w:r>
         <w:t xml:space="preserve"> Yet, to reduce computation time,</w:t>
       </w:r>
-      <w:ins w:id="18" w:author="Odeh, Mohammad" w:date="2017-10-09T12:32:00Z">
-        <w:r>
-          <w:t xml:space="preserve"> the script performs</w:t>
-        </w:r>
-        <w:r>
-          <w:t xml:space="preserve"> a dynamic search of the possible initial guesses by determining the possible location of the magnet in accordance to which three sensors are reading the highest magnetic field.</w:t>
-        </w:r>
-      </w:ins>
+      <w:r>
+        <w:t xml:space="preserve"> the script performs</w:t>
+      </w:r>
+      <w:r>
+        <w:t xml:space="preserve"> a dynamic search of the possible initial guesses by determining the possible location of the magnet in accordance to which three sensors are reading the highest magnetic field.</w:t>
+      </w:r>
       <w:r>
         <w:t xml:space="preserve"> </w:t>
       </w:r>
-      <w:del w:id="19" w:author="Odeh, Mohammad" w:date="2017-10-09T12:34:00Z">
-        <w:r>
-          <w:delText xml:space="preserve">the </w:delText>
-        </w:r>
-      </w:del>
-      <w:ins w:id="20" w:author="Odeh, Mohammad" w:date="2017-10-09T12:34:00Z">
-        <w:r>
-          <w:t>T</w:t>
-        </w:r>
-        <w:r>
-          <w:t xml:space="preserve">he </w:t>
-        </w:r>
-      </w:ins>
+      <w:r>
+        <w:t xml:space="preserve">The </w:t>
+      </w:r>
       <w:r>
         <w:t xml:space="preserve">initial guess is </w:t>
       </w:r>
-      <w:ins w:id="21" w:author="Odeh, Mohammad" w:date="2017-10-09T12:34:00Z">
-        <w:r>
-          <w:t xml:space="preserve">then </w:t>
-        </w:r>
-      </w:ins>
+      <w:r>
+        <w:t xml:space="preserve">then </w:t>
+      </w:r>
       <w:r>
         <w:t xml:space="preserve">determined as the centroid of the triangle formed by the </w:t>
       </w:r>
-      <w:del w:id="22" w:author="Odeh, Mohammad" w:date="2017-10-09T12:34:00Z">
-        <w:r>
-          <w:delText>same sensors from which the solvable system of equations are sourced</w:delText>
-        </w:r>
-      </w:del>
-      <w:ins w:id="23" w:author="Odeh, Mohammad" w:date="2017-10-09T12:34:00Z">
-        <w:r>
-          <w:t>three sensors</w:t>
-        </w:r>
-      </w:ins>
-      <w:ins w:id="24" w:author="Odeh, Mohammad" w:date="2017-10-09T12:35:00Z">
-        <w:r>
-          <w:t xml:space="preserve"> and is fed into the LMA</w:t>
-        </w:r>
-      </w:ins>
-      <w:bookmarkStart w:id="25" w:name="_GoBack"/>
-      <w:bookmarkEnd w:id="25"/>
+      <w:r>
+        <w:t>three sensors</w:t>
+      </w:r>
+      <w:r>
+        <w:t xml:space="preserve"> and is fed into the LMA</w:t>
+      </w:r>
       <w:r>
         <w:t>.</w:t>
       </w:r>
-      <w:r>
-        <w:t xml:space="preserve"> </w:t>
-      </w:r>
+    </w:p>
+    <w:p>
+      <w:pPr>
+        <w:pStyle w:val="NoSpacing"/>
+      </w:pPr>
     </w:p>
     <w:p>
       <w:pPr>
@@ -3839,9 +4171,22 @@
       <w:pPr>
         <w:pStyle w:val="NoSpacing"/>
       </w:pPr>
+    </w:p>
+    <w:p>
+      <w:pPr>
+        <w:pStyle w:val="NoSpacing"/>
+      </w:pPr>
       <w:r>
         <w:tab/>
-        <w:t xml:space="preserve">Further optimization is required, especially and including the mitigation of ambient fields, the sampling rate, computation time, arbitrary orientations of the magnet, and </w:t>
+        <w:t xml:space="preserve">Further optimization is required, especially and including the mitigation of ambient fields, the sampling rate, computation </w:t>
+      </w:r>
+      <w:proofErr w:type="gramStart"/>
+      <w:r>
+        <w:t>time</w:t>
+      </w:r>
+      <w:proofErr w:type="gramEnd"/>
+      <w:r>
+        <w:t xml:space="preserve">, arbitrary orientations of the magnet, and </w:t>
       </w:r>
       <w:r>
         <w:rPr>
@@ -3881,11 +4226,16 @@
         <w:t xml:space="preserve"> and leave their resolution to</w:t>
       </w:r>
       <w:r>
-        <w:t xml:space="preserve"> future work. </w:t>
-      </w:r>
-      <w:r>
-        <w:t xml:space="preserve"> </w:t>
-      </w:r>
+        <w:t xml:space="preserve"> future work.</w:t>
+      </w:r>
+      <w:del w:id="39" w:author="Lobo, Fluvio" w:date="2017-10-09T13:40:00Z">
+        <w:r>
+          <w:delText xml:space="preserve"> </w:delText>
+        </w:r>
+        <w:r>
+          <w:delText xml:space="preserve"> </w:delText>
+        </w:r>
+      </w:del>
     </w:p>
     <w:p>
       <w:pPr>
@@ -3898,10 +4248,115 @@
     <w:p>
       <w:pPr>
         <w:pStyle w:val="NoSpacing"/>
-      </w:pPr>
-      <w:r>
-        <w:t>The Results section describes the evaluation of the design or the experimental methods.</w:t>
-      </w:r>
+        <w:rPr>
+          <w:ins w:id="40" w:author="Lobo, Fluvio" w:date="2017-10-09T13:43:00Z"/>
+        </w:rPr>
+      </w:pPr>
+      <w:ins w:id="41" w:author="Lobo, Fluvio" w:date="2017-10-09T13:43:00Z">
+        <w:r>
+          <w:t>The results are;</w:t>
+        </w:r>
+      </w:ins>
+    </w:p>
+    <w:p>
+      <w:pPr>
+        <w:pStyle w:val="NoSpacing"/>
+        <w:numPr>
+          <w:ilvl w:val="0"/>
+          <w:numId w:val="13"/>
+        </w:numPr>
+        <w:rPr>
+          <w:ins w:id="42" w:author="Lobo, Fluvio" w:date="2017-10-09T13:43:00Z"/>
+        </w:rPr>
+        <w:pPrChange w:id="43" w:author="Lobo, Fluvio" w:date="2017-10-09T13:43:00Z">
+          <w:pPr>
+            <w:pStyle w:val="NoSpacing"/>
+          </w:pPr>
+        </w:pPrChange>
+      </w:pPr>
+      <w:ins w:id="44" w:author="Lobo, Fluvio" w:date="2017-10-09T13:43:00Z">
+        <w:r>
+          <w:t>Sensor array for real-time, non-contacting tracking of an object along a plane</w:t>
+        </w:r>
+      </w:ins>
+    </w:p>
+    <w:p>
+      <w:pPr>
+        <w:pStyle w:val="NoSpacing"/>
+        <w:numPr>
+          <w:ilvl w:val="0"/>
+          <w:numId w:val="13"/>
+        </w:numPr>
+        <w:rPr>
+          <w:ins w:id="45" w:author="Lobo, Fluvio" w:date="2017-10-09T13:44:00Z"/>
+        </w:rPr>
+        <w:pPrChange w:id="46" w:author="Lobo, Fluvio" w:date="2017-10-09T13:43:00Z">
+          <w:pPr>
+            <w:pStyle w:val="NoSpacing"/>
+          </w:pPr>
+        </w:pPrChange>
+      </w:pPr>
+      <w:ins w:id="47" w:author="Lobo, Fluvio" w:date="2017-10-09T13:44:00Z">
+        <w:r>
+          <w:t>Sensor array for real-time, non-contacting tracking of an object in space (3D)</w:t>
+        </w:r>
+      </w:ins>
+    </w:p>
+    <w:p>
+      <w:pPr>
+        <w:pStyle w:val="NoSpacing"/>
+        <w:numPr>
+          <w:ilvl w:val="0"/>
+          <w:numId w:val="13"/>
+        </w:numPr>
+        <w:rPr>
+          <w:ins w:id="48" w:author="Lobo, Fluvio" w:date="2017-10-09T13:44:00Z"/>
+        </w:rPr>
+        <w:pPrChange w:id="49" w:author="Lobo, Fluvio" w:date="2017-10-09T13:43:00Z">
+          <w:pPr>
+            <w:pStyle w:val="NoSpacing"/>
+          </w:pPr>
+        </w:pPrChange>
+      </w:pPr>
+      <w:ins w:id="50" w:author="Lobo, Fluvio" w:date="2017-10-09T13:44:00Z">
+        <w:r>
+          <w:t>An robust algorithm for the real-time, non0-contacting tracking of an object in space (3)</w:t>
+        </w:r>
+      </w:ins>
+    </w:p>
+    <w:p>
+      <w:pPr>
+        <w:pStyle w:val="NoSpacing"/>
+        <w:rPr>
+          <w:ins w:id="51" w:author="Lobo, Fluvio" w:date="2017-10-09T13:46:00Z"/>
+        </w:rPr>
+      </w:pPr>
+    </w:p>
+    <w:p>
+      <w:pPr>
+        <w:pStyle w:val="NoSpacing"/>
+        <w:rPr>
+          <w:ins w:id="52" w:author="Lobo, Fluvio" w:date="2017-10-09T13:46:00Z"/>
+        </w:rPr>
+      </w:pPr>
+      <w:ins w:id="53" w:author="Lobo, Fluvio" w:date="2017-10-09T13:46:00Z">
+        <w:r>
+          <w:t>The robustness of our sensor arrays (devices) and analysis software was evaluated in terms of;</w:t>
+        </w:r>
+      </w:ins>
+    </w:p>
+    <w:p>
+      <w:pPr>
+        <w:pStyle w:val="NoSpacing"/>
+        <w:rPr>
+          <w:del w:id="54" w:author="Lobo, Fluvio" w:date="2017-10-09T13:47:00Z"/>
+        </w:rPr>
+      </w:pPr>
+      <w:del w:id="55" w:author="Lobo, Fluvio" w:date="2017-10-09T13:47:00Z">
+        <w:r>
+          <w:delText>The Results section describes the evaluation of the design or the experimental methods.</w:delText>
+        </w:r>
+      </w:del>
     </w:p>
     <w:p>
       <w:pPr>
@@ -3947,8 +4402,17 @@
           <w:numId w:val="4"/>
         </w:numPr>
       </w:pPr>
+      <w:commentRangeStart w:id="56"/>
       <w:r>
         <w:t>Discuss permeability of materials to magnetic flux</w:t>
+      </w:r>
+      <w:commentRangeEnd w:id="56"/>
+      <w:r>
+        <w:rPr>
+          <w:rStyle w:val="CommentReference"/>
+          <w:rFonts w:ascii="Calibri" w:hAnsi="Calibri"/>
+        </w:rPr>
+        <w:commentReference w:id="56"/>
       </w:r>
     </w:p>
     <w:p>
@@ -4052,6 +4516,7 @@
         </w:numPr>
       </w:pPr>
       <w:r>
+        <w:lastRenderedPageBreak/>
         <w:t>Optimize software.</w:t>
       </w:r>
     </w:p>
@@ -4127,10 +4592,18 @@
         <w:t xml:space="preserve"> be complete citations with ALL </w:t>
       </w:r>
       <w:r>
-        <w:t>authors listed (As per style et al. is not allowed in the reference list.), starting page number and ending page number, do</w:t>
-      </w:r>
-      <w:r>
-        <w:t xml:space="preserve">i </w:t>
+        <w:t xml:space="preserve">authors listed (As per style et al. is not allowed in the reference list.), starting page number and ending page number, </w:t>
+      </w:r>
+      <w:proofErr w:type="spellStart"/>
+      <w:r>
+        <w:t>do</w:t>
+      </w:r>
+      <w:r>
+        <w:t>i</w:t>
+      </w:r>
+      <w:proofErr w:type="spellEnd"/>
+      <w:r>
+        <w:t xml:space="preserve"> </w:t>
       </w:r>
       <w:r>
         <w:t>if available, etc.</w:t>
@@ -4166,7 +4639,23 @@
         <w:t xml:space="preserve">Brigitte, M., Max, S., Juergen, H., Peter, M., Bernd, K., &amp; Eckhart Georg, H. (1999). </w:t>
       </w:r>
       <w:r>
-        <w:t>Disposable-sheath, flexible gastroscope system versus standard gastroscopes: a prospective, randomized trial. Gastrointestinal Endoscopy, 50461-467</w:t>
+        <w:t xml:space="preserve">Disposable-sheath, flexible </w:t>
+      </w:r>
+      <w:proofErr w:type="spellStart"/>
+      <w:r>
+        <w:t>gastroscope</w:t>
+      </w:r>
+      <w:proofErr w:type="spellEnd"/>
+      <w:r>
+        <w:t xml:space="preserve"> system versus standard </w:t>
+      </w:r>
+      <w:proofErr w:type="spellStart"/>
+      <w:r>
+        <w:t>gastroscopes</w:t>
+      </w:r>
+      <w:proofErr w:type="spellEnd"/>
+      <w:r>
+        <w:t>: a prospective, randomized trial. Gastrointestinal Endoscopy, 50461-467</w:t>
       </w:r>
       <w:r>
         <w:t xml:space="preserve">. </w:t>
@@ -4187,7 +4676,15 @@
         </w:numPr>
       </w:pPr>
       <w:r>
-        <w:t>Ma, J. and Kim, H. M., 2014, “Continuous Preference Trend Mining for Optimal Product Design With Multiple Profit Cycles,” J. Mech. Des., 136(6), 061002, doi: 10.1115/1.4026937</w:t>
+        <w:t xml:space="preserve">Ma, J. and Kim, H. M., 2014, “Continuous Preference Trend Mining for Optimal Product Design With Multiple Profit Cycles,” J. Mech. Des., 136(6), 061002, </w:t>
+      </w:r>
+      <w:proofErr w:type="spellStart"/>
+      <w:r>
+        <w:t>doi</w:t>
+      </w:r>
+      <w:proofErr w:type="spellEnd"/>
+      <w:r>
+        <w:t>: 10.1115/1.4026937</w:t>
       </w:r>
     </w:p>
     <w:p>
@@ -4240,7 +4737,15 @@
       </w:pPr>
       <w:r>
         <w:tab/>
-        <w:t xml:space="preserve">Font for title, headers, body text is Times. Body text is 9 point. Title is 14-point bold. Authors and affiliation are 11-point with author names in bold.. </w:t>
+        <w:t>Font for title, headers, body text is Times. Body text is 9 point. Title is 14-point bold. Authors and affiliation are 11-point with author names in bold</w:t>
+      </w:r>
+      <w:proofErr w:type="gramStart"/>
+      <w:r>
+        <w:t>..</w:t>
+      </w:r>
+      <w:proofErr w:type="gramEnd"/>
+      <w:r>
+        <w:t xml:space="preserve"> </w:t>
       </w:r>
     </w:p>
     <w:p>
@@ -4265,7 +4770,6 @@
         </w:numPr>
       </w:pPr>
       <w:r>
-        <w:lastRenderedPageBreak/>
         <w:tab/>
         <w:t xml:space="preserve">There are no page numbers. </w:t>
       </w:r>
@@ -4356,7 +4860,7 @@
 </file>
 
 <file path=word/comments.xml><?xml version="1.0" encoding="utf-8"?>
-<w:comments xmlns:wpc="http://schemas.microsoft.com/office/word/2010/wordprocessingCanvas" xmlns:cx="http://schemas.microsoft.com/office/drawing/2014/chartex" xmlns:cx1="http://schemas.microsoft.com/office/drawing/2015/9/8/chartex" xmlns:mc="http://schemas.openxmlformats.org/markup-compatibility/2006" xmlns:o="urn:schemas-microsoft-com:office:office" xmlns:r="http://schemas.openxmlformats.org/officeDocument/2006/relationships" xmlns:m="http://schemas.openxmlformats.org/officeDocument/2006/math" xmlns:v="urn:schemas-microsoft-com:vml" xmlns:wp14="http://schemas.microsoft.com/office/word/2010/wordprocessingDrawing" xmlns:wp="http://schemas.openxmlformats.org/drawingml/2006/wordprocessingDrawing" xmlns:w10="urn:schemas-microsoft-com:office:word" xmlns:w="http://schemas.openxmlformats.org/wordprocessingml/2006/main" xmlns:w14="http://schemas.microsoft.com/office/word/2010/wordml" xmlns:w15="http://schemas.microsoft.com/office/word/2012/wordml" xmlns:w16se="http://schemas.microsoft.com/office/word/2015/wordml/symex" xmlns:wpg="http://schemas.microsoft.com/office/word/2010/wordprocessingGroup" xmlns:wpi="http://schemas.microsoft.com/office/word/2010/wordprocessingInk" xmlns:wne="http://schemas.microsoft.com/office/word/2006/wordml" xmlns:wps="http://schemas.microsoft.com/office/word/2010/wordprocessingShape" mc:Ignorable="w14 w15 w16se wp14">
+<w:comments xmlns:wpc="http://schemas.microsoft.com/office/word/2010/wordprocessingCanvas" xmlns:mc="http://schemas.openxmlformats.org/markup-compatibility/2006" xmlns:o="urn:schemas-microsoft-com:office:office" xmlns:r="http://schemas.openxmlformats.org/officeDocument/2006/relationships" xmlns:m="http://schemas.openxmlformats.org/officeDocument/2006/math" xmlns:v="urn:schemas-microsoft-com:vml" xmlns:wp14="http://schemas.microsoft.com/office/word/2010/wordprocessingDrawing" xmlns:wp="http://schemas.openxmlformats.org/drawingml/2006/wordprocessingDrawing" xmlns:w10="urn:schemas-microsoft-com:office:word" xmlns:w="http://schemas.openxmlformats.org/wordprocessingml/2006/main" xmlns:w14="http://schemas.microsoft.com/office/word/2010/wordml" xmlns:w15="http://schemas.microsoft.com/office/word/2012/wordml" xmlns:wpg="http://schemas.microsoft.com/office/word/2010/wordprocessingGroup" xmlns:wpi="http://schemas.microsoft.com/office/word/2010/wordprocessingInk" xmlns:wne="http://schemas.microsoft.com/office/word/2006/wordml" xmlns:wps="http://schemas.microsoft.com/office/word/2010/wordprocessingShape" mc:Ignorable="w14 w15 wp14">
   <w:comment w:id="0" w:author="Lobo, Fluvio" w:date="2017-10-09T11:55:00Z" w:initials="LF">
     <w:p>
       <w:pPr>
@@ -4478,7 +4982,7 @@
       </w:r>
     </w:p>
   </w:comment>
-  <w:comment w:id="12" w:author="Odeh, Mohammad" w:date="2017-10-06T12:57:00Z" w:initials="OM">
+  <w:comment w:id="14" w:author="Lobo, Fluvio" w:date="2017-10-09T12:58:00Z" w:initials="LF">
     <w:p>
       <w:pPr>
         <w:pStyle w:val="CommentText"/>
@@ -4490,11 +4994,27 @@
         <w:annotationRef/>
       </w:r>
       <w:r>
+        <w:t>Feel free to change the name of the section</w:t>
+      </w:r>
+    </w:p>
+  </w:comment>
+  <w:comment w:id="17" w:author="Odeh, Mohammad" w:date="2017-10-06T12:57:00Z" w:initials="OM">
+    <w:p>
+      <w:pPr>
+        <w:pStyle w:val="CommentText"/>
+      </w:pPr>
+      <w:r>
+        <w:rPr>
+          <w:rStyle w:val="CommentReference"/>
+        </w:rPr>
+        <w:annotationRef/>
+      </w:r>
+      <w:r>
         <w:t>We have actually aligned the north pole with the z-axis. I will need to double check though.</w:t>
       </w:r>
     </w:p>
   </w:comment>
-  <w:comment w:id="13" w:author="Odeh, Mohammad" w:date="2017-10-06T12:53:00Z" w:initials="OM">
+  <w:comment w:id="18" w:author="Odeh, Mohammad" w:date="2017-10-06T12:53:00Z" w:initials="OM">
     <w:p>
       <w:pPr>
         <w:pStyle w:val="CommentText"/>
@@ -4514,17 +5034,28 @@
         <w:pStyle w:val="CommentText"/>
       </w:pPr>
       <w:r>
-        <w:t>||A||</w:t>
+        <w:t>||A|</w:t>
+      </w:r>
+      <w:proofErr w:type="gramStart"/>
+      <w:r>
+        <w:t>|</w:t>
       </w:r>
       <w:r>
         <w:rPr>
           <w:vertAlign w:val="subscript"/>
         </w:rPr>
-        <w:t>(type of norm)</w:t>
+        <w:t>(</w:t>
+      </w:r>
+      <w:proofErr w:type="gramEnd"/>
+      <w:r>
+        <w:rPr>
+          <w:vertAlign w:val="subscript"/>
+        </w:rPr>
+        <w:t>type of norm)</w:t>
       </w:r>
     </w:p>
   </w:comment>
-  <w:comment w:id="14" w:author="Odeh, Mohammad" w:date="2017-10-06T12:58:00Z" w:initials="OM">
+  <w:comment w:id="19" w:author="Odeh, Mohammad" w:date="2017-10-06T12:58:00Z" w:initials="OM">
     <w:p>
       <w:pPr>
         <w:pStyle w:val="CommentText"/>
@@ -4543,7 +5074,7 @@
       </w:r>
     </w:p>
   </w:comment>
-  <w:comment w:id="17" w:author="Odeh, Mohammad" w:date="2017-10-06T13:16:00Z" w:initials="OM">
+  <w:comment w:id="23" w:author="Lobo, Fluvio" w:date="2017-10-09T14:09:00Z" w:initials="LF">
     <w:p>
       <w:pPr>
         <w:pStyle w:val="CommentText"/>
@@ -4555,7 +5086,71 @@
         <w:annotationRef/>
       </w:r>
       <w:r>
+        <w:t>Since the calculation was empirical (experimental), we should dedicate a section</w:t>
+      </w:r>
+    </w:p>
+  </w:comment>
+  <w:comment w:id="26" w:author="Lobo, Fluvio" w:date="2017-10-09T13:54:00Z" w:initials="LF">
+    <w:p>
+      <w:pPr>
+        <w:pStyle w:val="CommentText"/>
+      </w:pPr>
+      <w:r>
+        <w:rPr>
+          <w:rStyle w:val="CommentReference"/>
+        </w:rPr>
+        <w:annotationRef/>
+      </w:r>
+      <w:r>
+        <w:t>If we are going with the CNC, we should remove this line</w:t>
+      </w:r>
+    </w:p>
+  </w:comment>
+  <w:comment w:id="35" w:author="Lobo, Fluvio" w:date="2017-10-09T13:39:00Z" w:initials="LF">
+    <w:p>
+      <w:pPr>
+        <w:pStyle w:val="CommentText"/>
+      </w:pPr>
+      <w:r>
+        <w:rPr>
+          <w:rStyle w:val="CommentReference"/>
+        </w:rPr>
+        <w:annotationRef/>
+      </w:r>
+      <w:r>
+        <w:t>We need an algorithm diagram, everyone loves those!!! You will use the diagram to structure the content of the section.</w:t>
+      </w:r>
+    </w:p>
+  </w:comment>
+  <w:comment w:id="38" w:author="Odeh, Mohammad" w:date="2017-10-06T13:16:00Z" w:initials="OM">
+    <w:p>
+      <w:pPr>
+        <w:pStyle w:val="CommentText"/>
+      </w:pPr>
+      <w:r>
+        <w:rPr>
+          <w:rStyle w:val="CommentReference"/>
+        </w:rPr>
+        <w:annotationRef/>
+      </w:r>
+      <w:r>
         <w:t>This should be a norm</w:t>
+      </w:r>
+    </w:p>
+  </w:comment>
+  <w:comment w:id="56" w:author="Lobo, Fluvio" w:date="2017-10-09T13:47:00Z" w:initials="LF">
+    <w:p>
+      <w:pPr>
+        <w:pStyle w:val="CommentText"/>
+      </w:pPr>
+      <w:r>
+        <w:rPr>
+          <w:rStyle w:val="CommentReference"/>
+        </w:rPr>
+        <w:annotationRef/>
+      </w:r>
+      <w:r>
+        <w:t>Only if you believe this is generating errors and maybe shift to the discussion section</w:t>
       </w:r>
     </w:p>
   </w:comment>
@@ -4563,18 +5158,23 @@
 </file>
 
 <file path=word/commentsExtended.xml><?xml version="1.0" encoding="utf-8"?>
-<w15:commentsEx xmlns:wpc="http://schemas.microsoft.com/office/word/2010/wordprocessingCanvas" xmlns:cx="http://schemas.microsoft.com/office/drawing/2014/chartex" xmlns:cx1="http://schemas.microsoft.com/office/drawing/2015/9/8/chartex" xmlns:mc="http://schemas.openxmlformats.org/markup-compatibility/2006" xmlns:o="urn:schemas-microsoft-com:office:office" xmlns:r="http://schemas.openxmlformats.org/officeDocument/2006/relationships" xmlns:m="http://schemas.openxmlformats.org/officeDocument/2006/math" xmlns:v="urn:schemas-microsoft-com:vml" xmlns:wp14="http://schemas.microsoft.com/office/word/2010/wordprocessingDrawing" xmlns:wp="http://schemas.openxmlformats.org/drawingml/2006/wordprocessingDrawing" xmlns:w10="urn:schemas-microsoft-com:office:word" xmlns:w="http://schemas.openxmlformats.org/wordprocessingml/2006/main" xmlns:w14="http://schemas.microsoft.com/office/word/2010/wordml" xmlns:w15="http://schemas.microsoft.com/office/word/2012/wordml" xmlns:w16se="http://schemas.microsoft.com/office/word/2015/wordml/symex" xmlns:wpg="http://schemas.microsoft.com/office/word/2010/wordprocessingGroup" xmlns:wpi="http://schemas.microsoft.com/office/word/2010/wordprocessingInk" xmlns:wne="http://schemas.microsoft.com/office/word/2006/wordml" xmlns:wps="http://schemas.microsoft.com/office/word/2010/wordprocessingShape" mc:Ignorable="w14 w15 w16se wp14">
+<w15:commentsEx xmlns:wpc="http://schemas.microsoft.com/office/word/2010/wordprocessingCanvas" xmlns:mc="http://schemas.openxmlformats.org/markup-compatibility/2006" xmlns:o="urn:schemas-microsoft-com:office:office" xmlns:r="http://schemas.openxmlformats.org/officeDocument/2006/relationships" xmlns:m="http://schemas.openxmlformats.org/officeDocument/2006/math" xmlns:v="urn:schemas-microsoft-com:vml" xmlns:wp14="http://schemas.microsoft.com/office/word/2010/wordprocessingDrawing" xmlns:wp="http://schemas.openxmlformats.org/drawingml/2006/wordprocessingDrawing" xmlns:w10="urn:schemas-microsoft-com:office:word" xmlns:w="http://schemas.openxmlformats.org/wordprocessingml/2006/main" xmlns:w14="http://schemas.microsoft.com/office/word/2010/wordml" xmlns:w15="http://schemas.microsoft.com/office/word/2012/wordml" xmlns:wpg="http://schemas.microsoft.com/office/word/2010/wordprocessingGroup" xmlns:wpi="http://schemas.microsoft.com/office/word/2010/wordprocessingInk" xmlns:wne="http://schemas.microsoft.com/office/word/2006/wordml" xmlns:wps="http://schemas.microsoft.com/office/word/2010/wordprocessingShape" mc:Ignorable="w14 w15 wp14">
   <w15:commentEx w15:paraId="70546EA9" w15:done="0"/>
   <w15:commentEx w15:paraId="15390CC8" w15:done="0"/>
+  <w15:commentEx w15:paraId="7C813CC3" w15:done="0"/>
   <w15:commentEx w15:paraId="72E0BAD5" w15:done="0"/>
   <w15:commentEx w15:paraId="05C75E24" w15:done="0"/>
   <w15:commentEx w15:paraId="4C7338A2" w15:done="0"/>
+  <w15:commentEx w15:paraId="1474ECDB" w15:done="0"/>
+  <w15:commentEx w15:paraId="1F8A4436" w15:done="0"/>
+  <w15:commentEx w15:paraId="2FC7BC6A" w15:done="0"/>
   <w15:commentEx w15:paraId="00CF87B4" w15:done="0"/>
+  <w15:commentEx w15:paraId="2A533355" w15:done="0"/>
 </w15:commentsEx>
 </file>
 
 <file path=word/numbering.xml><?xml version="1.0" encoding="utf-8"?>
-<w:numbering xmlns:wpc="http://schemas.microsoft.com/office/word/2010/wordprocessingCanvas" xmlns:cx="http://schemas.microsoft.com/office/drawing/2014/chartex" xmlns:cx1="http://schemas.microsoft.com/office/drawing/2015/9/8/chartex" xmlns:mc="http://schemas.openxmlformats.org/markup-compatibility/2006" xmlns:o="urn:schemas-microsoft-com:office:office" xmlns:r="http://schemas.openxmlformats.org/officeDocument/2006/relationships" xmlns:m="http://schemas.openxmlformats.org/officeDocument/2006/math" xmlns:v="urn:schemas-microsoft-com:vml" xmlns:wp14="http://schemas.microsoft.com/office/word/2010/wordprocessingDrawing" xmlns:wp="http://schemas.openxmlformats.org/drawingml/2006/wordprocessingDrawing" xmlns:w10="urn:schemas-microsoft-com:office:word" xmlns:w="http://schemas.openxmlformats.org/wordprocessingml/2006/main" xmlns:w14="http://schemas.microsoft.com/office/word/2010/wordml" xmlns:w15="http://schemas.microsoft.com/office/word/2012/wordml" xmlns:w16se="http://schemas.microsoft.com/office/word/2015/wordml/symex" xmlns:wpg="http://schemas.microsoft.com/office/word/2010/wordprocessingGroup" xmlns:wpi="http://schemas.microsoft.com/office/word/2010/wordprocessingInk" xmlns:wne="http://schemas.microsoft.com/office/word/2006/wordml" xmlns:wps="http://schemas.microsoft.com/office/word/2010/wordprocessingShape" mc:Ignorable="w14 w15 w16se wp14">
+<w:numbering xmlns:wpc="http://schemas.microsoft.com/office/word/2010/wordprocessingCanvas" xmlns:mc="http://schemas.openxmlformats.org/markup-compatibility/2006" xmlns:o="urn:schemas-microsoft-com:office:office" xmlns:r="http://schemas.openxmlformats.org/officeDocument/2006/relationships" xmlns:m="http://schemas.openxmlformats.org/officeDocument/2006/math" xmlns:v="urn:schemas-microsoft-com:vml" xmlns:wp14="http://schemas.microsoft.com/office/word/2010/wordprocessingDrawing" xmlns:wp="http://schemas.openxmlformats.org/drawingml/2006/wordprocessingDrawing" xmlns:w10="urn:schemas-microsoft-com:office:word" xmlns:w="http://schemas.openxmlformats.org/wordprocessingml/2006/main" xmlns:w14="http://schemas.microsoft.com/office/word/2010/wordml" xmlns:w15="http://schemas.microsoft.com/office/word/2012/wordml" xmlns:wpg="http://schemas.microsoft.com/office/word/2010/wordprocessingGroup" xmlns:wpi="http://schemas.microsoft.com/office/word/2010/wordprocessingInk" xmlns:wne="http://schemas.microsoft.com/office/word/2006/wordml" xmlns:wps="http://schemas.microsoft.com/office/word/2010/wordprocessingShape" mc:Ignorable="w14 w15 wp14">
   <w:abstractNum w:abstractNumId="0" w15:restartNumberingAfterBreak="0">
     <w:nsid w:val="05246845"/>
     <w:multiLevelType w:val="hybridMultilevel"/>
@@ -5741,6 +6341,92 @@
     <w:nsid w:val="7CB57F0B"/>
     <w:multiLevelType w:val="hybridMultilevel"/>
     <w:tmpl w:val="57F0EC8C"/>
+    <w:lvl w:ilvl="0" w:tplc="0409000F">
+      <w:start w:val="1"/>
+      <w:numFmt w:val="decimal"/>
+      <w:lvlText w:val="%1."/>
+      <w:lvlJc w:val="left"/>
+      <w:pPr>
+        <w:ind w:left="720" w:hanging="360"/>
+      </w:pPr>
+    </w:lvl>
+    <w:lvl w:ilvl="1" w:tplc="04090019" w:tentative="1">
+      <w:start w:val="1"/>
+      <w:numFmt w:val="lowerLetter"/>
+      <w:lvlText w:val="%2."/>
+      <w:lvlJc w:val="left"/>
+      <w:pPr>
+        <w:ind w:left="1440" w:hanging="360"/>
+      </w:pPr>
+    </w:lvl>
+    <w:lvl w:ilvl="2" w:tplc="0409001B" w:tentative="1">
+      <w:start w:val="1"/>
+      <w:numFmt w:val="lowerRoman"/>
+      <w:lvlText w:val="%3."/>
+      <w:lvlJc w:val="right"/>
+      <w:pPr>
+        <w:ind w:left="2160" w:hanging="180"/>
+      </w:pPr>
+    </w:lvl>
+    <w:lvl w:ilvl="3" w:tplc="0409000F" w:tentative="1">
+      <w:start w:val="1"/>
+      <w:numFmt w:val="decimal"/>
+      <w:lvlText w:val="%4."/>
+      <w:lvlJc w:val="left"/>
+      <w:pPr>
+        <w:ind w:left="2880" w:hanging="360"/>
+      </w:pPr>
+    </w:lvl>
+    <w:lvl w:ilvl="4" w:tplc="04090019" w:tentative="1">
+      <w:start w:val="1"/>
+      <w:numFmt w:val="lowerLetter"/>
+      <w:lvlText w:val="%5."/>
+      <w:lvlJc w:val="left"/>
+      <w:pPr>
+        <w:ind w:left="3600" w:hanging="360"/>
+      </w:pPr>
+    </w:lvl>
+    <w:lvl w:ilvl="5" w:tplc="0409001B" w:tentative="1">
+      <w:start w:val="1"/>
+      <w:numFmt w:val="lowerRoman"/>
+      <w:lvlText w:val="%6."/>
+      <w:lvlJc w:val="right"/>
+      <w:pPr>
+        <w:ind w:left="4320" w:hanging="180"/>
+      </w:pPr>
+    </w:lvl>
+    <w:lvl w:ilvl="6" w:tplc="0409000F" w:tentative="1">
+      <w:start w:val="1"/>
+      <w:numFmt w:val="decimal"/>
+      <w:lvlText w:val="%7."/>
+      <w:lvlJc w:val="left"/>
+      <w:pPr>
+        <w:ind w:left="5040" w:hanging="360"/>
+      </w:pPr>
+    </w:lvl>
+    <w:lvl w:ilvl="7" w:tplc="04090019" w:tentative="1">
+      <w:start w:val="1"/>
+      <w:numFmt w:val="lowerLetter"/>
+      <w:lvlText w:val="%8."/>
+      <w:lvlJc w:val="left"/>
+      <w:pPr>
+        <w:ind w:left="5760" w:hanging="360"/>
+      </w:pPr>
+    </w:lvl>
+    <w:lvl w:ilvl="8" w:tplc="0409001B" w:tentative="1">
+      <w:start w:val="1"/>
+      <w:numFmt w:val="lowerRoman"/>
+      <w:lvlText w:val="%9."/>
+      <w:lvlJc w:val="right"/>
+      <w:pPr>
+        <w:ind w:left="6480" w:hanging="180"/>
+      </w:pPr>
+    </w:lvl>
+  </w:abstractNum>
+  <w:abstractNum w:abstractNumId="12" w15:restartNumberingAfterBreak="0">
+    <w:nsid w:val="7E8C137A"/>
+    <w:multiLevelType w:val="hybridMultilevel"/>
+    <w:tmpl w:val="D7FC79B0"/>
     <w:lvl w:ilvl="0" w:tplc="0409000F">
       <w:start w:val="1"/>
       <w:numFmt w:val="decimal"/>
@@ -5859,11 +6545,14 @@
   <w:num w:numId="12">
     <w:abstractNumId w:val="7"/>
   </w:num>
+  <w:num w:numId="13">
+    <w:abstractNumId w:val="12"/>
+  </w:num>
 </w:numbering>
 </file>
 
 <file path=word/people.xml><?xml version="1.0" encoding="utf-8"?>
-<w15:people xmlns:wpc="http://schemas.microsoft.com/office/word/2010/wordprocessingCanvas" xmlns:cx="http://schemas.microsoft.com/office/drawing/2014/chartex" xmlns:cx1="http://schemas.microsoft.com/office/drawing/2015/9/8/chartex" xmlns:mc="http://schemas.openxmlformats.org/markup-compatibility/2006" xmlns:o="urn:schemas-microsoft-com:office:office" xmlns:r="http://schemas.openxmlformats.org/officeDocument/2006/relationships" xmlns:m="http://schemas.openxmlformats.org/officeDocument/2006/math" xmlns:v="urn:schemas-microsoft-com:vml" xmlns:wp14="http://schemas.microsoft.com/office/word/2010/wordprocessingDrawing" xmlns:wp="http://schemas.openxmlformats.org/drawingml/2006/wordprocessingDrawing" xmlns:w10="urn:schemas-microsoft-com:office:word" xmlns:w="http://schemas.openxmlformats.org/wordprocessingml/2006/main" xmlns:w14="http://schemas.microsoft.com/office/word/2010/wordml" xmlns:w15="http://schemas.microsoft.com/office/word/2012/wordml" xmlns:w16se="http://schemas.microsoft.com/office/word/2015/wordml/symex" xmlns:wpg="http://schemas.microsoft.com/office/word/2010/wordprocessingGroup" xmlns:wpi="http://schemas.microsoft.com/office/word/2010/wordprocessingInk" xmlns:wne="http://schemas.microsoft.com/office/word/2006/wordml" xmlns:wps="http://schemas.microsoft.com/office/word/2010/wordprocessingShape" mc:Ignorable="w14 w15 w16se wp14">
+<w15:people xmlns:wpc="http://schemas.microsoft.com/office/word/2010/wordprocessingCanvas" xmlns:mc="http://schemas.openxmlformats.org/markup-compatibility/2006" xmlns:o="urn:schemas-microsoft-com:office:office" xmlns:r="http://schemas.openxmlformats.org/officeDocument/2006/relationships" xmlns:m="http://schemas.openxmlformats.org/officeDocument/2006/math" xmlns:v="urn:schemas-microsoft-com:vml" xmlns:wp14="http://schemas.microsoft.com/office/word/2010/wordprocessingDrawing" xmlns:wp="http://schemas.openxmlformats.org/drawingml/2006/wordprocessingDrawing" xmlns:w10="urn:schemas-microsoft-com:office:word" xmlns:w="http://schemas.openxmlformats.org/wordprocessingml/2006/main" xmlns:w14="http://schemas.microsoft.com/office/word/2010/wordml" xmlns:w15="http://schemas.microsoft.com/office/word/2012/wordml" xmlns:wpg="http://schemas.microsoft.com/office/word/2010/wordprocessingGroup" xmlns:wpi="http://schemas.microsoft.com/office/word/2010/wordprocessingInk" xmlns:wne="http://schemas.microsoft.com/office/word/2006/wordml" xmlns:wps="http://schemas.microsoft.com/office/word/2010/wordprocessingShape" mc:Ignorable="w14 w15 wp14">
   <w15:person w15:author="Lobo, Fluvio">
     <w15:presenceInfo w15:providerId="AD" w15:userId="S-1-5-21-1235115776-1589527921-1622053684-6306"/>
   </w15:person>
@@ -5874,7 +6563,7 @@
 </file>
 
 <file path=word/styles.xml><?xml version="1.0" encoding="utf-8"?>
-<w:styles xmlns:mc="http://schemas.openxmlformats.org/markup-compatibility/2006" xmlns:r="http://schemas.openxmlformats.org/officeDocument/2006/relationships" xmlns:w="http://schemas.openxmlformats.org/wordprocessingml/2006/main" xmlns:w14="http://schemas.microsoft.com/office/word/2010/wordml" xmlns:w15="http://schemas.microsoft.com/office/word/2012/wordml" xmlns:w16se="http://schemas.microsoft.com/office/word/2015/wordml/symex" mc:Ignorable="w14 w15 w16se">
+<w:styles xmlns:mc="http://schemas.openxmlformats.org/markup-compatibility/2006" xmlns:r="http://schemas.openxmlformats.org/officeDocument/2006/relationships" xmlns:w="http://schemas.openxmlformats.org/wordprocessingml/2006/main" xmlns:w14="http://schemas.microsoft.com/office/word/2010/wordml" xmlns:w15="http://schemas.microsoft.com/office/word/2012/wordml" mc:Ignorable="w14 w15">
   <w:docDefaults>
     <w:rPrDefault>
       <w:rPr>
@@ -6290,6 +6979,23 @@
       <w:szCs w:val="32"/>
     </w:rPr>
   </w:style>
+  <w:style w:type="paragraph" w:styleId="Heading2">
+    <w:name w:val="heading 2"/>
+    <w:basedOn w:val="Normal"/>
+    <w:next w:val="Normal"/>
+    <w:link w:val="Heading2Char"/>
+    <w:uiPriority w:val="9"/>
+    <w:unhideWhenUsed/>
+    <w:qFormat/>
+    <w:rsid w:val="0074701E"/>
+    <w:pPr>
+      <w:outlineLvl w:val="1"/>
+    </w:pPr>
+    <w:rPr>
+      <w:rFonts w:ascii="Times New Roman" w:hAnsi="Times New Roman"/>
+      <w:b/>
+    </w:rPr>
+  </w:style>
   <w:style w:type="character" w:default="1" w:styleId="DefaultParagraphFont">
     <w:name w:val="Default Paragraph Font"/>
     <w:uiPriority w:val="1"/>
@@ -6497,6 +7203,19 @@
       <w:ind w:left="720"/>
       <w:contextualSpacing/>
     </w:pPr>
+  </w:style>
+  <w:style w:type="character" w:customStyle="1" w:styleId="Heading2Char">
+    <w:name w:val="Heading 2 Char"/>
+    <w:basedOn w:val="DefaultParagraphFont"/>
+    <w:link w:val="Heading2"/>
+    <w:uiPriority w:val="9"/>
+    <w:rsid w:val="0074701E"/>
+    <w:rPr>
+      <w:rFonts w:ascii="Times New Roman" w:hAnsi="Times New Roman"/>
+      <w:b/>
+      <w:sz w:val="22"/>
+      <w:szCs w:val="22"/>
+    </w:rPr>
   </w:style>
 </w:styles>
 </file>
@@ -6767,7 +7486,7 @@
 </file>
 
 <file path=customXml/itemProps1.xml><?xml version="1.0" encoding="utf-8"?>
-<ds:datastoreItem xmlns:ds="http://schemas.openxmlformats.org/officeDocument/2006/customXml" ds:itemID="{AB290E52-4278-481C-B7E7-D0BC3AF7827D}">
+<ds:datastoreItem xmlns:ds="http://schemas.openxmlformats.org/officeDocument/2006/customXml" ds:itemID="{A244D7E8-C86B-4860-A1DF-F1825C63DBD4}">
   <ds:schemaRefs>
     <ds:schemaRef ds:uri="http://schemas.openxmlformats.org/officeDocument/2006/bibliography"/>
   </ds:schemaRefs>

</xml_diff>

<commit_message>
Modified K approximation section
</commit_message>
<xml_diff>
--- a/Documentation/Conferences/DMD/2018/DMD2018 Draft.docx
+++ b/Documentation/Conferences/DMD/2018/DMD2018 Draft.docx
@@ -1,6 +1,6 @@
 
 <file path=word/document.xml><?xml version="1.0" encoding="utf-8"?>
-<w:document xmlns:wpc="http://schemas.microsoft.com/office/word/2010/wordprocessingCanvas" xmlns:mc="http://schemas.openxmlformats.org/markup-compatibility/2006" xmlns:o="urn:schemas-microsoft-com:office:office" xmlns:r="http://schemas.openxmlformats.org/officeDocument/2006/relationships" xmlns:m="http://schemas.openxmlformats.org/officeDocument/2006/math" xmlns:v="urn:schemas-microsoft-com:vml" xmlns:wp14="http://schemas.microsoft.com/office/word/2010/wordprocessingDrawing" xmlns:wp="http://schemas.openxmlformats.org/drawingml/2006/wordprocessingDrawing" xmlns:w10="urn:schemas-microsoft-com:office:word" xmlns:w="http://schemas.openxmlformats.org/wordprocessingml/2006/main" xmlns:w14="http://schemas.microsoft.com/office/word/2010/wordml" xmlns:w15="http://schemas.microsoft.com/office/word/2012/wordml" xmlns:wpg="http://schemas.microsoft.com/office/word/2010/wordprocessingGroup" xmlns:wpi="http://schemas.microsoft.com/office/word/2010/wordprocessingInk" xmlns:wne="http://schemas.microsoft.com/office/word/2006/wordml" xmlns:wps="http://schemas.microsoft.com/office/word/2010/wordprocessingShape" mc:Ignorable="w14 w15 wp14">
+<w:document xmlns:wpc="http://schemas.microsoft.com/office/word/2010/wordprocessingCanvas" xmlns:cx="http://schemas.microsoft.com/office/drawing/2014/chartex" xmlns:cx1="http://schemas.microsoft.com/office/drawing/2015/9/8/chartex" xmlns:mc="http://schemas.openxmlformats.org/markup-compatibility/2006" xmlns:o="urn:schemas-microsoft-com:office:office" xmlns:r="http://schemas.openxmlformats.org/officeDocument/2006/relationships" xmlns:m="http://schemas.openxmlformats.org/officeDocument/2006/math" xmlns:v="urn:schemas-microsoft-com:vml" xmlns:wp14="http://schemas.microsoft.com/office/word/2010/wordprocessingDrawing" xmlns:wp="http://schemas.openxmlformats.org/drawingml/2006/wordprocessingDrawing" xmlns:w10="urn:schemas-microsoft-com:office:word" xmlns:w="http://schemas.openxmlformats.org/wordprocessingml/2006/main" xmlns:w14="http://schemas.microsoft.com/office/word/2010/wordml" xmlns:w15="http://schemas.microsoft.com/office/word/2012/wordml" xmlns:w16se="http://schemas.microsoft.com/office/word/2015/wordml/symex" xmlns:wpg="http://schemas.microsoft.com/office/word/2010/wordprocessingGroup" xmlns:wpi="http://schemas.microsoft.com/office/word/2010/wordprocessingInk" xmlns:wne="http://schemas.microsoft.com/office/word/2006/wordml" xmlns:wps="http://schemas.microsoft.com/office/word/2010/wordprocessingShape" mc:Ignorable="w14 w15 w16se wp14">
   <w:body>
     <w:p>
       <w:pPr>
@@ -1066,16 +1066,8 @@
         <w:t xml:space="preserve"> vector</w:t>
       </w:r>
       <w:r>
-        <w:t xml:space="preserve">, </w:t>
-      </w:r>
-      <w:r>
-        <w:t xml:space="preserve">given </w:t>
-      </w:r>
-      <w:proofErr w:type="gramStart"/>
-      <w:r>
-        <w:t xml:space="preserve">by </w:t>
-      </w:r>
-      <w:proofErr w:type="gramEnd"/>
+        <w:t xml:space="preserve">, given by </w:t>
+      </w:r>
       <m:oMath>
         <m:acc>
           <m:accPr>
@@ -1159,7 +1151,10 @@
         <w:t>.</w:t>
       </w:r>
       <w:r>
-        <w:t xml:space="preserve"> Equation (1) can be modified to express the strength of the magnetic </w:t>
+        <w:t xml:space="preserve"> Equation (1) can be modified to express the strength </w:t>
+      </w:r>
+      <w:r>
+        <w:t xml:space="preserve">of the magnetic </w:t>
       </w:r>
       <w:r>
         <w:t xml:space="preserve">field </w:t>
@@ -1213,15 +1208,7 @@
         <w:t>intrinsic rotational symmetry</w:t>
       </w:r>
       <w:r>
-        <w:t xml:space="preserve"> of </w:t>
-      </w:r>
-      <w:proofErr w:type="spellStart"/>
-      <w:r>
-        <w:t>isofield</w:t>
-      </w:r>
-      <w:proofErr w:type="spellEnd"/>
-      <w:r>
-        <w:t xml:space="preserve"> lines</w:t>
+        <w:t xml:space="preserve"> of isofield lines</w:t>
       </w:r>
       <w:r>
         <w:t xml:space="preserve"> about </w:t>
@@ -1399,7 +1386,6 @@
             <w:tcW w:w="4032" w:type="dxa"/>
             <w:vAlign w:val="center"/>
           </w:tcPr>
-          <w:commentRangeStart w:id="18"/>
           <w:p>
             <w:pPr>
               <w:pStyle w:val="NoSpacing"/>
@@ -1412,8 +1398,8 @@
               <m:oMath>
                 <m:d>
                   <m:dPr>
-                    <m:begChr m:val="|"/>
-                    <m:endChr m:val="|"/>
+                    <m:begChr m:val="‖"/>
+                    <m:endChr m:val="‖"/>
                     <m:ctrlPr>
                       <w:rPr>
                         <w:rFonts w:ascii="Cambria Math" w:hAnsi="Cambria Math"/>
@@ -1466,14 +1452,13 @@
                     </m:acc>
                   </m:e>
                 </m:d>
-                <w:commentRangeEnd w:id="18"/>
                 <m:r>
                   <m:rPr>
                     <m:sty m:val="p"/>
                   </m:rPr>
                   <w:rPr>
                     <w:rStyle w:val="CommentReference"/>
-                    <w:rFonts w:ascii="Calibri" w:hAnsi="Calibri"/>
+                    <w:rFonts w:ascii="Cambria Math" w:hAnsi="Cambria Math"/>
                   </w:rPr>
                   <w:commentReference w:id="18"/>
                 </m:r>
@@ -2888,12 +2873,13 @@
                   <m:e>
                     <m:d>
                       <m:dPr>
-                        <m:begChr m:val="|"/>
-                        <m:endChr m:val="|"/>
+                        <m:begChr m:val="‖"/>
+                        <m:endChr m:val="‖"/>
                         <m:ctrlPr>
                           <w:rPr>
                             <w:rFonts w:ascii="Cambria Math" w:hAnsi="Cambria Math"/>
                             <w:b/>
+                            <w:i/>
                           </w:rPr>
                         </m:ctrlPr>
                       </m:dPr>
@@ -3040,13 +3026,8 @@
         </w:rPr>
         <w:t xml:space="preserve"> </w:t>
       </w:r>
-      <w:proofErr w:type="gramStart"/>
-      <w:r>
-        <w:t>Empirically</w:t>
-      </w:r>
-      <w:proofErr w:type="gramEnd"/>
-      <w:r>
-        <w:t xml:space="preserve"> approximating the value of</w:t>
+      <w:r>
+        <w:t>Empirically approximating the value of</w:t>
       </w:r>
       <w:r>
         <w:t xml:space="preserve"> K</w:t>
@@ -3108,39 +3089,190 @@
         </w:numPr>
       </w:pPr>
       <w:r>
-        <w:t xml:space="preserve">The magnet is placed at a particular distance away from sensor </w:t>
-      </w:r>
-      <w:proofErr w:type="spellStart"/>
+        <w:t xml:space="preserve">The magnet is placed at a distance </w:t>
+      </w:r>
+      <w:r>
+        <w:t xml:space="preserve">of 75mm </w:t>
+      </w:r>
+      <w:r>
+        <w:t xml:space="preserve">away from sensor </w:t>
+      </w:r>
       <w:r>
         <w:rPr>
           <w:i/>
         </w:rPr>
         <w:t>i</w:t>
       </w:r>
-      <w:proofErr w:type="spellEnd"/>
       <w:r>
         <w:t xml:space="preserve"> such that (</w:t>
       </w:r>
-      <w:r>
-        <w:rPr>
-          <w:i/>
-        </w:rPr>
-        <w:t>x</w:t>
-      </w:r>
+      <m:oMath>
+        <m:sSub>
+          <m:sSubPr>
+            <m:ctrlPr>
+              <w:rPr>
+                <w:rFonts w:ascii="Cambria Math" w:hAnsi="Cambria Math"/>
+                <w:i/>
+              </w:rPr>
+            </m:ctrlPr>
+          </m:sSubPr>
+          <m:e>
+            <m:r>
+              <w:rPr>
+                <w:rFonts w:ascii="Cambria Math" w:hAnsi="Cambria Math"/>
+              </w:rPr>
+              <m:t>H</m:t>
+            </m:r>
+          </m:e>
+          <m:sub>
+            <m:r>
+              <w:rPr>
+                <w:rFonts w:ascii="Cambria Math" w:hAnsi="Cambria Math"/>
+              </w:rPr>
+              <m:t>x</m:t>
+            </m:r>
+          </m:sub>
+        </m:sSub>
+      </m:oMath>
+      <w:r>
+        <w:t>,</w:t>
+      </w:r>
+      <w:r>
+        <w:t xml:space="preserve"> </w:t>
+      </w:r>
+      <m:oMath>
+        <m:sSub>
+          <m:sSubPr>
+            <m:ctrlPr>
+              <w:rPr>
+                <w:rFonts w:ascii="Cambria Math" w:hAnsi="Cambria Math"/>
+                <w:i/>
+              </w:rPr>
+            </m:ctrlPr>
+          </m:sSubPr>
+          <m:e>
+            <m:r>
+              <w:rPr>
+                <w:rFonts w:ascii="Cambria Math" w:hAnsi="Cambria Math"/>
+              </w:rPr>
+              <m:t>H</m:t>
+            </m:r>
+          </m:e>
+          <m:sub>
+            <m:r>
+              <w:rPr>
+                <w:rFonts w:ascii="Cambria Math" w:hAnsi="Cambria Math"/>
+              </w:rPr>
+              <m:t>y</m:t>
+            </m:r>
+          </m:sub>
+        </m:sSub>
+        <m:r>
+          <w:rPr>
+            <w:rFonts w:ascii="Cambria Math" w:hAnsi="Cambria Math"/>
+          </w:rPr>
+          <m:t>≅0</m:t>
+        </m:r>
+      </m:oMath>
       <w:r>
         <w:t xml:space="preserve">, </w:t>
       </w:r>
-      <w:r>
-        <w:t xml:space="preserve">y = </w:t>
-      </w:r>
-      <w:r>
-        <w:t xml:space="preserve">0, </w:t>
-      </w:r>
-      <w:r>
-        <w:t xml:space="preserve">z = </w:t>
-      </w:r>
-      <w:r>
-        <w:t>0).</w:t>
+      <m:oMath>
+        <m:sSub>
+          <m:sSubPr>
+            <m:ctrlPr>
+              <w:rPr>
+                <w:rFonts w:ascii="Cambria Math" w:hAnsi="Cambria Math"/>
+                <w:i/>
+              </w:rPr>
+            </m:ctrlPr>
+          </m:sSubPr>
+          <m:e>
+            <m:r>
+              <w:rPr>
+                <w:rFonts w:ascii="Cambria Math" w:hAnsi="Cambria Math"/>
+              </w:rPr>
+              <m:t>H</m:t>
+            </m:r>
+          </m:e>
+          <m:sub>
+            <m:r>
+              <w:rPr>
+                <w:rFonts w:ascii="Cambria Math" w:hAnsi="Cambria Math"/>
+              </w:rPr>
+              <m:t>z</m:t>
+            </m:r>
+          </m:sub>
+        </m:sSub>
+        <m:r>
+          <w:rPr>
+            <w:rFonts w:ascii="Cambria Math" w:hAnsi="Cambria Math"/>
+          </w:rPr>
+          <m:t>≅0</m:t>
+        </m:r>
+      </m:oMath>
+      <w:r>
+        <w:t>)</w:t>
+      </w:r>
+      <w:r>
+        <w:t xml:space="preserve"> and </w:t>
+      </w:r>
+      <w:r>
+        <w:t>(</w:t>
+      </w:r>
+      <m:oMath>
+        <m:r>
+          <w:rPr>
+            <w:rFonts w:ascii="Cambria Math" w:hAnsi="Cambria Math"/>
+          </w:rPr>
+          <m:t>x</m:t>
+        </m:r>
+        <m:r>
+          <w:rPr>
+            <w:rFonts w:ascii="Cambria Math" w:hAnsi="Cambria Math"/>
+          </w:rPr>
+          <m:t>=75mm</m:t>
+        </m:r>
+      </m:oMath>
+      <w:r>
+        <w:t xml:space="preserve">, </w:t>
+      </w:r>
+      <m:oMath>
+        <m:r>
+          <w:rPr>
+            <w:rFonts w:ascii="Cambria Math" w:hAnsi="Cambria Math"/>
+          </w:rPr>
+          <m:t>y</m:t>
+        </m:r>
+        <m:r>
+          <w:rPr>
+            <w:rFonts w:ascii="Cambria Math" w:hAnsi="Cambria Math"/>
+          </w:rPr>
+          <m:t>≅0</m:t>
+        </m:r>
+      </m:oMath>
+      <w:r>
+        <w:t xml:space="preserve">, </w:t>
+      </w:r>
+      <m:oMath>
+        <m:r>
+          <w:rPr>
+            <w:rFonts w:ascii="Cambria Math" w:hAnsi="Cambria Math"/>
+          </w:rPr>
+          <m:t>z</m:t>
+        </m:r>
+        <m:r>
+          <w:rPr>
+            <w:rFonts w:ascii="Cambria Math" w:hAnsi="Cambria Math"/>
+          </w:rPr>
+          <m:t>≅0</m:t>
+        </m:r>
+      </m:oMath>
+      <w:r>
+        <w:t>)</w:t>
+      </w:r>
+      <w:r>
+        <w:t>.</w:t>
       </w:r>
     </w:p>
     <w:p>
@@ -3163,8 +3295,8 @@
       <m:oMath>
         <m:d>
           <m:dPr>
-            <m:begChr m:val="|"/>
-            <m:endChr m:val="|"/>
+            <m:begChr m:val="‖"/>
+            <m:endChr m:val="‖"/>
             <m:ctrlPr>
               <w:rPr>
                 <w:rFonts w:ascii="Cambria Math" w:hAnsi="Cambria Math"/>
@@ -3227,14 +3359,12 @@
       <w:r>
         <w:t xml:space="preserve">for sensor </w:t>
       </w:r>
-      <w:proofErr w:type="spellStart"/>
       <w:r>
         <w:rPr>
           <w:i/>
         </w:rPr>
         <w:t>i</w:t>
       </w:r>
-      <w:proofErr w:type="spellEnd"/>
       <w:r>
         <w:t>.</w:t>
       </w:r>
@@ -3273,7 +3403,13 @@
         </m:r>
       </m:oMath>
       <w:r>
-        <w:t xml:space="preserve"> to = (</w:t>
+        <w:t>=10mm</w:t>
+      </w:r>
+      <w:r>
+        <w:t xml:space="preserve"> to</w:t>
+      </w:r>
+      <w:r>
+        <w:t xml:space="preserve"> (</w:t>
       </w:r>
       <m:oMath>
         <m:r>
@@ -3299,39 +3435,58 @@
         </m:r>
       </m:oMath>
       <w:r>
-        <w:t>, y = 0, z = 0).</w:t>
-      </w:r>
-    </w:p>
-    <w:p>
-      <w:pPr>
-        <w:pStyle w:val="NoSpacing"/>
-      </w:pPr>
-    </w:p>
-    <w:p>
-      <w:pPr>
-        <w:pStyle w:val="NoSpacing"/>
-        <w:numPr>
-          <w:ilvl w:val="0"/>
-          <w:numId w:val="9"/>
-        </w:numPr>
-      </w:pPr>
-      <w:r>
-        <w:t>Anoth</w:t>
-      </w:r>
-      <w:r>
-        <w:t>er sample of K is computed from</w:t>
+        <w:t>,</w:t>
+      </w:r>
+      <w:r>
+        <w:t xml:space="preserve"> </w:t>
       </w:r>
       <m:oMath>
         <m:r>
           <w:rPr>
             <w:rFonts w:ascii="Cambria Math" w:hAnsi="Cambria Math"/>
           </w:rPr>
-          <m:t xml:space="preserve"> </m:t>
+          <m:t>y≅0</m:t>
         </m:r>
+      </m:oMath>
+      <w:r>
+        <w:t xml:space="preserve">, </w:t>
+      </w:r>
+      <m:oMath>
+        <m:r>
+          <w:rPr>
+            <w:rFonts w:ascii="Cambria Math" w:hAnsi="Cambria Math"/>
+          </w:rPr>
+          <m:t>z≅0</m:t>
+        </m:r>
+      </m:oMath>
+      <w:r>
+        <w:t>).</w:t>
+      </w:r>
+    </w:p>
+    <w:p>
+      <w:pPr>
+        <w:pStyle w:val="NoSpacing"/>
+      </w:pPr>
+    </w:p>
+    <w:p>
+      <w:pPr>
+        <w:pStyle w:val="NoSpacing"/>
+        <w:numPr>
+          <w:ilvl w:val="0"/>
+          <w:numId w:val="9"/>
+        </w:numPr>
+      </w:pPr>
+      <w:r>
+        <w:t>Anoth</w:t>
+      </w:r>
+      <w:r>
+        <w:t xml:space="preserve">er sample of K is computed from </w:t>
+      </w:r>
+      <m:oMath>
         <m:d>
           <m:dPr>
-            <m:begChr m:val="|"/>
-            <m:endChr m:val="|"/>
+            <m:begChr m:val="‖"/>
+            <m:endChr m:val="‖"/>
             <m:ctrlPr>
               <w:rPr>
                 <w:rFonts w:ascii="Cambria Math" w:hAnsi="Cambria Math"/>
@@ -3392,6 +3547,7 @@
     <w:p>
       <w:pPr>
         <w:pStyle w:val="NoSpacing"/>
+        <w:ind w:left="720"/>
       </w:pPr>
     </w:p>
     <w:p>
@@ -3403,17 +3559,40 @@
         </w:numPr>
       </w:pPr>
       <w:r>
-        <w:t>The process is repeated a few iterations</w:t>
-      </w:r>
-      <w:r>
-        <w:t xml:space="preserve"> for various values of</w:t>
+        <w:t>The magnet is moved</w:t>
+      </w:r>
+      <w:r>
+        <w:t xml:space="preserve"> another</w:t>
+      </w:r>
+      <w:r>
+        <w:t xml:space="preserve"> </w:t>
+      </w:r>
+      <m:oMath>
+        <m:r>
+          <m:rPr>
+            <m:sty m:val="b"/>
+          </m:rPr>
+          <w:rPr>
+            <w:rFonts w:ascii="Cambria Math" w:hAnsi="Cambria Math"/>
+          </w:rPr>
+          <m:t>∆</m:t>
+        </m:r>
+        <m:r>
+          <w:rPr>
+            <w:rFonts w:ascii="Cambria Math" w:hAnsi="Cambria Math"/>
+          </w:rPr>
+          <m:t>x</m:t>
+        </m:r>
+      </m:oMath>
+      <w:r>
+        <w:t>=10mm to (</w:t>
       </w:r>
       <m:oMath>
         <m:r>
           <w:rPr>
             <w:rFonts w:ascii="Cambria Math" w:hAnsi="Cambria Math"/>
           </w:rPr>
-          <m:t xml:space="preserve"> </m:t>
+          <m:t>x+</m:t>
         </m:r>
         <m:r>
           <m:rPr>
@@ -3432,7 +3611,29 @@
         </m:r>
       </m:oMath>
       <w:r>
-        <w:t>, and for each sensor.</w:t>
+        <w:t xml:space="preserve">, </w:t>
+      </w:r>
+      <m:oMath>
+        <m:r>
+          <w:rPr>
+            <w:rFonts w:ascii="Cambria Math" w:hAnsi="Cambria Math"/>
+          </w:rPr>
+          <m:t>y≅0</m:t>
+        </m:r>
+      </m:oMath>
+      <w:r>
+        <w:t xml:space="preserve">, </w:t>
+      </w:r>
+      <m:oMath>
+        <m:r>
+          <w:rPr>
+            <w:rFonts w:ascii="Cambria Math" w:hAnsi="Cambria Math"/>
+          </w:rPr>
+          <m:t>z≅0</m:t>
+        </m:r>
+      </m:oMath>
+      <w:r>
+        <w:t>).</w:t>
       </w:r>
     </w:p>
     <w:p>
@@ -3449,17 +3650,470 @@
         </w:numPr>
       </w:pPr>
       <w:r>
+        <w:t>Another sample of K is computed at this point here</w:t>
+      </w:r>
+      <w:r>
+        <w:t>.</w:t>
+      </w:r>
+    </w:p>
+    <w:p>
+      <w:pPr>
+        <w:pStyle w:val="NoSpacing"/>
+      </w:pPr>
+    </w:p>
+    <w:p>
+      <w:pPr>
+        <w:pStyle w:val="NoSpacing"/>
+        <w:numPr>
+          <w:ilvl w:val="0"/>
+          <w:numId w:val="9"/>
+        </w:numPr>
+      </w:pPr>
+      <w:r>
         <w:t>An approximated result of K yields from averaging the sampled points.</w:t>
       </w:r>
     </w:p>
     <w:p>
       <w:pPr>
         <w:pStyle w:val="NoSpacing"/>
-        <w:jc w:val="center"/>
+        <w:rPr>
+          <w:rFonts w:ascii="Calibri" w:hAnsi="Calibri"/>
+          <w:sz w:val="22"/>
+          <w:szCs w:val="22"/>
+        </w:rPr>
+      </w:pPr>
+      <w:r>
+        <w:rPr>
+          <w:rFonts w:ascii="Calibri" w:hAnsi="Calibri"/>
+          <w:sz w:val="22"/>
+          <w:szCs w:val="22"/>
+        </w:rPr>
+        <w:tab/>
+      </w:r>
+    </w:p>
+    <w:p>
+      <w:pPr>
+        <w:pStyle w:val="NoSpacing"/>
+        <w:rPr>
+          <w:rFonts w:cs="Times"/>
+        </w:rPr>
+      </w:pPr>
+      <w:r>
+        <w:rPr>
+          <w:rFonts w:ascii="Calibri" w:hAnsi="Calibri"/>
+          <w:sz w:val="22"/>
+          <w:szCs w:val="22"/>
+        </w:rPr>
+        <w:tab/>
+      </w:r>
+      <w:r>
+        <w:rPr>
+          <w:rFonts w:cs="Times"/>
+        </w:rPr>
+        <w:t xml:space="preserve">Keep </w:t>
+      </w:r>
+      <w:r>
+        <w:rPr>
+          <w:rFonts w:cs="Times"/>
+        </w:rPr>
+        <w:t xml:space="preserve">in mind that the readings of </w:t>
+      </w:r>
+      <m:oMath>
+        <m:sSub>
+          <m:sSubPr>
+            <m:ctrlPr>
+              <w:rPr>
+                <w:rFonts w:ascii="Cambria Math" w:hAnsi="Cambria Math"/>
+                <w:i/>
+              </w:rPr>
+            </m:ctrlPr>
+          </m:sSubPr>
+          <m:e>
+            <m:r>
+              <w:rPr>
+                <w:rFonts w:ascii="Cambria Math" w:hAnsi="Cambria Math"/>
+              </w:rPr>
+              <m:t>H</m:t>
+            </m:r>
+          </m:e>
+          <m:sub>
+            <m:r>
+              <w:rPr>
+                <w:rFonts w:ascii="Cambria Math" w:hAnsi="Cambria Math"/>
+              </w:rPr>
+              <m:t>y</m:t>
+            </m:r>
+          </m:sub>
+        </m:sSub>
+      </m:oMath>
+      <w:r>
+        <w:t xml:space="preserve"> and</w:t>
+      </w:r>
+      <w:r>
+        <w:t xml:space="preserve"> </w:t>
+      </w:r>
+      <m:oMath>
+        <m:sSub>
+          <m:sSubPr>
+            <m:ctrlPr>
+              <w:rPr>
+                <w:rFonts w:ascii="Cambria Math" w:hAnsi="Cambria Math"/>
+                <w:i/>
+              </w:rPr>
+            </m:ctrlPr>
+          </m:sSubPr>
+          <m:e>
+            <m:r>
+              <w:rPr>
+                <w:rFonts w:ascii="Cambria Math" w:hAnsi="Cambria Math"/>
+              </w:rPr>
+              <m:t>H</m:t>
+            </m:r>
+          </m:e>
+          <m:sub>
+            <m:r>
+              <w:rPr>
+                <w:rFonts w:ascii="Cambria Math" w:hAnsi="Cambria Math"/>
+              </w:rPr>
+              <m:t>z</m:t>
+            </m:r>
+          </m:sub>
+        </m:sSub>
+      </m:oMath>
+      <w:r>
+        <w:t xml:space="preserve"> do not necessarily </w:t>
+      </w:r>
+      <w:r>
+        <w:t>have to equal</w:t>
+      </w:r>
+      <w:r>
+        <w:t xml:space="preserve"> zero, </w:t>
+      </w:r>
+      <w:r>
+        <w:t xml:space="preserve">as long as the values are within the range </w:t>
+      </w:r>
+      <w:r>
+        <w:t xml:space="preserve">of </w:t>
+      </w:r>
+      <m:oMath>
+        <m:d>
+          <m:dPr>
+            <m:begChr m:val="|"/>
+            <m:endChr m:val="|"/>
+            <m:ctrlPr>
+              <w:rPr>
+                <w:rFonts w:ascii="Cambria Math" w:hAnsi="Cambria Math"/>
+                <w:i/>
+              </w:rPr>
+            </m:ctrlPr>
+          </m:dPr>
+          <m:e>
+            <m:sSub>
+              <m:sSubPr>
+                <m:ctrlPr>
+                  <w:rPr>
+                    <w:rFonts w:ascii="Cambria Math" w:hAnsi="Cambria Math"/>
+                    <w:i/>
+                  </w:rPr>
+                </m:ctrlPr>
+              </m:sSubPr>
+              <m:e>
+                <m:r>
+                  <w:rPr>
+                    <w:rFonts w:ascii="Cambria Math" w:hAnsi="Cambria Math"/>
+                  </w:rPr>
+                  <m:t>H</m:t>
+                </m:r>
+              </m:e>
+              <m:sub>
+                <m:r>
+                  <w:rPr>
+                    <w:rFonts w:ascii="Cambria Math" w:hAnsi="Cambria Math"/>
+                  </w:rPr>
+                  <m:t>y</m:t>
+                </m:r>
+              </m:sub>
+            </m:sSub>
+            <m:r>
+              <w:rPr>
+                <w:rFonts w:ascii="Cambria Math" w:hAnsi="Cambria Math"/>
+              </w:rPr>
+              <m:t>,</m:t>
+            </m:r>
+            <m:sSub>
+              <m:sSubPr>
+                <m:ctrlPr>
+                  <w:rPr>
+                    <w:rFonts w:ascii="Cambria Math" w:hAnsi="Cambria Math"/>
+                    <w:i/>
+                  </w:rPr>
+                </m:ctrlPr>
+              </m:sSubPr>
+              <m:e>
+                <m:r>
+                  <w:rPr>
+                    <w:rFonts w:ascii="Cambria Math" w:hAnsi="Cambria Math"/>
+                  </w:rPr>
+                  <m:t>H</m:t>
+                </m:r>
+              </m:e>
+              <m:sub>
+                <m:r>
+                  <w:rPr>
+                    <w:rFonts w:ascii="Cambria Math" w:hAnsi="Cambria Math"/>
+                  </w:rPr>
+                  <m:t>z</m:t>
+                </m:r>
+              </m:sub>
+            </m:sSub>
+          </m:e>
+        </m:d>
+        <m:r>
+          <w:rPr>
+            <w:rFonts w:ascii="Cambria Math" w:hAnsi="Cambria Math"/>
+          </w:rPr>
+          <m:t>≤</m:t>
+        </m:r>
+        <m:r>
+          <w:rPr>
+            <w:rFonts w:ascii="Cambria Math" w:hAnsi="Cambria Math"/>
+          </w:rPr>
+          <m:t>1.0×</m:t>
+        </m:r>
+        <m:sSup>
+          <m:sSupPr>
+            <m:ctrlPr>
+              <w:rPr>
+                <w:rFonts w:ascii="Cambria Math" w:hAnsi="Cambria Math"/>
+                <w:i/>
+              </w:rPr>
+            </m:ctrlPr>
+          </m:sSupPr>
+          <m:e>
+            <m:r>
+              <w:rPr>
+                <w:rFonts w:ascii="Cambria Math" w:hAnsi="Cambria Math"/>
+              </w:rPr>
+              <m:t>10</m:t>
+            </m:r>
+          </m:e>
+          <m:sup>
+            <m:r>
+              <w:rPr>
+                <w:rFonts w:ascii="Cambria Math" w:hAnsi="Cambria Math"/>
+              </w:rPr>
+              <m:t>-2</m:t>
+            </m:r>
+          </m:sup>
+        </m:sSup>
+      </m:oMath>
+      <w:r>
+        <w:t xml:space="preserve"> the approximated value of K proves to be accurate. Nonetheless, the closer</w:t>
+      </w:r>
+      <w:r>
+        <w:rPr>
+          <w:rFonts w:cs="Times"/>
+        </w:rPr>
+        <w:t xml:space="preserve"> </w:t>
+      </w:r>
+      <m:oMath>
+        <m:sSub>
+          <m:sSubPr>
+            <m:ctrlPr>
+              <w:rPr>
+                <w:rFonts w:ascii="Cambria Math" w:hAnsi="Cambria Math"/>
+                <w:i/>
+              </w:rPr>
+            </m:ctrlPr>
+          </m:sSubPr>
+          <m:e>
+            <m:r>
+              <w:rPr>
+                <w:rFonts w:ascii="Cambria Math" w:hAnsi="Cambria Math"/>
+              </w:rPr>
+              <m:t>H</m:t>
+            </m:r>
+          </m:e>
+          <m:sub>
+            <m:r>
+              <w:rPr>
+                <w:rFonts w:ascii="Cambria Math" w:hAnsi="Cambria Math"/>
+              </w:rPr>
+              <m:t>y</m:t>
+            </m:r>
+          </m:sub>
+        </m:sSub>
+      </m:oMath>
+      <w:r>
+        <w:t xml:space="preserve"> and </w:t>
+      </w:r>
+      <m:oMath>
+        <m:sSub>
+          <m:sSubPr>
+            <m:ctrlPr>
+              <w:rPr>
+                <w:rFonts w:ascii="Cambria Math" w:hAnsi="Cambria Math"/>
+                <w:i/>
+              </w:rPr>
+            </m:ctrlPr>
+          </m:sSubPr>
+          <m:e>
+            <m:r>
+              <w:rPr>
+                <w:rFonts w:ascii="Cambria Math" w:hAnsi="Cambria Math"/>
+              </w:rPr>
+              <m:t>H</m:t>
+            </m:r>
+          </m:e>
+          <m:sub>
+            <m:r>
+              <w:rPr>
+                <w:rFonts w:ascii="Cambria Math" w:hAnsi="Cambria Math"/>
+              </w:rPr>
+              <m:t>z</m:t>
+            </m:r>
+          </m:sub>
+        </m:sSub>
+      </m:oMath>
+      <w:r>
+        <w:rPr>
+          <w:rFonts w:cs="Times"/>
+        </w:rPr>
+        <w:t xml:space="preserve"> are to zero the better the approximation</w:t>
+      </w:r>
+      <w:r>
+        <w:rPr>
+          <w:rFonts w:cs="Times"/>
+        </w:rPr>
+        <w:t>.</w:t>
+      </w:r>
+      <w:r>
+        <w:rPr>
+          <w:rFonts w:cs="Times"/>
+        </w:rPr>
+        <w:t xml:space="preserve"> In addition, </w:t>
+      </w:r>
+      <w:r>
+        <w:rPr>
+          <w:rFonts w:cs="Times"/>
+        </w:rPr>
+        <w:t>the</w:t>
+      </w:r>
+      <w:r>
+        <w:t xml:space="preserve"> </w:t>
+      </w:r>
+      <m:oMath>
+        <m:r>
+          <w:rPr>
+            <w:rFonts w:ascii="Cambria Math" w:hAnsi="Cambria Math"/>
+          </w:rPr>
+          <m:t>y≅0</m:t>
+        </m:r>
+      </m:oMath>
+      <w:r>
+        <w:t xml:space="preserve"> and</w:t>
+      </w:r>
+      <w:r>
+        <w:t xml:space="preserve"> </w:t>
+      </w:r>
+      <m:oMath>
+        <m:r>
+          <w:rPr>
+            <w:rFonts w:ascii="Cambria Math" w:hAnsi="Cambria Math"/>
+          </w:rPr>
+          <m:t>z≅0</m:t>
+        </m:r>
+      </m:oMath>
+      <w:r>
+        <w:t xml:space="preserve"> condition is satisfied when</w:t>
+      </w:r>
+      <w:r>
+        <w:t xml:space="preserve"> </w:t>
+      </w:r>
+      <m:oMath>
+        <m:sSub>
+          <m:sSubPr>
+            <m:ctrlPr>
+              <w:rPr>
+                <w:rFonts w:ascii="Cambria Math" w:hAnsi="Cambria Math"/>
+                <w:i/>
+              </w:rPr>
+            </m:ctrlPr>
+          </m:sSubPr>
+          <m:e>
+            <m:r>
+              <w:rPr>
+                <w:rFonts w:ascii="Cambria Math" w:hAnsi="Cambria Math"/>
+              </w:rPr>
+              <m:t>H</m:t>
+            </m:r>
+          </m:e>
+          <m:sub>
+            <m:r>
+              <w:rPr>
+                <w:rFonts w:ascii="Cambria Math" w:hAnsi="Cambria Math"/>
+              </w:rPr>
+              <m:t>y</m:t>
+            </m:r>
+          </m:sub>
+        </m:sSub>
+        <m:r>
+          <w:rPr>
+            <w:rFonts w:ascii="Cambria Math" w:hAnsi="Cambria Math"/>
+          </w:rPr>
+          <m:t>≅0</m:t>
+        </m:r>
+      </m:oMath>
+      <w:r>
+        <w:t xml:space="preserve"> and</w:t>
+      </w:r>
+      <w:r>
+        <w:t xml:space="preserve"> </w:t>
+      </w:r>
+      <m:oMath>
+        <m:sSub>
+          <m:sSubPr>
+            <m:ctrlPr>
+              <w:rPr>
+                <w:rFonts w:ascii="Cambria Math" w:hAnsi="Cambria Math"/>
+                <w:i/>
+              </w:rPr>
+            </m:ctrlPr>
+          </m:sSubPr>
+          <m:e>
+            <m:r>
+              <w:rPr>
+                <w:rFonts w:ascii="Cambria Math" w:hAnsi="Cambria Math"/>
+              </w:rPr>
+              <m:t>H</m:t>
+            </m:r>
+          </m:e>
+          <m:sub>
+            <m:r>
+              <w:rPr>
+                <w:rFonts w:ascii="Cambria Math" w:hAnsi="Cambria Math"/>
+              </w:rPr>
+              <m:t>z</m:t>
+            </m:r>
+          </m:sub>
+        </m:sSub>
+        <m:r>
+          <w:rPr>
+            <w:rFonts w:ascii="Cambria Math" w:hAnsi="Cambria Math"/>
+          </w:rPr>
+          <m:t>≅0</m:t>
+        </m:r>
+      </m:oMath>
+      <w:r>
+        <w:t>.</w:t>
+      </w:r>
+    </w:p>
+    <w:p>
+      <w:pPr>
+        <w:pStyle w:val="NoSpacing"/>
         <w:rPr>
           <w:ins w:id="27" w:author="Lobo, Fluvio" w:date="2017-10-09T13:31:00Z"/>
-          <w:b/>
-          <w:color w:val="FF0000"/>
+          <w:rFonts w:cs="Times"/>
         </w:rPr>
       </w:pPr>
     </w:p>
@@ -3481,8 +4135,6 @@
         <w:r>
           <w:t>2.2 Sensor Array</w:t>
         </w:r>
-        <w:bookmarkStart w:id="31" w:name="_GoBack"/>
-        <w:bookmarkEnd w:id="31"/>
       </w:ins>
     </w:p>
     <w:p>
@@ -3543,14 +4195,54 @@
       <w:r>
         <w:t xml:space="preserve"> </w:t>
       </w:r>
-      <w:proofErr w:type="spellStart"/>
       <w:r>
         <w:rPr>
           <w:i/>
         </w:rPr>
+        <w:t xml:space="preserve">Sparkfun </w:t>
+      </w:r>
+      <w:r>
+        <w:rPr>
+          <w:i/>
+        </w:rPr>
+        <w:t>LSM</w:t>
+      </w:r>
+      <w:r>
+        <w:rPr>
+          <w:i/>
+        </w:rPr>
+        <w:t>9DS</w:t>
+      </w:r>
+      <w:r>
+        <w:rPr>
+          <w:i/>
+        </w:rPr>
+        <w:t>1 IMU</w:t>
+      </w:r>
+      <w:r>
+        <w:t xml:space="preserve"> </w:t>
+      </w:r>
+      <w:r>
+        <w:rPr>
+          <w:i/>
+        </w:rPr>
+        <w:t>breakouts</w:t>
+      </w:r>
+      <w:r>
+        <w:t xml:space="preserve"> arranged in a circular pattern around a central area. </w:t>
+      </w:r>
+      <w:r>
+        <w:t>They are</w:t>
+      </w:r>
+      <w:r>
+        <w:t xml:space="preserve"> switched to by a </w:t>
+      </w:r>
+      <w:r>
+        <w:rPr>
+          <w:i/>
+        </w:rPr>
         <w:t>Sparkfun</w:t>
       </w:r>
-      <w:proofErr w:type="spellEnd"/>
       <w:r>
         <w:rPr>
           <w:i/>
@@ -3561,19 +4253,22 @@
         <w:rPr>
           <w:i/>
         </w:rPr>
-        <w:t>LSM</w:t>
+        <w:t>74HC4051</w:t>
       </w:r>
       <w:r>
         <w:rPr>
           <w:i/>
         </w:rPr>
-        <w:t>9DS</w:t>
+        <w:t xml:space="preserve"> 8-channel</w:t>
+      </w:r>
+      <w:r>
+        <w:t xml:space="preserve"> </w:t>
       </w:r>
       <w:r>
         <w:rPr>
           <w:i/>
         </w:rPr>
-        <w:t>1 IMU</w:t>
+        <w:t>multiplexer</w:t>
       </w:r>
       <w:r>
         <w:t xml:space="preserve"> </w:t>
@@ -3582,74 +4277,21 @@
         <w:rPr>
           <w:i/>
         </w:rPr>
-        <w:t>breakouts</w:t>
-      </w:r>
-      <w:r>
-        <w:t xml:space="preserve"> arranged in a circular pattern around a central area. </w:t>
-      </w:r>
-      <w:r>
-        <w:t>They are</w:t>
-      </w:r>
-      <w:r>
-        <w:t xml:space="preserve"> switched to by a </w:t>
-      </w:r>
-      <w:proofErr w:type="spellStart"/>
+        <w:t>breakout</w:t>
+      </w:r>
+      <w:r>
+        <w:t>, and</w:t>
+      </w:r>
+      <w:r>
+        <w:t xml:space="preserve"> data is driven through the Arduino compatible</w:t>
+      </w:r>
+      <w:r>
+        <w:t xml:space="preserve"> </w:t>
+      </w:r>
       <w:r>
         <w:rPr>
           <w:i/>
         </w:rPr>
-        <w:t>Sparkfun</w:t>
-      </w:r>
-      <w:proofErr w:type="spellEnd"/>
-      <w:r>
-        <w:rPr>
-          <w:i/>
-        </w:rPr>
-        <w:t xml:space="preserve"> </w:t>
-      </w:r>
-      <w:r>
-        <w:rPr>
-          <w:i/>
-        </w:rPr>
-        <w:t>74HC4051</w:t>
-      </w:r>
-      <w:r>
-        <w:rPr>
-          <w:i/>
-        </w:rPr>
-        <w:t xml:space="preserve"> 8-channel</w:t>
-      </w:r>
-      <w:r>
-        <w:t xml:space="preserve"> </w:t>
-      </w:r>
-      <w:r>
-        <w:rPr>
-          <w:i/>
-        </w:rPr>
-        <w:t>multiplexer</w:t>
-      </w:r>
-      <w:r>
-        <w:t xml:space="preserve"> </w:t>
-      </w:r>
-      <w:r>
-        <w:rPr>
-          <w:i/>
-        </w:rPr>
-        <w:t>breakout</w:t>
-      </w:r>
-      <w:r>
-        <w:t>, and</w:t>
-      </w:r>
-      <w:r>
-        <w:t xml:space="preserve"> data is driven through the Arduino compatible</w:t>
-      </w:r>
-      <w:r>
-        <w:t xml:space="preserve"> </w:t>
-      </w:r>
-      <w:r>
-        <w:rPr>
-          <w:i/>
-        </w:rPr>
         <w:t>PJRC Teensy v3.2</w:t>
       </w:r>
       <w:r>
@@ -3692,7 +4334,7 @@
       <w:pPr>
         <w:pStyle w:val="NoSpacing"/>
         <w:rPr>
-          <w:ins w:id="32" w:author="Lobo, Fluvio" w:date="2017-10-09T13:38:00Z"/>
+          <w:ins w:id="31" w:author="Lobo, Fluvio" w:date="2017-10-09T13:38:00Z"/>
         </w:rPr>
       </w:pPr>
       <w:r>
@@ -3811,17 +4453,7 @@
         <w:t>2</w:t>
       </w:r>
       <w:r>
-        <w:t xml:space="preserve">0 </w:t>
-      </w:r>
-      <w:proofErr w:type="spellStart"/>
-      <w:proofErr w:type="gramStart"/>
-      <w:r>
-        <w:t>milliGauss</w:t>
-      </w:r>
-      <w:proofErr w:type="spellEnd"/>
-      <w:proofErr w:type="gramEnd"/>
-      <w:r>
-        <w:t xml:space="preserve"> and range to </w:t>
+        <w:t xml:space="preserve">0 milliGauss and range to </w:t>
       </w:r>
       <w:r>
         <w:rPr>
@@ -3830,7 +4462,10 @@
         <w:t>±</w:t>
       </w:r>
       <w:r>
-        <w:t>16 Gauss, according to the built-in 16-bit analog to digital converter</w:t>
+        <w:t>16 Gauss, according to the built-</w:t>
+      </w:r>
+      <w:r>
+        <w:t>in 16-bit analog to digital converter</w:t>
       </w:r>
       <w:r>
         <w:t xml:space="preserve"> in the IMU chip</w:t>
@@ -3867,7 +4502,7 @@
       <w:pPr>
         <w:pStyle w:val="NoSpacing"/>
         <w:rPr>
-          <w:ins w:id="33" w:author="Lobo, Fluvio" w:date="2017-10-09T13:38:00Z"/>
+          <w:ins w:id="32" w:author="Lobo, Fluvio" w:date="2017-10-09T13:38:00Z"/>
         </w:rPr>
       </w:pPr>
     </w:p>
@@ -3875,27 +4510,27 @@
       <w:pPr>
         <w:pStyle w:val="Heading2"/>
         <w:spacing w:after="0"/>
-        <w:pPrChange w:id="34" w:author="Lobo, Fluvio" w:date="2017-10-09T13:38:00Z">
+        <w:pPrChange w:id="33" w:author="Lobo, Fluvio" w:date="2017-10-09T13:38:00Z">
           <w:pPr>
             <w:pStyle w:val="NoSpacing"/>
           </w:pPr>
         </w:pPrChange>
       </w:pPr>
-      <w:commentRangeStart w:id="35"/>
-      <w:ins w:id="36" w:author="Lobo, Fluvio" w:date="2017-10-09T13:38:00Z">
+      <w:commentRangeStart w:id="34"/>
+      <w:ins w:id="35" w:author="Lobo, Fluvio" w:date="2017-10-09T13:38:00Z">
         <w:r>
           <w:t>2.3 Position Tracking Algorithm</w:t>
         </w:r>
       </w:ins>
-      <w:commentRangeEnd w:id="35"/>
-      <w:ins w:id="37" w:author="Lobo, Fluvio" w:date="2017-10-09T13:39:00Z">
+      <w:commentRangeEnd w:id="34"/>
+      <w:ins w:id="36" w:author="Lobo, Fluvio" w:date="2017-10-09T13:39:00Z">
         <w:r>
           <w:rPr>
             <w:rStyle w:val="CommentReference"/>
             <w:rFonts w:ascii="Calibri" w:hAnsi="Calibri"/>
             <w:b w:val="0"/>
           </w:rPr>
-          <w:commentReference w:id="35"/>
+          <w:commentReference w:id="34"/>
         </w:r>
       </w:ins>
     </w:p>
@@ -3925,10 +4560,7 @@
         <w:t xml:space="preserve">Computation begins after the script has assembled the </w:t>
       </w:r>
       <w:r>
-        <w:t xml:space="preserve">nonlinear system of </w:t>
-      </w:r>
-      <w:r>
-        <w:t>equations and chosen</w:t>
+        <w:t>nonlinear system of equations and chosen</w:t>
       </w:r>
       <w:r>
         <w:t xml:space="preserve"> the three</w:t>
@@ -3939,44 +4571,58 @@
       <w:r>
         <w:t xml:space="preserve"> from the sensors calculated to have the largest respective </w:t>
       </w:r>
-      <w:commentRangeStart w:id="38"/>
       <m:oMath>
-        <m:acc>
-          <m:accPr>
-            <m:chr m:val="⃗"/>
+        <m:d>
+          <m:dPr>
+            <m:begChr m:val="‖"/>
+            <m:endChr m:val="‖"/>
             <m:ctrlPr>
               <w:rPr>
                 <w:rFonts w:ascii="Cambria Math" w:hAnsi="Cambria Math"/>
                 <w:b/>
               </w:rPr>
             </m:ctrlPr>
-          </m:accPr>
+          </m:dPr>
           <m:e>
-            <m:r>
-              <m:rPr>
-                <m:sty m:val="b"/>
-              </m:rPr>
-              <w:rPr>
-                <w:rFonts w:ascii="Cambria Math" w:hAnsi="Cambria Math"/>
-              </w:rPr>
-              <m:t>H</m:t>
-            </m:r>
+            <m:acc>
+              <m:accPr>
+                <m:chr m:val="⃗"/>
+                <m:ctrlPr>
+                  <w:rPr>
+                    <w:rFonts w:ascii="Cambria Math" w:hAnsi="Cambria Math"/>
+                    <w:b/>
+                  </w:rPr>
+                </m:ctrlPr>
+              </m:accPr>
+              <m:e>
+                <m:r>
+                  <m:rPr>
+                    <m:sty m:val="b"/>
+                  </m:rPr>
+                  <w:rPr>
+                    <w:rFonts w:ascii="Cambria Math" w:hAnsi="Cambria Math"/>
+                  </w:rPr>
+                  <m:t>H</m:t>
+                </m:r>
+              </m:e>
+            </m:acc>
           </m:e>
-        </m:acc>
+        </m:d>
       </m:oMath>
+      <w:commentRangeStart w:id="37"/>
       <w:r>
         <w:rPr>
           <w:b/>
         </w:rPr>
         <w:t xml:space="preserve"> </w:t>
       </w:r>
-      <w:commentRangeEnd w:id="38"/>
+      <w:commentRangeEnd w:id="37"/>
       <w:r>
         <w:rPr>
           <w:rStyle w:val="CommentReference"/>
           <w:rFonts w:ascii="Calibri" w:hAnsi="Calibri"/>
         </w:rPr>
-        <w:commentReference w:id="38"/>
+        <w:commentReference w:id="37"/>
       </w:r>
       <w:r>
         <w:t>to pass to</w:t>
@@ -3987,13 +4633,8 @@
       <w:r>
         <w:t xml:space="preserve"> </w:t>
       </w:r>
-      <w:proofErr w:type="spellStart"/>
-      <w:r>
-        <w:t>Levenberg</w:t>
-      </w:r>
-      <w:proofErr w:type="spellEnd"/>
-      <w:r>
-        <w:t>-Marquardt algorithm (LMA) powered by the</w:t>
+      <w:r>
+        <w:t>Levenberg-Marquardt algorithm (LMA) powered by the</w:t>
       </w:r>
       <w:r>
         <w:t xml:space="preserve"> versatile</w:t>
@@ -4001,14 +4642,12 @@
       <w:r>
         <w:t xml:space="preserve"> </w:t>
       </w:r>
-      <w:proofErr w:type="spellStart"/>
       <w:r>
         <w:rPr>
           <w:i/>
         </w:rPr>
         <w:t>SciPy</w:t>
       </w:r>
-      <w:proofErr w:type="spellEnd"/>
       <w:r>
         <w:t xml:space="preserve"> module.</w:t>
       </w:r>
@@ -4019,9 +4658,13 @@
         <w:t>considered during</w:t>
       </w:r>
       <w:r>
-        <w:t xml:space="preserve"> the computation process stems from the fact that </w:t>
-      </w:r>
-      <w:proofErr w:type="spellStart"/>
+        <w:t xml:space="preserve"> the computa</w:t>
+      </w:r>
+      <w:bookmarkStart w:id="38" w:name="_GoBack"/>
+      <w:bookmarkEnd w:id="38"/>
+      <w:r>
+        <w:t xml:space="preserve">tion process stems from the fact that </w:t>
+      </w:r>
       <w:r>
         <w:rPr>
           <w:i/>
@@ -4029,11 +4672,7 @@
         <w:t>SciPy</w:t>
       </w:r>
       <w:r>
-        <w:t>’s</w:t>
-      </w:r>
-      <w:proofErr w:type="spellEnd"/>
-      <w:r>
-        <w:t xml:space="preserve"> implementation of the LMA </w:t>
+        <w:t xml:space="preserve">’s implementation of the LMA </w:t>
       </w:r>
       <w:r>
         <w:t>lacks support for overd</w:t>
@@ -4058,14 +4697,12 @@
       <w:r>
         <w:t xml:space="preserve"> Its accessibility within </w:t>
       </w:r>
-      <w:proofErr w:type="spellStart"/>
       <w:r>
         <w:rPr>
           <w:i/>
         </w:rPr>
         <w:t>SciPy</w:t>
       </w:r>
-      <w:proofErr w:type="spellEnd"/>
       <w:r>
         <w:t>, notwithstanding.</w:t>
       </w:r>
@@ -4178,15 +4815,7 @@
       </w:pPr>
       <w:r>
         <w:tab/>
-        <w:t xml:space="preserve">Further optimization is required, especially and including the mitigation of ambient fields, the sampling rate, computation </w:t>
-      </w:r>
-      <w:proofErr w:type="gramStart"/>
-      <w:r>
-        <w:t>time</w:t>
-      </w:r>
-      <w:proofErr w:type="gramEnd"/>
-      <w:r>
-        <w:t xml:space="preserve">, arbitrary orientations of the magnet, and </w:t>
+        <w:t xml:space="preserve">Further optimization is required, especially and including the mitigation of ambient fields, the sampling rate, computation time, arbitrary orientations of the magnet, and </w:t>
       </w:r>
       <w:r>
         <w:rPr>
@@ -4433,6 +5062,7 @@
         <w:pStyle w:val="Heading1"/>
       </w:pPr>
       <w:r>
+        <w:lastRenderedPageBreak/>
         <w:t>4 Interpretation</w:t>
       </w:r>
     </w:p>
@@ -4516,7 +5146,6 @@
         </w:numPr>
       </w:pPr>
       <w:r>
-        <w:lastRenderedPageBreak/>
         <w:t>Optimize software.</w:t>
       </w:r>
     </w:p>
@@ -4592,18 +5221,10 @@
         <w:t xml:space="preserve"> be complete citations with ALL </w:t>
       </w:r>
       <w:r>
-        <w:t xml:space="preserve">authors listed (As per style et al. is not allowed in the reference list.), starting page number and ending page number, </w:t>
-      </w:r>
-      <w:proofErr w:type="spellStart"/>
-      <w:r>
-        <w:t>do</w:t>
-      </w:r>
-      <w:r>
-        <w:t>i</w:t>
-      </w:r>
-      <w:proofErr w:type="spellEnd"/>
-      <w:r>
-        <w:t xml:space="preserve"> </w:t>
+        <w:t>authors listed (As per style et al. is not allowed in the reference list.), starting page number and ending page number, do</w:t>
+      </w:r>
+      <w:r>
+        <w:t xml:space="preserve">i </w:t>
       </w:r>
       <w:r>
         <w:t>if available, etc.</w:t>
@@ -4639,23 +5260,7 @@
         <w:t xml:space="preserve">Brigitte, M., Max, S., Juergen, H., Peter, M., Bernd, K., &amp; Eckhart Georg, H. (1999). </w:t>
       </w:r>
       <w:r>
-        <w:t xml:space="preserve">Disposable-sheath, flexible </w:t>
-      </w:r>
-      <w:proofErr w:type="spellStart"/>
-      <w:r>
-        <w:t>gastroscope</w:t>
-      </w:r>
-      <w:proofErr w:type="spellEnd"/>
-      <w:r>
-        <w:t xml:space="preserve"> system versus standard </w:t>
-      </w:r>
-      <w:proofErr w:type="spellStart"/>
-      <w:r>
-        <w:t>gastroscopes</w:t>
-      </w:r>
-      <w:proofErr w:type="spellEnd"/>
-      <w:r>
-        <w:t>: a prospective, randomized trial. Gastrointestinal Endoscopy, 50461-467</w:t>
+        <w:t>Disposable-sheath, flexible gastroscope system versus standard gastroscopes: a prospective, randomized trial. Gastrointestinal Endoscopy, 50461-467</w:t>
       </w:r>
       <w:r>
         <w:t xml:space="preserve">. </w:t>
@@ -4676,15 +5281,7 @@
         </w:numPr>
       </w:pPr>
       <w:r>
-        <w:t xml:space="preserve">Ma, J. and Kim, H. M., 2014, “Continuous Preference Trend Mining for Optimal Product Design With Multiple Profit Cycles,” J. Mech. Des., 136(6), 061002, </w:t>
-      </w:r>
-      <w:proofErr w:type="spellStart"/>
-      <w:r>
-        <w:t>doi</w:t>
-      </w:r>
-      <w:proofErr w:type="spellEnd"/>
-      <w:r>
-        <w:t>: 10.1115/1.4026937</w:t>
+        <w:t>Ma, J. and Kim, H. M., 2014, “Continuous Preference Trend Mining for Optimal Product Design With Multiple Profit Cycles,” J. Mech. Des., 136(6), 061002, doi: 10.1115/1.4026937</w:t>
       </w:r>
     </w:p>
     <w:p>
@@ -4737,15 +5334,7 @@
       </w:pPr>
       <w:r>
         <w:tab/>
-        <w:t>Font for title, headers, body text is Times. Body text is 9 point. Title is 14-point bold. Authors and affiliation are 11-point with author names in bold</w:t>
-      </w:r>
-      <w:proofErr w:type="gramStart"/>
-      <w:r>
-        <w:t>..</w:t>
-      </w:r>
-      <w:proofErr w:type="gramEnd"/>
-      <w:r>
-        <w:t xml:space="preserve"> </w:t>
+        <w:t xml:space="preserve">Font for title, headers, body text is Times. Body text is 9 point. Title is 14-point bold. Authors and affiliation are 11-point with author names in bold.. </w:t>
       </w:r>
     </w:p>
     <w:p>
@@ -4860,7 +5449,7 @@
 </file>
 
 <file path=word/comments.xml><?xml version="1.0" encoding="utf-8"?>
-<w:comments xmlns:wpc="http://schemas.microsoft.com/office/word/2010/wordprocessingCanvas" xmlns:mc="http://schemas.openxmlformats.org/markup-compatibility/2006" xmlns:o="urn:schemas-microsoft-com:office:office" xmlns:r="http://schemas.openxmlformats.org/officeDocument/2006/relationships" xmlns:m="http://schemas.openxmlformats.org/officeDocument/2006/math" xmlns:v="urn:schemas-microsoft-com:vml" xmlns:wp14="http://schemas.microsoft.com/office/word/2010/wordprocessingDrawing" xmlns:wp="http://schemas.openxmlformats.org/drawingml/2006/wordprocessingDrawing" xmlns:w10="urn:schemas-microsoft-com:office:word" xmlns:w="http://schemas.openxmlformats.org/wordprocessingml/2006/main" xmlns:w14="http://schemas.microsoft.com/office/word/2010/wordml" xmlns:w15="http://schemas.microsoft.com/office/word/2012/wordml" xmlns:wpg="http://schemas.microsoft.com/office/word/2010/wordprocessingGroup" xmlns:wpi="http://schemas.microsoft.com/office/word/2010/wordprocessingInk" xmlns:wne="http://schemas.microsoft.com/office/word/2006/wordml" xmlns:wps="http://schemas.microsoft.com/office/word/2010/wordprocessingShape" mc:Ignorable="w14 w15 wp14">
+<w:comments xmlns:wpc="http://schemas.microsoft.com/office/word/2010/wordprocessingCanvas" xmlns:cx="http://schemas.microsoft.com/office/drawing/2014/chartex" xmlns:cx1="http://schemas.microsoft.com/office/drawing/2015/9/8/chartex" xmlns:mc="http://schemas.openxmlformats.org/markup-compatibility/2006" xmlns:o="urn:schemas-microsoft-com:office:office" xmlns:r="http://schemas.openxmlformats.org/officeDocument/2006/relationships" xmlns:m="http://schemas.openxmlformats.org/officeDocument/2006/math" xmlns:v="urn:schemas-microsoft-com:vml" xmlns:wp14="http://schemas.microsoft.com/office/word/2010/wordprocessingDrawing" xmlns:wp="http://schemas.openxmlformats.org/drawingml/2006/wordprocessingDrawing" xmlns:w10="urn:schemas-microsoft-com:office:word" xmlns:w="http://schemas.openxmlformats.org/wordprocessingml/2006/main" xmlns:w14="http://schemas.microsoft.com/office/word/2010/wordml" xmlns:w15="http://schemas.microsoft.com/office/word/2012/wordml" xmlns:w16se="http://schemas.microsoft.com/office/word/2015/wordml/symex" xmlns:wpg="http://schemas.microsoft.com/office/word/2010/wordprocessingGroup" xmlns:wpi="http://schemas.microsoft.com/office/word/2010/wordprocessingInk" xmlns:wne="http://schemas.microsoft.com/office/word/2006/wordml" xmlns:wps="http://schemas.microsoft.com/office/word/2010/wordprocessingShape" mc:Ignorable="w14 w15 w16se wp14">
   <w:comment w:id="0" w:author="Lobo, Fluvio" w:date="2017-10-09T11:55:00Z" w:initials="LF">
     <w:p>
       <w:pPr>
@@ -5034,24 +5623,13 @@
         <w:pStyle w:val="CommentText"/>
       </w:pPr>
       <w:r>
-        <w:t>||A|</w:t>
-      </w:r>
-      <w:proofErr w:type="gramStart"/>
-      <w:r>
-        <w:t>|</w:t>
+        <w:t>||A||</w:t>
       </w:r>
       <w:r>
         <w:rPr>
           <w:vertAlign w:val="subscript"/>
         </w:rPr>
-        <w:t>(</w:t>
-      </w:r>
-      <w:proofErr w:type="gramEnd"/>
-      <w:r>
-        <w:rPr>
-          <w:vertAlign w:val="subscript"/>
-        </w:rPr>
-        <w:t>type of norm)</w:t>
+        <w:t>(type of norm)</w:t>
       </w:r>
     </w:p>
   </w:comment>
@@ -5106,7 +5684,7 @@
       </w:r>
     </w:p>
   </w:comment>
-  <w:comment w:id="35" w:author="Lobo, Fluvio" w:date="2017-10-09T13:39:00Z" w:initials="LF">
+  <w:comment w:id="34" w:author="Lobo, Fluvio" w:date="2017-10-09T13:39:00Z" w:initials="LF">
     <w:p>
       <w:pPr>
         <w:pStyle w:val="CommentText"/>
@@ -5122,7 +5700,7 @@
       </w:r>
     </w:p>
   </w:comment>
-  <w:comment w:id="38" w:author="Odeh, Mohammad" w:date="2017-10-06T13:16:00Z" w:initials="OM">
+  <w:comment w:id="37" w:author="Odeh, Mohammad" w:date="2017-10-06T13:16:00Z" w:initials="OM">
     <w:p>
       <w:pPr>
         <w:pStyle w:val="CommentText"/>
@@ -5158,7 +5736,7 @@
 </file>
 
 <file path=word/commentsExtended.xml><?xml version="1.0" encoding="utf-8"?>
-<w15:commentsEx xmlns:wpc="http://schemas.microsoft.com/office/word/2010/wordprocessingCanvas" xmlns:mc="http://schemas.openxmlformats.org/markup-compatibility/2006" xmlns:o="urn:schemas-microsoft-com:office:office" xmlns:r="http://schemas.openxmlformats.org/officeDocument/2006/relationships" xmlns:m="http://schemas.openxmlformats.org/officeDocument/2006/math" xmlns:v="urn:schemas-microsoft-com:vml" xmlns:wp14="http://schemas.microsoft.com/office/word/2010/wordprocessingDrawing" xmlns:wp="http://schemas.openxmlformats.org/drawingml/2006/wordprocessingDrawing" xmlns:w10="urn:schemas-microsoft-com:office:word" xmlns:w="http://schemas.openxmlformats.org/wordprocessingml/2006/main" xmlns:w14="http://schemas.microsoft.com/office/word/2010/wordml" xmlns:w15="http://schemas.microsoft.com/office/word/2012/wordml" xmlns:wpg="http://schemas.microsoft.com/office/word/2010/wordprocessingGroup" xmlns:wpi="http://schemas.microsoft.com/office/word/2010/wordprocessingInk" xmlns:wne="http://schemas.microsoft.com/office/word/2006/wordml" xmlns:wps="http://schemas.microsoft.com/office/word/2010/wordprocessingShape" mc:Ignorable="w14 w15 wp14">
+<w15:commentsEx xmlns:wpc="http://schemas.microsoft.com/office/word/2010/wordprocessingCanvas" xmlns:cx="http://schemas.microsoft.com/office/drawing/2014/chartex" xmlns:cx1="http://schemas.microsoft.com/office/drawing/2015/9/8/chartex" xmlns:mc="http://schemas.openxmlformats.org/markup-compatibility/2006" xmlns:o="urn:schemas-microsoft-com:office:office" xmlns:r="http://schemas.openxmlformats.org/officeDocument/2006/relationships" xmlns:m="http://schemas.openxmlformats.org/officeDocument/2006/math" xmlns:v="urn:schemas-microsoft-com:vml" xmlns:wp14="http://schemas.microsoft.com/office/word/2010/wordprocessingDrawing" xmlns:wp="http://schemas.openxmlformats.org/drawingml/2006/wordprocessingDrawing" xmlns:w10="urn:schemas-microsoft-com:office:word" xmlns:w="http://schemas.openxmlformats.org/wordprocessingml/2006/main" xmlns:w14="http://schemas.microsoft.com/office/word/2010/wordml" xmlns:w15="http://schemas.microsoft.com/office/word/2012/wordml" xmlns:w16se="http://schemas.microsoft.com/office/word/2015/wordml/symex" xmlns:wpg="http://schemas.microsoft.com/office/word/2010/wordprocessingGroup" xmlns:wpi="http://schemas.microsoft.com/office/word/2010/wordprocessingInk" xmlns:wne="http://schemas.microsoft.com/office/word/2006/wordml" xmlns:wps="http://schemas.microsoft.com/office/word/2010/wordprocessingShape" mc:Ignorable="w14 w15 w16se wp14">
   <w15:commentEx w15:paraId="70546EA9" w15:done="0"/>
   <w15:commentEx w15:paraId="15390CC8" w15:done="0"/>
   <w15:commentEx w15:paraId="7C813CC3" w15:done="0"/>
@@ -5174,7 +5752,7 @@
 </file>
 
 <file path=word/numbering.xml><?xml version="1.0" encoding="utf-8"?>
-<w:numbering xmlns:wpc="http://schemas.microsoft.com/office/word/2010/wordprocessingCanvas" xmlns:mc="http://schemas.openxmlformats.org/markup-compatibility/2006" xmlns:o="urn:schemas-microsoft-com:office:office" xmlns:r="http://schemas.openxmlformats.org/officeDocument/2006/relationships" xmlns:m="http://schemas.openxmlformats.org/officeDocument/2006/math" xmlns:v="urn:schemas-microsoft-com:vml" xmlns:wp14="http://schemas.microsoft.com/office/word/2010/wordprocessingDrawing" xmlns:wp="http://schemas.openxmlformats.org/drawingml/2006/wordprocessingDrawing" xmlns:w10="urn:schemas-microsoft-com:office:word" xmlns:w="http://schemas.openxmlformats.org/wordprocessingml/2006/main" xmlns:w14="http://schemas.microsoft.com/office/word/2010/wordml" xmlns:w15="http://schemas.microsoft.com/office/word/2012/wordml" xmlns:wpg="http://schemas.microsoft.com/office/word/2010/wordprocessingGroup" xmlns:wpi="http://schemas.microsoft.com/office/word/2010/wordprocessingInk" xmlns:wne="http://schemas.microsoft.com/office/word/2006/wordml" xmlns:wps="http://schemas.microsoft.com/office/word/2010/wordprocessingShape" mc:Ignorable="w14 w15 wp14">
+<w:numbering xmlns:wpc="http://schemas.microsoft.com/office/word/2010/wordprocessingCanvas" xmlns:cx="http://schemas.microsoft.com/office/drawing/2014/chartex" xmlns:cx1="http://schemas.microsoft.com/office/drawing/2015/9/8/chartex" xmlns:mc="http://schemas.openxmlformats.org/markup-compatibility/2006" xmlns:o="urn:schemas-microsoft-com:office:office" xmlns:r="http://schemas.openxmlformats.org/officeDocument/2006/relationships" xmlns:m="http://schemas.openxmlformats.org/officeDocument/2006/math" xmlns:v="urn:schemas-microsoft-com:vml" xmlns:wp14="http://schemas.microsoft.com/office/word/2010/wordprocessingDrawing" xmlns:wp="http://schemas.openxmlformats.org/drawingml/2006/wordprocessingDrawing" xmlns:w10="urn:schemas-microsoft-com:office:word" xmlns:w="http://schemas.openxmlformats.org/wordprocessingml/2006/main" xmlns:w14="http://schemas.microsoft.com/office/word/2010/wordml" xmlns:w15="http://schemas.microsoft.com/office/word/2012/wordml" xmlns:w16se="http://schemas.microsoft.com/office/word/2015/wordml/symex" xmlns:wpg="http://schemas.microsoft.com/office/word/2010/wordprocessingGroup" xmlns:wpi="http://schemas.microsoft.com/office/word/2010/wordprocessingInk" xmlns:wne="http://schemas.microsoft.com/office/word/2006/wordml" xmlns:wps="http://schemas.microsoft.com/office/word/2010/wordprocessingShape" mc:Ignorable="w14 w15 w16se wp14">
   <w:abstractNum w:abstractNumId="0" w15:restartNumberingAfterBreak="0">
     <w:nsid w:val="05246845"/>
     <w:multiLevelType w:val="hybridMultilevel"/>
@@ -6552,7 +7130,7 @@
 </file>
 
 <file path=word/people.xml><?xml version="1.0" encoding="utf-8"?>
-<w15:people xmlns:wpc="http://schemas.microsoft.com/office/word/2010/wordprocessingCanvas" xmlns:mc="http://schemas.openxmlformats.org/markup-compatibility/2006" xmlns:o="urn:schemas-microsoft-com:office:office" xmlns:r="http://schemas.openxmlformats.org/officeDocument/2006/relationships" xmlns:m="http://schemas.openxmlformats.org/officeDocument/2006/math" xmlns:v="urn:schemas-microsoft-com:vml" xmlns:wp14="http://schemas.microsoft.com/office/word/2010/wordprocessingDrawing" xmlns:wp="http://schemas.openxmlformats.org/drawingml/2006/wordprocessingDrawing" xmlns:w10="urn:schemas-microsoft-com:office:word" xmlns:w="http://schemas.openxmlformats.org/wordprocessingml/2006/main" xmlns:w14="http://schemas.microsoft.com/office/word/2010/wordml" xmlns:w15="http://schemas.microsoft.com/office/word/2012/wordml" xmlns:wpg="http://schemas.microsoft.com/office/word/2010/wordprocessingGroup" xmlns:wpi="http://schemas.microsoft.com/office/word/2010/wordprocessingInk" xmlns:wne="http://schemas.microsoft.com/office/word/2006/wordml" xmlns:wps="http://schemas.microsoft.com/office/word/2010/wordprocessingShape" mc:Ignorable="w14 w15 wp14">
+<w15:people xmlns:wpc="http://schemas.microsoft.com/office/word/2010/wordprocessingCanvas" xmlns:cx="http://schemas.microsoft.com/office/drawing/2014/chartex" xmlns:cx1="http://schemas.microsoft.com/office/drawing/2015/9/8/chartex" xmlns:mc="http://schemas.openxmlformats.org/markup-compatibility/2006" xmlns:o="urn:schemas-microsoft-com:office:office" xmlns:r="http://schemas.openxmlformats.org/officeDocument/2006/relationships" xmlns:m="http://schemas.openxmlformats.org/officeDocument/2006/math" xmlns:v="urn:schemas-microsoft-com:vml" xmlns:wp14="http://schemas.microsoft.com/office/word/2010/wordprocessingDrawing" xmlns:wp="http://schemas.openxmlformats.org/drawingml/2006/wordprocessingDrawing" xmlns:w10="urn:schemas-microsoft-com:office:word" xmlns:w="http://schemas.openxmlformats.org/wordprocessingml/2006/main" xmlns:w14="http://schemas.microsoft.com/office/word/2010/wordml" xmlns:w15="http://schemas.microsoft.com/office/word/2012/wordml" xmlns:w16se="http://schemas.microsoft.com/office/word/2015/wordml/symex" xmlns:wpg="http://schemas.microsoft.com/office/word/2010/wordprocessingGroup" xmlns:wpi="http://schemas.microsoft.com/office/word/2010/wordprocessingInk" xmlns:wne="http://schemas.microsoft.com/office/word/2006/wordml" xmlns:wps="http://schemas.microsoft.com/office/word/2010/wordprocessingShape" mc:Ignorable="w14 w15 w16se wp14">
   <w15:person w15:author="Lobo, Fluvio">
     <w15:presenceInfo w15:providerId="AD" w15:userId="S-1-5-21-1235115776-1589527921-1622053684-6306"/>
   </w15:person>
@@ -6563,7 +7141,7 @@
 </file>
 
 <file path=word/styles.xml><?xml version="1.0" encoding="utf-8"?>
-<w:styles xmlns:mc="http://schemas.openxmlformats.org/markup-compatibility/2006" xmlns:r="http://schemas.openxmlformats.org/officeDocument/2006/relationships" xmlns:w="http://schemas.openxmlformats.org/wordprocessingml/2006/main" xmlns:w14="http://schemas.microsoft.com/office/word/2010/wordml" xmlns:w15="http://schemas.microsoft.com/office/word/2012/wordml" mc:Ignorable="w14 w15">
+<w:styles xmlns:mc="http://schemas.openxmlformats.org/markup-compatibility/2006" xmlns:r="http://schemas.openxmlformats.org/officeDocument/2006/relationships" xmlns:w="http://schemas.openxmlformats.org/wordprocessingml/2006/main" xmlns:w14="http://schemas.microsoft.com/office/word/2010/wordml" xmlns:w15="http://schemas.microsoft.com/office/word/2012/wordml" xmlns:w16se="http://schemas.microsoft.com/office/word/2015/wordml/symex" mc:Ignorable="w14 w15 w16se">
   <w:docDefaults>
     <w:rPrDefault>
       <w:rPr>
@@ -7486,7 +8064,7 @@
 </file>
 
 <file path=customXml/itemProps1.xml><?xml version="1.0" encoding="utf-8"?>
-<ds:datastoreItem xmlns:ds="http://schemas.openxmlformats.org/officeDocument/2006/customXml" ds:itemID="{A244D7E8-C86B-4860-A1DF-F1825C63DBD4}">
+<ds:datastoreItem xmlns:ds="http://schemas.openxmlformats.org/officeDocument/2006/customXml" ds:itemID="{68C03C7B-C88C-4A2F-8C3E-92BBA0302205}">
   <ds:schemaRefs>
     <ds:schemaRef ds:uri="http://schemas.openxmlformats.org/officeDocument/2006/bibliography"/>
   </ds:schemaRefs>

</xml_diff>

<commit_message>
Continuous data logging to file
</commit_message>
<xml_diff>
--- a/Documentation/Conferences/DMD/2018/DMD2018 Draft.docx
+++ b/Documentation/Conferences/DMD/2018/DMD2018 Draft.docx
@@ -4117,11 +4117,9 @@
       <w:r>
         <w:t xml:space="preserve">0 </w:t>
       </w:r>
-      <w:proofErr w:type="gramStart"/>
       <w:r>
         <w:t>milliGauss</w:t>
       </w:r>
-      <w:proofErr w:type="gramEnd"/>
       <w:r>
         <w:t xml:space="preserve"> and range to </w:t>
       </w:r>
@@ -4186,13 +4184,65 @@
         <w:tab/>
       </w:r>
       <w:r>
-        <w:t xml:space="preserve">[INSERT </w:t>
-      </w:r>
-      <w:r>
-        <w:t>FLOWCHART</w:t>
-      </w:r>
-      <w:r>
-        <w:t>]</w:t>
+        <w:rPr>
+          <w:noProof/>
+        </w:rPr>
+        <w:drawing>
+          <wp:inline distT="0" distB="0" distL="0" distR="0" wp14:anchorId="35B936D1" wp14:editId="7123307E">
+            <wp:extent cx="2853055" cy="3628390"/>
+            <wp:effectExtent l="0" t="0" r="4445" b="0"/>
+            <wp:docPr id="1" name="Picture 1" descr="C:\Users\modeh\AppData\Local\Microsoft\Windows\INetCache\Content.Word\Algorithm Chart.png"/>
+            <wp:cNvGraphicFramePr>
+              <a:graphicFrameLocks xmlns:a="http://schemas.openxmlformats.org/drawingml/2006/main" noChangeAspect="1"/>
+            </wp:cNvGraphicFramePr>
+            <a:graphic xmlns:a="http://schemas.openxmlformats.org/drawingml/2006/main">
+              <a:graphicData uri="http://schemas.openxmlformats.org/drawingml/2006/picture">
+                <pic:pic xmlns:pic="http://schemas.openxmlformats.org/drawingml/2006/picture">
+                  <pic:nvPicPr>
+                    <pic:cNvPr id="0" name="Picture 3" descr="C:\Users\modeh\AppData\Local\Microsoft\Windows\INetCache\Content.Word\Algorithm Chart.png"/>
+                    <pic:cNvPicPr>
+                      <a:picLocks noChangeAspect="1" noChangeArrowheads="1"/>
+                    </pic:cNvPicPr>
+                  </pic:nvPicPr>
+                  <pic:blipFill>
+                    <a:blip r:embed="rId8">
+                      <a:extLst>
+                        <a:ext uri="{28A0092B-C50C-407E-A947-70E740481C1C}">
+                          <a14:useLocalDpi xmlns:a14="http://schemas.microsoft.com/office/drawing/2010/main" val="0"/>
+                        </a:ext>
+                      </a:extLst>
+                    </a:blip>
+                    <a:srcRect/>
+                    <a:stretch>
+                      <a:fillRect/>
+                    </a:stretch>
+                  </pic:blipFill>
+                  <pic:spPr bwMode="auto">
+                    <a:xfrm>
+                      <a:off x="0" y="0"/>
+                      <a:ext cx="2853055" cy="3628390"/>
+                    </a:xfrm>
+                    <a:prstGeom prst="rect">
+                      <a:avLst/>
+                    </a:prstGeom>
+                    <a:noFill/>
+                    <a:ln>
+                      <a:noFill/>
+                    </a:ln>
+                  </pic:spPr>
+                </pic:pic>
+              </a:graphicData>
+            </a:graphic>
+          </wp:inline>
+        </w:drawing>
+      </w:r>
+    </w:p>
+    <w:p>
+      <w:pPr>
+        <w:pStyle w:val="NoSpacing"/>
+      </w:pPr>
+      <w:r>
+        <w:tab/>
       </w:r>
     </w:p>
     <w:p>
@@ -4258,10 +4308,7 @@
         <w:t xml:space="preserve">Computation begins after the script has assembled the </w:t>
       </w:r>
       <w:r>
-        <w:t xml:space="preserve">nonlinear system of equations and </w:t>
-      </w:r>
-      <w:r>
-        <w:t>chosen</w:t>
+        <w:t>nonlinear system of equations and chosen</w:t>
       </w:r>
       <w:r>
         <w:t xml:space="preserve"> the three</w:t>
@@ -4361,7 +4408,6 @@
       <w:r>
         <w:t xml:space="preserve"> the computation process stems from the fact that </w:t>
       </w:r>
-      <w:proofErr w:type="spellStart"/>
       <w:r>
         <w:rPr>
           <w:i/>
@@ -4369,11 +4415,7 @@
         <w:t>SciPy</w:t>
       </w:r>
       <w:r>
-        <w:t>’s</w:t>
-      </w:r>
-      <w:proofErr w:type="spellEnd"/>
-      <w:r>
-        <w:t xml:space="preserve"> implementation of the LMA </w:t>
+        <w:t xml:space="preserve">’s implementation of the LMA </w:t>
       </w:r>
       <w:r>
         <w:t>lacks support for overd</w:t>
@@ -4393,7 +4435,12 @@
       </w:pPr>
       <w:r>
         <w:tab/>
-        <w:t>LMA was chosen for its robustness and speed of convergence.</w:t>
+        <w:t>LMA was chosen for its robustness a</w:t>
+      </w:r>
+      <w:bookmarkStart w:id="10" w:name="_GoBack"/>
+      <w:bookmarkEnd w:id="10"/>
+      <w:r>
+        <w:t>nd speed of convergence.</w:t>
       </w:r>
       <w:r>
         <w:t xml:space="preserve"> Its accessibility within </w:t>
@@ -4515,6 +4562,7 @@
         <w:pStyle w:val="NoSpacing"/>
       </w:pPr>
       <w:r>
+        <w:lastRenderedPageBreak/>
         <w:tab/>
         <w:t xml:space="preserve">Further optimization is required, especially and including the mitigation of ambient fields, the sampling rate, computation time, arbitrary orientations of the magnet, and </w:t>
       </w:r>
@@ -4604,12 +4652,7 @@
         </w:numPr>
       </w:pPr>
       <w:r>
-        <w:t>An robust algorithm for the real-time, non0-contacti</w:t>
-      </w:r>
-      <w:bookmarkStart w:id="10" w:name="_GoBack"/>
-      <w:bookmarkEnd w:id="10"/>
-      <w:r>
-        <w:t>ng tracking of an object in space (3)</w:t>
+        <w:t>An robust algorithm for the real-time, non0-contacting tracking of an object in space (3)</w:t>
       </w:r>
     </w:p>
     <w:p>
@@ -4819,7 +4862,6 @@
       </w:pPr>
       <w:commentRangeStart w:id="12"/>
       <w:r>
-        <w:lastRenderedPageBreak/>
         <w:t>Discuss permeability of materials to magnetic flux</w:t>
       </w:r>
       <w:commentRangeEnd w:id="12"/>
@@ -4969,7 +5011,13 @@
         <w:rPr>
           <w:i/>
         </w:rPr>
-        <w:t xml:space="preserve">Computer Vision and Image Understanding </w:t>
+        <w:t xml:space="preserve">Computer Vision and </w:t>
+      </w:r>
+      <w:r>
+        <w:rPr>
+          <w:i/>
+        </w:rPr>
+        <w:t xml:space="preserve">Image Understanding </w:t>
       </w:r>
       <w:r>
         <w:t xml:space="preserve">Vol. 81, Issue 3 (2001), pp: 231-268. DOI </w:t>
@@ -8170,7 +8218,7 @@
 </file>
 
 <file path=customXml/itemProps1.xml><?xml version="1.0" encoding="utf-8"?>
-<ds:datastoreItem xmlns:ds="http://schemas.openxmlformats.org/officeDocument/2006/customXml" ds:itemID="{6E6C609B-C93F-453F-9726-8D7B9C2D1540}">
+<ds:datastoreItem xmlns:ds="http://schemas.openxmlformats.org/officeDocument/2006/customXml" ds:itemID="{2FD76ED0-4335-416F-89B0-8E043EF32981}">
   <ds:schemaRefs>
     <ds:schemaRef ds:uri="http://schemas.openxmlformats.org/officeDocument/2006/bibliography"/>
   </ds:schemaRefs>

</xml_diff>

<commit_message>
Result subsection 2 should still be appended.
We're only missing figures in subsection 2, a final review of the paper, and probably a light reduction of the presented material to be more compliant with DMD's tech brief length limits. We got this.
</commit_message>
<xml_diff>
--- a/Documentation/Conferences/DMD/2018/DMD2018 Draft.docx
+++ b/Documentation/Conferences/DMD/2018/DMD2018 Draft.docx
@@ -12,7 +12,6 @@
           <w:szCs w:val="28"/>
         </w:rPr>
       </w:pPr>
-      <w:commentRangeStart w:id="0"/>
       <w:r>
         <w:rPr>
           <w:rFonts w:ascii="Times New Roman" w:hAnsi="Times New Roman"/>
@@ -110,36 +109,7 @@
           <w:sz w:val="28"/>
           <w:szCs w:val="28"/>
         </w:rPr>
-        <w:t xml:space="preserve">Magnetic Field </w:t>
-      </w:r>
-      <w:r>
-        <w:rPr>
-          <w:rFonts w:ascii="Times New Roman" w:hAnsi="Times New Roman"/>
-          <w:b/>
-          <w:sz w:val="28"/>
-          <w:szCs w:val="28"/>
-        </w:rPr>
-        <w:t>D</w:t>
-      </w:r>
-      <w:r>
-        <w:rPr>
-          <w:rFonts w:ascii="Times New Roman" w:hAnsi="Times New Roman"/>
-          <w:b/>
-          <w:sz w:val="28"/>
-          <w:szCs w:val="28"/>
-        </w:rPr>
-        <w:t>isturbances</w:t>
-      </w:r>
-      <w:commentRangeEnd w:id="0"/>
-      <w:r>
-        <w:rPr>
-          <w:rStyle w:val="CommentReference"/>
-          <w:rFonts w:ascii="Times New Roman" w:hAnsi="Times New Roman"/>
-          <w:b/>
-          <w:sz w:val="28"/>
-          <w:szCs w:val="28"/>
-        </w:rPr>
-        <w:commentReference w:id="0"/>
+        <w:t>Magnetic Field Vectors</w:t>
       </w:r>
     </w:p>
     <w:p>
@@ -266,271 +236,20 @@
     <w:p>
       <w:pPr>
         <w:pStyle w:val="NoSpacing"/>
-      </w:pPr>
-      <w:r>
-        <w:rPr>
-          <w:vertAlign w:val="superscript"/>
-        </w:rPr>
-        <w:t>RED, BOLD, ITALICS</w:t>
-      </w:r>
-      <w:r>
-        <w:rPr>
-          <w:vertAlign w:val="superscript"/>
-        </w:rPr>
-        <w:t>*</w:t>
-      </w:r>
-      <w:r>
-        <w:rPr>
-          <w:vertAlign w:val="superscript"/>
-        </w:rPr>
-        <w:t xml:space="preserve"> </w:t>
-      </w:r>
-      <w:r>
-        <w:t>Need</w:t>
-      </w:r>
-      <w:r>
-        <w:t xml:space="preserve"> to be reviewed,</w:t>
-      </w:r>
-      <w:r>
-        <w:t xml:space="preserve"> double-checked</w:t>
-      </w:r>
-      <w:r>
-        <w:t xml:space="preserve"> for accuracy, or updated as the system progresses.</w:t>
-      </w:r>
-    </w:p>
-    <w:p>
-      <w:pPr>
-        <w:pStyle w:val="Heading1"/>
-      </w:pPr>
-      <w:r>
-        <w:t xml:space="preserve">1 </w:t>
-      </w:r>
-      <w:r>
-        <w:t>Background</w:t>
-      </w:r>
-    </w:p>
-    <w:p>
-      <w:pPr>
-        <w:pStyle w:val="NoSpacing"/>
-      </w:pPr>
-      <w:r>
-        <w:tab/>
-      </w:r>
-      <w:r>
-        <w:t>As the demand for increasingly advanced invasive medical procedures rises with the average age of the population, it also becomes increasingly compelling to facilitate and extend the spatial awareness and dexterity of surgeons, both human and robotic.</w:t>
-      </w:r>
-      <w:r>
-        <w:t xml:space="preserve"> </w:t>
-      </w:r>
-      <w:r>
-        <w:t xml:space="preserve">One may accomplish this by tracking an object digitally and representing its </w:t>
-      </w:r>
-      <w:r>
-        <w:t xml:space="preserve">form and </w:t>
-      </w:r>
-      <w:r>
-        <w:t>motion in a</w:t>
-      </w:r>
-      <w:r>
-        <w:t xml:space="preserve"> close</w:t>
-      </w:r>
-      <w:r>
-        <w:t xml:space="preserve"> virtual </w:t>
-      </w:r>
-      <w:r>
-        <w:t>model of the area around an incision</w:t>
-      </w:r>
-      <w:r>
-        <w:t>, such as through an augmented reality platform</w:t>
-      </w:r>
-      <w:r>
-        <w:t xml:space="preserve">. </w:t>
-      </w:r>
-      <w:r>
-        <w:t>Several g</w:t>
-      </w:r>
-      <w:r>
-        <w:t>roups across</w:t>
-      </w:r>
-      <w:r>
-        <w:t xml:space="preserve"> a diverse range of</w:t>
-      </w:r>
-      <w:r>
-        <w:t xml:space="preserve"> academia and industry have compe</w:t>
-      </w:r>
-      <w:r>
-        <w:t>ted to develop marginal improvements to</w:t>
-      </w:r>
-      <w:r>
-        <w:t xml:space="preserve"> methods of digitally </w:t>
-      </w:r>
-      <w:r>
-        <w:t xml:space="preserve">tracking </w:t>
-      </w:r>
-      <w:r>
-        <w:t>objects</w:t>
-      </w:r>
-      <w:r>
-        <w:t xml:space="preserve"> </w:t>
-      </w:r>
-      <w:r>
-        <w:t>[</w:t>
-      </w:r>
-      <w:r>
-        <w:t xml:space="preserve">1, </w:t>
-      </w:r>
-      <w:r>
-        <w:t>3</w:t>
-      </w:r>
-      <w:r>
-        <w:t>, 5, and 6</w:t>
-      </w:r>
-      <w:r>
-        <w:t>]</w:t>
-      </w:r>
-      <w:r>
-        <w:t xml:space="preserve">. In the entertainment industry in particular, object </w:t>
-      </w:r>
-      <w:r>
-        <w:t>tracking is a fundamental way of</w:t>
-      </w:r>
-      <w:r>
-        <w:t xml:space="preserve"> bring</w:t>
-      </w:r>
-      <w:r>
-        <w:t>ing</w:t>
-      </w:r>
-      <w:r>
-        <w:t xml:space="preserve"> </w:t>
-      </w:r>
-      <w:r>
-        <w:t>life</w:t>
-      </w:r>
-      <w:r>
-        <w:t>-like</w:t>
-      </w:r>
-      <w:r>
-        <w:t xml:space="preserve"> motion to an object represented in virtual</w:t>
-      </w:r>
-      <w:r>
-        <w:t xml:space="preserve"> space.</w:t>
-      </w:r>
-      <w:r>
-        <w:t xml:space="preserve"> The generally accepted appro</w:t>
-      </w:r>
-      <w:r>
-        <w:t>ach is to use expansive, multi-camera</w:t>
-      </w:r>
-      <w:r>
-        <w:t xml:space="preserve"> computer vision (CV) systems to yield real-time tracking</w:t>
-      </w:r>
-      <w:r>
-        <w:t xml:space="preserve"> </w:t>
-      </w:r>
-      <w:r>
-        <w:t>[</w:t>
-      </w:r>
-      <w:r>
-        <w:t>4</w:t>
-      </w:r>
-      <w:r>
-        <w:t>]</w:t>
-      </w:r>
-      <w:r>
-        <w:t>.</w:t>
-      </w:r>
-      <w:r>
-        <w:t xml:space="preserve"> </w:t>
-      </w:r>
-      <w:r>
-        <w:t xml:space="preserve">However, this approach is not </w:t>
-      </w:r>
-      <w:r>
-        <w:t>suited for medical applications; CV is limited by a strict field of view.</w:t>
-      </w:r>
-      <w:r>
-        <w:t xml:space="preserve"> </w:t>
-      </w:r>
-      <w:r>
-        <w:t>Accurately t</w:t>
-      </w:r>
-      <w:r>
-        <w:t xml:space="preserve">racking </w:t>
-      </w:r>
-      <w:r>
-        <w:t xml:space="preserve">surgical instruments inside of organic tissues </w:t>
-      </w:r>
-      <w:r>
-        <w:t>must then be done another way.</w:t>
-      </w:r>
-    </w:p>
-    <w:p>
-      <w:pPr>
-        <w:pStyle w:val="NoSpacing"/>
-      </w:pPr>
-    </w:p>
-    <w:p>
-      <w:pPr>
-        <w:pStyle w:val="NoSpacing"/>
-      </w:pPr>
-      <w:r>
-        <w:tab/>
-        <w:t>Of the</w:t>
-      </w:r>
-      <w:r>
-        <w:t xml:space="preserve"> methods investigated by others []</w:t>
-      </w:r>
-      <w:r>
-        <w:t>,</w:t>
-      </w:r>
-      <w:r>
-        <w:t xml:space="preserve"> </w:t>
-      </w:r>
-      <w:r>
-        <w:t xml:space="preserve">none are as applicable in a </w:t>
-      </w:r>
-      <w:r>
-        <w:t xml:space="preserve">medical context as magnetic field sensing. </w:t>
-      </w:r>
-      <w:r>
-        <w:t>Human tissues are permeable to magnetic flux, and magnetic fields are well charac</w:t>
-      </w:r>
-      <w:r>
-        <w:t xml:space="preserve">terized. Upon this </w:t>
-      </w:r>
-      <w:r>
-        <w:t>motivation</w:t>
-      </w:r>
-      <w:r>
-        <w:t>, we have constructed an inexpensive</w:t>
-      </w:r>
-      <w:r>
-        <w:t xml:space="preserve"> device </w:t>
-      </w:r>
-      <w:r>
-        <w:t xml:space="preserve">from off-the-shelf parts </w:t>
-      </w:r>
-      <w:r>
-        <w:t>that enables the tracking of</w:t>
-      </w:r>
-      <w:r>
-        <w:t xml:space="preserve"> a permanent magnet on a</w:t>
-      </w:r>
-      <w:r>
         <w:rPr>
           <w:b/>
           <w:i/>
           <w:color w:val="FF0000"/>
         </w:rPr>
-        <w:t xml:space="preserve"> contoured</w:t>
-      </w:r>
+      </w:pPr>
       <w:r>
         <w:rPr>
           <w:b/>
           <w:i/>
           <w:color w:val="FF0000"/>
-        </w:rPr>
-        <w:t xml:space="preserve"> </w:t>
+          <w:vertAlign w:val="superscript"/>
+        </w:rPr>
+        <w:t xml:space="preserve">RED, BOLD, ITALICS* </w:t>
       </w:r>
       <w:r>
         <w:rPr>
@@ -538,7 +257,7 @@
           <w:i/>
           <w:color w:val="FF0000"/>
         </w:rPr>
-        <w:t>surface</w:t>
+        <w:t>Need to be reviewed</w:t>
       </w:r>
       <w:r>
         <w:rPr>
@@ -546,10 +265,257 @@
           <w:i/>
           <w:color w:val="FF0000"/>
         </w:rPr>
+        <w:t xml:space="preserve"> for editing</w:t>
+      </w:r>
+      <w:r>
+        <w:rPr>
+          <w:b/>
+          <w:i/>
+          <w:color w:val="FF0000"/>
+        </w:rPr>
+        <w:t>, double-checked for accuracy, or updated as the system progresses.</w:t>
+      </w:r>
+    </w:p>
+    <w:p>
+      <w:pPr>
+        <w:pStyle w:val="Heading1"/>
+      </w:pPr>
+      <w:r>
+        <w:t xml:space="preserve">1 </w:t>
+      </w:r>
+      <w:r>
+        <w:t>Background</w:t>
+      </w:r>
+    </w:p>
+    <w:p>
+      <w:pPr>
+        <w:pStyle w:val="NoSpacing"/>
+      </w:pPr>
+      <w:r>
+        <w:tab/>
+      </w:r>
+      <w:r>
+        <w:t>As the demand for increasingly advanced invasive medical procedures rises with the average age of the population, it also becomes increasingly compelling to facilitate and extend the spatial awareness and dexterity of surgeons, both human and robotic.</w:t>
+      </w:r>
+      <w:r>
         <w:t xml:space="preserve"> </w:t>
       </w:r>
       <w:r>
-        <w:t>to serve as a foundation for future work in this field.</w:t>
+        <w:t xml:space="preserve">One may accomplish this by tracking an object digitally and representing its </w:t>
+      </w:r>
+      <w:r>
+        <w:t xml:space="preserve">form and </w:t>
+      </w:r>
+      <w:r>
+        <w:t>motion in a</w:t>
+      </w:r>
+      <w:r>
+        <w:t xml:space="preserve"> close</w:t>
+      </w:r>
+      <w:r>
+        <w:t xml:space="preserve"> virtual </w:t>
+      </w:r>
+      <w:r>
+        <w:t>model of the area around an incision</w:t>
+      </w:r>
+      <w:r>
+        <w:t>, such as through an augmented reality platform</w:t>
+      </w:r>
+      <w:r>
+        <w:t xml:space="preserve">. </w:t>
+      </w:r>
+      <w:r>
+        <w:t>Several g</w:t>
+      </w:r>
+      <w:r>
+        <w:t>roups across</w:t>
+      </w:r>
+      <w:r>
+        <w:t xml:space="preserve"> a diverse range of</w:t>
+      </w:r>
+      <w:r>
+        <w:t xml:space="preserve"> academia and industry have compe</w:t>
+      </w:r>
+      <w:r>
+        <w:t>ted to develop marginal improvements to</w:t>
+      </w:r>
+      <w:r>
+        <w:t xml:space="preserve"> methods of digitally </w:t>
+      </w:r>
+      <w:r>
+        <w:t xml:space="preserve">tracking </w:t>
+      </w:r>
+      <w:r>
+        <w:t>objects</w:t>
+      </w:r>
+      <w:r>
+        <w:t xml:space="preserve"> </w:t>
+      </w:r>
+      <w:r>
+        <w:t>[</w:t>
+      </w:r>
+      <w:r>
+        <w:t xml:space="preserve">1, </w:t>
+      </w:r>
+      <w:r>
+        <w:t>3</w:t>
+      </w:r>
+      <w:r>
+        <w:t>, 5, and 6</w:t>
+      </w:r>
+      <w:r>
+        <w:t>]</w:t>
+      </w:r>
+      <w:r>
+        <w:t xml:space="preserve">. In the entertainment industry in particular, object </w:t>
+      </w:r>
+      <w:r>
+        <w:t>tracking is a fundamental way of</w:t>
+      </w:r>
+      <w:r>
+        <w:t xml:space="preserve"> bring</w:t>
+      </w:r>
+      <w:r>
+        <w:t>ing</w:t>
+      </w:r>
+      <w:r>
+        <w:t xml:space="preserve"> </w:t>
+      </w:r>
+      <w:r>
+        <w:t>life</w:t>
+      </w:r>
+      <w:r>
+        <w:t>-like</w:t>
+      </w:r>
+      <w:r>
+        <w:t xml:space="preserve"> motion to an object represented in virtual</w:t>
+      </w:r>
+      <w:r>
+        <w:t xml:space="preserve"> space.</w:t>
+      </w:r>
+      <w:r>
+        <w:t xml:space="preserve"> The generally accepted appro</w:t>
+      </w:r>
+      <w:r>
+        <w:t>ach is to use expansive, multi-camera</w:t>
+      </w:r>
+      <w:r>
+        <w:t xml:space="preserve"> computer vision (CV) systems to yield real-time tracking</w:t>
+      </w:r>
+      <w:r>
+        <w:t xml:space="preserve"> </w:t>
+      </w:r>
+      <w:r>
+        <w:t>[</w:t>
+      </w:r>
+      <w:r>
+        <w:t>4</w:t>
+      </w:r>
+      <w:r>
+        <w:t>]</w:t>
+      </w:r>
+      <w:r>
+        <w:t>.</w:t>
+      </w:r>
+      <w:r>
+        <w:t xml:space="preserve"> </w:t>
+      </w:r>
+      <w:r>
+        <w:t xml:space="preserve">However, this approach is not </w:t>
+      </w:r>
+      <w:r>
+        <w:t>suited for medical applications; CV is limited by a strict field of view.</w:t>
+      </w:r>
+      <w:r>
+        <w:t xml:space="preserve"> </w:t>
+      </w:r>
+      <w:r>
+        <w:t>Accurately t</w:t>
+      </w:r>
+      <w:r>
+        <w:t xml:space="preserve">racking </w:t>
+      </w:r>
+      <w:r>
+        <w:t xml:space="preserve">surgical instruments inside of organic tissues </w:t>
+      </w:r>
+      <w:r>
+        <w:t>must then be done another way.</w:t>
+      </w:r>
+    </w:p>
+    <w:p>
+      <w:pPr>
+        <w:pStyle w:val="NoSpacing"/>
+      </w:pPr>
+    </w:p>
+    <w:p>
+      <w:pPr>
+        <w:pStyle w:val="NoSpacing"/>
+      </w:pPr>
+      <w:r>
+        <w:tab/>
+        <w:t>Of the</w:t>
+      </w:r>
+      <w:r>
+        <w:t xml:space="preserve"> m</w:t>
+      </w:r>
+      <w:r>
+        <w:t>ethods presently being investigated</w:t>
+      </w:r>
+      <w:r>
+        <w:t>,</w:t>
+      </w:r>
+      <w:r>
+        <w:t xml:space="preserve"> </w:t>
+      </w:r>
+      <w:r>
+        <w:t xml:space="preserve">none are as applicable in a </w:t>
+      </w:r>
+      <w:r>
+        <w:t xml:space="preserve">medical context as magnetic field sensing. </w:t>
+      </w:r>
+      <w:r>
+        <w:t>Human tissues are permeable to magnetic flux, and magnetic fields are well charac</w:t>
+      </w:r>
+      <w:r>
+        <w:t xml:space="preserve">terized. Upon this </w:t>
+      </w:r>
+      <w:r>
+        <w:t>motivation</w:t>
+      </w:r>
+      <w:r>
+        <w:t>, we have constructed an inexpensive</w:t>
+      </w:r>
+      <w:r>
+        <w:t xml:space="preserve"> device </w:t>
+      </w:r>
+      <w:r>
+        <w:t xml:space="preserve">from off-the-shelf parts </w:t>
+      </w:r>
+      <w:r>
+        <w:t>that enables the tracking of</w:t>
+      </w:r>
+      <w:r>
+        <w:t xml:space="preserve"> a permanent magnet on </w:t>
+      </w:r>
+      <w:r>
+        <w:t>surface</w:t>
+      </w:r>
+      <w:r>
+        <w:rPr>
+          <w:b/>
+          <w:i/>
+          <w:color w:val="FF0000"/>
+        </w:rPr>
+        <w:t xml:space="preserve"> </w:t>
+      </w:r>
+      <w:r>
+        <w:t>to serve as a foundati</w:t>
+      </w:r>
+      <w:r>
+        <w:t>on for future work in this field</w:t>
+      </w:r>
+      <w:r>
+        <w:t>.</w:t>
       </w:r>
     </w:p>
     <w:p>
@@ -563,11 +529,6 @@
     <w:p>
       <w:pPr>
         <w:pStyle w:val="Heading2"/>
-        <w:pPrChange w:id="1" w:author="Lobo, Fluvio" w:date="2017-10-09T12:58:00Z">
-          <w:pPr>
-            <w:pStyle w:val="Heading1"/>
-          </w:pPr>
-        </w:pPrChange>
       </w:pPr>
       <w:r>
         <w:t xml:space="preserve">2.1 </w:t>
@@ -958,7 +919,7 @@
       <w:pPr>
         <w:pStyle w:val="NoSpacing"/>
         <w:rPr>
-          <w:ins w:id="2" w:author="Lobo, Fluvio" w:date="2017-10-09T13:50:00Z"/>
+          <w:ins w:id="0" w:author="Lobo, Fluvio" w:date="2017-10-09T13:50:00Z"/>
         </w:rPr>
       </w:pPr>
       <w:r>
@@ -982,10 +943,7 @@
         <w:t>by</w:t>
       </w:r>
       <w:r>
-        <w:t xml:space="preserve"> </w:t>
-      </w:r>
-      <w:r>
-        <w:t xml:space="preserve"> </w:t>
+        <w:t xml:space="preserve">  </w:t>
       </w:r>
       <w:proofErr w:type="gramEnd"/>
       <m:oMath>
@@ -1215,7 +1173,13 @@
         <w:t xml:space="preserve"> three sensors in predefined r</w:t>
       </w:r>
       <w:r>
-        <w:t>elative positions satisfies a</w:t>
+        <w:t>elative positions</w:t>
+      </w:r>
+      <w:r>
+        <w:t xml:space="preserve"> fully</w:t>
+      </w:r>
+      <w:r>
+        <w:t xml:space="preserve"> satisfies a</w:t>
       </w:r>
       <w:r>
         <w:t xml:space="preserve"> system of equations</w:t>
@@ -1226,42 +1190,49 @@
       <w:r>
         <w:t xml:space="preserve">North pole </w:t>
       </w:r>
+      <w:commentRangeStart w:id="1"/>
+      <w:commentRangeStart w:id="2"/>
       <w:commentRangeStart w:id="3"/>
-      <w:commentRangeStart w:id="4"/>
       <w:r>
         <w:t xml:space="preserve">orientation </w:t>
       </w:r>
       <w:r>
-        <w:rPr>
-          <w:b/>
-          <w:i/>
-          <w:color w:val="FF0000"/>
-        </w:rPr>
-        <w:t>along the sensor’s z</w:t>
-      </w:r>
-      <w:r>
-        <w:rPr>
-          <w:b/>
-          <w:i/>
-          <w:color w:val="FF0000"/>
-        </w:rPr>
+        <w:t>along the system</w:t>
+      </w:r>
+      <w:r>
+        <w:t>’s</w:t>
+      </w:r>
+      <w:r>
+        <w:t xml:space="preserve"> internally defined</w:t>
+      </w:r>
+      <w:r>
+        <w:t xml:space="preserve"> z</w:t>
+      </w:r>
+      <w:r>
         <w:t>-axis</w:t>
       </w:r>
-      <w:commentRangeEnd w:id="3"/>
+      <w:commentRangeEnd w:id="1"/>
       <w:r>
         <w:rPr>
           <w:rStyle w:val="CommentReference"/>
           <w:rFonts w:ascii="Calibri" w:hAnsi="Calibri"/>
         </w:rPr>
-        <w:commentReference w:id="3"/>
-      </w:r>
-      <w:commentRangeEnd w:id="4"/>
+        <w:commentReference w:id="1"/>
+      </w:r>
+      <w:commentRangeEnd w:id="2"/>
       <w:r>
         <w:rPr>
           <w:rStyle w:val="CommentReference"/>
           <w:rFonts w:ascii="Calibri" w:hAnsi="Calibri"/>
         </w:rPr>
-        <w:commentReference w:id="4"/>
+        <w:commentReference w:id="2"/>
+      </w:r>
+      <w:commentRangeEnd w:id="3"/>
+      <w:r>
+        <w:rPr>
+          <w:rStyle w:val="CommentReference"/>
+        </w:rPr>
+        <w:commentReference w:id="3"/>
       </w:r>
       <w:r>
         <w:t>:</w:t>
@@ -1375,7 +1346,7 @@
                     <w:rStyle w:val="CommentReference"/>
                     <w:rFonts w:ascii="Cambria Math" w:hAnsi="Cambria Math"/>
                   </w:rPr>
-                  <w:commentReference w:id="5"/>
+                  <w:commentReference w:id="4"/>
                 </m:r>
                 <m:r>
                   <m:rPr>
@@ -1595,8 +1566,8 @@
               <m:oMath>
                 <m:d>
                   <m:dPr>
-                    <m:begChr m:val="|"/>
-                    <m:endChr m:val="|"/>
+                    <m:begChr m:val="‖"/>
+                    <m:endChr m:val="‖"/>
                     <m:ctrlPr>
                       <w:rPr>
                         <w:rFonts w:ascii="Cambria Math" w:hAnsi="Cambria Math"/>
@@ -1827,16 +1798,7 @@
                           <w:rPr>
                             <w:rFonts w:ascii="Cambria Math" w:hAnsi="Cambria Math"/>
                           </w:rPr>
-                          <m:t>z</m:t>
-                        </m:r>
-                        <m:r>
-                          <m:rPr>
-                            <m:sty m:val="p"/>
-                          </m:rPr>
-                          <w:rPr>
-                            <w:rFonts w:ascii="Cambria Math" w:hAnsi="Cambria Math"/>
-                          </w:rPr>
-                          <m:t>+</m:t>
+                          <m:t>z+</m:t>
                         </m:r>
                         <m:sSub>
                           <m:sSubPr>
@@ -2054,7 +2016,7 @@
       <w:pPr>
         <w:pStyle w:val="NoSpacing"/>
         <w:rPr>
-          <w:ins w:id="6" w:author="Lobo, Fluvio" w:date="2017-10-09T13:50:00Z"/>
+          <w:ins w:id="5" w:author="Lobo, Fluvio" w:date="2017-10-09T13:50:00Z"/>
         </w:rPr>
       </w:pPr>
       <w:r>
@@ -2075,15 +2037,15 @@
       <w:r>
         <w:t xml:space="preserve"> sensor in the </w:t>
       </w:r>
-      <w:commentRangeStart w:id="7"/>
+      <w:commentRangeStart w:id="6"/>
       <w:r>
         <w:t xml:space="preserve">array, </w:t>
       </w:r>
       <m:oMath>
         <m:d>
           <m:dPr>
-            <m:begChr m:val="|"/>
-            <m:endChr m:val="|"/>
+            <m:begChr m:val="‖"/>
+            <m:endChr m:val="‖"/>
             <m:ctrlPr>
               <w:rPr>
                 <w:rFonts w:ascii="Cambria Math" w:hAnsi="Cambria Math"/>
@@ -2162,12 +2124,12 @@
       <w:r>
         <w:t xml:space="preserve">is </w:t>
       </w:r>
-      <w:commentRangeEnd w:id="7"/>
+      <w:commentRangeEnd w:id="6"/>
       <w:r>
         <w:rPr>
           <w:rStyle w:val="CommentReference"/>
         </w:rPr>
-        <w:commentReference w:id="7"/>
+        <w:commentReference w:id="6"/>
       </w:r>
       <w:r>
         <w:t xml:space="preserve">the </w:t>
@@ -2359,7 +2321,7 @@
       <w:pPr>
         <w:pStyle w:val="NoSpacing"/>
         <w:rPr>
-          <w:ins w:id="8" w:author="Lobo, Fluvio" w:date="2017-10-09T13:50:00Z"/>
+          <w:ins w:id="7" w:author="Lobo, Fluvio" w:date="2017-10-09T13:50:00Z"/>
         </w:rPr>
       </w:pPr>
       <w:r>
@@ -2378,7 +2340,10 @@
         <w:t xml:space="preserve"> solution to converge</w:t>
       </w:r>
       <w:r>
-        <w:t xml:space="preserve"> in a numerical solver</w:t>
+        <w:t xml:space="preserve"> numerical</w:t>
+      </w:r>
+      <w:r>
+        <w:t>ly</w:t>
       </w:r>
       <w:r>
         <w:t>.</w:t>
@@ -2472,15 +2437,6 @@
       <w:r>
         <w:t>.</w:t>
       </w:r>
-    </w:p>
-    <w:p>
-      <w:pPr>
-        <w:pStyle w:val="NoSpacing"/>
-        <w:numPr>
-          <w:ilvl w:val="0"/>
-          <w:numId w:val="7"/>
-        </w:numPr>
-      </w:pPr>
     </w:p>
     <w:p>
       <w:pPr>
@@ -2783,7 +2739,13 @@
         <w:t>)</w:t>
       </w:r>
       <w:r>
-        <w:t xml:space="preserve"> is derived from Eqns. (3) and (4)</w:t>
+        <w:t xml:space="preserve"> is derived from Eqns.</w:t>
+      </w:r>
+      <w:r>
+        <w:t xml:space="preserve"> (2),</w:t>
+      </w:r>
+      <w:r>
+        <w:t xml:space="preserve"> (3) and (4)</w:t>
       </w:r>
       <w:r>
         <w:t xml:space="preserve"> </w:t>
@@ -3005,13 +2967,7 @@
           <w:rPr>
             <w:rFonts w:ascii="Cambria Math" w:hAnsi="Cambria Math"/>
           </w:rPr>
-          <m:t>&gt;</m:t>
-        </m:r>
-        <m:r>
-          <w:rPr>
-            <w:rFonts w:ascii="Cambria Math" w:hAnsi="Cambria Math"/>
-          </w:rPr>
-          <m:t>0</m:t>
+          <m:t>&gt;0</m:t>
         </m:r>
       </m:oMath>
       <w:r>
@@ -3596,10 +3552,7 @@
         </m:r>
       </m:oMath>
       <w:r>
-        <w:t>.</w:t>
-      </w:r>
-      <w:r>
-        <w:t xml:space="preserve"> As long as both</w:t>
+        <w:t>. As long as both</w:t>
       </w:r>
       <w:r>
         <w:t xml:space="preserve"> </w:t>
@@ -3786,11 +3739,14 @@
         <w:rPr>
           <w:rFonts w:cs="Times"/>
         </w:rPr>
-        <w:t>.</w:t>
+        <w:t>. Crucially, an approximation derived this way is physically reliable</w:t>
       </w:r>
       <w:r>
         <w:t xml:space="preserve"> </w:t>
       </w:r>
+      <w:r>
+        <w:t>within the signal detection range of the sensor array.</w:t>
+      </w:r>
     </w:p>
     <w:p>
       <w:pPr>
@@ -3808,9 +3764,85 @@
     <w:p>
       <w:pPr>
         <w:pStyle w:val="NoSpacing"/>
-      </w:pPr>
-      <w:r>
-        <w:t>[INSERT PICTURE OF ARRAY]</w:t>
+        <w:keepNext/>
+      </w:pPr>
+      <w:r>
+        <w:pict w14:anchorId="709872D6">
+          <v:shapetype id="_x0000_t75" coordsize="21600,21600" o:spt="75" o:preferrelative="t" path="m@4@5l@4@11@9@11@9@5xe" filled="f" stroked="f">
+            <v:stroke joinstyle="miter"/>
+            <v:formulas>
+              <v:f eqn="if lineDrawn pixelLineWidth 0"/>
+              <v:f eqn="sum @0 1 0"/>
+              <v:f eqn="sum 0 0 @1"/>
+              <v:f eqn="prod @2 1 2"/>
+              <v:f eqn="prod @3 21600 pixelWidth"/>
+              <v:f eqn="prod @3 21600 pixelHeight"/>
+              <v:f eqn="sum @0 0 1"/>
+              <v:f eqn="prod @6 1 2"/>
+              <v:f eqn="prod @7 21600 pixelWidth"/>
+              <v:f eqn="sum @8 21600 0"/>
+              <v:f eqn="prod @7 21600 pixelHeight"/>
+              <v:f eqn="sum @10 21600 0"/>
+            </v:formulas>
+            <v:path o:extrusionok="f" gradientshapeok="t" o:connecttype="rect"/>
+            <o:lock v:ext="edit" aspectratio="t"/>
+          </v:shapetype>
+          <v:shape id="_x0000_i1027" type="#_x0000_t75" style="width:225pt;height:126.75pt">
+            <v:imagedata r:id="rId8" o:title="array_with_track1_inside"/>
+          </v:shape>
+        </w:pict>
+      </w:r>
+    </w:p>
+    <w:p>
+      <w:pPr>
+        <w:pStyle w:val="Caption"/>
+        <w:jc w:val="center"/>
+        <w:rPr>
+          <w:color w:val="auto"/>
+        </w:rPr>
+      </w:pPr>
+      <w:r>
+        <w:rPr>
+          <w:color w:val="auto"/>
+        </w:rPr>
+        <w:t xml:space="preserve">Figure </w:t>
+      </w:r>
+      <w:r>
+        <w:rPr>
+          <w:color w:val="auto"/>
+        </w:rPr>
+        <w:fldChar w:fldCharType="begin"/>
+      </w:r>
+      <w:r>
+        <w:rPr>
+          <w:color w:val="auto"/>
+        </w:rPr>
+        <w:instrText xml:space="preserve"> SEQ Figure \* ARABIC </w:instrText>
+      </w:r>
+      <w:r>
+        <w:rPr>
+          <w:color w:val="auto"/>
+        </w:rPr>
+        <w:fldChar w:fldCharType="separate"/>
+      </w:r>
+      <w:r>
+        <w:rPr>
+          <w:noProof/>
+          <w:color w:val="auto"/>
+        </w:rPr>
+        <w:t>1</w:t>
+      </w:r>
+      <w:r>
+        <w:rPr>
+          <w:color w:val="auto"/>
+        </w:rPr>
+        <w:fldChar w:fldCharType="end"/>
+      </w:r>
+      <w:r>
+        <w:rPr>
+          <w:color w:val="auto"/>
+        </w:rPr>
+        <w:t>: Sensor Array with a 3D printed magnet test track inside.</w:t>
       </w:r>
     </w:p>
     <w:p>
@@ -3821,208 +3853,197 @@
         <w:tab/>
       </w:r>
       <w:r>
-        <w:t xml:space="preserve">The first </w:t>
-      </w:r>
-      <w:r>
-        <w:t xml:space="preserve">prototype </w:t>
-      </w:r>
-      <w:r>
-        <w:t xml:space="preserve">consisted of a pair of IMUs across from each other calculating the distance to the magnet and triangulating a location from there. Additional sensors were added to enable </w:t>
-      </w:r>
+        <w:t xml:space="preserve">Only three sensors are required to derive a location, but more were added to </w:t>
+      </w:r>
+      <w:r>
+        <w:t>extend</w:t>
+      </w:r>
+      <w:r>
+        <w:t xml:space="preserve"> the range. The array is </w:t>
+      </w:r>
+      <w:r>
+        <w:t>comprised of six</w:t>
+      </w:r>
+      <w:r>
+        <w:t xml:space="preserve"> </w:t>
+      </w:r>
+      <w:r>
+        <w:rPr>
+          <w:i/>
+        </w:rPr>
+        <w:t xml:space="preserve">Sparkfun </w:t>
+      </w:r>
+      <w:r>
+        <w:rPr>
+          <w:i/>
+        </w:rPr>
+        <w:t>LSM</w:t>
+      </w:r>
+      <w:r>
+        <w:rPr>
+          <w:i/>
+        </w:rPr>
+        <w:t>9DS</w:t>
+      </w:r>
+      <w:r>
+        <w:rPr>
+          <w:i/>
+        </w:rPr>
+        <w:t>1 IMU</w:t>
+      </w:r>
+      <w:r>
+        <w:t xml:space="preserve"> </w:t>
+      </w:r>
+      <w:r>
+        <w:rPr>
+          <w:i/>
+        </w:rPr>
+        <w:t>breakouts</w:t>
+      </w:r>
+      <w:r>
+        <w:t xml:space="preserve"> arranged in a circular pattern around a central area. </w:t>
+      </w:r>
+      <w:r>
+        <w:t>They are</w:t>
+      </w:r>
+      <w:r>
+        <w:t xml:space="preserve"> switched to by a </w:t>
+      </w:r>
+      <w:r>
+        <w:rPr>
+          <w:i/>
+        </w:rPr>
+        <w:t>Sparkfun</w:t>
+      </w:r>
+      <w:r>
+        <w:rPr>
+          <w:i/>
+        </w:rPr>
+        <w:t xml:space="preserve"> </w:t>
+      </w:r>
+      <w:r>
+        <w:rPr>
+          <w:i/>
+        </w:rPr>
+        <w:t>74HC4051</w:t>
+      </w:r>
+      <w:r>
+        <w:rPr>
+          <w:i/>
+        </w:rPr>
+        <w:t xml:space="preserve"> 8-channel</w:t>
+      </w:r>
+      <w:r>
+        <w:t xml:space="preserve"> </w:t>
+      </w:r>
+      <w:r>
+        <w:rPr>
+          <w:i/>
+        </w:rPr>
+        <w:t>multiplexer</w:t>
+      </w:r>
+      <w:r>
+        <w:t xml:space="preserve"> </w:t>
+      </w:r>
+      <w:r>
+        <w:rPr>
+          <w:i/>
+        </w:rPr>
+        <w:t>breakout</w:t>
+      </w:r>
+      <w:r>
+        <w:t>, and</w:t>
+      </w:r>
+      <w:r>
+        <w:t xml:space="preserve"> data is driven through an</w:t>
+      </w:r>
+      <w:r>
+        <w:t xml:space="preserve"> Arduino compatible</w:t>
+      </w:r>
+      <w:r>
+        <w:t xml:space="preserve"> microcontroller, such as a</w:t>
+      </w:r>
+      <w:r>
+        <w:t xml:space="preserve"> </w:t>
+      </w:r>
+      <w:r>
+        <w:rPr>
+          <w:i/>
+        </w:rPr>
+        <w:t>PJRC Teensy v3.2</w:t>
+      </w:r>
+      <w:r>
+        <w:t xml:space="preserve"> via I</w:t>
+      </w:r>
+      <w:r>
+        <w:rPr>
+          <w:vertAlign w:val="superscript"/>
+        </w:rPr>
+        <w:t>2</w:t>
+      </w:r>
+      <w:r>
+        <w:t>C</w:t>
+      </w:r>
+      <w:r>
+        <w:t xml:space="preserve"> on both available </w:t>
+      </w:r>
+      <w:r>
+        <w:rPr>
+          <w:i/>
+        </w:rPr>
+        <w:t>IMU</w:t>
+      </w:r>
+      <w:r>
+        <w:t xml:space="preserve"> addresses</w:t>
+      </w:r>
+      <w:r>
+        <w:t xml:space="preserve">. This information is then </w:t>
+      </w:r>
+      <w:r>
+        <w:t xml:space="preserve">lightly </w:t>
+      </w:r>
+      <w:r>
+        <w:t>formatted</w:t>
+      </w:r>
+      <w:r>
+        <w:t xml:space="preserve"> and output</w:t>
+      </w:r>
+      <w:r>
+        <w:t xml:space="preserve">, line by </w:t>
+      </w:r>
+      <w:r>
+        <w:t xml:space="preserve">line, through Serial Bus </w:t>
+      </w:r>
+      <w:r>
+        <w:t>to</w:t>
+      </w:r>
+      <w:r>
+        <w:t xml:space="preserve"> a</w:t>
+      </w:r>
+      <w:r>
+        <w:t xml:space="preserve"> capable Python script on a PC.</w:t>
+      </w:r>
+    </w:p>
+    <w:p>
+      <w:pPr>
+        <w:pStyle w:val="NoSpacing"/>
+      </w:pPr>
+    </w:p>
+    <w:p>
+      <w:pPr>
+        <w:pStyle w:val="NoSpacing"/>
+      </w:pPr>
       <w:r>
         <w:rPr>
           <w:b/>
-          <w:i/>
-          <w:color w:val="FF0000"/>
-        </w:rPr>
-        <w:t>limited</w:t>
-      </w:r>
-      <w:r>
-        <w:t xml:space="preserve"> 3D tracking and extend</w:t>
-      </w:r>
-      <w:r>
-        <w:t xml:space="preserve"> the range. The array is </w:t>
-      </w:r>
-      <w:r>
-        <w:rPr>
-          <w:b/>
-          <w:i/>
-          <w:color w:val="FF0000"/>
-        </w:rPr>
-        <w:t>finally comprised of six</w:t>
-      </w:r>
-      <w:r>
-        <w:t xml:space="preserve"> </w:t>
-      </w:r>
-      <w:r>
-        <w:rPr>
-          <w:i/>
-        </w:rPr>
-        <w:t xml:space="preserve">Sparkfun </w:t>
-      </w:r>
-      <w:r>
-        <w:rPr>
-          <w:i/>
-        </w:rPr>
-        <w:t>LSM</w:t>
-      </w:r>
-      <w:r>
-        <w:rPr>
-          <w:i/>
-        </w:rPr>
-        <w:t>9DS</w:t>
-      </w:r>
-      <w:r>
-        <w:rPr>
-          <w:i/>
-        </w:rPr>
-        <w:t>1 IMU</w:t>
-      </w:r>
-      <w:r>
-        <w:t xml:space="preserve"> </w:t>
-      </w:r>
-      <w:r>
-        <w:rPr>
-          <w:i/>
-        </w:rPr>
-        <w:t>breakouts</w:t>
-      </w:r>
-      <w:r>
-        <w:t xml:space="preserve"> arranged in a circular pattern around a central area. </w:t>
-      </w:r>
-      <w:r>
-        <w:t>They are</w:t>
-      </w:r>
-      <w:r>
-        <w:t xml:space="preserve"> switched to by a </w:t>
-      </w:r>
-      <w:r>
-        <w:rPr>
-          <w:i/>
-        </w:rPr>
-        <w:t>Sparkfun</w:t>
-      </w:r>
-      <w:r>
-        <w:rPr>
-          <w:i/>
-        </w:rPr>
-        <w:t xml:space="preserve"> </w:t>
-      </w:r>
-      <w:r>
-        <w:rPr>
-          <w:i/>
-        </w:rPr>
-        <w:t>74HC4051</w:t>
-      </w:r>
-      <w:r>
-        <w:rPr>
-          <w:i/>
-        </w:rPr>
-        <w:t xml:space="preserve"> 8-channel</w:t>
-      </w:r>
-      <w:r>
-        <w:t xml:space="preserve"> </w:t>
-      </w:r>
-      <w:r>
-        <w:rPr>
-          <w:i/>
-        </w:rPr>
-        <w:t>multiplexer</w:t>
-      </w:r>
-      <w:r>
-        <w:t xml:space="preserve"> </w:t>
-      </w:r>
-      <w:r>
-        <w:rPr>
-          <w:i/>
-        </w:rPr>
-        <w:t>breakout</w:t>
-      </w:r>
-      <w:r>
-        <w:t>, and</w:t>
-      </w:r>
-      <w:r>
-        <w:t xml:space="preserve"> data is driven through the Arduino compatible</w:t>
-      </w:r>
-      <w:r>
-        <w:t xml:space="preserve"> </w:t>
-      </w:r>
-      <w:r>
-        <w:rPr>
-          <w:i/>
-        </w:rPr>
-        <w:t>PJRC Teensy v3.2</w:t>
-      </w:r>
-      <w:r>
-        <w:t xml:space="preserve"> via I</w:t>
-      </w:r>
-      <w:r>
-        <w:rPr>
-          <w:vertAlign w:val="superscript"/>
-        </w:rPr>
-        <w:t>2</w:t>
-      </w:r>
-      <w:r>
-        <w:t xml:space="preserve">C. This information is then </w:t>
-      </w:r>
-      <w:r>
-        <w:t xml:space="preserve">lightly </w:t>
-      </w:r>
-      <w:r>
-        <w:t>formatted</w:t>
-      </w:r>
-      <w:r>
-        <w:t xml:space="preserve"> and output</w:t>
-      </w:r>
-      <w:r>
-        <w:t xml:space="preserve">, line by </w:t>
-      </w:r>
-      <w:r>
-        <w:t xml:space="preserve">line, through Serial Bus </w:t>
-      </w:r>
-      <w:r>
-        <w:t>to</w:t>
-      </w:r>
-      <w:r>
-        <w:t xml:space="preserve"> a</w:t>
-      </w:r>
-      <w:r>
-        <w:t xml:space="preserve"> capable Python script on a PC.</w:t>
-      </w:r>
-    </w:p>
-    <w:p>
-      <w:pPr>
-        <w:pStyle w:val="NoSpacing"/>
-      </w:pPr>
-    </w:p>
-    <w:p>
-      <w:pPr>
-        <w:pStyle w:val="NoSpacing"/>
-      </w:pPr>
-      <w:r>
-        <w:rPr>
-          <w:b/>
         </w:rPr>
         <w:tab/>
       </w:r>
       <w:r>
-        <w:t xml:space="preserve">Sensor readings are taken by the IMUs every </w:t>
-      </w:r>
-      <w:r>
-        <w:rPr>
-          <w:b/>
-          <w:i/>
-          <w:color w:val="FF0000"/>
-        </w:rPr>
-        <w:t>[PERIOD</w:t>
-      </w:r>
-      <w:r>
-        <w:rPr>
-          <w:b/>
-          <w:i/>
-          <w:color w:val="FF0000"/>
-        </w:rPr>
-        <w:t>]</w:t>
+        <w:t>Sensor readi</w:t>
+      </w:r>
+      <w:r>
+        <w:t>ngs are taken by the IMUs at 80Hz</w:t>
       </w:r>
       <w:r>
         <w:t xml:space="preserve">, yielding the XYZ components of </w:t>
@@ -4106,7 +4127,10 @@
         <w:t xml:space="preserve"> furth</w:t>
       </w:r>
       <w:r>
-        <w:t>er mitigation is left as future</w:t>
+        <w:t xml:space="preserve">er mitigation is left </w:t>
+      </w:r>
+      <w:r>
+        <w:t>as future</w:t>
       </w:r>
       <w:r>
         <w:t xml:space="preserve"> work. Readings henceforth start at ±</w:t>
@@ -4136,13 +4160,19 @@
         <w:t xml:space="preserve"> in the IMU chip</w:t>
       </w:r>
       <w:r>
-        <w:t xml:space="preserve">. This information for each sensor is output by the </w:t>
+        <w:t>. This information f</w:t>
+      </w:r>
+      <w:r>
+        <w:t>or each sensor is output by the</w:t>
       </w:r>
       <w:r>
         <w:rPr>
           <w:i/>
         </w:rPr>
-        <w:t>Teensy</w:t>
+        <w:t xml:space="preserve"> </w:t>
+      </w:r>
+      <w:r>
+        <w:t>microcontroller</w:t>
       </w:r>
       <w:r>
         <w:rPr>
@@ -4179,6 +4209,7 @@
     <w:p>
       <w:pPr>
         <w:pStyle w:val="NoSpacing"/>
+        <w:keepNext/>
       </w:pPr>
       <w:r>
         <w:tab/>
@@ -4205,7 +4236,7 @@
                     </pic:cNvPicPr>
                   </pic:nvPicPr>
                   <pic:blipFill>
-                    <a:blip r:embed="rId8">
+                    <a:blip r:embed="rId9">
                       <a:extLst>
                         <a:ext uri="{28A0092B-C50C-407E-A947-70E740481C1C}">
                           <a14:useLocalDpi xmlns:a14="http://schemas.microsoft.com/office/drawing/2010/main" val="0"/>
@@ -4239,6 +4270,58 @@
     </w:p>
     <w:p>
       <w:pPr>
+        <w:pStyle w:val="Caption"/>
+        <w:jc w:val="center"/>
+        <w:rPr>
+          <w:color w:val="auto"/>
+        </w:rPr>
+      </w:pPr>
+      <w:r>
+        <w:rPr>
+          <w:color w:val="auto"/>
+        </w:rPr>
+        <w:t xml:space="preserve">Figure </w:t>
+      </w:r>
+      <w:r>
+        <w:rPr>
+          <w:color w:val="auto"/>
+        </w:rPr>
+        <w:fldChar w:fldCharType="begin"/>
+      </w:r>
+      <w:r>
+        <w:rPr>
+          <w:color w:val="auto"/>
+        </w:rPr>
+        <w:instrText xml:space="preserve"> SEQ Figure \* ARABIC </w:instrText>
+      </w:r>
+      <w:r>
+        <w:rPr>
+          <w:color w:val="auto"/>
+        </w:rPr>
+        <w:fldChar w:fldCharType="separate"/>
+      </w:r>
+      <w:r>
+        <w:rPr>
+          <w:noProof/>
+          <w:color w:val="auto"/>
+        </w:rPr>
+        <w:t>2</w:t>
+      </w:r>
+      <w:r>
+        <w:rPr>
+          <w:color w:val="auto"/>
+        </w:rPr>
+        <w:fldChar w:fldCharType="end"/>
+      </w:r>
+      <w:r>
+        <w:rPr>
+          <w:color w:val="auto"/>
+        </w:rPr>
+        <w:t>: System Flowchart</w:t>
+      </w:r>
+    </w:p>
+    <w:p>
+      <w:pPr>
         <w:pStyle w:val="NoSpacing"/>
       </w:pPr>
       <w:r>
@@ -4259,47 +4342,22 @@
         <w:t xml:space="preserve">rding to Eqns. (2), (3) and (4) </w:t>
       </w:r>
       <w:r>
-        <w:rPr>
-          <w:b/>
-          <w:i/>
-          <w:color w:val="FF0000"/>
-        </w:rPr>
         <w:t xml:space="preserve">for </w:t>
       </w:r>
       <w:r>
-        <w:rPr>
-          <w:b/>
-          <w:i/>
-          <w:color w:val="FF0000"/>
-        </w:rPr>
         <w:t>six</w:t>
       </w:r>
       <w:r>
-        <w:rPr>
-          <w:b/>
-          <w:i/>
-          <w:color w:val="FF0000"/>
-        </w:rPr>
         <w:t xml:space="preserve"> </w:t>
       </w:r>
       <w:r>
-        <w:rPr>
-          <w:b/>
-          <w:i/>
-          <w:color w:val="FF0000"/>
-        </w:rPr>
         <w:t xml:space="preserve">coupled </w:t>
       </w:r>
       <w:r>
-        <w:rPr>
-          <w:b/>
-          <w:i/>
-          <w:color w:val="FF0000"/>
-        </w:rPr>
-        <w:t>equations</w:t>
-      </w:r>
-      <w:r>
-        <w:t>. As can be observed, the constructed system of equations is non-linear and has no analytical solution, thus the need for a numerical technique to aid in the computation of the magnet’s position arises.</w:t>
+        <w:t xml:space="preserve">equations. </w:t>
+      </w:r>
+      <w:r>
+        <w:t>As can be observed, the constructed system of equations is non-linear and has no analytical solution, thus the need for a numerical technique to aid in the computation of the magnet’s position arises.</w:t>
       </w:r>
       <w:r>
         <w:t xml:space="preserve"> </w:t>
@@ -4357,6 +4415,7 @@
           </m:e>
         </m:d>
       </m:oMath>
+      <w:commentRangeStart w:id="8"/>
       <w:commentRangeStart w:id="9"/>
       <w:r>
         <w:rPr>
@@ -4364,12 +4423,19 @@
         </w:rPr>
         <w:t xml:space="preserve"> </w:t>
       </w:r>
-      <w:commentRangeEnd w:id="9"/>
+      <w:commentRangeEnd w:id="8"/>
       <w:r>
         <w:rPr>
           <w:rStyle w:val="CommentReference"/>
           <w:rFonts w:ascii="Calibri" w:hAnsi="Calibri"/>
         </w:rPr>
+        <w:commentReference w:id="8"/>
+      </w:r>
+      <w:commentRangeEnd w:id="9"/>
+      <w:r>
+        <w:rPr>
+          <w:rStyle w:val="CommentReference"/>
+        </w:rPr>
         <w:commentReference w:id="9"/>
       </w:r>
       <w:r>
@@ -4435,12 +4501,7 @@
       </w:pPr>
       <w:r>
         <w:tab/>
-        <w:t>LMA was chosen for its robustness a</w:t>
-      </w:r>
-      <w:bookmarkStart w:id="10" w:name="_GoBack"/>
-      <w:bookmarkEnd w:id="10"/>
-      <w:r>
-        <w:t>nd speed of convergence.</w:t>
+        <w:t>LMA was chosen for its robustness and speed of convergence.</w:t>
       </w:r>
       <w:r>
         <w:t xml:space="preserve"> Its accessibility within </w:t>
@@ -4476,7 +4537,11 @@
         <w:t xml:space="preserve"> the script performs</w:t>
       </w:r>
       <w:r>
-        <w:t xml:space="preserve"> a dynamic search of the possible initial guesses by determining the possible location of the magnet in accordance to which three sensors are reading the highest magnetic field.</w:t>
+        <w:t xml:space="preserve"> a dynamic search of the possible initial guesses by determining the possible location of the magnet in accordance to which three sensors are </w:t>
+      </w:r>
+      <w:r>
+        <w:lastRenderedPageBreak/>
+        <w:t>reading the highest magnetic field.</w:t>
       </w:r>
       <w:r>
         <w:t xml:space="preserve"> </w:t>
@@ -4514,7 +4579,62 @@
       </w:pPr>
       <w:r>
         <w:tab/>
-        <w:t xml:space="preserve">A permanent magnet of </w:t>
+        <w:t>A permanent magnet</w:t>
+      </w:r>
+      <w:r>
+        <w:t xml:space="preserve"> is chosen as the source and</w:t>
+      </w:r>
+      <w:r>
+        <w:t xml:space="preserve"> it</w:t>
+      </w:r>
+      <w:r>
+        <w:t xml:space="preserve"> </w:t>
+      </w:r>
+      <w:r>
+        <w:t xml:space="preserve">is </w:t>
+      </w:r>
+      <w:r>
+        <w:t>assumed to have an ideal magnetic dipole field at long-distance.</w:t>
+      </w:r>
+      <w:r>
+        <w:t xml:space="preserve"> </w:t>
+      </w:r>
+      <w:r>
+        <w:t>It does not have to be powered, so it simplifies our design and aligns well with the medical applications in mind.</w:t>
+      </w:r>
+    </w:p>
+    <w:p>
+      <w:pPr>
+        <w:pStyle w:val="Heading1"/>
+      </w:pPr>
+      <w:r>
+        <w:t>3 Results</w:t>
+      </w:r>
+    </w:p>
+    <w:p>
+      <w:pPr>
+        <w:pStyle w:val="NoSpacing"/>
+      </w:pPr>
+      <w:r>
+        <w:tab/>
+      </w:r>
+      <w:r>
+        <w:t>Given the demonstrated success of others operating under a similar approach [</w:t>
+      </w:r>
+      <w:r>
+        <w:t xml:space="preserve">2, </w:t>
+      </w:r>
+      <w:r>
+        <w:t>6 and 7],</w:t>
+      </w:r>
+      <w:r>
+        <w:t xml:space="preserve"> our focus becomes</w:t>
+      </w:r>
+      <w:r>
+        <w:t xml:space="preserve"> refining the system for operational efficiency</w:t>
+      </w:r>
+      <w:r>
+        <w:t xml:space="preserve">. </w:t>
       </w:r>
       <w:r>
         <w:rPr>
@@ -4522,7 +4642,7 @@
           <w:i/>
           <w:color w:val="FF0000"/>
         </w:rPr>
-        <w:t>[</w:t>
+        <w:t>However, we conducted a series of trials to verify and characterize the system’</w:t>
       </w:r>
       <w:r>
         <w:rPr>
@@ -4530,94 +4650,1904 @@
           <w:i/>
           <w:color w:val="FF0000"/>
         </w:rPr>
-        <w:t>DIMENSIONS</w:t>
-      </w:r>
-      <w:r>
+        <w:t>s accuracy and precision, especially in pursuit of our lab’s application, in 2D space.</w:t>
+      </w:r>
+    </w:p>
+    <w:p>
+      <w:pPr>
+        <w:pStyle w:val="NoSpacing"/>
+      </w:pPr>
+    </w:p>
+    <w:p>
+      <w:pPr>
+        <w:pStyle w:val="Heading2"/>
+      </w:pPr>
+      <w:r>
+        <w:t>3</w:t>
+      </w:r>
+      <w:r>
+        <w:t xml:space="preserve">.1 </w:t>
+      </w:r>
+      <w:r>
+        <w:t>Point Accuracy</w:t>
+      </w:r>
+    </w:p>
+    <w:p>
+      <w:r>
+        <w:tab/>
+        <w:t xml:space="preserve">Using a metric optics breadboard with 25mm separation between through-hole taps, </w:t>
+      </w:r>
+      <w:r>
+        <w:t xml:space="preserve">a </w:t>
+      </w:r>
+      <w:r>
+        <w:t>30mm diameter permanent magnet, and 3D printed magnet jigs</w:t>
+      </w:r>
+      <w:r>
+        <w:t xml:space="preserve">, </w:t>
+      </w:r>
+      <w:r>
+        <w:t>output was sampled at</w:t>
+      </w:r>
+      <w:r>
+        <w:t xml:space="preserve"> convenient,</w:t>
+      </w:r>
+      <w:r>
+        <w:t xml:space="preserve"> known points</w:t>
+      </w:r>
+      <w:r>
+        <w:t xml:space="preserve"> on a plane level with the sensors</w:t>
+      </w:r>
+      <w:r>
+        <w:t>.</w:t>
+      </w:r>
+      <w:r>
+        <w:t xml:space="preserve"> Several hundred</w:t>
+      </w:r>
+      <w:r>
+        <w:t xml:space="preserve"> output samples</w:t>
+      </w:r>
+      <w:r>
+        <w:t xml:space="preserve"> were taken for each point.</w:t>
+      </w:r>
+    </w:p>
+    <w:p/>
+    <w:tbl>
+      <w:tblPr>
+        <w:tblW w:w="4320" w:type="dxa"/>
+        <w:jc w:val="center"/>
+        <w:tblLook w:val="04A0" w:firstRow="1" w:lastRow="0" w:firstColumn="1" w:lastColumn="0" w:noHBand="0" w:noVBand="1"/>
+      </w:tblPr>
+      <w:tblGrid>
+        <w:gridCol w:w="2736"/>
+        <w:gridCol w:w="1584"/>
+      </w:tblGrid>
+      <w:tr>
+        <w:trPr>
+          <w:trHeight w:val="20"/>
+          <w:jc w:val="center"/>
+        </w:trPr>
+        <w:tc>
+          <w:tcPr>
+            <w:tcW w:w="4320" w:type="dxa"/>
+            <w:gridSpan w:val="2"/>
+            <w:tcBorders>
+              <w:top w:val="single" w:sz="4" w:space="0" w:color="auto"/>
+              <w:left w:val="single" w:sz="4" w:space="0" w:color="auto"/>
+              <w:bottom w:val="single" w:sz="4" w:space="0" w:color="auto"/>
+              <w:right w:val="single" w:sz="4" w:space="0" w:color="auto"/>
+            </w:tcBorders>
+            <w:shd w:val="clear" w:color="auto" w:fill="auto"/>
+            <w:noWrap/>
+            <w:vAlign w:val="bottom"/>
+            <w:hideMark/>
+          </w:tcPr>
+          <w:p>
+            <w:pPr>
+              <w:tabs>
+                <w:tab w:val="clear" w:pos="288"/>
+              </w:tabs>
+              <w:jc w:val="center"/>
+              <w:rPr>
+                <w:rFonts w:ascii="Times New Roman" w:eastAsia="Times New Roman" w:hAnsi="Times New Roman"/>
+                <w:color w:val="000000"/>
+                <w:szCs w:val="22"/>
+              </w:rPr>
+            </w:pPr>
+            <w:r>
+              <w:rPr>
+                <w:rFonts w:ascii="Times New Roman" w:eastAsia="Times New Roman" w:hAnsi="Times New Roman"/>
+                <w:bCs/>
+                <w:i/>
+                <w:iCs/>
+                <w:color w:val="000000"/>
+                <w:szCs w:val="22"/>
+              </w:rPr>
+              <w:t xml:space="preserve">Distance </w:t>
+            </w:r>
+            <w:r>
+              <w:rPr>
+                <w:rFonts w:ascii="Times New Roman" w:eastAsia="Times New Roman" w:hAnsi="Times New Roman"/>
+                <w:bCs/>
+                <w:i/>
+                <w:iCs/>
+                <w:color w:val="000000"/>
+                <w:szCs w:val="22"/>
+              </w:rPr>
+              <w:t>Error from (10</w:t>
+            </w:r>
+            <w:r>
+              <w:rPr>
+                <w:rFonts w:ascii="Times New Roman" w:eastAsia="Times New Roman" w:hAnsi="Times New Roman"/>
+                <w:bCs/>
+                <w:i/>
+                <w:iCs/>
+                <w:color w:val="000000"/>
+                <w:szCs w:val="22"/>
+              </w:rPr>
+              <w:t>0</w:t>
+            </w:r>
+            <w:r>
+              <w:rPr>
+                <w:rFonts w:ascii="Times New Roman" w:eastAsia="Times New Roman" w:hAnsi="Times New Roman"/>
+                <w:bCs/>
+                <w:i/>
+                <w:iCs/>
+                <w:color w:val="000000"/>
+                <w:szCs w:val="22"/>
+              </w:rPr>
+              <w:t>mm</w:t>
+            </w:r>
+            <w:r>
+              <w:rPr>
+                <w:rFonts w:ascii="Times New Roman" w:eastAsia="Times New Roman" w:hAnsi="Times New Roman"/>
+                <w:bCs/>
+                <w:i/>
+                <w:iCs/>
+                <w:color w:val="000000"/>
+                <w:szCs w:val="22"/>
+              </w:rPr>
+              <w:t>,</w:t>
+            </w:r>
+            <w:r>
+              <w:rPr>
+                <w:rFonts w:ascii="Times New Roman" w:eastAsia="Times New Roman" w:hAnsi="Times New Roman"/>
+                <w:bCs/>
+                <w:i/>
+                <w:iCs/>
+                <w:color w:val="000000"/>
+                <w:szCs w:val="22"/>
+              </w:rPr>
+              <w:t xml:space="preserve"> </w:t>
+            </w:r>
+            <w:r>
+              <w:rPr>
+                <w:rFonts w:ascii="Times New Roman" w:eastAsia="Times New Roman" w:hAnsi="Times New Roman"/>
+                <w:bCs/>
+                <w:i/>
+                <w:iCs/>
+                <w:color w:val="000000"/>
+                <w:szCs w:val="22"/>
+              </w:rPr>
+              <w:t>10</w:t>
+            </w:r>
+            <w:r>
+              <w:rPr>
+                <w:rFonts w:ascii="Times New Roman" w:eastAsia="Times New Roman" w:hAnsi="Times New Roman"/>
+                <w:bCs/>
+                <w:i/>
+                <w:iCs/>
+                <w:color w:val="000000"/>
+                <w:szCs w:val="22"/>
+              </w:rPr>
+              <w:t>0</w:t>
+            </w:r>
+            <w:r>
+              <w:rPr>
+                <w:rFonts w:ascii="Times New Roman" w:eastAsia="Times New Roman" w:hAnsi="Times New Roman"/>
+                <w:bCs/>
+                <w:i/>
+                <w:iCs/>
+                <w:color w:val="000000"/>
+                <w:szCs w:val="22"/>
+              </w:rPr>
+              <w:t>mm</w:t>
+            </w:r>
+            <w:r>
+              <w:rPr>
+                <w:rFonts w:ascii="Times New Roman" w:eastAsia="Times New Roman" w:hAnsi="Times New Roman"/>
+                <w:bCs/>
+                <w:i/>
+                <w:iCs/>
+                <w:color w:val="000000"/>
+                <w:szCs w:val="22"/>
+              </w:rPr>
+              <w:t>,</w:t>
+            </w:r>
+            <w:r>
+              <w:rPr>
+                <w:rFonts w:ascii="Times New Roman" w:eastAsia="Times New Roman" w:hAnsi="Times New Roman"/>
+                <w:bCs/>
+                <w:i/>
+                <w:iCs/>
+                <w:color w:val="000000"/>
+                <w:szCs w:val="22"/>
+              </w:rPr>
+              <w:t xml:space="preserve"> </w:t>
+            </w:r>
+            <w:r>
+              <w:rPr>
+                <w:rFonts w:ascii="Times New Roman" w:eastAsia="Times New Roman" w:hAnsi="Times New Roman"/>
+                <w:bCs/>
+                <w:i/>
+                <w:iCs/>
+                <w:color w:val="000000"/>
+                <w:szCs w:val="22"/>
+              </w:rPr>
+              <w:t>0</w:t>
+            </w:r>
+            <w:r>
+              <w:rPr>
+                <w:rFonts w:ascii="Times New Roman" w:eastAsia="Times New Roman" w:hAnsi="Times New Roman"/>
+                <w:bCs/>
+                <w:i/>
+                <w:iCs/>
+                <w:color w:val="000000"/>
+                <w:szCs w:val="22"/>
+              </w:rPr>
+              <w:t>mm</w:t>
+            </w:r>
+            <w:r>
+              <w:rPr>
+                <w:rFonts w:ascii="Times New Roman" w:eastAsia="Times New Roman" w:hAnsi="Times New Roman"/>
+                <w:bCs/>
+                <w:i/>
+                <w:iCs/>
+                <w:color w:val="000000"/>
+                <w:szCs w:val="22"/>
+              </w:rPr>
+              <w:t>)</w:t>
+            </w:r>
+          </w:p>
+        </w:tc>
+      </w:tr>
+      <w:tr>
+        <w:trPr>
+          <w:trHeight w:val="20"/>
+          <w:jc w:val="center"/>
+        </w:trPr>
+        <w:tc>
+          <w:tcPr>
+            <w:tcW w:w="2736" w:type="dxa"/>
+            <w:tcBorders>
+              <w:top w:val="single" w:sz="4" w:space="0" w:color="auto"/>
+              <w:left w:val="single" w:sz="8" w:space="0" w:color="auto"/>
+              <w:bottom w:val="nil"/>
+              <w:right w:val="nil"/>
+            </w:tcBorders>
+            <w:shd w:val="clear" w:color="auto" w:fill="auto"/>
+            <w:noWrap/>
+            <w:vAlign w:val="bottom"/>
+            <w:hideMark/>
+          </w:tcPr>
+          <w:p>
+            <w:pPr>
+              <w:tabs>
+                <w:tab w:val="clear" w:pos="288"/>
+              </w:tabs>
+              <w:jc w:val="left"/>
+              <w:rPr>
+                <w:rFonts w:ascii="Times New Roman" w:eastAsia="Times New Roman" w:hAnsi="Times New Roman"/>
+                <w:b/>
+                <w:bCs/>
+                <w:color w:val="000000"/>
+                <w:szCs w:val="22"/>
+              </w:rPr>
+            </w:pPr>
+            <w:r>
+              <w:rPr>
+                <w:rFonts w:ascii="Times New Roman" w:eastAsia="Times New Roman" w:hAnsi="Times New Roman"/>
+                <w:b/>
+                <w:bCs/>
+                <w:color w:val="000000"/>
+                <w:szCs w:val="22"/>
+              </w:rPr>
+              <w:t>Mean</w:t>
+            </w:r>
+          </w:p>
+        </w:tc>
+        <w:tc>
+          <w:tcPr>
+            <w:tcW w:w="1584" w:type="dxa"/>
+            <w:tcBorders>
+              <w:top w:val="single" w:sz="4" w:space="0" w:color="auto"/>
+              <w:left w:val="nil"/>
+              <w:bottom w:val="nil"/>
+              <w:right w:val="single" w:sz="8" w:space="0" w:color="auto"/>
+            </w:tcBorders>
+            <w:shd w:val="clear" w:color="auto" w:fill="auto"/>
+            <w:noWrap/>
+            <w:vAlign w:val="bottom"/>
+            <w:hideMark/>
+          </w:tcPr>
+          <w:p>
+            <w:pPr>
+              <w:tabs>
+                <w:tab w:val="clear" w:pos="288"/>
+              </w:tabs>
+              <w:jc w:val="left"/>
+              <w:rPr>
+                <w:rFonts w:ascii="Times New Roman" w:eastAsia="Times New Roman" w:hAnsi="Times New Roman"/>
+                <w:b/>
+                <w:bCs/>
+                <w:color w:val="000000"/>
+                <w:szCs w:val="22"/>
+              </w:rPr>
+            </w:pPr>
+            <w:r>
+              <w:rPr>
+                <w:rFonts w:ascii="Times New Roman" w:eastAsia="Times New Roman" w:hAnsi="Times New Roman"/>
+                <w:b/>
+                <w:bCs/>
+                <w:color w:val="000000"/>
+                <w:szCs w:val="22"/>
+              </w:rPr>
+              <w:t>3.774</w:t>
+            </w:r>
+          </w:p>
+        </w:tc>
+      </w:tr>
+      <w:tr>
+        <w:trPr>
+          <w:trHeight w:val="20"/>
+          <w:jc w:val="center"/>
+        </w:trPr>
+        <w:tc>
+          <w:tcPr>
+            <w:tcW w:w="2736" w:type="dxa"/>
+            <w:tcBorders>
+              <w:top w:val="nil"/>
+              <w:left w:val="single" w:sz="8" w:space="0" w:color="auto"/>
+              <w:bottom w:val="nil"/>
+              <w:right w:val="nil"/>
+            </w:tcBorders>
+            <w:shd w:val="clear" w:color="auto" w:fill="auto"/>
+            <w:noWrap/>
+            <w:vAlign w:val="bottom"/>
+            <w:hideMark/>
+          </w:tcPr>
+          <w:p>
+            <w:pPr>
+              <w:tabs>
+                <w:tab w:val="clear" w:pos="288"/>
+              </w:tabs>
+              <w:jc w:val="left"/>
+              <w:rPr>
+                <w:rFonts w:ascii="Times New Roman" w:eastAsia="Times New Roman" w:hAnsi="Times New Roman"/>
+                <w:color w:val="000000"/>
+                <w:szCs w:val="22"/>
+              </w:rPr>
+            </w:pPr>
+            <w:r>
+              <w:rPr>
+                <w:rFonts w:ascii="Times New Roman" w:eastAsia="Times New Roman" w:hAnsi="Times New Roman"/>
+                <w:color w:val="000000"/>
+                <w:szCs w:val="22"/>
+              </w:rPr>
+              <w:t>Standard Deviation</w:t>
+            </w:r>
+          </w:p>
+        </w:tc>
+        <w:tc>
+          <w:tcPr>
+            <w:tcW w:w="1584" w:type="dxa"/>
+            <w:tcBorders>
+              <w:top w:val="nil"/>
+              <w:left w:val="nil"/>
+              <w:bottom w:val="nil"/>
+              <w:right w:val="single" w:sz="8" w:space="0" w:color="auto"/>
+            </w:tcBorders>
+            <w:shd w:val="clear" w:color="auto" w:fill="auto"/>
+            <w:noWrap/>
+            <w:vAlign w:val="bottom"/>
+            <w:hideMark/>
+          </w:tcPr>
+          <w:p>
+            <w:pPr>
+              <w:tabs>
+                <w:tab w:val="clear" w:pos="288"/>
+              </w:tabs>
+              <w:jc w:val="left"/>
+              <w:rPr>
+                <w:rFonts w:ascii="Times New Roman" w:eastAsia="Times New Roman" w:hAnsi="Times New Roman"/>
+                <w:color w:val="000000"/>
+                <w:szCs w:val="22"/>
+              </w:rPr>
+            </w:pPr>
+            <w:r>
+              <w:rPr>
+                <w:rFonts w:ascii="Times New Roman" w:eastAsia="Times New Roman" w:hAnsi="Times New Roman"/>
+                <w:color w:val="000000"/>
+                <w:szCs w:val="22"/>
+              </w:rPr>
+              <w:t>0.5</w:t>
+            </w:r>
+            <w:r>
+              <w:rPr>
+                <w:rFonts w:ascii="Times New Roman" w:eastAsia="Times New Roman" w:hAnsi="Times New Roman"/>
+                <w:color w:val="000000"/>
+                <w:szCs w:val="22"/>
+              </w:rPr>
+              <w:t>10</w:t>
+            </w:r>
+          </w:p>
+        </w:tc>
+      </w:tr>
+      <w:tr>
+        <w:trPr>
+          <w:trHeight w:val="20"/>
+          <w:jc w:val="center"/>
+        </w:trPr>
+        <w:tc>
+          <w:tcPr>
+            <w:tcW w:w="2736" w:type="dxa"/>
+            <w:tcBorders>
+              <w:top w:val="nil"/>
+              <w:left w:val="single" w:sz="8" w:space="0" w:color="auto"/>
+              <w:bottom w:val="nil"/>
+              <w:right w:val="nil"/>
+            </w:tcBorders>
+            <w:shd w:val="clear" w:color="auto" w:fill="auto"/>
+            <w:noWrap/>
+            <w:vAlign w:val="bottom"/>
+            <w:hideMark/>
+          </w:tcPr>
+          <w:p>
+            <w:pPr>
+              <w:tabs>
+                <w:tab w:val="clear" w:pos="288"/>
+              </w:tabs>
+              <w:jc w:val="left"/>
+              <w:rPr>
+                <w:rFonts w:ascii="Times New Roman" w:eastAsia="Times New Roman" w:hAnsi="Times New Roman"/>
+                <w:color w:val="000000"/>
+                <w:szCs w:val="22"/>
+              </w:rPr>
+            </w:pPr>
+            <w:r>
+              <w:rPr>
+                <w:rFonts w:ascii="Times New Roman" w:eastAsia="Times New Roman" w:hAnsi="Times New Roman"/>
+                <w:color w:val="000000"/>
+                <w:szCs w:val="22"/>
+              </w:rPr>
+              <w:t>Sample Variance</w:t>
+            </w:r>
+          </w:p>
+        </w:tc>
+        <w:tc>
+          <w:tcPr>
+            <w:tcW w:w="1584" w:type="dxa"/>
+            <w:tcBorders>
+              <w:top w:val="nil"/>
+              <w:left w:val="nil"/>
+              <w:bottom w:val="nil"/>
+              <w:right w:val="single" w:sz="8" w:space="0" w:color="auto"/>
+            </w:tcBorders>
+            <w:shd w:val="clear" w:color="auto" w:fill="auto"/>
+            <w:noWrap/>
+            <w:vAlign w:val="bottom"/>
+            <w:hideMark/>
+          </w:tcPr>
+          <w:p>
+            <w:pPr>
+              <w:tabs>
+                <w:tab w:val="clear" w:pos="288"/>
+              </w:tabs>
+              <w:jc w:val="left"/>
+              <w:rPr>
+                <w:rFonts w:ascii="Times New Roman" w:eastAsia="Times New Roman" w:hAnsi="Times New Roman"/>
+                <w:color w:val="000000"/>
+                <w:szCs w:val="22"/>
+              </w:rPr>
+            </w:pPr>
+            <w:r>
+              <w:rPr>
+                <w:rFonts w:ascii="Times New Roman" w:eastAsia="Times New Roman" w:hAnsi="Times New Roman"/>
+                <w:color w:val="000000"/>
+                <w:szCs w:val="22"/>
+              </w:rPr>
+              <w:t>0.260</w:t>
+            </w:r>
+          </w:p>
+        </w:tc>
+      </w:tr>
+      <w:tr>
+        <w:trPr>
+          <w:trHeight w:val="20"/>
+          <w:jc w:val="center"/>
+        </w:trPr>
+        <w:tc>
+          <w:tcPr>
+            <w:tcW w:w="2736" w:type="dxa"/>
+            <w:tcBorders>
+              <w:top w:val="nil"/>
+              <w:left w:val="single" w:sz="8" w:space="0" w:color="auto"/>
+              <w:bottom w:val="nil"/>
+              <w:right w:val="nil"/>
+            </w:tcBorders>
+            <w:shd w:val="clear" w:color="auto" w:fill="auto"/>
+            <w:noWrap/>
+            <w:vAlign w:val="bottom"/>
+            <w:hideMark/>
+          </w:tcPr>
+          <w:p>
+            <w:pPr>
+              <w:tabs>
+                <w:tab w:val="clear" w:pos="288"/>
+              </w:tabs>
+              <w:jc w:val="left"/>
+              <w:rPr>
+                <w:rFonts w:ascii="Times New Roman" w:eastAsia="Times New Roman" w:hAnsi="Times New Roman"/>
+                <w:color w:val="000000"/>
+                <w:szCs w:val="22"/>
+              </w:rPr>
+            </w:pPr>
+            <w:r>
+              <w:rPr>
+                <w:rFonts w:ascii="Times New Roman" w:eastAsia="Times New Roman" w:hAnsi="Times New Roman"/>
+                <w:color w:val="000000"/>
+                <w:szCs w:val="22"/>
+              </w:rPr>
+              <w:t>Kurtosis</w:t>
+            </w:r>
+          </w:p>
+        </w:tc>
+        <w:tc>
+          <w:tcPr>
+            <w:tcW w:w="1584" w:type="dxa"/>
+            <w:tcBorders>
+              <w:top w:val="nil"/>
+              <w:left w:val="nil"/>
+              <w:bottom w:val="nil"/>
+              <w:right w:val="single" w:sz="8" w:space="0" w:color="auto"/>
+            </w:tcBorders>
+            <w:shd w:val="clear" w:color="auto" w:fill="auto"/>
+            <w:noWrap/>
+            <w:vAlign w:val="bottom"/>
+            <w:hideMark/>
+          </w:tcPr>
+          <w:p>
+            <w:pPr>
+              <w:tabs>
+                <w:tab w:val="clear" w:pos="288"/>
+              </w:tabs>
+              <w:jc w:val="left"/>
+              <w:rPr>
+                <w:rFonts w:ascii="Times New Roman" w:eastAsia="Times New Roman" w:hAnsi="Times New Roman"/>
+                <w:color w:val="000000"/>
+                <w:szCs w:val="22"/>
+              </w:rPr>
+            </w:pPr>
+            <w:r>
+              <w:rPr>
+                <w:rFonts w:ascii="Times New Roman" w:eastAsia="Times New Roman" w:hAnsi="Times New Roman"/>
+                <w:color w:val="000000"/>
+                <w:szCs w:val="22"/>
+              </w:rPr>
+              <w:t>0.749</w:t>
+            </w:r>
+          </w:p>
+        </w:tc>
+      </w:tr>
+      <w:tr>
+        <w:trPr>
+          <w:trHeight w:val="20"/>
+          <w:jc w:val="center"/>
+        </w:trPr>
+        <w:tc>
+          <w:tcPr>
+            <w:tcW w:w="2736" w:type="dxa"/>
+            <w:tcBorders>
+              <w:top w:val="nil"/>
+              <w:left w:val="single" w:sz="8" w:space="0" w:color="auto"/>
+              <w:bottom w:val="nil"/>
+              <w:right w:val="nil"/>
+            </w:tcBorders>
+            <w:shd w:val="clear" w:color="auto" w:fill="auto"/>
+            <w:noWrap/>
+            <w:vAlign w:val="bottom"/>
+            <w:hideMark/>
+          </w:tcPr>
+          <w:p>
+            <w:pPr>
+              <w:tabs>
+                <w:tab w:val="clear" w:pos="288"/>
+              </w:tabs>
+              <w:jc w:val="left"/>
+              <w:rPr>
+                <w:rFonts w:ascii="Times New Roman" w:eastAsia="Times New Roman" w:hAnsi="Times New Roman"/>
+                <w:color w:val="000000"/>
+                <w:szCs w:val="22"/>
+              </w:rPr>
+            </w:pPr>
+            <w:r>
+              <w:rPr>
+                <w:rFonts w:ascii="Times New Roman" w:eastAsia="Times New Roman" w:hAnsi="Times New Roman"/>
+                <w:color w:val="000000"/>
+                <w:szCs w:val="22"/>
+              </w:rPr>
+              <w:t>Skewness</w:t>
+            </w:r>
+          </w:p>
+        </w:tc>
+        <w:tc>
+          <w:tcPr>
+            <w:tcW w:w="1584" w:type="dxa"/>
+            <w:tcBorders>
+              <w:top w:val="nil"/>
+              <w:left w:val="nil"/>
+              <w:bottom w:val="nil"/>
+              <w:right w:val="single" w:sz="8" w:space="0" w:color="auto"/>
+            </w:tcBorders>
+            <w:shd w:val="clear" w:color="auto" w:fill="auto"/>
+            <w:noWrap/>
+            <w:vAlign w:val="bottom"/>
+            <w:hideMark/>
+          </w:tcPr>
+          <w:p>
+            <w:pPr>
+              <w:tabs>
+                <w:tab w:val="clear" w:pos="288"/>
+              </w:tabs>
+              <w:jc w:val="left"/>
+              <w:rPr>
+                <w:rFonts w:ascii="Times New Roman" w:eastAsia="Times New Roman" w:hAnsi="Times New Roman"/>
+                <w:color w:val="000000"/>
+                <w:szCs w:val="22"/>
+              </w:rPr>
+            </w:pPr>
+            <w:r>
+              <w:rPr>
+                <w:rFonts w:ascii="Times New Roman" w:eastAsia="Times New Roman" w:hAnsi="Times New Roman"/>
+                <w:color w:val="000000"/>
+                <w:szCs w:val="22"/>
+              </w:rPr>
+              <w:t>-</w:t>
+            </w:r>
+            <w:r>
+              <w:rPr>
+                <w:rFonts w:ascii="Times New Roman" w:eastAsia="Times New Roman" w:hAnsi="Times New Roman"/>
+                <w:color w:val="000000"/>
+                <w:szCs w:val="22"/>
+              </w:rPr>
+              <w:t>0.140</w:t>
+            </w:r>
+          </w:p>
+        </w:tc>
+      </w:tr>
+      <w:tr>
+        <w:trPr>
+          <w:trHeight w:val="20"/>
+          <w:jc w:val="center"/>
+        </w:trPr>
+        <w:tc>
+          <w:tcPr>
+            <w:tcW w:w="2736" w:type="dxa"/>
+            <w:tcBorders>
+              <w:top w:val="nil"/>
+              <w:left w:val="single" w:sz="8" w:space="0" w:color="auto"/>
+              <w:bottom w:val="nil"/>
+              <w:right w:val="nil"/>
+            </w:tcBorders>
+            <w:shd w:val="clear" w:color="auto" w:fill="auto"/>
+            <w:noWrap/>
+            <w:vAlign w:val="bottom"/>
+            <w:hideMark/>
+          </w:tcPr>
+          <w:p>
+            <w:pPr>
+              <w:tabs>
+                <w:tab w:val="clear" w:pos="288"/>
+              </w:tabs>
+              <w:jc w:val="left"/>
+              <w:rPr>
+                <w:rFonts w:ascii="Times New Roman" w:eastAsia="Times New Roman" w:hAnsi="Times New Roman"/>
+                <w:color w:val="000000"/>
+                <w:szCs w:val="22"/>
+              </w:rPr>
+            </w:pPr>
+            <w:r>
+              <w:rPr>
+                <w:rFonts w:ascii="Times New Roman" w:eastAsia="Times New Roman" w:hAnsi="Times New Roman"/>
+                <w:color w:val="000000"/>
+                <w:szCs w:val="22"/>
+              </w:rPr>
+              <w:t>Range</w:t>
+            </w:r>
+          </w:p>
+        </w:tc>
+        <w:tc>
+          <w:tcPr>
+            <w:tcW w:w="1584" w:type="dxa"/>
+            <w:tcBorders>
+              <w:top w:val="nil"/>
+              <w:left w:val="nil"/>
+              <w:bottom w:val="nil"/>
+              <w:right w:val="single" w:sz="8" w:space="0" w:color="auto"/>
+            </w:tcBorders>
+            <w:shd w:val="clear" w:color="auto" w:fill="auto"/>
+            <w:noWrap/>
+            <w:vAlign w:val="bottom"/>
+            <w:hideMark/>
+          </w:tcPr>
+          <w:p>
+            <w:pPr>
+              <w:tabs>
+                <w:tab w:val="clear" w:pos="288"/>
+              </w:tabs>
+              <w:jc w:val="left"/>
+              <w:rPr>
+                <w:rFonts w:ascii="Times New Roman" w:eastAsia="Times New Roman" w:hAnsi="Times New Roman"/>
+                <w:color w:val="000000"/>
+                <w:szCs w:val="22"/>
+              </w:rPr>
+            </w:pPr>
+            <w:r>
+              <w:rPr>
+                <w:rFonts w:ascii="Times New Roman" w:eastAsia="Times New Roman" w:hAnsi="Times New Roman"/>
+                <w:color w:val="000000"/>
+                <w:szCs w:val="22"/>
+              </w:rPr>
+              <w:t>4.06</w:t>
+            </w:r>
+            <w:r>
+              <w:rPr>
+                <w:rFonts w:ascii="Times New Roman" w:eastAsia="Times New Roman" w:hAnsi="Times New Roman"/>
+                <w:color w:val="000000"/>
+                <w:szCs w:val="22"/>
+              </w:rPr>
+              <w:t>4</w:t>
+            </w:r>
+          </w:p>
+        </w:tc>
+      </w:tr>
+      <w:tr>
+        <w:trPr>
+          <w:trHeight w:val="20"/>
+          <w:jc w:val="center"/>
+        </w:trPr>
+        <w:tc>
+          <w:tcPr>
+            <w:tcW w:w="2736" w:type="dxa"/>
+            <w:tcBorders>
+              <w:top w:val="nil"/>
+              <w:left w:val="single" w:sz="8" w:space="0" w:color="auto"/>
+              <w:bottom w:val="nil"/>
+              <w:right w:val="nil"/>
+            </w:tcBorders>
+            <w:shd w:val="clear" w:color="auto" w:fill="auto"/>
+            <w:noWrap/>
+            <w:vAlign w:val="bottom"/>
+            <w:hideMark/>
+          </w:tcPr>
+          <w:p>
+            <w:pPr>
+              <w:tabs>
+                <w:tab w:val="clear" w:pos="288"/>
+              </w:tabs>
+              <w:jc w:val="left"/>
+              <w:rPr>
+                <w:rFonts w:ascii="Times New Roman" w:eastAsia="Times New Roman" w:hAnsi="Times New Roman"/>
+                <w:color w:val="000000"/>
+                <w:szCs w:val="22"/>
+              </w:rPr>
+            </w:pPr>
+            <w:r>
+              <w:rPr>
+                <w:rFonts w:ascii="Times New Roman" w:eastAsia="Times New Roman" w:hAnsi="Times New Roman"/>
+                <w:color w:val="000000"/>
+                <w:szCs w:val="22"/>
+              </w:rPr>
+              <w:t>Minimum</w:t>
+            </w:r>
+          </w:p>
+        </w:tc>
+        <w:tc>
+          <w:tcPr>
+            <w:tcW w:w="1584" w:type="dxa"/>
+            <w:tcBorders>
+              <w:top w:val="nil"/>
+              <w:left w:val="nil"/>
+              <w:bottom w:val="nil"/>
+              <w:right w:val="single" w:sz="8" w:space="0" w:color="auto"/>
+            </w:tcBorders>
+            <w:shd w:val="clear" w:color="auto" w:fill="auto"/>
+            <w:noWrap/>
+            <w:vAlign w:val="bottom"/>
+            <w:hideMark/>
+          </w:tcPr>
+          <w:p>
+            <w:pPr>
+              <w:tabs>
+                <w:tab w:val="clear" w:pos="288"/>
+              </w:tabs>
+              <w:jc w:val="left"/>
+              <w:rPr>
+                <w:rFonts w:ascii="Times New Roman" w:eastAsia="Times New Roman" w:hAnsi="Times New Roman"/>
+                <w:color w:val="000000"/>
+                <w:szCs w:val="22"/>
+              </w:rPr>
+            </w:pPr>
+            <w:r>
+              <w:rPr>
+                <w:rFonts w:ascii="Times New Roman" w:eastAsia="Times New Roman" w:hAnsi="Times New Roman"/>
+                <w:color w:val="000000"/>
+                <w:szCs w:val="22"/>
+              </w:rPr>
+              <w:t>1.614</w:t>
+            </w:r>
+          </w:p>
+        </w:tc>
+      </w:tr>
+      <w:tr>
+        <w:trPr>
+          <w:trHeight w:val="20"/>
+          <w:jc w:val="center"/>
+        </w:trPr>
+        <w:tc>
+          <w:tcPr>
+            <w:tcW w:w="2736" w:type="dxa"/>
+            <w:tcBorders>
+              <w:top w:val="nil"/>
+              <w:left w:val="single" w:sz="8" w:space="0" w:color="auto"/>
+              <w:bottom w:val="nil"/>
+              <w:right w:val="nil"/>
+            </w:tcBorders>
+            <w:shd w:val="clear" w:color="auto" w:fill="auto"/>
+            <w:noWrap/>
+            <w:vAlign w:val="bottom"/>
+            <w:hideMark/>
+          </w:tcPr>
+          <w:p>
+            <w:pPr>
+              <w:tabs>
+                <w:tab w:val="clear" w:pos="288"/>
+              </w:tabs>
+              <w:jc w:val="left"/>
+              <w:rPr>
+                <w:rFonts w:ascii="Times New Roman" w:eastAsia="Times New Roman" w:hAnsi="Times New Roman"/>
+                <w:color w:val="000000"/>
+                <w:szCs w:val="22"/>
+              </w:rPr>
+            </w:pPr>
+            <w:r>
+              <w:rPr>
+                <w:rFonts w:ascii="Times New Roman" w:eastAsia="Times New Roman" w:hAnsi="Times New Roman"/>
+                <w:color w:val="000000"/>
+                <w:szCs w:val="22"/>
+              </w:rPr>
+              <w:t>Maximum</w:t>
+            </w:r>
+          </w:p>
+        </w:tc>
+        <w:tc>
+          <w:tcPr>
+            <w:tcW w:w="1584" w:type="dxa"/>
+            <w:tcBorders>
+              <w:top w:val="nil"/>
+              <w:left w:val="nil"/>
+              <w:bottom w:val="nil"/>
+              <w:right w:val="single" w:sz="8" w:space="0" w:color="auto"/>
+            </w:tcBorders>
+            <w:shd w:val="clear" w:color="auto" w:fill="auto"/>
+            <w:noWrap/>
+            <w:vAlign w:val="bottom"/>
+            <w:hideMark/>
+          </w:tcPr>
+          <w:p>
+            <w:pPr>
+              <w:tabs>
+                <w:tab w:val="clear" w:pos="288"/>
+              </w:tabs>
+              <w:jc w:val="left"/>
+              <w:rPr>
+                <w:rFonts w:ascii="Times New Roman" w:eastAsia="Times New Roman" w:hAnsi="Times New Roman"/>
+                <w:color w:val="000000"/>
+                <w:szCs w:val="22"/>
+              </w:rPr>
+            </w:pPr>
+            <w:r>
+              <w:rPr>
+                <w:rFonts w:ascii="Times New Roman" w:eastAsia="Times New Roman" w:hAnsi="Times New Roman"/>
+                <w:color w:val="000000"/>
+                <w:szCs w:val="22"/>
+              </w:rPr>
+              <w:t>5.678</w:t>
+            </w:r>
+          </w:p>
+        </w:tc>
+      </w:tr>
+      <w:tr>
+        <w:trPr>
+          <w:trHeight w:val="20"/>
+          <w:jc w:val="center"/>
+        </w:trPr>
+        <w:tc>
+          <w:tcPr>
+            <w:tcW w:w="2736" w:type="dxa"/>
+            <w:tcBorders>
+              <w:top w:val="nil"/>
+              <w:left w:val="single" w:sz="8" w:space="0" w:color="auto"/>
+              <w:bottom w:val="single" w:sz="8" w:space="0" w:color="auto"/>
+              <w:right w:val="nil"/>
+            </w:tcBorders>
+            <w:shd w:val="clear" w:color="auto" w:fill="auto"/>
+            <w:noWrap/>
+            <w:vAlign w:val="bottom"/>
+            <w:hideMark/>
+          </w:tcPr>
+          <w:p>
+            <w:pPr>
+              <w:tabs>
+                <w:tab w:val="clear" w:pos="288"/>
+              </w:tabs>
+              <w:jc w:val="left"/>
+              <w:rPr>
+                <w:rFonts w:ascii="Times New Roman" w:eastAsia="Times New Roman" w:hAnsi="Times New Roman"/>
+                <w:color w:val="000000"/>
+                <w:szCs w:val="22"/>
+              </w:rPr>
+            </w:pPr>
+            <w:r>
+              <w:rPr>
+                <w:rFonts w:ascii="Times New Roman" w:eastAsia="Times New Roman" w:hAnsi="Times New Roman"/>
+                <w:color w:val="000000"/>
+                <w:szCs w:val="22"/>
+              </w:rPr>
+              <w:t>Count</w:t>
+            </w:r>
+          </w:p>
+        </w:tc>
+        <w:tc>
+          <w:tcPr>
+            <w:tcW w:w="1584" w:type="dxa"/>
+            <w:tcBorders>
+              <w:top w:val="nil"/>
+              <w:left w:val="nil"/>
+              <w:bottom w:val="single" w:sz="8" w:space="0" w:color="auto"/>
+              <w:right w:val="single" w:sz="8" w:space="0" w:color="auto"/>
+            </w:tcBorders>
+            <w:shd w:val="clear" w:color="auto" w:fill="auto"/>
+            <w:noWrap/>
+            <w:vAlign w:val="bottom"/>
+            <w:hideMark/>
+          </w:tcPr>
+          <w:p>
+            <w:pPr>
+              <w:keepNext/>
+              <w:tabs>
+                <w:tab w:val="clear" w:pos="288"/>
+              </w:tabs>
+              <w:jc w:val="left"/>
+              <w:rPr>
+                <w:rFonts w:ascii="Times New Roman" w:eastAsia="Times New Roman" w:hAnsi="Times New Roman"/>
+                <w:color w:val="000000"/>
+                <w:szCs w:val="22"/>
+              </w:rPr>
+            </w:pPr>
+            <w:r>
+              <w:rPr>
+                <w:rFonts w:ascii="Times New Roman" w:eastAsia="Times New Roman" w:hAnsi="Times New Roman"/>
+                <w:color w:val="000000"/>
+                <w:szCs w:val="22"/>
+              </w:rPr>
+              <w:t>576</w:t>
+            </w:r>
+          </w:p>
+        </w:tc>
+      </w:tr>
+    </w:tbl>
+    <w:p>
+      <w:pPr>
+        <w:pStyle w:val="Caption"/>
+        <w:jc w:val="center"/>
+        <w:rPr>
+          <w:color w:val="auto"/>
+        </w:rPr>
+      </w:pPr>
+      <w:r>
+        <w:rPr>
+          <w:color w:val="auto"/>
+        </w:rPr>
+        <w:t xml:space="preserve">Figure </w:t>
+      </w:r>
+      <w:r>
+        <w:rPr>
+          <w:color w:val="auto"/>
+        </w:rPr>
+        <w:fldChar w:fldCharType="begin"/>
+      </w:r>
+      <w:r>
+        <w:rPr>
+          <w:color w:val="auto"/>
+        </w:rPr>
+        <w:instrText xml:space="preserve"> SEQ Figure \* ARABIC </w:instrText>
+      </w:r>
+      <w:r>
+        <w:rPr>
+          <w:color w:val="auto"/>
+        </w:rPr>
+        <w:fldChar w:fldCharType="separate"/>
+      </w:r>
+      <w:r>
+        <w:rPr>
+          <w:noProof/>
+          <w:color w:val="auto"/>
+        </w:rPr>
+        <w:t>3</w:t>
+      </w:r>
+      <w:r>
+        <w:rPr>
+          <w:color w:val="auto"/>
+        </w:rPr>
+        <w:fldChar w:fldCharType="end"/>
+      </w:r>
+      <w:r>
+        <w:rPr>
+          <w:color w:val="auto"/>
+        </w:rPr>
+        <w:t>: Example of descriptive statistics for the data sampled from the system with the</w:t>
+      </w:r>
+      <w:r>
+        <w:rPr>
+          <w:color w:val="auto"/>
+        </w:rPr>
+        <w:t xml:space="preserve"> center of the</w:t>
+      </w:r>
+      <w:r>
+        <w:rPr>
+          <w:color w:val="auto"/>
+        </w:rPr>
+        <w:t xml:space="preserve"> 30mm</w:t>
+      </w:r>
+      <w:r>
+        <w:rPr>
+          <w:color w:val="auto"/>
+        </w:rPr>
+        <w:t xml:space="preserve"> diameter</w:t>
+      </w:r>
+      <w:r>
+        <w:rPr>
+          <w:color w:val="auto"/>
+        </w:rPr>
+        <w:t xml:space="preserve"> magnet </w:t>
+      </w:r>
+      <w:r>
+        <w:rPr>
+          <w:color w:val="auto"/>
+        </w:rPr>
+        <w:t xml:space="preserve">mounted on a jig </w:t>
+      </w:r>
+      <w:r>
+        <w:rPr>
+          <w:color w:val="auto"/>
+        </w:rPr>
+        <w:t>at</w:t>
+      </w:r>
+      <w:r>
+        <w:rPr>
+          <w:color w:val="auto"/>
+        </w:rPr>
+        <w:t xml:space="preserve"> the point</w:t>
+      </w:r>
+      <w:r>
+        <w:rPr>
+          <w:color w:val="auto"/>
+        </w:rPr>
+        <w:br/>
+      </w:r>
+      <w:r>
+        <w:rPr>
+          <w:color w:val="auto"/>
+        </w:rPr>
+        <w:t xml:space="preserve"> </w:t>
+      </w:r>
+      <w:r>
+        <w:rPr>
+          <w:color w:val="auto"/>
+        </w:rPr>
+        <w:t>(100</w:t>
+      </w:r>
+      <w:r>
+        <w:rPr>
+          <w:color w:val="auto"/>
+        </w:rPr>
+        <w:t>mm,</w:t>
+      </w:r>
+      <w:r>
+        <w:rPr>
+          <w:color w:val="auto"/>
+        </w:rPr>
+        <w:t xml:space="preserve"> </w:t>
+      </w:r>
+      <w:r>
+        <w:rPr>
+          <w:color w:val="auto"/>
+        </w:rPr>
+        <w:t>100</w:t>
+      </w:r>
+      <w:r>
+        <w:rPr>
+          <w:color w:val="auto"/>
+        </w:rPr>
+        <w:t>mm,</w:t>
+      </w:r>
+      <w:r>
+        <w:rPr>
+          <w:color w:val="auto"/>
+        </w:rPr>
+        <w:t xml:space="preserve"> </w:t>
+      </w:r>
+      <w:proofErr w:type="gramStart"/>
+      <w:r>
+        <w:rPr>
+          <w:color w:val="auto"/>
+        </w:rPr>
+        <w:t>0mm</w:t>
+      </w:r>
+      <w:proofErr w:type="gramEnd"/>
+      <w:r>
+        <w:rPr>
+          <w:color w:val="auto"/>
+        </w:rPr>
+        <w:t>).</w:t>
+      </w:r>
+    </w:p>
+    <w:p>
+      <w:r>
+        <w:tab/>
+        <w:t xml:space="preserve">After 20 points were sampled, a mean “distance error” was calculated for each point. We take then a mean of means to return a more complete </w:t>
+      </w:r>
+      <w:r>
+        <w:t>reported precision of within 1.5</w:t>
+      </w:r>
+      <w:r>
+        <w:t>mm</w:t>
+      </w:r>
+      <w:r>
+        <w:t xml:space="preserve"> for a 30mm magnet with an approximated value of K</w:t>
+      </w:r>
+      <w:r>
+        <w:t>.</w:t>
+      </w:r>
+    </w:p>
+    <w:p>
+      <w:pPr>
+        <w:jc w:val="center"/>
+        <w:rPr>
+          <w:i/>
+        </w:rPr>
+      </w:pPr>
+    </w:p>
+    <w:tbl>
+      <w:tblPr>
+        <w:tblW w:w="4320" w:type="dxa"/>
+        <w:jc w:val="center"/>
+        <w:tblLook w:val="04A0" w:firstRow="1" w:lastRow="0" w:firstColumn="1" w:lastColumn="0" w:noHBand="0" w:noVBand="1"/>
+      </w:tblPr>
+      <w:tblGrid>
+        <w:gridCol w:w="2736"/>
+        <w:gridCol w:w="1584"/>
+      </w:tblGrid>
+      <w:tr>
+        <w:trPr>
+          <w:trHeight w:val="20"/>
+          <w:jc w:val="center"/>
+        </w:trPr>
+        <w:tc>
+          <w:tcPr>
+            <w:tcW w:w="4320" w:type="dxa"/>
+            <w:gridSpan w:val="2"/>
+            <w:tcBorders>
+              <w:top w:val="single" w:sz="8" w:space="0" w:color="auto"/>
+              <w:left w:val="single" w:sz="8" w:space="0" w:color="auto"/>
+              <w:bottom w:val="single" w:sz="8" w:space="0" w:color="auto"/>
+              <w:right w:val="single" w:sz="8" w:space="0" w:color="000000"/>
+            </w:tcBorders>
+            <w:shd w:val="clear" w:color="auto" w:fill="auto"/>
+            <w:noWrap/>
+            <w:vAlign w:val="bottom"/>
+            <w:hideMark/>
+          </w:tcPr>
+          <w:p>
+            <w:pPr>
+              <w:jc w:val="center"/>
+              <w:rPr>
+                <w:i/>
+              </w:rPr>
+            </w:pPr>
+            <w:r>
+              <w:rPr>
+                <w:i/>
+              </w:rPr>
+              <w:t>System Distance Error</w:t>
+            </w:r>
+            <w:r>
+              <w:rPr>
+                <w:i/>
+              </w:rPr>
+              <w:t xml:space="preserve"> (mm)</w:t>
+            </w:r>
+          </w:p>
+        </w:tc>
+      </w:tr>
+      <w:tr>
+        <w:trPr>
+          <w:trHeight w:val="20"/>
+          <w:jc w:val="center"/>
+        </w:trPr>
+        <w:tc>
+          <w:tcPr>
+            <w:tcW w:w="2736" w:type="dxa"/>
+            <w:tcBorders>
+              <w:top w:val="nil"/>
+              <w:left w:val="single" w:sz="8" w:space="0" w:color="auto"/>
+              <w:bottom w:val="nil"/>
+              <w:right w:val="nil"/>
+            </w:tcBorders>
+            <w:shd w:val="clear" w:color="auto" w:fill="auto"/>
+            <w:noWrap/>
+            <w:vAlign w:val="bottom"/>
+            <w:hideMark/>
+          </w:tcPr>
+          <w:p>
+            <w:r>
+              <w:t> </w:t>
+            </w:r>
+          </w:p>
+        </w:tc>
+        <w:tc>
+          <w:tcPr>
+            <w:tcW w:w="1584" w:type="dxa"/>
+            <w:tcBorders>
+              <w:top w:val="nil"/>
+              <w:left w:val="nil"/>
+              <w:bottom w:val="nil"/>
+              <w:right w:val="single" w:sz="8" w:space="0" w:color="auto"/>
+            </w:tcBorders>
+            <w:shd w:val="clear" w:color="auto" w:fill="auto"/>
+            <w:noWrap/>
+            <w:vAlign w:val="bottom"/>
+            <w:hideMark/>
+          </w:tcPr>
+          <w:p>
+            <w:r>
+              <w:t> </w:t>
+            </w:r>
+          </w:p>
+        </w:tc>
+      </w:tr>
+      <w:tr>
+        <w:trPr>
+          <w:trHeight w:val="20"/>
+          <w:jc w:val="center"/>
+        </w:trPr>
+        <w:tc>
+          <w:tcPr>
+            <w:tcW w:w="2736" w:type="dxa"/>
+            <w:tcBorders>
+              <w:top w:val="nil"/>
+              <w:left w:val="single" w:sz="8" w:space="0" w:color="auto"/>
+              <w:bottom w:val="nil"/>
+              <w:right w:val="nil"/>
+            </w:tcBorders>
+            <w:shd w:val="clear" w:color="auto" w:fill="auto"/>
+            <w:noWrap/>
+            <w:vAlign w:val="bottom"/>
+            <w:hideMark/>
+          </w:tcPr>
+          <w:p>
+            <w:pPr>
+              <w:rPr>
+                <w:b/>
+                <w:szCs w:val="24"/>
+              </w:rPr>
+            </w:pPr>
+            <w:r>
+              <w:rPr>
+                <w:b/>
+                <w:szCs w:val="24"/>
+              </w:rPr>
+              <w:t>Mean of Means</w:t>
+            </w:r>
+          </w:p>
+        </w:tc>
+        <w:tc>
+          <w:tcPr>
+            <w:tcW w:w="1584" w:type="dxa"/>
+            <w:tcBorders>
+              <w:top w:val="nil"/>
+              <w:left w:val="nil"/>
+              <w:bottom w:val="nil"/>
+              <w:right w:val="single" w:sz="8" w:space="0" w:color="auto"/>
+            </w:tcBorders>
+            <w:shd w:val="clear" w:color="auto" w:fill="auto"/>
+            <w:noWrap/>
+            <w:vAlign w:val="bottom"/>
+            <w:hideMark/>
+          </w:tcPr>
+          <w:p>
+            <w:pPr>
+              <w:jc w:val="left"/>
+              <w:rPr>
+                <w:b/>
+                <w:szCs w:val="24"/>
+              </w:rPr>
+            </w:pPr>
+            <w:r>
+              <w:rPr>
+                <w:b/>
+                <w:szCs w:val="24"/>
+              </w:rPr>
+              <w:t>1.402</w:t>
+            </w:r>
+          </w:p>
+        </w:tc>
+      </w:tr>
+      <w:tr>
+        <w:trPr>
+          <w:trHeight w:val="20"/>
+          <w:jc w:val="center"/>
+        </w:trPr>
+        <w:tc>
+          <w:tcPr>
+            <w:tcW w:w="2736" w:type="dxa"/>
+            <w:tcBorders>
+              <w:top w:val="nil"/>
+              <w:left w:val="single" w:sz="8" w:space="0" w:color="auto"/>
+              <w:bottom w:val="nil"/>
+              <w:right w:val="nil"/>
+            </w:tcBorders>
+            <w:shd w:val="clear" w:color="auto" w:fill="auto"/>
+            <w:noWrap/>
+            <w:vAlign w:val="bottom"/>
+            <w:hideMark/>
+          </w:tcPr>
+          <w:p>
+            <w:r>
+              <w:t>Standard Deviation</w:t>
+            </w:r>
+          </w:p>
+        </w:tc>
+        <w:tc>
+          <w:tcPr>
+            <w:tcW w:w="1584" w:type="dxa"/>
+            <w:tcBorders>
+              <w:top w:val="nil"/>
+              <w:left w:val="nil"/>
+              <w:bottom w:val="nil"/>
+              <w:right w:val="single" w:sz="8" w:space="0" w:color="auto"/>
+            </w:tcBorders>
+            <w:shd w:val="clear" w:color="auto" w:fill="auto"/>
+            <w:noWrap/>
+            <w:vAlign w:val="bottom"/>
+            <w:hideMark/>
+          </w:tcPr>
+          <w:p>
+            <w:pPr>
+              <w:jc w:val="left"/>
+            </w:pPr>
+            <w:r>
+              <w:t>0.774</w:t>
+            </w:r>
+          </w:p>
+        </w:tc>
+      </w:tr>
+      <w:tr>
+        <w:trPr>
+          <w:trHeight w:val="20"/>
+          <w:jc w:val="center"/>
+        </w:trPr>
+        <w:tc>
+          <w:tcPr>
+            <w:tcW w:w="2736" w:type="dxa"/>
+            <w:tcBorders>
+              <w:top w:val="nil"/>
+              <w:left w:val="single" w:sz="8" w:space="0" w:color="auto"/>
+              <w:bottom w:val="nil"/>
+              <w:right w:val="nil"/>
+            </w:tcBorders>
+            <w:shd w:val="clear" w:color="auto" w:fill="auto"/>
+            <w:noWrap/>
+            <w:vAlign w:val="bottom"/>
+            <w:hideMark/>
+          </w:tcPr>
+          <w:p>
+            <w:r>
+              <w:t>Sample Variance</w:t>
+            </w:r>
+          </w:p>
+        </w:tc>
+        <w:tc>
+          <w:tcPr>
+            <w:tcW w:w="1584" w:type="dxa"/>
+            <w:tcBorders>
+              <w:top w:val="nil"/>
+              <w:left w:val="nil"/>
+              <w:bottom w:val="nil"/>
+              <w:right w:val="single" w:sz="8" w:space="0" w:color="auto"/>
+            </w:tcBorders>
+            <w:shd w:val="clear" w:color="auto" w:fill="auto"/>
+            <w:noWrap/>
+            <w:vAlign w:val="bottom"/>
+            <w:hideMark/>
+          </w:tcPr>
+          <w:p>
+            <w:pPr>
+              <w:jc w:val="left"/>
+            </w:pPr>
+            <w:r>
+              <w:t>0.599</w:t>
+            </w:r>
+          </w:p>
+        </w:tc>
+      </w:tr>
+      <w:tr>
+        <w:trPr>
+          <w:trHeight w:val="20"/>
+          <w:jc w:val="center"/>
+        </w:trPr>
+        <w:tc>
+          <w:tcPr>
+            <w:tcW w:w="2736" w:type="dxa"/>
+            <w:tcBorders>
+              <w:top w:val="nil"/>
+              <w:left w:val="single" w:sz="8" w:space="0" w:color="auto"/>
+              <w:bottom w:val="nil"/>
+              <w:right w:val="nil"/>
+            </w:tcBorders>
+            <w:shd w:val="clear" w:color="auto" w:fill="auto"/>
+            <w:noWrap/>
+            <w:vAlign w:val="bottom"/>
+            <w:hideMark/>
+          </w:tcPr>
+          <w:p>
+            <w:r>
+              <w:t>Kurtosis</w:t>
+            </w:r>
+          </w:p>
+        </w:tc>
+        <w:tc>
+          <w:tcPr>
+            <w:tcW w:w="1584" w:type="dxa"/>
+            <w:tcBorders>
+              <w:top w:val="nil"/>
+              <w:left w:val="nil"/>
+              <w:bottom w:val="nil"/>
+              <w:right w:val="single" w:sz="8" w:space="0" w:color="auto"/>
+            </w:tcBorders>
+            <w:shd w:val="clear" w:color="auto" w:fill="auto"/>
+            <w:noWrap/>
+            <w:vAlign w:val="bottom"/>
+            <w:hideMark/>
+          </w:tcPr>
+          <w:p>
+            <w:pPr>
+              <w:jc w:val="left"/>
+            </w:pPr>
+            <w:r>
+              <w:t>3.80</w:t>
+            </w:r>
+            <w:r>
+              <w:t>2</w:t>
+            </w:r>
+          </w:p>
+        </w:tc>
+      </w:tr>
+      <w:tr>
+        <w:trPr>
+          <w:trHeight w:val="20"/>
+          <w:jc w:val="center"/>
+        </w:trPr>
+        <w:tc>
+          <w:tcPr>
+            <w:tcW w:w="2736" w:type="dxa"/>
+            <w:tcBorders>
+              <w:top w:val="nil"/>
+              <w:left w:val="single" w:sz="8" w:space="0" w:color="auto"/>
+              <w:bottom w:val="nil"/>
+              <w:right w:val="nil"/>
+            </w:tcBorders>
+            <w:shd w:val="clear" w:color="auto" w:fill="auto"/>
+            <w:noWrap/>
+            <w:vAlign w:val="bottom"/>
+            <w:hideMark/>
+          </w:tcPr>
+          <w:p>
+            <w:r>
+              <w:t>Skewness</w:t>
+            </w:r>
+          </w:p>
+        </w:tc>
+        <w:tc>
+          <w:tcPr>
+            <w:tcW w:w="1584" w:type="dxa"/>
+            <w:tcBorders>
+              <w:top w:val="nil"/>
+              <w:left w:val="nil"/>
+              <w:bottom w:val="nil"/>
+              <w:right w:val="single" w:sz="8" w:space="0" w:color="auto"/>
+            </w:tcBorders>
+            <w:shd w:val="clear" w:color="auto" w:fill="auto"/>
+            <w:noWrap/>
+            <w:vAlign w:val="bottom"/>
+            <w:hideMark/>
+          </w:tcPr>
+          <w:p>
+            <w:pPr>
+              <w:jc w:val="left"/>
+            </w:pPr>
+            <w:r>
+              <w:t>1.642</w:t>
+            </w:r>
+          </w:p>
+        </w:tc>
+      </w:tr>
+      <w:tr>
+        <w:trPr>
+          <w:trHeight w:val="20"/>
+          <w:jc w:val="center"/>
+        </w:trPr>
+        <w:tc>
+          <w:tcPr>
+            <w:tcW w:w="2736" w:type="dxa"/>
+            <w:tcBorders>
+              <w:top w:val="nil"/>
+              <w:left w:val="single" w:sz="8" w:space="0" w:color="auto"/>
+              <w:bottom w:val="nil"/>
+              <w:right w:val="nil"/>
+            </w:tcBorders>
+            <w:shd w:val="clear" w:color="auto" w:fill="auto"/>
+            <w:noWrap/>
+            <w:vAlign w:val="bottom"/>
+            <w:hideMark/>
+          </w:tcPr>
+          <w:p>
+            <w:r>
+              <w:t>Range</w:t>
+            </w:r>
+          </w:p>
+        </w:tc>
+        <w:tc>
+          <w:tcPr>
+            <w:tcW w:w="1584" w:type="dxa"/>
+            <w:tcBorders>
+              <w:top w:val="nil"/>
+              <w:left w:val="nil"/>
+              <w:bottom w:val="nil"/>
+              <w:right w:val="single" w:sz="8" w:space="0" w:color="auto"/>
+            </w:tcBorders>
+            <w:shd w:val="clear" w:color="auto" w:fill="auto"/>
+            <w:noWrap/>
+            <w:vAlign w:val="bottom"/>
+            <w:hideMark/>
+          </w:tcPr>
+          <w:p>
+            <w:pPr>
+              <w:jc w:val="left"/>
+            </w:pPr>
+            <w:r>
+              <w:t>3.32</w:t>
+            </w:r>
+            <w:r>
+              <w:t>5</w:t>
+            </w:r>
+          </w:p>
+        </w:tc>
+      </w:tr>
+      <w:tr>
+        <w:trPr>
+          <w:trHeight w:val="20"/>
+          <w:jc w:val="center"/>
+        </w:trPr>
+        <w:tc>
+          <w:tcPr>
+            <w:tcW w:w="2736" w:type="dxa"/>
+            <w:tcBorders>
+              <w:top w:val="nil"/>
+              <w:left w:val="single" w:sz="8" w:space="0" w:color="auto"/>
+              <w:bottom w:val="nil"/>
+              <w:right w:val="nil"/>
+            </w:tcBorders>
+            <w:shd w:val="clear" w:color="auto" w:fill="auto"/>
+            <w:noWrap/>
+            <w:vAlign w:val="bottom"/>
+            <w:hideMark/>
+          </w:tcPr>
+          <w:p>
+            <w:r>
+              <w:t>Minimum</w:t>
+            </w:r>
+          </w:p>
+        </w:tc>
+        <w:tc>
+          <w:tcPr>
+            <w:tcW w:w="1584" w:type="dxa"/>
+            <w:tcBorders>
+              <w:top w:val="nil"/>
+              <w:left w:val="nil"/>
+              <w:bottom w:val="nil"/>
+              <w:right w:val="single" w:sz="8" w:space="0" w:color="auto"/>
+            </w:tcBorders>
+            <w:shd w:val="clear" w:color="auto" w:fill="auto"/>
+            <w:noWrap/>
+            <w:vAlign w:val="bottom"/>
+            <w:hideMark/>
+          </w:tcPr>
+          <w:p>
+            <w:pPr>
+              <w:jc w:val="left"/>
+            </w:pPr>
+            <w:r>
+              <w:t>0.449</w:t>
+            </w:r>
+          </w:p>
+        </w:tc>
+      </w:tr>
+      <w:tr>
+        <w:trPr>
+          <w:trHeight w:val="20"/>
+          <w:jc w:val="center"/>
+        </w:trPr>
+        <w:tc>
+          <w:tcPr>
+            <w:tcW w:w="2736" w:type="dxa"/>
+            <w:tcBorders>
+              <w:top w:val="nil"/>
+              <w:left w:val="single" w:sz="8" w:space="0" w:color="auto"/>
+              <w:bottom w:val="nil"/>
+              <w:right w:val="nil"/>
+            </w:tcBorders>
+            <w:shd w:val="clear" w:color="auto" w:fill="auto"/>
+            <w:noWrap/>
+            <w:vAlign w:val="bottom"/>
+            <w:hideMark/>
+          </w:tcPr>
+          <w:p>
+            <w:r>
+              <w:t>Maximum</w:t>
+            </w:r>
+          </w:p>
+        </w:tc>
+        <w:tc>
+          <w:tcPr>
+            <w:tcW w:w="1584" w:type="dxa"/>
+            <w:tcBorders>
+              <w:top w:val="nil"/>
+              <w:left w:val="nil"/>
+              <w:bottom w:val="nil"/>
+              <w:right w:val="single" w:sz="8" w:space="0" w:color="auto"/>
+            </w:tcBorders>
+            <w:shd w:val="clear" w:color="auto" w:fill="auto"/>
+            <w:noWrap/>
+            <w:vAlign w:val="bottom"/>
+            <w:hideMark/>
+          </w:tcPr>
+          <w:p>
+            <w:pPr>
+              <w:jc w:val="left"/>
+            </w:pPr>
+            <w:r>
+              <w:t>3.77</w:t>
+            </w:r>
+            <w:r>
+              <w:t>4</w:t>
+            </w:r>
+          </w:p>
+        </w:tc>
+      </w:tr>
+      <w:tr>
+        <w:trPr>
+          <w:trHeight w:val="20"/>
+          <w:jc w:val="center"/>
+        </w:trPr>
+        <w:tc>
+          <w:tcPr>
+            <w:tcW w:w="2736" w:type="dxa"/>
+            <w:tcBorders>
+              <w:top w:val="nil"/>
+              <w:left w:val="single" w:sz="8" w:space="0" w:color="auto"/>
+              <w:bottom w:val="single" w:sz="8" w:space="0" w:color="auto"/>
+              <w:right w:val="nil"/>
+            </w:tcBorders>
+            <w:shd w:val="clear" w:color="auto" w:fill="auto"/>
+            <w:noWrap/>
+            <w:vAlign w:val="bottom"/>
+            <w:hideMark/>
+          </w:tcPr>
+          <w:p>
+            <w:r>
+              <w:t>Count</w:t>
+            </w:r>
+          </w:p>
+        </w:tc>
+        <w:tc>
+          <w:tcPr>
+            <w:tcW w:w="1584" w:type="dxa"/>
+            <w:tcBorders>
+              <w:top w:val="nil"/>
+              <w:left w:val="nil"/>
+              <w:bottom w:val="single" w:sz="8" w:space="0" w:color="auto"/>
+              <w:right w:val="single" w:sz="8" w:space="0" w:color="auto"/>
+            </w:tcBorders>
+            <w:shd w:val="clear" w:color="auto" w:fill="auto"/>
+            <w:noWrap/>
+            <w:vAlign w:val="bottom"/>
+            <w:hideMark/>
+          </w:tcPr>
+          <w:p>
+            <w:pPr>
+              <w:keepNext/>
+              <w:jc w:val="left"/>
+            </w:pPr>
+            <w:r>
+              <w:t>20</w:t>
+            </w:r>
+          </w:p>
+        </w:tc>
+      </w:tr>
+    </w:tbl>
+    <w:p>
+      <w:pPr>
+        <w:pStyle w:val="Caption"/>
+        <w:jc w:val="center"/>
+        <w:rPr>
+          <w:color w:val="auto"/>
+        </w:rPr>
+      </w:pPr>
+      <w:r>
+        <w:rPr>
+          <w:color w:val="auto"/>
+        </w:rPr>
+        <w:t xml:space="preserve">Figure </w:t>
+      </w:r>
+      <w:r>
+        <w:rPr>
+          <w:color w:val="auto"/>
+        </w:rPr>
+        <w:fldChar w:fldCharType="begin"/>
+      </w:r>
+      <w:r>
+        <w:rPr>
+          <w:color w:val="auto"/>
+        </w:rPr>
+        <w:instrText xml:space="preserve"> SEQ Figure \* ARABIC </w:instrText>
+      </w:r>
+      <w:r>
+        <w:rPr>
+          <w:color w:val="auto"/>
+        </w:rPr>
+        <w:fldChar w:fldCharType="separate"/>
+      </w:r>
+      <w:r>
+        <w:rPr>
+          <w:noProof/>
+          <w:color w:val="auto"/>
+        </w:rPr>
+        <w:t>4</w:t>
+      </w:r>
+      <w:r>
+        <w:rPr>
+          <w:color w:val="auto"/>
+        </w:rPr>
+        <w:fldChar w:fldCharType="end"/>
+      </w:r>
+      <w:r>
+        <w:rPr>
+          <w:color w:val="auto"/>
+        </w:rPr>
+        <w:t>: Reported Sys</w:t>
+      </w:r>
+      <w:r>
+        <w:rPr>
+          <w:color w:val="auto"/>
+        </w:rPr>
+        <w:t>tem Error from 20 samples.</w:t>
+      </w:r>
+    </w:p>
+    <w:p>
+      <w:pPr>
+        <w:pStyle w:val="Heading2"/>
+      </w:pPr>
+      <w:r>
+        <w:t>3</w:t>
+      </w:r>
+      <w:r>
+        <w:t xml:space="preserve">.1 </w:t>
+      </w:r>
+      <w:r>
+        <w:t>Motion Tracking</w:t>
+      </w:r>
+    </w:p>
+    <w:p>
+      <w:r>
+        <w:tab/>
+        <w:t>Furthermore, we designed and 3D printed a few arbitrary tracks to place on our breadboard</w:t>
+      </w:r>
+      <w:r>
+        <w:t>…</w:t>
+      </w:r>
+    </w:p>
+    <w:p/>
+    <w:p>
+      <w:pPr>
+        <w:jc w:val="center"/>
         <w:rPr>
           <w:b/>
-          <w:i/>
           <w:color w:val="FF0000"/>
         </w:rPr>
-        <w:t>]</w:t>
-      </w:r>
+      </w:pPr>
       <w:r>
         <w:rPr>
           <w:b/>
-          <w:i/>
           <w:color w:val="FF0000"/>
         </w:rPr>
-        <w:t xml:space="preserve"> </w:t>
-      </w:r>
-      <w:r>
-        <w:t>is chosen as the source and assumed to have an ideal magnetic dipole field at long-distance.</w:t>
-      </w:r>
+        <w:t>[FLUVIO CONTINUES</w:t>
+      </w:r>
+      <w:r>
+        <w:rPr>
+          <w:b/>
+          <w:color w:val="FF0000"/>
+        </w:rPr>
+        <w:t xml:space="preserve"> HERE]</w:t>
+      </w:r>
+    </w:p>
+    <w:p>
+      <w:pPr>
+        <w:jc w:val="center"/>
+        <w:rPr>
+          <w:b/>
+          <w:color w:val="FF0000"/>
+        </w:rPr>
+      </w:pPr>
+      <w:r>
+        <w:rPr>
+          <w:b/>
+          <w:color w:val="FF0000"/>
+        </w:rPr>
+        <w:t>[MENTION TRIAL TIMES AS COROLLARY TO THROUGHPUT RATE]</w:t>
+      </w:r>
+    </w:p>
+    <w:p>
+      <w:pPr>
+        <w:jc w:val="center"/>
+        <w:rPr>
+          <w:b/>
+          <w:color w:val="FF0000"/>
+        </w:rPr>
+      </w:pPr>
+    </w:p>
+    <w:p>
+      <w:pPr>
+        <w:jc w:val="center"/>
+      </w:pPr>
+      <w:r>
+        <w:rPr>
+          <w:b/>
+          <w:color w:val="FF0000"/>
+        </w:rPr>
+        <w:t>[ALSO, IT MAY ALREADY BE TOO LONG; WE’LL HAVE TO TALK ABOUT CONDENSING THE PAPER]</w:t>
+      </w:r>
+      <w:bookmarkStart w:id="10" w:name="_GoBack"/>
+      <w:bookmarkEnd w:id="10"/>
     </w:p>
     <w:p>
       <w:pPr>
         <w:pStyle w:val="NoSpacing"/>
       </w:pPr>
-    </w:p>
-    <w:p>
-      <w:pPr>
-        <w:pStyle w:val="NoSpacing"/>
-      </w:pPr>
-      <w:r>
-        <w:lastRenderedPageBreak/>
-        <w:tab/>
-        <w:t xml:space="preserve">Further optimization is required, especially and including the mitigation of ambient fields, the sampling rate, computation time, arbitrary orientations of the magnet, and </w:t>
-      </w:r>
-      <w:r>
-        <w:rPr>
-          <w:b/>
-          <w:i/>
-          <w:color w:val="FF0000"/>
-        </w:rPr>
-        <w:t>[</w:t>
-      </w:r>
-      <w:r>
-        <w:rPr>
-          <w:b/>
-          <w:i/>
-          <w:color w:val="FF0000"/>
-        </w:rPr>
-        <w:t>LIVE PLOT REFRESH RATE?</w:t>
-      </w:r>
-      <w:r>
-        <w:rPr>
-          <w:b/>
-          <w:i/>
-          <w:color w:val="FF0000"/>
-        </w:rPr>
-        <w:t>]</w:t>
-      </w:r>
-      <w:r>
-        <w:rPr>
-          <w:b/>
-          <w:i/>
-        </w:rPr>
-        <w:t xml:space="preserve">. </w:t>
-      </w:r>
-    </w:p>
-    <w:p>
-      <w:pPr>
-        <w:pStyle w:val="Heading1"/>
-      </w:pPr>
-      <w:r>
-        <w:t>3 Results</w:t>
-      </w:r>
-    </w:p>
-    <w:p>
-      <w:pPr>
-        <w:pStyle w:val="NoSpacing"/>
-      </w:pPr>
-      <w:r>
-        <w:t>The results are</w:t>
-      </w:r>
-      <w:proofErr w:type="gramStart"/>
-      <w:r>
-        <w:t>;</w:t>
-      </w:r>
-      <w:proofErr w:type="gramEnd"/>
+      <w:r>
+        <w:t>The results are;</w:t>
+      </w:r>
     </w:p>
     <w:p>
       <w:pPr>
@@ -4626,8 +6556,14 @@
           <w:ilvl w:val="0"/>
           <w:numId w:val="13"/>
         </w:numPr>
-      </w:pPr>
-      <w:r>
+        <w:rPr>
+          <w:strike/>
+        </w:rPr>
+      </w:pPr>
+      <w:r>
+        <w:rPr>
+          <w:strike/>
+        </w:rPr>
         <w:t>Sensor array for real-time, non-contacting tracking of an object along a plane</w:t>
       </w:r>
     </w:p>
@@ -4640,38 +6576,27 @@
         </w:numPr>
       </w:pPr>
       <w:r>
-        <w:t>Sensor array for real-time, non-contacting tracking of an object in space (3D)</w:t>
+        <w:t>An robust a</w:t>
+      </w:r>
+      <w:r>
+        <w:t>lgorithm for the real-time, no</w:t>
+      </w:r>
+      <w:r>
+        <w:t>-contacting tracking of an object in space (3)</w:t>
       </w:r>
     </w:p>
     <w:p>
       <w:pPr>
         <w:pStyle w:val="NoSpacing"/>
-        <w:numPr>
-          <w:ilvl w:val="0"/>
-          <w:numId w:val="13"/>
-        </w:numPr>
-      </w:pPr>
-      <w:r>
-        <w:t>An robust algorithm for the real-time, non0-contacting tracking of an object in space (3)</w:t>
-      </w:r>
+      </w:pPr>
     </w:p>
     <w:p>
       <w:pPr>
         <w:pStyle w:val="NoSpacing"/>
       </w:pPr>
-    </w:p>
-    <w:p>
-      <w:pPr>
-        <w:pStyle w:val="NoSpacing"/>
-      </w:pPr>
-      <w:r>
-        <w:t>The robustness of our sensor arrays (devices) and analysis software was evaluated in terms of</w:t>
-      </w:r>
-      <w:proofErr w:type="gramStart"/>
-      <w:r>
-        <w:t>;</w:t>
-      </w:r>
-      <w:proofErr w:type="gramEnd"/>
+      <w:r>
+        <w:t>The robustness of our sensor arrays (devices) and analysis software was evaluated in terms of;</w:t>
+      </w:r>
     </w:p>
     <w:p>
       <w:pPr>
@@ -4704,8 +6629,14 @@
           <w:ilvl w:val="0"/>
           <w:numId w:val="4"/>
         </w:numPr>
-      </w:pPr>
-      <w:r>
+        <w:rPr>
+          <w:strike/>
+        </w:rPr>
+      </w:pPr>
+      <w:r>
+        <w:rPr>
+          <w:strike/>
+        </w:rPr>
         <w:t>Accuracy and precision</w:t>
       </w:r>
     </w:p>
@@ -4744,280 +6675,333 @@
         </w:rPr>
         <w:commentReference w:id="11"/>
       </w:r>
-    </w:p>
+      <w:r>
+        <w:t xml:space="preserve"> and Future Work</w:t>
+      </w:r>
+    </w:p>
+    <w:p/>
     <w:p>
       <w:pPr>
         <w:pStyle w:val="NoSpacing"/>
+        <w:rPr>
+          <w:b/>
+          <w:i/>
+          <w:color w:val="FF0000"/>
+        </w:rPr>
       </w:pPr>
       <w:r>
         <w:tab/>
       </w:r>
       <w:r>
-        <w:t xml:space="preserve">The Interpretation section provides an interpretation of the results and conclusions of the study. </w:t>
+        <w:rPr>
+          <w:b/>
+          <w:i/>
+          <w:color w:val="FF0000"/>
+        </w:rPr>
+        <w:t xml:space="preserve">We encounter many limitations in </w:t>
+      </w:r>
+      <w:r>
+        <w:rPr>
+          <w:b/>
+          <w:i/>
+          <w:color w:val="FF0000"/>
+        </w:rPr>
+        <w:t>the present form of the system, indirectly related</w:t>
+      </w:r>
+      <w:r>
+        <w:rPr>
+          <w:b/>
+          <w:i/>
+          <w:color w:val="FF0000"/>
+        </w:rPr>
+        <w:t xml:space="preserve"> to the</w:t>
+      </w:r>
+      <w:r>
+        <w:rPr>
+          <w:b/>
+          <w:i/>
+          <w:color w:val="FF0000"/>
+        </w:rPr>
+        <w:t xml:space="preserve"> demonstrated principle</w:t>
+      </w:r>
+      <w:r>
+        <w:rPr>
+          <w:b/>
+          <w:i/>
+          <w:color w:val="FF0000"/>
+        </w:rPr>
+        <w:t>, such as s</w:t>
+      </w:r>
+      <w:r>
+        <w:rPr>
+          <w:b/>
+          <w:i/>
+          <w:color w:val="FF0000"/>
+        </w:rPr>
+        <w:t>ensor readings’ drift affecting</w:t>
+      </w:r>
+      <w:r>
+        <w:rPr>
+          <w:b/>
+          <w:i/>
+          <w:color w:val="FF0000"/>
+        </w:rPr>
+        <w:t xml:space="preserve"> the distance error, limited software stability driving throughpu</w:t>
+      </w:r>
+      <w:r>
+        <w:rPr>
+          <w:b/>
+          <w:i/>
+          <w:color w:val="FF0000"/>
+        </w:rPr>
+        <w:t xml:space="preserve">t inefficiency, a lack of a virtual 3D visualization of the output for ease of use, etc. </w:t>
+      </w:r>
+      <w:r>
+        <w:t>Hence, f</w:t>
+      </w:r>
+      <w:r>
+        <w:t>urther optimization is required, especially and including, a more robust mitigation of ambient fields and the throughput rate (which is heavily dependent on computation time).</w:t>
+      </w:r>
+      <w:r>
+        <w:t xml:space="preserve"> Finally, a thorough characterization of the system’s performance in 3D space, especially at random orientations of the magnet, must still be done.</w:t>
+      </w:r>
+      <w:r>
+        <w:t xml:space="preserve"> </w:t>
       </w:r>
     </w:p>
     <w:p>
       <w:pPr>
         <w:pStyle w:val="NoSpacing"/>
-        <w:numPr>
-          <w:ilvl w:val="0"/>
-          <w:numId w:val="6"/>
-        </w:numPr>
-      </w:pPr>
-      <w:r>
-        <w:t>Limitations of the approach</w:t>
+      </w:pPr>
+      <w:r>
+        <w:tab/>
+        <w:t>Moving forward</w:t>
+      </w:r>
+      <w:r>
+        <w:t xml:space="preserve"> beyond these present preoccupations</w:t>
+      </w:r>
+      <w:r>
+        <w:t xml:space="preserve">, </w:t>
+      </w:r>
+      <w:r>
+        <w:t xml:space="preserve">with </w:t>
+      </w:r>
+      <w:r>
+        <w:t xml:space="preserve">our </w:t>
+      </w:r>
+      <w:r>
+        <w:t xml:space="preserve">medical applications in mind, </w:t>
+      </w:r>
+      <w:r>
+        <w:t>we inte</w:t>
+      </w:r>
+      <w:r>
+        <w:t>nd to improve upon the system</w:t>
+      </w:r>
+      <w:r>
+        <w:t xml:space="preserve">, by optimizing the execution of LMA with better initial guesses and smoother </w:t>
+      </w:r>
+      <w:r>
+        <w:t>data inputs; enable the approximation</w:t>
+      </w:r>
+      <w:r>
+        <w:t xml:space="preserve"> of a magnet’s orientation, by tracking the path of the magnet</w:t>
+      </w:r>
+      <w:r>
+        <w:t xml:space="preserve"> and the sensor array’s magnetic field vector components</w:t>
+      </w:r>
+      <w:r>
+        <w:t xml:space="preserve"> across time</w:t>
+      </w:r>
+      <w:r>
+        <w:t>;</w:t>
+      </w:r>
+      <w:r>
+        <w:t xml:space="preserve"> increase the measurement accuracy,</w:t>
+      </w:r>
+      <w:r>
+        <w:t xml:space="preserve"> by refining approximations of K;</w:t>
+      </w:r>
+      <w:r>
+        <w:t xml:space="preserve"> miniaturi</w:t>
+      </w:r>
+      <w:r>
+        <w:t>zing</w:t>
+      </w:r>
+      <w:r>
+        <w:t xml:space="preserve"> the device</w:t>
+      </w:r>
+      <w:r>
+        <w:t xml:space="preserve"> to a more convenient form;</w:t>
+      </w:r>
+      <w:r>
+        <w:t xml:space="preserve"> and moving</w:t>
+      </w:r>
+      <w:r>
+        <w:t xml:space="preserve"> to more complex </w:t>
+      </w:r>
+      <w:r>
+        <w:t xml:space="preserve">multi-pole </w:t>
+      </w:r>
+      <w:r>
+        <w:t>objects</w:t>
+      </w:r>
+      <w:r>
+        <w:t>, such as combinations of magnets</w:t>
+      </w:r>
+      <w:r>
+        <w:t>; and building a 3D visualization of system output in real-time.</w:t>
+      </w:r>
+      <w:r>
+        <w:t xml:space="preserve"> </w:t>
+      </w:r>
+    </w:p>
+    <w:p>
+      <w:pPr>
+        <w:pStyle w:val="Heading1"/>
+      </w:pPr>
+      <w:r>
+        <w:t>References</w:t>
       </w:r>
     </w:p>
     <w:p>
       <w:pPr>
         <w:pStyle w:val="NoSpacing"/>
-        <w:numPr>
-          <w:ilvl w:val="1"/>
-          <w:numId w:val="6"/>
-        </w:numPr>
-      </w:pPr>
-      <w:r>
-        <w:t>No visualization of the orientation of the magnet, yet.</w:t>
+      </w:pPr>
+      <w:r>
+        <w:t>[1] Han, X., Seki, H., Kamiya, Y., and Hikizu, M. “Wearable handwriting input device using magnetic field Geomagnetism cancell</w:t>
+      </w:r>
+      <w:r>
+        <w:t>ation in position calculation.”</w:t>
+      </w:r>
+      <w:r>
+        <w:rPr>
+          <w:i/>
+        </w:rPr>
+        <w:t xml:space="preserve"> </w:t>
+      </w:r>
+      <w:r>
+        <w:rPr>
+          <w:i/>
+        </w:rPr>
+        <w:t>Precision Engineering</w:t>
+      </w:r>
+      <w:r>
+        <w:t xml:space="preserve"> Vol. 33 Issue 1 (2009), pp: 37-43.</w:t>
+      </w:r>
+      <w:r>
+        <w:t xml:space="preserve"> </w:t>
+      </w:r>
+      <w:r>
+        <w:t>DOI 10.1016/j.precisioneng.2008.03.008.</w:t>
       </w:r>
     </w:p>
     <w:p>
       <w:pPr>
         <w:pStyle w:val="NoSpacing"/>
-        <w:numPr>
-          <w:ilvl w:val="1"/>
-          <w:numId w:val="6"/>
-        </w:numPr>
-      </w:pPr>
-      <w:r>
-        <w:t>Only one magnetic point at a time.</w:t>
-      </w:r>
-    </w:p>
-    <w:p>
-      <w:pPr>
-        <w:pStyle w:val="NoSpacing"/>
-        <w:numPr>
-          <w:ilvl w:val="0"/>
-          <w:numId w:val="6"/>
-        </w:numPr>
-      </w:pPr>
-      <w:r>
-        <w:t>Other calibration considerations</w:t>
-      </w:r>
-    </w:p>
-    <w:p>
-      <w:pPr>
-        <w:pStyle w:val="NoSpacing"/>
-        <w:numPr>
-          <w:ilvl w:val="0"/>
-          <w:numId w:val="6"/>
-        </w:numPr>
-      </w:pPr>
-      <w:r>
-        <w:t>How to improve!</w:t>
-      </w:r>
-    </w:p>
-    <w:p>
-      <w:pPr>
-        <w:pStyle w:val="NoSpacing"/>
-        <w:numPr>
-          <w:ilvl w:val="1"/>
-          <w:numId w:val="6"/>
-        </w:numPr>
-      </w:pPr>
-      <w:r>
-        <w:t>Optimize software.</w:t>
-      </w:r>
-    </w:p>
-    <w:p>
-      <w:pPr>
-        <w:pStyle w:val="NoSpacing"/>
-        <w:numPr>
-          <w:ilvl w:val="1"/>
-          <w:numId w:val="6"/>
-        </w:numPr>
-      </w:pPr>
-      <w:r>
-        <w:t>Improve data sampling rate.</w:t>
-      </w:r>
-    </w:p>
-    <w:p>
-      <w:pPr>
-        <w:pStyle w:val="NoSpacing"/>
-        <w:numPr>
-          <w:ilvl w:val="1"/>
-          <w:numId w:val="6"/>
-        </w:numPr>
-      </w:pPr>
-      <w:r>
-        <w:t>Redress fundamental principles; higher abstraction models.</w:t>
-      </w:r>
-    </w:p>
-    <w:p>
-      <w:pPr>
-        <w:pStyle w:val="NoSpacing"/>
-        <w:numPr>
-          <w:ilvl w:val="1"/>
-          <w:numId w:val="6"/>
-        </w:numPr>
-      </w:pPr>
-      <w:commentRangeStart w:id="12"/>
-      <w:r>
-        <w:t>Discuss permeability of materials to magnetic flux</w:t>
-      </w:r>
-      <w:commentRangeEnd w:id="12"/>
-      <w:r>
-        <w:rPr>
-          <w:rStyle w:val="CommentReference"/>
-          <w:rFonts w:ascii="Calibri" w:hAnsi="Calibri"/>
-        </w:rPr>
-        <w:commentReference w:id="12"/>
-      </w:r>
-    </w:p>
-    <w:p>
-      <w:pPr>
-        <w:pStyle w:val="Heading1"/>
-      </w:pPr>
-      <w:r>
-        <w:t>References</w:t>
-      </w:r>
-    </w:p>
-    <w:p>
-      <w:pPr>
-        <w:pStyle w:val="NoSpacing"/>
-      </w:pPr>
-      <w:r>
-        <w:t>[1] Han, X., Seki, H., Kamiya, Y., and Hikizu, M. “Wearable handwriting input device using magnetic field Geomagnetism cancell</w:t>
-      </w:r>
-      <w:r>
-        <w:t>ation in position calculation.”</w:t>
+      </w:pPr>
+    </w:p>
+    <w:p>
+      <w:r>
+        <w:t xml:space="preserve">[2] </w:t>
+      </w:r>
+      <w:r>
+        <w:t xml:space="preserve">Han, X., Seki, H., Kamiya, Y., and Hikizu, M. “Wearable handwriting input device using magnetic field 2nd report: Influence of misalignment of magnet and writing plane.” </w:t>
       </w:r>
       <w:r>
         <w:rPr>
           <w:i/>
         </w:rPr>
+        <w:t>Precision Engineering</w:t>
+      </w:r>
+      <w:r>
+        <w:t xml:space="preserve"> V</w:t>
+      </w:r>
+      <w:r>
+        <w:t>ol. 34 Issue 3 (2010), pp: 425-430</w:t>
+      </w:r>
+      <w:r>
+        <w:t xml:space="preserve">. </w:t>
+      </w:r>
+      <w:r>
         <w:t xml:space="preserve"> </w:t>
       </w:r>
       <w:r>
+        <w:t>DOI 10.1016/j.precisioneng.2009.12.005</w:t>
+      </w:r>
+    </w:p>
+    <w:p/>
+    <w:p>
+      <w:r>
+        <w:t xml:space="preserve">[3] </w:t>
+      </w:r>
+      <w:proofErr w:type="spellStart"/>
+      <w:r>
+        <w:t>Raab</w:t>
+      </w:r>
+      <w:proofErr w:type="spellEnd"/>
+      <w:r>
+        <w:t>, F., Blood, E., Steiner, T., and Jones, H.</w:t>
+      </w:r>
+      <w:r>
+        <w:t xml:space="preserve"> “</w:t>
+      </w:r>
+      <w:r>
+        <w:t>Magnetic Position and Orientation Tracking System”</w:t>
+      </w:r>
+      <w:r>
+        <w:t xml:space="preserve"> </w:t>
+      </w:r>
+      <w:r>
         <w:rPr>
           <w:i/>
         </w:rPr>
-        <w:t>Precision Engineering</w:t>
-      </w:r>
-      <w:r>
-        <w:t xml:space="preserve"> Vol. 33 Issue 1 (2009), pp: 37-43.</w:t>
+        <w:t xml:space="preserve">IEEE Transactions </w:t>
+      </w:r>
+      <w:r>
+        <w:rPr>
+          <w:i/>
+        </w:rPr>
+        <w:lastRenderedPageBreak/>
+        <w:t>on Aerospace and Electronic Systems</w:t>
+      </w:r>
+      <w:r>
+        <w:t xml:space="preserve"> V</w:t>
+      </w:r>
+      <w:r>
+        <w:t>ol. AES-15 No. 5 (1979), pp: 709-718</w:t>
+      </w:r>
+    </w:p>
+    <w:p/>
+    <w:p>
+      <w:r>
+        <w:t xml:space="preserve">[4] </w:t>
+      </w:r>
+      <w:proofErr w:type="spellStart"/>
+      <w:r>
+        <w:t>Moeslund</w:t>
+      </w:r>
+      <w:proofErr w:type="spellEnd"/>
+      <w:r>
+        <w:t xml:space="preserve">, T., and Granum, E. </w:t>
+      </w:r>
+      <w:r>
+        <w:t>“A Survey of Computer Vision-Based Human Motion Captur</w:t>
+      </w:r>
+      <w:r>
+        <w:t>e</w:t>
+      </w:r>
+      <w:r>
+        <w:t>.”</w:t>
       </w:r>
       <w:r>
         <w:t xml:space="preserve"> </w:t>
       </w:r>
       <w:r>
-        <w:t>DOI 10.1016/j.precisioneng.2008.03.008.</w:t>
-      </w:r>
-    </w:p>
-    <w:p>
-      <w:pPr>
-        <w:pStyle w:val="NoSpacing"/>
-      </w:pPr>
-    </w:p>
-    <w:p>
-      <w:r>
-        <w:t xml:space="preserve">[2] </w:t>
-      </w:r>
-      <w:r>
-        <w:t xml:space="preserve">Han, X., Seki, H., Kamiya, Y., and Hikizu, M. “Wearable handwriting input device using magnetic field 2nd report: Influence of misalignment of magnet and writing plane.” </w:t>
-      </w:r>
-      <w:r>
         <w:rPr>
           <w:i/>
         </w:rPr>
-        <w:t>Precision Engineering</w:t>
-      </w:r>
-      <w:r>
-        <w:t xml:space="preserve"> V</w:t>
-      </w:r>
-      <w:r>
-        <w:t>ol. 34 Issue 3 (2010), pp: 425-430</w:t>
-      </w:r>
-      <w:r>
-        <w:t xml:space="preserve">. </w:t>
-      </w:r>
-      <w:r>
-        <w:t xml:space="preserve"> </w:t>
-      </w:r>
-      <w:r>
-        <w:t>DOI 10.1016/j.precisioneng.2009.12.005</w:t>
-      </w:r>
-    </w:p>
-    <w:p/>
-    <w:p>
-      <w:r>
-        <w:t xml:space="preserve">[3] </w:t>
-      </w:r>
-      <w:proofErr w:type="spellStart"/>
-      <w:r>
-        <w:t>Raab</w:t>
-      </w:r>
-      <w:proofErr w:type="spellEnd"/>
-      <w:r>
-        <w:t>, F., Blood, E., Steiner, T., and Jones, H.</w:t>
-      </w:r>
-      <w:r>
-        <w:t xml:space="preserve"> “</w:t>
-      </w:r>
-      <w:r>
-        <w:t>Magnetic Position and Orientation Tracking System”</w:t>
-      </w:r>
-      <w:r>
-        <w:t xml:space="preserve"> </w:t>
-      </w:r>
-      <w:r>
-        <w:rPr>
-          <w:i/>
-        </w:rPr>
-        <w:t>IEEE Transactions on Aerospace and Electronic Systems</w:t>
-      </w:r>
-      <w:r>
-        <w:t xml:space="preserve"> V</w:t>
-      </w:r>
-      <w:r>
-        <w:t>ol. AES-15 No. 5 (1979), pp: 709-718</w:t>
-      </w:r>
-    </w:p>
-    <w:p/>
-    <w:p>
-      <w:r>
-        <w:t xml:space="preserve">[4] </w:t>
-      </w:r>
-      <w:proofErr w:type="spellStart"/>
-      <w:r>
-        <w:t>Moeslund</w:t>
-      </w:r>
-      <w:proofErr w:type="spellEnd"/>
-      <w:r>
-        <w:t xml:space="preserve">, T., and Granum, E. </w:t>
-      </w:r>
-      <w:r>
-        <w:t>“A Survey of Computer Vision-Based Human Motion Captur</w:t>
-      </w:r>
-      <w:r>
-        <w:t>e</w:t>
-      </w:r>
-      <w:r>
-        <w:t>.”</w:t>
-      </w:r>
-      <w:r>
-        <w:t xml:space="preserve"> </w:t>
-      </w:r>
-      <w:r>
-        <w:rPr>
-          <w:i/>
-        </w:rPr>
-        <w:t xml:space="preserve">Computer Vision and </w:t>
-      </w:r>
-      <w:r>
-        <w:rPr>
-          <w:i/>
-        </w:rPr>
-        <w:t xml:space="preserve">Image Understanding </w:t>
+        <w:t xml:space="preserve">Computer Vision and Image Understanding </w:t>
       </w:r>
       <w:r>
         <w:t xml:space="preserve">Vol. 81, Issue 3 (2001), pp: 231-268. DOI </w:t>
@@ -5197,13 +7181,7 @@
         <w:rPr>
           <w:shd w:val="clear" w:color="auto" w:fill="FFFFFF"/>
         </w:rPr>
-        <w:t xml:space="preserve">, 2016. DOI </w:t>
-      </w:r>
-      <w:r>
-        <w:rPr>
-          <w:shd w:val="clear" w:color="auto" w:fill="FFFFFF"/>
-        </w:rPr>
-        <w:t>10.1145/2858036.2858125</w:t>
+        <w:t>, 2016. DOI 10.1145/2858036.2858125</w:t>
       </w:r>
     </w:p>
     <w:p>
@@ -5318,13 +7296,7 @@
         <w:rPr>
           <w:shd w:val="clear" w:color="auto" w:fill="FFFFFF"/>
         </w:rPr>
-        <w:t xml:space="preserve">, 2016. DOI </w:t>
-      </w:r>
-      <w:r>
-        <w:rPr>
-          <w:shd w:val="clear" w:color="auto" w:fill="FFFFFF"/>
-        </w:rPr>
-        <w:t>10.1145/2839462.2839463</w:t>
+        <w:t>, 2016. DOI 10.1145/2839462.2839463</w:t>
       </w:r>
     </w:p>
     <w:p>
@@ -5346,7 +7318,7 @@
 
 <file path=word/comments.xml><?xml version="1.0" encoding="utf-8"?>
 <w:comments xmlns:wpc="http://schemas.microsoft.com/office/word/2010/wordprocessingCanvas" xmlns:cx="http://schemas.microsoft.com/office/drawing/2014/chartex" xmlns:cx1="http://schemas.microsoft.com/office/drawing/2015/9/8/chartex" xmlns:mc="http://schemas.openxmlformats.org/markup-compatibility/2006" xmlns:o="urn:schemas-microsoft-com:office:office" xmlns:r="http://schemas.openxmlformats.org/officeDocument/2006/relationships" xmlns:m="http://schemas.openxmlformats.org/officeDocument/2006/math" xmlns:v="urn:schemas-microsoft-com:vml" xmlns:wp14="http://schemas.microsoft.com/office/word/2010/wordprocessingDrawing" xmlns:wp="http://schemas.openxmlformats.org/drawingml/2006/wordprocessingDrawing" xmlns:w10="urn:schemas-microsoft-com:office:word" xmlns:w="http://schemas.openxmlformats.org/wordprocessingml/2006/main" xmlns:w14="http://schemas.microsoft.com/office/word/2010/wordml" xmlns:w15="http://schemas.microsoft.com/office/word/2012/wordml" xmlns:w16se="http://schemas.microsoft.com/office/word/2015/wordml/symex" xmlns:wpg="http://schemas.microsoft.com/office/word/2010/wordprocessingGroup" xmlns:wpi="http://schemas.microsoft.com/office/word/2010/wordprocessingInk" xmlns:wne="http://schemas.microsoft.com/office/word/2006/wordml" xmlns:wps="http://schemas.microsoft.com/office/word/2010/wordprocessingShape" mc:Ignorable="w14 w15 w16se wp14">
-  <w:comment w:id="0" w:author="Lobo, Fluvio" w:date="2017-10-09T11:55:00Z" w:initials="LF">
+  <w:comment w:id="1" w:author="Odeh, Mohammad" w:date="2017-10-06T12:57:00Z" w:initials="OM">
     <w:p>
       <w:pPr>
         <w:pStyle w:val="CommentText"/>
@@ -5358,112 +7330,88 @@
         <w:annotationRef/>
       </w:r>
       <w:r>
-        <w:t>Here is an alternative to the title;</w:t>
-      </w:r>
-    </w:p>
+        <w:t>We have actually aligned the north pole with the z-axis. I will need to double check though.</w:t>
+      </w:r>
+    </w:p>
+  </w:comment>
+  <w:comment w:id="2" w:author="Odeh, Mohammad" w:date="2017-10-11T15:48:00Z" w:initials="OM">
     <w:p>
       <w:pPr>
         <w:pStyle w:val="CommentText"/>
       </w:pPr>
-    </w:p>
+      <w:r>
+        <w:rPr>
+          <w:rStyle w:val="CommentReference"/>
+        </w:rPr>
+        <w:annotationRef/>
+      </w:r>
+      <w:r>
+        <w:t>Still needs to be verified – Danny</w:t>
+      </w:r>
+    </w:p>
+  </w:comment>
+  <w:comment w:id="3" w:author="PD3DLab" w:date="2017-10-30T17:35:00Z" w:initials="P">
     <w:p>
       <w:pPr>
         <w:pStyle w:val="CommentText"/>
       </w:pPr>
       <w:r>
-        <w:t>“Real-Time, Non-Contacting Position Tracking of Medical Devices and Surgical Tools through the Analysis of Magnetic Field Disturbances”</w:t>
-      </w:r>
-    </w:p>
+        <w:rPr>
+          <w:rStyle w:val="CommentReference"/>
+        </w:rPr>
+        <w:annotationRef/>
+      </w:r>
+      <w:r>
+        <w:t>Verified it. We hadn’t taken the approach directly, since we’d be working with pure norms. - Danny</w:t>
+      </w:r>
+    </w:p>
+  </w:comment>
+  <w:comment w:id="4" w:author="Odeh, Mohammad" w:date="2017-10-06T12:53:00Z" w:initials="OM">
     <w:p>
       <w:pPr>
         <w:pStyle w:val="CommentText"/>
       </w:pPr>
+      <w:r>
+        <w:rPr>
+          <w:rStyle w:val="CommentReference"/>
+        </w:rPr>
+        <w:annotationRef/>
+      </w:r>
+      <w:r>
+        <w:t>A vector/matrix norm is represented by:</w:t>
+      </w:r>
     </w:p>
     <w:p>
       <w:pPr>
         <w:pStyle w:val="CommentText"/>
-        <w:numPr>
-          <w:ilvl w:val="0"/>
-          <w:numId w:val="12"/>
-        </w:numPr>
-      </w:pPr>
-      <w:r>
-        <w:t xml:space="preserve"> I removed the term wireless because it referred to the device being tracked.</w:t>
-      </w:r>
-    </w:p>
+      </w:pPr>
+      <w:r>
+        <w:t>||A|</w:t>
+      </w:r>
+      <w:proofErr w:type="gramStart"/>
+      <w:r>
+        <w:t>|</w:t>
+      </w:r>
+      <w:r>
+        <w:rPr>
+          <w:vertAlign w:val="subscript"/>
+        </w:rPr>
+        <w:t>(</w:t>
+      </w:r>
+      <w:proofErr w:type="gramEnd"/>
+      <w:r>
+        <w:rPr>
+          <w:vertAlign w:val="subscript"/>
+        </w:rPr>
+        <w:t>type of norm)</w:t>
+      </w:r>
+    </w:p>
+  </w:comment>
+  <w:comment w:id="6" w:author="Odeh, Mohammad" w:date="2017-10-11T17:25:00Z" w:initials="OM">
     <w:p>
       <w:pPr>
         <w:pStyle w:val="CommentText"/>
       </w:pPr>
-    </w:p>
-    <w:p>
-      <w:pPr>
-        <w:pStyle w:val="CommentText"/>
-        <w:numPr>
-          <w:ilvl w:val="0"/>
-          <w:numId w:val="11"/>
-        </w:numPr>
-      </w:pPr>
-      <w:r>
-        <w:t xml:space="preserve"> Added the “non-contacting” as a property of the tracking method</w:t>
-      </w:r>
-    </w:p>
-    <w:p>
-      <w:pPr>
-        <w:pStyle w:val="CommentText"/>
-      </w:pPr>
-    </w:p>
-    <w:p>
-      <w:pPr>
-        <w:pStyle w:val="CommentText"/>
-        <w:numPr>
-          <w:ilvl w:val="0"/>
-          <w:numId w:val="11"/>
-        </w:numPr>
-      </w:pPr>
-      <w:r>
-        <w:t xml:space="preserve"> Replaced “changes in the magnetic field” for “magnetic field disturbances to fancy-it-up!</w:t>
-      </w:r>
-    </w:p>
-    <w:p>
-      <w:pPr>
-        <w:pStyle w:val="ListParagraph"/>
-      </w:pPr>
-    </w:p>
-    <w:p>
-      <w:pPr>
-        <w:pStyle w:val="CommentText"/>
-        <w:numPr>
-          <w:ilvl w:val="0"/>
-          <w:numId w:val="11"/>
-        </w:numPr>
-      </w:pPr>
-      <w:r>
-        <w:t xml:space="preserve"> Eliminated pre-determined points becaus</w:t>
-      </w:r>
-      <w:r>
-        <w:t xml:space="preserve">e it alludes to a limitation that all tracking methods encounter. You cannot “see” </w:t>
-      </w:r>
-      <w:proofErr w:type="gramStart"/>
-      <w:r>
-        <w:t>what’s</w:t>
-      </w:r>
-      <w:proofErr w:type="gramEnd"/>
-      <w:r>
-        <w:t xml:space="preserve"> outside of your “range” or “scope”, which is usually defined by the “position” of the sensors. In our case, it comes down to our sensor array, which we discuss in depth.</w:t>
-      </w:r>
-    </w:p>
-    <w:p>
-      <w:pPr>
-        <w:pStyle w:val="CommentText"/>
-      </w:pPr>
-    </w:p>
-  </w:comment>
-  <w:comment w:id="3" w:author="Odeh, Mohammad" w:date="2017-10-06T12:57:00Z" w:initials="OM">
-    <w:p>
-      <w:pPr>
-        <w:pStyle w:val="CommentText"/>
-      </w:pPr>
       <w:r>
         <w:rPr>
           <w:rStyle w:val="CommentReference"/>
@@ -5471,83 +7419,7 @@
         <w:annotationRef/>
       </w:r>
       <w:r>
-        <w:t>We have actually aligned the north pole with the z-axis. I will need to double check though.</w:t>
-      </w:r>
-    </w:p>
-  </w:comment>
-  <w:comment w:id="4" w:author="Odeh, Mohammad" w:date="2017-10-11T15:48:00Z" w:initials="OM">
-    <w:p>
-      <w:pPr>
-        <w:pStyle w:val="CommentText"/>
-      </w:pPr>
-      <w:r>
-        <w:rPr>
-          <w:rStyle w:val="CommentReference"/>
-        </w:rPr>
-        <w:annotationRef/>
-      </w:r>
-      <w:r>
-        <w:t>Still needs to be verified – Danny</w:t>
-      </w:r>
-    </w:p>
-  </w:comment>
-  <w:comment w:id="5" w:author="Odeh, Mohammad" w:date="2017-10-06T12:53:00Z" w:initials="OM">
-    <w:p>
-      <w:pPr>
-        <w:pStyle w:val="CommentText"/>
-      </w:pPr>
-      <w:r>
-        <w:rPr>
-          <w:rStyle w:val="CommentReference"/>
-        </w:rPr>
-        <w:annotationRef/>
-      </w:r>
-      <w:r>
-        <w:t>A vector/matrix norm is represented by:</w:t>
-      </w:r>
-    </w:p>
-    <w:p>
-      <w:pPr>
-        <w:pStyle w:val="CommentText"/>
-      </w:pPr>
-      <w:r>
-        <w:t>||A|</w:t>
-      </w:r>
-      <w:proofErr w:type="gramStart"/>
-      <w:r>
-        <w:t>|</w:t>
-      </w:r>
-      <w:r>
-        <w:rPr>
-          <w:vertAlign w:val="subscript"/>
-        </w:rPr>
-        <w:t>(</w:t>
-      </w:r>
-      <w:proofErr w:type="gramEnd"/>
-      <w:r>
-        <w:rPr>
-          <w:vertAlign w:val="subscript"/>
-        </w:rPr>
-        <w:t>type of norm)</w:t>
-      </w:r>
-    </w:p>
-  </w:comment>
-  <w:comment w:id="7" w:author="Odeh, Mohammad" w:date="2017-10-11T17:25:00Z" w:initials="OM">
-    <w:p>
-      <w:pPr>
-        <w:pStyle w:val="CommentText"/>
-      </w:pPr>
-      <w:r>
-        <w:rPr>
-          <w:rStyle w:val="CommentReference"/>
-        </w:rPr>
-        <w:annotationRef/>
-      </w:r>
-      <w:r>
-        <w:t xml:space="preserve"> The double straight brackets indicates magnitude (L1 norm) of a vector; but, in some textbooks a single straight bracket means the same thing. It doesn’t ultimately matter what we pick. </w:t>
-      </w:r>
-      <w:r>
-        <w:t>We should be consistent with our notation.</w:t>
+        <w:t xml:space="preserve"> The double straight brackets indicates magnitude (L1 norm) of a vector; but, in some textbooks a single straight bracket means the same thing. It doesn’t ultimately matter what we pick. We should be consistent with our notation.</w:t>
       </w:r>
     </w:p>
     <w:p>
@@ -5563,7 +7435,7 @@
       </w:r>
     </w:p>
   </w:comment>
-  <w:comment w:id="9" w:author="Odeh, Mohammad" w:date="2017-10-06T13:16:00Z" w:initials="OM">
+  <w:comment w:id="8" w:author="Odeh, Mohammad" w:date="2017-10-06T13:16:00Z" w:initials="OM">
     <w:p>
       <w:pPr>
         <w:pStyle w:val="CommentText"/>
@@ -5576,6 +7448,22 @@
       </w:r>
       <w:r>
         <w:t>This should be a norm</w:t>
+      </w:r>
+    </w:p>
+  </w:comment>
+  <w:comment w:id="9" w:author="PD3DLab" w:date="2017-10-30T17:58:00Z" w:initials="P">
+    <w:p>
+      <w:pPr>
+        <w:pStyle w:val="CommentText"/>
+      </w:pPr>
+      <w:r>
+        <w:rPr>
+          <w:rStyle w:val="CommentReference"/>
+        </w:rPr>
+        <w:annotationRef/>
+      </w:r>
+      <w:r>
+        <w:t>This is a norm. I’m just going to denote all “magnitude of vectors” with double ||</w:t>
       </w:r>
     </w:p>
   </w:comment>
@@ -5604,22 +7492,6 @@
       </w:pPr>
       <w:r>
         <w:t xml:space="preserve">Danny </w:t>
-      </w:r>
-    </w:p>
-  </w:comment>
-  <w:comment w:id="12" w:author="Lobo, Fluvio" w:date="2017-10-09T13:47:00Z" w:initials="LF">
-    <w:p>
-      <w:pPr>
-        <w:pStyle w:val="CommentText"/>
-      </w:pPr>
-      <w:r>
-        <w:rPr>
-          <w:rStyle w:val="CommentReference"/>
-        </w:rPr>
-        <w:annotationRef/>
-      </w:r>
-      <w:r>
-        <w:t>Only if you believe this is generating errors and maybe shift to the discussion section</w:t>
       </w:r>
     </w:p>
   </w:comment>
@@ -5628,14 +7500,14 @@
 
 <file path=word/commentsExtended.xml><?xml version="1.0" encoding="utf-8"?>
 <w15:commentsEx xmlns:wpc="http://schemas.microsoft.com/office/word/2010/wordprocessingCanvas" xmlns:cx="http://schemas.microsoft.com/office/drawing/2014/chartex" xmlns:cx1="http://schemas.microsoft.com/office/drawing/2015/9/8/chartex" xmlns:mc="http://schemas.openxmlformats.org/markup-compatibility/2006" xmlns:o="urn:schemas-microsoft-com:office:office" xmlns:r="http://schemas.openxmlformats.org/officeDocument/2006/relationships" xmlns:m="http://schemas.openxmlformats.org/officeDocument/2006/math" xmlns:v="urn:schemas-microsoft-com:vml" xmlns:wp14="http://schemas.microsoft.com/office/word/2010/wordprocessingDrawing" xmlns:wp="http://schemas.openxmlformats.org/drawingml/2006/wordprocessingDrawing" xmlns:w10="urn:schemas-microsoft-com:office:word" xmlns:w="http://schemas.openxmlformats.org/wordprocessingml/2006/main" xmlns:w14="http://schemas.microsoft.com/office/word/2010/wordml" xmlns:w15="http://schemas.microsoft.com/office/word/2012/wordml" xmlns:w16se="http://schemas.microsoft.com/office/word/2015/wordml/symex" xmlns:wpg="http://schemas.microsoft.com/office/word/2010/wordprocessingGroup" xmlns:wpi="http://schemas.microsoft.com/office/word/2010/wordprocessingInk" xmlns:wne="http://schemas.microsoft.com/office/word/2006/wordml" xmlns:wps="http://schemas.microsoft.com/office/word/2010/wordprocessingShape" mc:Ignorable="w14 w15 w16se wp14">
-  <w15:commentEx w15:paraId="70546EA9" w15:done="1"/>
-  <w15:commentEx w15:paraId="72E0BAD5" w15:done="0"/>
-  <w15:commentEx w15:paraId="02A23AA2" w15:paraIdParent="72E0BAD5" w15:done="0"/>
+  <w15:commentEx w15:paraId="72E0BAD5" w15:done="1"/>
+  <w15:commentEx w15:paraId="02A23AA2" w15:paraIdParent="72E0BAD5" w15:done="1"/>
+  <w15:commentEx w15:paraId="3B3036DE" w15:paraIdParent="72E0BAD5" w15:done="1"/>
   <w15:commentEx w15:paraId="05C75E24" w15:done="1"/>
-  <w15:commentEx w15:paraId="212F8490" w15:done="0"/>
+  <w15:commentEx w15:paraId="212F8490" w15:done="1"/>
   <w15:commentEx w15:paraId="00CF87B4" w15:done="1"/>
+  <w15:commentEx w15:paraId="33208059" w15:paraIdParent="00CF87B4" w15:done="1"/>
   <w15:commentEx w15:paraId="3D97B0EC" w15:done="0"/>
-  <w15:commentEx w15:paraId="6A1E0C95" w15:done="1"/>
 </w15:commentsEx>
 </file>
 
@@ -6858,6 +8730,92 @@
     </w:lvl>
   </w:abstractNum>
   <w:abstractNum w:abstractNumId="11" w15:restartNumberingAfterBreak="0">
+    <w:nsid w:val="5B907645"/>
+    <w:multiLevelType w:val="hybridMultilevel"/>
+    <w:tmpl w:val="336C2E10"/>
+    <w:lvl w:ilvl="0" w:tplc="0409000F">
+      <w:start w:val="1"/>
+      <w:numFmt w:val="decimal"/>
+      <w:lvlText w:val="%1."/>
+      <w:lvlJc w:val="left"/>
+      <w:pPr>
+        <w:ind w:left="720" w:hanging="360"/>
+      </w:pPr>
+    </w:lvl>
+    <w:lvl w:ilvl="1" w:tplc="04090019" w:tentative="1">
+      <w:start w:val="1"/>
+      <w:numFmt w:val="lowerLetter"/>
+      <w:lvlText w:val="%2."/>
+      <w:lvlJc w:val="left"/>
+      <w:pPr>
+        <w:ind w:left="1440" w:hanging="360"/>
+      </w:pPr>
+    </w:lvl>
+    <w:lvl w:ilvl="2" w:tplc="0409001B" w:tentative="1">
+      <w:start w:val="1"/>
+      <w:numFmt w:val="lowerRoman"/>
+      <w:lvlText w:val="%3."/>
+      <w:lvlJc w:val="right"/>
+      <w:pPr>
+        <w:ind w:left="2160" w:hanging="180"/>
+      </w:pPr>
+    </w:lvl>
+    <w:lvl w:ilvl="3" w:tplc="0409000F" w:tentative="1">
+      <w:start w:val="1"/>
+      <w:numFmt w:val="decimal"/>
+      <w:lvlText w:val="%4."/>
+      <w:lvlJc w:val="left"/>
+      <w:pPr>
+        <w:ind w:left="2880" w:hanging="360"/>
+      </w:pPr>
+    </w:lvl>
+    <w:lvl w:ilvl="4" w:tplc="04090019" w:tentative="1">
+      <w:start w:val="1"/>
+      <w:numFmt w:val="lowerLetter"/>
+      <w:lvlText w:val="%5."/>
+      <w:lvlJc w:val="left"/>
+      <w:pPr>
+        <w:ind w:left="3600" w:hanging="360"/>
+      </w:pPr>
+    </w:lvl>
+    <w:lvl w:ilvl="5" w:tplc="0409001B" w:tentative="1">
+      <w:start w:val="1"/>
+      <w:numFmt w:val="lowerRoman"/>
+      <w:lvlText w:val="%6."/>
+      <w:lvlJc w:val="right"/>
+      <w:pPr>
+        <w:ind w:left="4320" w:hanging="180"/>
+      </w:pPr>
+    </w:lvl>
+    <w:lvl w:ilvl="6" w:tplc="0409000F" w:tentative="1">
+      <w:start w:val="1"/>
+      <w:numFmt w:val="decimal"/>
+      <w:lvlText w:val="%7."/>
+      <w:lvlJc w:val="left"/>
+      <w:pPr>
+        <w:ind w:left="5040" w:hanging="360"/>
+      </w:pPr>
+    </w:lvl>
+    <w:lvl w:ilvl="7" w:tplc="04090019" w:tentative="1">
+      <w:start w:val="1"/>
+      <w:numFmt w:val="lowerLetter"/>
+      <w:lvlText w:val="%8."/>
+      <w:lvlJc w:val="left"/>
+      <w:pPr>
+        <w:ind w:left="5760" w:hanging="360"/>
+      </w:pPr>
+    </w:lvl>
+    <w:lvl w:ilvl="8" w:tplc="0409001B" w:tentative="1">
+      <w:start w:val="1"/>
+      <w:numFmt w:val="lowerRoman"/>
+      <w:lvlText w:val="%9."/>
+      <w:lvlJc w:val="right"/>
+      <w:pPr>
+        <w:ind w:left="6480" w:hanging="180"/>
+      </w:pPr>
+    </w:lvl>
+  </w:abstractNum>
+  <w:abstractNum w:abstractNumId="12" w15:restartNumberingAfterBreak="0">
     <w:nsid w:val="6D470A67"/>
     <w:multiLevelType w:val="hybridMultilevel"/>
     <w:tmpl w:val="68028B6C"/>
@@ -6943,7 +8901,7 @@
       </w:pPr>
     </w:lvl>
   </w:abstractNum>
-  <w:abstractNum w:abstractNumId="12" w15:restartNumberingAfterBreak="0">
+  <w:abstractNum w:abstractNumId="13" w15:restartNumberingAfterBreak="0">
     <w:nsid w:val="70647E6E"/>
     <w:multiLevelType w:val="hybridMultilevel"/>
     <w:tmpl w:val="3DFAF7E2"/>
@@ -7029,7 +8987,7 @@
       </w:pPr>
     </w:lvl>
   </w:abstractNum>
-  <w:abstractNum w:abstractNumId="13" w15:restartNumberingAfterBreak="0">
+  <w:abstractNum w:abstractNumId="14" w15:restartNumberingAfterBreak="0">
     <w:nsid w:val="7CB57F0B"/>
     <w:multiLevelType w:val="hybridMultilevel"/>
     <w:tmpl w:val="57F0EC8C"/>
@@ -7115,7 +9073,7 @@
       </w:pPr>
     </w:lvl>
   </w:abstractNum>
-  <w:abstractNum w:abstractNumId="14" w15:restartNumberingAfterBreak="0">
+  <w:abstractNum w:abstractNumId="15" w15:restartNumberingAfterBreak="0">
     <w:nsid w:val="7E8C137A"/>
     <w:multiLevelType w:val="hybridMultilevel"/>
     <w:tmpl w:val="D7FC79B0"/>
@@ -7223,13 +9181,13 @@
     <w:abstractNumId w:val="7"/>
   </w:num>
   <w:num w:numId="8">
-    <w:abstractNumId w:val="11"/>
+    <w:abstractNumId w:val="12"/>
   </w:num>
   <w:num w:numId="9">
-    <w:abstractNumId w:val="13"/>
+    <w:abstractNumId w:val="14"/>
   </w:num>
   <w:num w:numId="10">
-    <w:abstractNumId w:val="12"/>
+    <w:abstractNumId w:val="13"/>
   </w:num>
   <w:num w:numId="11">
     <w:abstractNumId w:val="6"/>
@@ -7238,13 +9196,16 @@
     <w:abstractNumId w:val="9"/>
   </w:num>
   <w:num w:numId="13">
-    <w:abstractNumId w:val="14"/>
+    <w:abstractNumId w:val="15"/>
   </w:num>
   <w:num w:numId="14">
     <w:abstractNumId w:val="2"/>
   </w:num>
   <w:num w:numId="15">
     <w:abstractNumId w:val="8"/>
+  </w:num>
+  <w:num w:numId="16">
+    <w:abstractNumId w:val="11"/>
   </w:num>
 </w:numbering>
 </file>
@@ -7256,6 +9217,9 @@
   </w15:person>
   <w15:person w15:author="Odeh, Mohammad">
     <w15:presenceInfo w15:providerId="AD" w15:userId="S-1-5-21-1235115776-1589527921-1622053684-6310"/>
+  </w15:person>
+  <w15:person w15:author="PD3DLab">
+    <w15:presenceInfo w15:providerId="None" w15:userId="PD3DLab"/>
   </w15:person>
 </w15:people>
 </file>
@@ -7702,6 +9666,7 @@
   <w:style w:type="character" w:default="1" w:styleId="DefaultParagraphFont">
     <w:name w:val="Default Paragraph Font"/>
     <w:uiPriority w:val="1"/>
+    <w:semiHidden/>
     <w:unhideWhenUsed/>
   </w:style>
   <w:style w:type="table" w:default="1" w:styleId="TableNormal">
@@ -7926,6 +9891,23 @@
     <w:rPr>
       <w:i/>
       <w:iCs/>
+    </w:rPr>
+  </w:style>
+  <w:style w:type="paragraph" w:styleId="Caption">
+    <w:name w:val="caption"/>
+    <w:basedOn w:val="Normal"/>
+    <w:next w:val="Normal"/>
+    <w:uiPriority w:val="35"/>
+    <w:unhideWhenUsed/>
+    <w:qFormat/>
+    <w:rsid w:val="00CC07E0"/>
+    <w:pPr>
+      <w:spacing w:after="200"/>
+    </w:pPr>
+    <w:rPr>
+      <w:i/>
+      <w:iCs/>
+      <w:color w:val="44546A" w:themeColor="text2"/>
     </w:rPr>
   </w:style>
 </w:styles>
@@ -8218,7 +10200,7 @@
 </file>
 
 <file path=customXml/itemProps1.xml><?xml version="1.0" encoding="utf-8"?>
-<ds:datastoreItem xmlns:ds="http://schemas.openxmlformats.org/officeDocument/2006/customXml" ds:itemID="{2FD76ED0-4335-416F-89B0-8E043EF32981}">
+<ds:datastoreItem xmlns:ds="http://schemas.openxmlformats.org/officeDocument/2006/customXml" ds:itemID="{7B3E11E3-0A3E-4537-8ADE-49329BE9DB57}">
   <ds:schemaRefs>
     <ds:schemaRef ds:uri="http://schemas.openxmlformats.org/officeDocument/2006/bibliography"/>
   </ds:schemaRefs>

</xml_diff>